<commit_message>
Week 8 day 1
</commit_message>
<xml_diff>
--- a/Masterproef.docx
+++ b/Masterproef.docx
@@ -229,18 +229,8 @@
                   <w:sz w:val="60"/>
                   <w:szCs w:val="60"/>
                 </w:rPr>
-                <w:t xml:space="preserve">Development in crossplatforms vergeleken met platform-specifieke </w:t>
+                <w:t>Development in crossplatforms vergeleken met platform-specifieke APIs</w:t>
               </w:r>
-              <w:proofErr w:type="spellStart"/>
-              <w:r>
-                <w:rPr>
-                  <w:color w:val="278E74"/>
-                  <w:sz w:val="60"/>
-                  <w:szCs w:val="60"/>
-                </w:rPr>
-                <w:t>APIs</w:t>
-              </w:r>
-              <w:proofErr w:type="spellEnd"/>
             </w:sdtContent>
           </w:sdt>
         </w:sdtContent>
@@ -279,58 +269,8 @@
             <w:rPr>
               <w:sz w:val="40"/>
             </w:rPr>
-            <w:t xml:space="preserve">Evaluatie van </w:t>
+            <w:t>Evaluatie van Qt, Xamarin, React Native en Apache Cordova</w:t>
           </w:r>
-          <w:proofErr w:type="spellStart"/>
-          <w:r>
-            <w:rPr>
-              <w:sz w:val="40"/>
-            </w:rPr>
-            <w:t>Qt</w:t>
-          </w:r>
-          <w:proofErr w:type="spellEnd"/>
-          <w:r>
-            <w:rPr>
-              <w:sz w:val="40"/>
-            </w:rPr>
-            <w:t xml:space="preserve">, </w:t>
-          </w:r>
-          <w:proofErr w:type="spellStart"/>
-          <w:r>
-            <w:rPr>
-              <w:sz w:val="40"/>
-            </w:rPr>
-            <w:t>Xamarin</w:t>
-          </w:r>
-          <w:proofErr w:type="spellEnd"/>
-          <w:r>
-            <w:rPr>
-              <w:sz w:val="40"/>
-            </w:rPr>
-            <w:t xml:space="preserve">, </w:t>
-          </w:r>
-          <w:proofErr w:type="spellStart"/>
-          <w:r>
-            <w:rPr>
-              <w:sz w:val="40"/>
-            </w:rPr>
-            <w:t>React</w:t>
-          </w:r>
-          <w:proofErr w:type="spellEnd"/>
-          <w:r>
-            <w:rPr>
-              <w:sz w:val="40"/>
-            </w:rPr>
-            <w:t xml:space="preserve"> Native en Apache </w:t>
-          </w:r>
-          <w:proofErr w:type="spellStart"/>
-          <w:r>
-            <w:rPr>
-              <w:sz w:val="40"/>
-            </w:rPr>
-            <w:t>Cordova</w:t>
-          </w:r>
-          <w:proofErr w:type="spellEnd"/>
         </w:sdtContent>
       </w:sdt>
       <w:r>
@@ -408,23 +348,7 @@
                                     <w:rFonts w:cs="Arial"/>
                                     <w:sz w:val="24"/>
                                   </w:rPr>
-                                  <w:t xml:space="preserve">Masterproef ingediend tot het behalen van de graad van master of </w:t>
-                                </w:r>
-                                <w:proofErr w:type="spellStart"/>
-                                <w:r>
-                                  <w:rPr>
-                                    <w:rFonts w:cs="Arial"/>
-                                    <w:sz w:val="24"/>
-                                  </w:rPr>
-                                  <w:t>Science</w:t>
-                                </w:r>
-                                <w:proofErr w:type="spellEnd"/>
-                                <w:r>
-                                  <w:rPr>
-                                    <w:rFonts w:cs="Arial"/>
-                                    <w:sz w:val="24"/>
-                                  </w:rPr>
-                                  <w:t xml:space="preserve"> in de industriële wetenschappen: </w:t>
+                                  <w:t xml:space="preserve">Masterproef ingediend tot het behalen van de graad van master of Science in de industriële wetenschappen: </w:t>
                                 </w:r>
                                 <w:r>
                                   <w:rPr>
@@ -775,13 +699,8 @@
                                   <w:spacing w:before="240"/>
                                   <w:jc w:val="left"/>
                                 </w:pPr>
-                                <w:proofErr w:type="spellStart"/>
                                 <w:r>
-                                  <w:t>Co-promotoren</w:t>
-                                </w:r>
-                                <w:proofErr w:type="spellEnd"/>
-                                <w:r>
-                                  <w:t>: Koen Swings,</w:t>
+                                  <w:t>Co-promotoren: Koen Swings,</w:t>
                                 </w:r>
                                 <w:r>
                                   <w:br/>
@@ -1080,23 +999,7 @@
           <w:sz w:val="18"/>
           <w:szCs w:val="18"/>
         </w:rPr>
-        <w:t xml:space="preserve">ampus Geel, </w:t>
-      </w:r>
-      <w:proofErr w:type="spellStart"/>
-      <w:r>
-        <w:rPr>
-          <w:sz w:val="18"/>
-          <w:szCs w:val="18"/>
-        </w:rPr>
-        <w:t>Kleinhoefstraat</w:t>
-      </w:r>
-      <w:proofErr w:type="spellEnd"/>
-      <w:r>
-        <w:rPr>
-          <w:sz w:val="18"/>
-          <w:szCs w:val="18"/>
-        </w:rPr>
-        <w:t xml:space="preserve"> 4, B-2440 Geel, +32 14 80 22 40 of via e-mail iiw.geel@kuleuven.be.</w:t>
+        <w:t>ampus Geel, Kleinhoefstraat 4, B-2440 Geel, +32 14 80 22 40 of via e-mail iiw.geel@kuleuven.be.</w:t>
       </w:r>
     </w:p>
     <w:p>
@@ -1247,15 +1150,7 @@
     </w:p>
     <w:p>
       <w:r>
-        <w:t xml:space="preserve">Het </w:t>
-      </w:r>
-      <w:proofErr w:type="spellStart"/>
-      <w:r>
-        <w:t>extended</w:t>
-      </w:r>
-      <w:proofErr w:type="spellEnd"/>
-      <w:r>
-        <w:t xml:space="preserve"> abstract of de wetenschappelijke samenvatting wordt in het Engels geschreven en bevat </w:t>
+        <w:t xml:space="preserve">Het extended abstract of de wetenschappelijke samenvatting wordt in het Engels geschreven en bevat </w:t>
       </w:r>
       <w:r>
         <w:rPr>
@@ -1278,24 +1173,14 @@
     </w:p>
     <w:p/>
     <w:p>
-      <w:proofErr w:type="spellStart"/>
       <w:r>
         <w:rPr>
           <w:b/>
         </w:rPr>
         <w:t>Keywords</w:t>
       </w:r>
-      <w:proofErr w:type="spellEnd"/>
-      <w:r>
-        <w:t xml:space="preserve">: Voeg een vijftal </w:t>
-      </w:r>
-      <w:proofErr w:type="spellStart"/>
-      <w:r>
-        <w:t>keywords</w:t>
-      </w:r>
-      <w:proofErr w:type="spellEnd"/>
-      <w:r>
-        <w:t xml:space="preserve"> in</w:t>
+      <w:r>
+        <w:t>: Voeg een vijftal keywords in</w:t>
       </w:r>
       <w:r>
         <w:t>.</w:t>
@@ -3904,15 +3789,7 @@
           </w:tcPr>
           <w:p>
             <w:r>
-              <w:t xml:space="preserve">Application </w:t>
-            </w:r>
-            <w:proofErr w:type="spellStart"/>
-            <w:r>
-              <w:t>programming</w:t>
-            </w:r>
-            <w:proofErr w:type="spellEnd"/>
-            <w:r>
-              <w:t xml:space="preserve"> interface</w:t>
+              <w:t>Application programming interface</w:t>
             </w:r>
           </w:p>
         </w:tc>
@@ -4023,41 +3900,13 @@
             <w:tcW w:w="5811" w:type="dxa"/>
           </w:tcPr>
           <w:p>
-            <w:proofErr w:type="spellStart"/>
             <w:r>
               <w:rPr>
                 <w:color w:val="000000"/>
                 <w:sz w:val="20"/>
                 <w:shd w:val="clear" w:color="auto" w:fill="FFFFFF"/>
               </w:rPr>
-              <w:t>OpenGL</w:t>
-            </w:r>
-            <w:proofErr w:type="spellEnd"/>
-            <w:r>
-              <w:rPr>
-                <w:color w:val="000000"/>
-                <w:sz w:val="20"/>
-                <w:shd w:val="clear" w:color="auto" w:fill="FFFFFF"/>
-              </w:rPr>
-              <w:t xml:space="preserve"> </w:t>
-            </w:r>
-            <w:proofErr w:type="spellStart"/>
-            <w:r>
-              <w:rPr>
-                <w:color w:val="000000"/>
-                <w:sz w:val="20"/>
-                <w:shd w:val="clear" w:color="auto" w:fill="FFFFFF"/>
-              </w:rPr>
-              <w:t>Utility</w:t>
-            </w:r>
-            <w:proofErr w:type="spellEnd"/>
-            <w:r>
-              <w:rPr>
-                <w:color w:val="000000"/>
-                <w:sz w:val="20"/>
-                <w:shd w:val="clear" w:color="auto" w:fill="FFFFFF"/>
-              </w:rPr>
-              <w:t xml:space="preserve"> Toolkit</w:t>
+              <w:t>OpenGL Utility Toolkit</w:t>
             </w:r>
           </w:p>
         </w:tc>
@@ -4089,21 +3938,8 @@
             <w:tcW w:w="5811" w:type="dxa"/>
           </w:tcPr>
           <w:p>
-            <w:proofErr w:type="spellStart"/>
             <w:r>
-              <w:t>OpenGL</w:t>
-            </w:r>
-            <w:proofErr w:type="spellEnd"/>
-            <w:r>
-              <w:t xml:space="preserve"> </w:t>
-            </w:r>
-            <w:proofErr w:type="spellStart"/>
-            <w:r>
-              <w:t>Utility</w:t>
-            </w:r>
-            <w:proofErr w:type="spellEnd"/>
-            <w:r>
-              <w:t xml:space="preserve"> Library</w:t>
+              <w:t>OpenGL Utility Library</w:t>
             </w:r>
           </w:p>
         </w:tc>
@@ -4135,37 +3971,8 @@
             <w:tcW w:w="5811" w:type="dxa"/>
           </w:tcPr>
           <w:p>
-            <w:proofErr w:type="spellStart"/>
             <w:r>
-              <w:t>OpenGL</w:t>
-            </w:r>
-            <w:proofErr w:type="spellEnd"/>
-            <w:r>
-              <w:t xml:space="preserve"> Extension </w:t>
-            </w:r>
-            <w:proofErr w:type="spellStart"/>
-            <w:r>
-              <w:t>to</w:t>
-            </w:r>
-            <w:proofErr w:type="spellEnd"/>
-            <w:r>
-              <w:t xml:space="preserve"> </w:t>
-            </w:r>
-            <w:proofErr w:type="spellStart"/>
-            <w:r>
-              <w:t>the</w:t>
-            </w:r>
-            <w:proofErr w:type="spellEnd"/>
-            <w:r>
-              <w:t xml:space="preserve"> X </w:t>
-            </w:r>
-            <w:proofErr w:type="spellStart"/>
-            <w:r>
-              <w:t>Window</w:t>
-            </w:r>
-            <w:proofErr w:type="spellEnd"/>
-            <w:r>
-              <w:t xml:space="preserve"> System</w:t>
+              <w:t>OpenGL Extension to the X Window System</w:t>
             </w:r>
           </w:p>
         </w:tc>
@@ -4301,13 +4108,8 @@
             </w:r>
           </w:p>
           <w:p>
-            <w:proofErr w:type="spellStart"/>
             <w:r>
-              <w:t>Integrated</w:t>
-            </w:r>
-            <w:proofErr w:type="spellEnd"/>
-            <w:r>
-              <w:t xml:space="preserve"> </w:t>
+              <w:t xml:space="preserve">Integrated </w:t>
             </w:r>
             <w:r>
               <w:t>development environment</w:t>
@@ -4400,49 +4202,15 @@
       </w:pPr>
       <w:bookmarkStart w:id="10" w:name="_Toc499557190"/>
       <w:bookmarkStart w:id="11" w:name="_Toc507506586"/>
-      <w:proofErr w:type="spellStart"/>
       <w:r>
         <w:t>Zappware</w:t>
       </w:r>
       <w:bookmarkEnd w:id="10"/>
       <w:bookmarkEnd w:id="11"/>
-      <w:proofErr w:type="spellEnd"/>
-    </w:p>
-    <w:p>
-      <w:r>
-        <w:t xml:space="preserve">Deze masterproef werd uitgevoerd bij </w:t>
-      </w:r>
-      <w:proofErr w:type="spellStart"/>
-      <w:r>
-        <w:t>Zappware</w:t>
-      </w:r>
-      <w:proofErr w:type="spellEnd"/>
-      <w:r>
-        <w:t xml:space="preserve"> in Hasselt. Een globaal bedrijf dat zich zowel bezig houdt met het ontwerpen van video UI design als </w:t>
-      </w:r>
-      <w:proofErr w:type="spellStart"/>
-      <w:r>
-        <w:t>client</w:t>
-      </w:r>
-      <w:proofErr w:type="spellEnd"/>
-      <w:r>
-        <w:t xml:space="preserve">-software development. Deze masterproef kadert binnen de </w:t>
-      </w:r>
-      <w:proofErr w:type="spellStart"/>
-      <w:r>
-        <w:t>client</w:t>
-      </w:r>
-      <w:proofErr w:type="spellEnd"/>
-      <w:r>
-        <w:t xml:space="preserve">-software kant. Hierbij werden er oplossingen gezocht om het proces van individuele </w:t>
-      </w:r>
-      <w:proofErr w:type="spellStart"/>
-      <w:r>
-        <w:t>APIs</w:t>
-      </w:r>
-      <w:proofErr w:type="spellEnd"/>
-      <w:r>
-        <w:t xml:space="preserve"> niet te moeten gebruiken bij het programmeren van </w:t>
+    </w:p>
+    <w:p>
+      <w:r>
+        <w:t xml:space="preserve">Deze masterproef werd uitgevoerd bij Zappware in Hasselt. Een globaal bedrijf dat zich zowel bezig houdt met het ontwerpen van video UI design als client-software development. Deze masterproef kadert binnen de client-software kant. Hierbij werden er oplossingen gezocht om het proces van individuele APIs niet te moeten gebruiken bij het programmeren van </w:t>
       </w:r>
       <w:r>
         <w:t xml:space="preserve">mobiele </w:t>
@@ -4451,24 +4219,25 @@
         <w:t>applicaties.</w:t>
       </w:r>
       <w:r>
-        <w:t xml:space="preserve"> </w:t>
-      </w:r>
-      <w:proofErr w:type="spellStart"/>
-      <w:r>
-        <w:t>Zappware</w:t>
-      </w:r>
-      <w:proofErr w:type="spellEnd"/>
-      <w:r>
-        <w:t xml:space="preserve"> voor</w:t>
-      </w:r>
-      <w:r>
-        <w:t xml:space="preserve">zag mij met voorbeelden </w:t>
-      </w:r>
-      <w:r>
-        <w:t xml:space="preserve">van mogelijke mobiele applicaties die ik kon maken </w:t>
-      </w:r>
-      <w:r>
-        <w:t>en met hun expertise van hun personeel.</w:t>
+        <w:t xml:space="preserve"> Zappware voor</w:t>
+      </w:r>
+      <w:r>
+        <w:t xml:space="preserve">zag voorbeelden </w:t>
+      </w:r>
+      <w:r>
+        <w:t xml:space="preserve">van mogelijke applicaties </w:t>
+      </w:r>
+      <w:r>
+        <w:t xml:space="preserve">om te maken </w:t>
+      </w:r>
+      <w:r>
+        <w:t xml:space="preserve">en </w:t>
+      </w:r>
+      <w:r>
+        <w:t>de</w:t>
+      </w:r>
+      <w:r>
+        <w:t xml:space="preserve"> expertise van hun personeel.</w:t>
       </w:r>
     </w:p>
     <w:p/>
@@ -4491,23 +4260,7 @@
     </w:p>
     <w:p>
       <w:r>
-        <w:t xml:space="preserve">Het doel is om een crossplatform te vinden dat aan de eisen van </w:t>
-      </w:r>
-      <w:proofErr w:type="spellStart"/>
-      <w:r>
-        <w:t>performantie</w:t>
-      </w:r>
-      <w:proofErr w:type="spellEnd"/>
-      <w:r>
-        <w:t xml:space="preserve">, </w:t>
-      </w:r>
-      <w:proofErr w:type="spellStart"/>
-      <w:r>
-        <w:t>useability</w:t>
-      </w:r>
-      <w:proofErr w:type="spellEnd"/>
-      <w:r>
-        <w:t xml:space="preserve"> en development effort voldoet. Deze door crossplatforms gecreëerde applicaties vergelijken we dan met elkaar en met applicaties die wel native zijn gebouwd. Uiteindelijk bepalen we dan welke crossplatforms geschikt bevonden zijn voor gebruik of eventueel voor gebruik als een prototype-platform.</w:t>
+        <w:t>Het doel is om een crossplatform te vinden dat aan de eisen van performantie, useability en development effort voldoet. Deze door crossplatforms gecreëerde applicaties vergelijken we dan met elkaar en met applicaties die wel native zijn gebouwd. Uiteindelijk bepalen we dan welke crossplatforms geschikt bevonden zijn voor gebruik of eventueel voor gebruik als een prototype-platform.</w:t>
       </w:r>
     </w:p>
     <w:p/>
@@ -4553,13 +4306,11 @@
       </w:pPr>
       <w:bookmarkStart w:id="16" w:name="_Toc499557193"/>
       <w:bookmarkStart w:id="17" w:name="_Toc507506589"/>
-      <w:proofErr w:type="spellStart"/>
       <w:r>
         <w:t>Qt</w:t>
       </w:r>
       <w:bookmarkEnd w:id="16"/>
       <w:bookmarkEnd w:id="17"/>
-      <w:proofErr w:type="spellEnd"/>
     </w:p>
     <w:p>
       <w:pPr>
@@ -4578,53 +4329,8 @@
       <w:pPr>
         <w:jc w:val="left"/>
       </w:pPr>
-      <w:proofErr w:type="spellStart"/>
-      <w:r>
-        <w:t>Qt</w:t>
-      </w:r>
-      <w:proofErr w:type="spellEnd"/>
-      <w:r>
-        <w:t xml:space="preserve"> is ontworpen nadat de co-</w:t>
-      </w:r>
-      <w:proofErr w:type="spellStart"/>
-      <w:r>
-        <w:t>founders</w:t>
-      </w:r>
-      <w:proofErr w:type="spellEnd"/>
-      <w:r>
-        <w:t xml:space="preserve"> van </w:t>
-      </w:r>
-      <w:proofErr w:type="spellStart"/>
-      <w:r>
-        <w:t>Trolltech</w:t>
-      </w:r>
-      <w:proofErr w:type="spellEnd"/>
-      <w:r>
-        <w:t xml:space="preserve"> in 1990 samenwerkten aan een database applicatie voor ultrasound-afbeeldingen, geschreven in C++, dat zowel op MAC OS, UNIX en Windows moest runnen. Hiervoor bedachten ze een object-georiënteerd display systeem nodig te hebben. Hieruit resulteerde een basis voor de object-georiënteerde cross-platform GUI </w:t>
-      </w:r>
-      <w:proofErr w:type="spellStart"/>
-      <w:r>
-        <w:t>framework</w:t>
-      </w:r>
-      <w:proofErr w:type="spellEnd"/>
-      <w:r>
-        <w:t xml:space="preserve"> dat ze later zouden bouwen en de naam </w:t>
-      </w:r>
-      <w:proofErr w:type="spellStart"/>
-      <w:r>
-        <w:t>Qt</w:t>
-      </w:r>
-      <w:proofErr w:type="spellEnd"/>
-      <w:r>
-        <w:t>, Q-</w:t>
-      </w:r>
-      <w:proofErr w:type="spellStart"/>
-      <w:r>
-        <w:t>toolkit</w:t>
-      </w:r>
-      <w:proofErr w:type="spellEnd"/>
-      <w:r>
-        <w:t>, zou verkrijgen.</w:t>
+      <w:r>
+        <w:t>Qt is ontworpen nadat de co-founders van Trolltech in 1990 samenwerkten aan een database applicatie voor ultrasound-afbeeldingen, geschreven in C++, dat zowel op MAC OS, UNIX en Windows moest runnen. Hiervoor bedachten ze een object-georiënteerd display systeem nodig te hebben. Hieruit resulteerde een basis voor de object-georiënteerde cross-platform GUI framework dat ze later zouden bouwen en de naam Qt, Q-toolkit, zou verkrijgen.</w:t>
       </w:r>
     </w:p>
     <w:p>
@@ -4632,51 +4338,11 @@
         <w:jc w:val="left"/>
       </w:pPr>
       <w:r>
-        <w:t xml:space="preserve">Na 5 jaar schrijven aan de nodige C++ </w:t>
-      </w:r>
-      <w:proofErr w:type="spellStart"/>
-      <w:r>
-        <w:t>klasses</w:t>
-      </w:r>
-      <w:proofErr w:type="spellEnd"/>
-      <w:r>
-        <w:t xml:space="preserve"> werd in 1995 </w:t>
-      </w:r>
-      <w:proofErr w:type="spellStart"/>
-      <w:r>
-        <w:t>Qt</w:t>
-      </w:r>
-      <w:proofErr w:type="spellEnd"/>
-      <w:r>
-        <w:t xml:space="preserve"> 0.90 uitgebracht, bruikbaar voor zowel Windows als Unix development en gebruikte voor beide platforms dezelfde API. </w:t>
+        <w:t xml:space="preserve">Na 5 jaar schrijven aan de nodige C++ klasses werd in 1995 Qt 0.90 uitgebracht, bruikbaar voor zowel Windows als Unix development en gebruikte voor beide platforms dezelfde API. </w:t>
       </w:r>
       <w:r>
         <w:br/>
-        <w:t xml:space="preserve">In 2008 werd </w:t>
-      </w:r>
-      <w:proofErr w:type="spellStart"/>
-      <w:r>
-        <w:t>TrollTech</w:t>
-      </w:r>
-      <w:proofErr w:type="spellEnd"/>
-      <w:r>
-        <w:t xml:space="preserve"> overgenomen door Nokia en streefden zij om </w:t>
-      </w:r>
-      <w:proofErr w:type="spellStart"/>
-      <w:r>
-        <w:t>Qt</w:t>
-      </w:r>
-      <w:proofErr w:type="spellEnd"/>
-      <w:r>
-        <w:t xml:space="preserve"> development het </w:t>
-      </w:r>
-      <w:proofErr w:type="spellStart"/>
-      <w:r>
-        <w:t>voornamelijkste</w:t>
-      </w:r>
-      <w:proofErr w:type="spellEnd"/>
-      <w:r>
-        <w:t xml:space="preserve"> development platform te maken voor hun apparaten.</w:t>
+        <w:t>In 2008 werd TrollTech overgenomen door Nokia en streefden zij om Qt development het voornamelijkste development platform te maken voor hun apparaten.</w:t>
       </w:r>
     </w:p>
     <w:p>
@@ -4684,87 +4350,7 @@
         <w:jc w:val="left"/>
       </w:pPr>
       <w:r>
-        <w:t xml:space="preserve">Vanaf 2014 werd </w:t>
-      </w:r>
-      <w:proofErr w:type="spellStart"/>
-      <w:r>
-        <w:t>Qt</w:t>
-      </w:r>
-      <w:proofErr w:type="spellEnd"/>
-      <w:r>
-        <w:t xml:space="preserve"> beheerd door “The QT Company”. Een dochterbedrijf van </w:t>
-      </w:r>
-      <w:proofErr w:type="spellStart"/>
-      <w:r>
-        <w:t>Digia</w:t>
-      </w:r>
-      <w:proofErr w:type="spellEnd"/>
-      <w:r>
-        <w:t xml:space="preserve">, die de rechten van </w:t>
-      </w:r>
-      <w:proofErr w:type="spellStart"/>
-      <w:r>
-        <w:t>Qt</w:t>
-      </w:r>
-      <w:proofErr w:type="spellEnd"/>
-      <w:r>
-        <w:t xml:space="preserve"> overgekocht heeft van Nokia in 2012. </w:t>
-      </w:r>
-      <w:proofErr w:type="spellStart"/>
-      <w:r>
-        <w:t>Digia</w:t>
-      </w:r>
-      <w:proofErr w:type="spellEnd"/>
-      <w:r>
-        <w:t xml:space="preserve"> verzorgde de revolutionaire </w:t>
-      </w:r>
-      <w:proofErr w:type="spellStart"/>
-      <w:r>
-        <w:t>Qt</w:t>
-      </w:r>
-      <w:proofErr w:type="spellEnd"/>
-      <w:r>
-        <w:t xml:space="preserve"> 5.0 waarbij met behulp van </w:t>
-      </w:r>
-      <w:proofErr w:type="spellStart"/>
-      <w:r>
-        <w:t>JavaScript</w:t>
-      </w:r>
-      <w:proofErr w:type="spellEnd"/>
-      <w:r>
-        <w:t xml:space="preserve"> en QML de </w:t>
-      </w:r>
-      <w:proofErr w:type="spellStart"/>
-      <w:r>
-        <w:t>performantie</w:t>
-      </w:r>
-      <w:proofErr w:type="spellEnd"/>
-      <w:r>
-        <w:t xml:space="preserve"> en de gemakkelijkheid van UI te ontwerpen zwaar werd verbeterd. Alsook werd </w:t>
-      </w:r>
-      <w:proofErr w:type="spellStart"/>
-      <w:r>
-        <w:t>Qt</w:t>
-      </w:r>
-      <w:proofErr w:type="spellEnd"/>
-      <w:r>
-        <w:t xml:space="preserve"> vanaf toen open-source </w:t>
-      </w:r>
-      <w:proofErr w:type="spellStart"/>
-      <w:r>
-        <w:t>governance</w:t>
-      </w:r>
-      <w:proofErr w:type="spellEnd"/>
-      <w:r>
-        <w:t xml:space="preserve">, waardoor ook ontwikkelaars buiten </w:t>
-      </w:r>
-      <w:proofErr w:type="spellStart"/>
-      <w:r>
-        <w:t>Digia</w:t>
-      </w:r>
-      <w:proofErr w:type="spellEnd"/>
-      <w:r>
-        <w:t xml:space="preserve"> verbeteringen konden voorstellen.</w:t>
+        <w:t>Vanaf 2014 werd Qt beheerd door “The QT Company”. Een dochterbedrijf van Digia, die de rechten van Qt overgekocht heeft van Nokia in 2012. Digia verzorgde de revolutionaire Qt 5.0 waarbij met behulp van JavaScript en QML de performantie en de gemakkelijkheid van UI te ontwerpen zwaar werd verbeterd. Alsook werd Qt vanaf toen open-source governance, waardoor ook ontwikkelaars buiten Digia verbeteringen konden voorstellen.</w:t>
       </w:r>
     </w:p>
     <w:p>
@@ -4772,23 +4358,7 @@
         <w:jc w:val="left"/>
       </w:pPr>
       <w:r>
-        <w:t xml:space="preserve">In 2016 werd </w:t>
-      </w:r>
-      <w:proofErr w:type="spellStart"/>
-      <w:r>
-        <w:t>Digia</w:t>
-      </w:r>
-      <w:proofErr w:type="spellEnd"/>
-      <w:r>
-        <w:t xml:space="preserve"> en “The </w:t>
-      </w:r>
-      <w:proofErr w:type="spellStart"/>
-      <w:r>
-        <w:t>Qt</w:t>
-      </w:r>
-      <w:proofErr w:type="spellEnd"/>
-      <w:r>
-        <w:t xml:space="preserve"> Company” gesplitst in 2 onafhankelijke bedrijven. </w:t>
+        <w:t xml:space="preserve">In 2016 werd Digia en “The Qt Company” gesplitst in 2 onafhankelijke bedrijven. </w:t>
       </w:r>
     </w:p>
     <w:p>
@@ -4813,107 +4383,15 @@
       <w:pPr>
         <w:jc w:val="left"/>
       </w:pPr>
-      <w:proofErr w:type="spellStart"/>
-      <w:r>
-        <w:t>Qt</w:t>
-      </w:r>
-      <w:proofErr w:type="spellEnd"/>
-      <w:r>
-        <w:t xml:space="preserve"> is een cross-platform applicatie </w:t>
-      </w:r>
-      <w:proofErr w:type="spellStart"/>
-      <w:r>
-        <w:t>framework</w:t>
-      </w:r>
-      <w:proofErr w:type="spellEnd"/>
-      <w:r>
-        <w:t xml:space="preserve"> dat in C++ geschreven is en </w:t>
-      </w:r>
-      <w:proofErr w:type="spellStart"/>
-      <w:r>
-        <w:t>Andriod</w:t>
-      </w:r>
-      <w:proofErr w:type="spellEnd"/>
-      <w:r>
-        <w:t xml:space="preserve">, iOS en </w:t>
-      </w:r>
-      <w:proofErr w:type="spellStart"/>
-      <w:r>
-        <w:t>WindowsPhone</w:t>
-      </w:r>
-      <w:proofErr w:type="spellEnd"/>
-      <w:r>
-        <w:t xml:space="preserve">, … ondersteunt. Het doel van </w:t>
-      </w:r>
-      <w:proofErr w:type="spellStart"/>
-      <w:r>
-        <w:t>Qt</w:t>
-      </w:r>
-      <w:proofErr w:type="spellEnd"/>
-      <w:r>
-        <w:t xml:space="preserve"> was om zonder codewijzigingen op elk platform zonder performance-verlies te draaien en native te lijken. Voorbeelden van programma’s die in </w:t>
-      </w:r>
-      <w:proofErr w:type="spellStart"/>
-      <w:r>
-        <w:t>Qt</w:t>
-      </w:r>
-      <w:proofErr w:type="spellEnd"/>
-      <w:r>
-        <w:t xml:space="preserve"> </w:t>
-      </w:r>
-      <w:proofErr w:type="spellStart"/>
-      <w:r>
-        <w:t>Creator</w:t>
-      </w:r>
-      <w:proofErr w:type="spellEnd"/>
-      <w:r>
-        <w:t xml:space="preserve">, het </w:t>
-      </w:r>
-      <w:proofErr w:type="spellStart"/>
-      <w:r>
-        <w:t>framework</w:t>
-      </w:r>
-      <w:proofErr w:type="spellEnd"/>
-      <w:r>
-        <w:t xml:space="preserve"> voor </w:t>
-      </w:r>
-      <w:proofErr w:type="spellStart"/>
-      <w:r>
-        <w:t>Qt</w:t>
-      </w:r>
-      <w:proofErr w:type="spellEnd"/>
-      <w:r>
-        <w:t xml:space="preserve">, geschreven zijn: Skype, Google Earth, </w:t>
-      </w:r>
-      <w:proofErr w:type="spellStart"/>
-      <w:r>
-        <w:t>VirtualBox</w:t>
-      </w:r>
-      <w:proofErr w:type="spellEnd"/>
-      <w:r>
-        <w:t xml:space="preserve">,... </w:t>
+      <w:r>
+        <w:t xml:space="preserve">Qt is een cross-platform applicatie framework dat in C++ geschreven is en Andriod, iOS en WindowsPhone, … ondersteunt. Het doel van Qt was om zonder codewijzigingen op elk platform zonder performance-verlies te draaien en native te lijken. Voorbeelden van programma’s die in Qt Creator, het framework voor Qt, geschreven zijn: Skype, Google Earth, VirtualBox,... </w:t>
       </w:r>
       <w:r>
         <w:br/>
       </w:r>
       <w:r>
         <w:br/>
-      </w:r>
-      <w:proofErr w:type="spellStart"/>
-      <w:r>
-        <w:t>Qt</w:t>
-      </w:r>
-      <w:proofErr w:type="spellEnd"/>
-      <w:r>
-        <w:t xml:space="preserve"> supportert elke standaard C++ compiler, zoals GCC, ICC, MSVC en </w:t>
-      </w:r>
-      <w:proofErr w:type="spellStart"/>
-      <w:r>
-        <w:t>Clang</w:t>
-      </w:r>
-      <w:proofErr w:type="spellEnd"/>
-      <w:r>
-        <w:t xml:space="preserve">. </w:t>
+        <w:t xml:space="preserve">Qt supportert elke standaard C++ compiler, zoals GCC, ICC, MSVC en Clang. </w:t>
       </w:r>
       <w:r>
         <w:br/>
@@ -4924,61 +4402,8 @@
       <w:pPr>
         <w:jc w:val="left"/>
       </w:pPr>
-      <w:proofErr w:type="spellStart"/>
-      <w:r>
-        <w:t>Qt</w:t>
-      </w:r>
-      <w:proofErr w:type="spellEnd"/>
-      <w:r>
-        <w:t xml:space="preserve"> dankt zijn cross-platform eigenschap aan het feit dat bij de C preprocessor (</w:t>
-      </w:r>
-      <w:proofErr w:type="spellStart"/>
-      <w:r>
-        <w:t>cpp</w:t>
-      </w:r>
-      <w:proofErr w:type="spellEnd"/>
-      <w:r>
-        <w:t xml:space="preserve">) condities sommige code </w:t>
-      </w:r>
-      <w:proofErr w:type="spellStart"/>
-      <w:r>
-        <w:t>chuncks</w:t>
-      </w:r>
-      <w:proofErr w:type="spellEnd"/>
-      <w:r>
-        <w:t xml:space="preserve"> worden </w:t>
-      </w:r>
-      <w:proofErr w:type="spellStart"/>
-      <w:r>
-        <w:t>enabled</w:t>
-      </w:r>
-      <w:proofErr w:type="spellEnd"/>
-      <w:r>
-        <w:t>/</w:t>
-      </w:r>
-      <w:proofErr w:type="spellStart"/>
-      <w:r>
-        <w:t>disabled</w:t>
-      </w:r>
-      <w:proofErr w:type="spellEnd"/>
-      <w:r>
-        <w:t xml:space="preserve"> afhankelijk van het platform. Het </w:t>
-      </w:r>
-      <w:proofErr w:type="spellStart"/>
-      <w:r>
-        <w:t>build</w:t>
-      </w:r>
-      <w:proofErr w:type="spellEnd"/>
-      <w:r>
-        <w:t xml:space="preserve"> proces gaat configuratie scripts runnen om preprocessor </w:t>
-      </w:r>
-      <w:proofErr w:type="spellStart"/>
-      <w:r>
-        <w:t>flags</w:t>
-      </w:r>
-      <w:proofErr w:type="spellEnd"/>
-      <w:r>
-        <w:t xml:space="preserve"> op te merken, afzetten en aan te passen.</w:t>
+      <w:r>
+        <w:t>Qt dankt zijn cross-platform eigenschap aan het feit dat bij de C preprocessor (cpp) condities sommige code chuncks worden enabled/disabled afhankelijk van het platform. Het build proces gaat configuratie scripts runnen om preprocessor flags op te merken, afzetten en aan te passen.</w:t>
       </w:r>
     </w:p>
     <w:p>
@@ -5086,67 +4511,11 @@
         </w:drawing>
       </w:r>
       <w:r>
-        <w:t xml:space="preserve">Het grafische systeem beheert de display hardware. Vooral </w:t>
-      </w:r>
-      <w:proofErr w:type="spellStart"/>
-      <w:r>
-        <w:t>OpenGL</w:t>
-      </w:r>
-      <w:proofErr w:type="spellEnd"/>
-      <w:r>
-        <w:t xml:space="preserve">-GL, een </w:t>
-      </w:r>
-      <w:proofErr w:type="spellStart"/>
-      <w:r>
-        <w:t>library</w:t>
-      </w:r>
-      <w:proofErr w:type="spellEnd"/>
-      <w:r>
-        <w:t xml:space="preserve"> die 2D en 3D vectoren </w:t>
-      </w:r>
-      <w:proofErr w:type="spellStart"/>
-      <w:r>
-        <w:t>rendert</w:t>
-      </w:r>
-      <w:proofErr w:type="spellEnd"/>
-      <w:r>
-        <w:t xml:space="preserve">, wordt als API gebruikt voor het grafische systeem. </w:t>
+        <w:t xml:space="preserve">Het grafische systeem beheert de display hardware. Vooral OpenGL-GL, een library die 2D en 3D vectoren rendert, wordt als API gebruikt voor het grafische systeem. </w:t>
       </w:r>
       <w:r>
         <w:br/>
-        <w:t xml:space="preserve">Dit terwijl het </w:t>
-      </w:r>
-      <w:proofErr w:type="spellStart"/>
-      <w:r>
-        <w:t>Windowing</w:t>
-      </w:r>
-      <w:proofErr w:type="spellEnd"/>
-      <w:r>
-        <w:t xml:space="preserve"> systeem de </w:t>
-      </w:r>
-      <w:proofErr w:type="spellStart"/>
-      <w:r>
-        <w:t>windows</w:t>
-      </w:r>
-      <w:proofErr w:type="spellEnd"/>
-      <w:r>
-        <w:t xml:space="preserve"> genereren, de events, </w:t>
-      </w:r>
-      <w:proofErr w:type="spellStart"/>
-      <w:r>
-        <w:t>window</w:t>
-      </w:r>
-      <w:proofErr w:type="spellEnd"/>
-      <w:r>
-        <w:t xml:space="preserve"> aanpassingen, … controleert. Het </w:t>
-      </w:r>
-      <w:proofErr w:type="spellStart"/>
-      <w:r>
-        <w:t>Windowing</w:t>
-      </w:r>
-      <w:proofErr w:type="spellEnd"/>
-      <w:r>
-        <w:t xml:space="preserve"> systeem heeft een eigen API voor programmeren, dat meestal in het OS is geïntegreerd zoals Microsoft Windows en MAC OS.  </w:t>
+        <w:t xml:space="preserve">Dit terwijl het Windowing systeem de windows genereren, de events, window aanpassingen, … controleert. Het Windowing systeem heeft een eigen API voor programmeren, dat meestal in het OS is geïntegreerd zoals Microsoft Windows en MAC OS.  </w:t>
       </w:r>
     </w:p>
     <w:p>
@@ -5154,116 +4523,15 @@
         <w:spacing w:before="120" w:after="0"/>
       </w:pPr>
       <w:r>
-        <w:t xml:space="preserve">GLUT is een interface dat de communicatie tussen het </w:t>
-      </w:r>
-      <w:proofErr w:type="spellStart"/>
-      <w:r>
-        <w:t>window</w:t>
-      </w:r>
-      <w:proofErr w:type="spellEnd"/>
-      <w:r>
-        <w:t xml:space="preserve"> system en het </w:t>
-      </w:r>
-      <w:proofErr w:type="spellStart"/>
-      <w:r>
-        <w:t>graphic</w:t>
-      </w:r>
-      <w:proofErr w:type="spellEnd"/>
-      <w:r>
-        <w:t xml:space="preserve"> system verzorgt, deze gebruikt GLU en GL voor </w:t>
-      </w:r>
-      <w:proofErr w:type="spellStart"/>
-      <w:r>
-        <w:t>graphics</w:t>
-      </w:r>
-      <w:proofErr w:type="spellEnd"/>
-      <w:r>
-        <w:t xml:space="preserve"> en controleert operating en </w:t>
-      </w:r>
-      <w:proofErr w:type="spellStart"/>
-      <w:r>
-        <w:t>windowing</w:t>
-      </w:r>
-      <w:proofErr w:type="spellEnd"/>
-      <w:r>
-        <w:t xml:space="preserve"> systemen door voornamelijk GLX, AGL, … Dit zijn </w:t>
-      </w:r>
-      <w:proofErr w:type="spellStart"/>
-      <w:r>
-        <w:t>OpenGL</w:t>
-      </w:r>
-      <w:proofErr w:type="spellEnd"/>
-      <w:r>
-        <w:t xml:space="preserve"> extensies voor specifieke </w:t>
-      </w:r>
-      <w:proofErr w:type="spellStart"/>
-      <w:r>
-        <w:t>windowing</w:t>
-      </w:r>
-      <w:proofErr w:type="spellEnd"/>
-      <w:r>
-        <w:t xml:space="preserve"> systemen.</w:t>
+        <w:t>GLUT is een interface dat de communicatie tussen het window system en het graphic system verzorgt, deze gebruikt GLU en GL voor graphics en controleert operating en windowing systemen door voornamelijk GLX, AGL, … Dit zijn OpenGL extensies voor specifieke windowing systemen.</w:t>
       </w:r>
     </w:p>
     <w:p>
       <w:pPr>
         <w:spacing w:before="120" w:after="0"/>
       </w:pPr>
-      <w:proofErr w:type="spellStart"/>
-      <w:r>
-        <w:t>Qt</w:t>
-      </w:r>
-      <w:proofErr w:type="spellEnd"/>
-      <w:r>
-        <w:t xml:space="preserve"> zal op hetzelfde niveau als GLUT zowel het </w:t>
-      </w:r>
-      <w:proofErr w:type="spellStart"/>
-      <w:r>
-        <w:t>windowing</w:t>
-      </w:r>
-      <w:proofErr w:type="spellEnd"/>
-      <w:r>
-        <w:t xml:space="preserve"> als het </w:t>
-      </w:r>
-      <w:proofErr w:type="spellStart"/>
-      <w:r>
-        <w:t>graphics</w:t>
-      </w:r>
-      <w:proofErr w:type="spellEnd"/>
-      <w:r>
-        <w:t xml:space="preserve"> systeem kunnen raadplegen. Hierdoor kan het dus zowel </w:t>
-      </w:r>
-      <w:proofErr w:type="spellStart"/>
-      <w:r>
-        <w:t>Windowing</w:t>
-      </w:r>
-      <w:proofErr w:type="spellEnd"/>
-      <w:r>
-        <w:t xml:space="preserve"> </w:t>
-      </w:r>
-      <w:proofErr w:type="spellStart"/>
-      <w:r>
-        <w:t>functions</w:t>
-      </w:r>
-      <w:proofErr w:type="spellEnd"/>
-      <w:r>
-        <w:t xml:space="preserve"> als </w:t>
-      </w:r>
-      <w:proofErr w:type="spellStart"/>
-      <w:r>
-        <w:t>graphic</w:t>
-      </w:r>
-      <w:proofErr w:type="spellEnd"/>
-      <w:r>
-        <w:t xml:space="preserve"> </w:t>
-      </w:r>
-      <w:proofErr w:type="spellStart"/>
-      <w:r>
-        <w:t>functions</w:t>
-      </w:r>
-      <w:proofErr w:type="spellEnd"/>
-      <w:r>
-        <w:t xml:space="preserve"> oproepen. </w:t>
+      <w:r>
+        <w:t xml:space="preserve">Qt zal op hetzelfde niveau als GLUT zowel het windowing als het graphics systeem kunnen raadplegen. Hierdoor kan het dus zowel Windowing functions als graphic functions oproepen. </w:t>
       </w:r>
     </w:p>
     <w:p>
@@ -5278,29 +4546,11 @@
       </w:pPr>
       <w:bookmarkStart w:id="24" w:name="_Toc499557197"/>
       <w:bookmarkStart w:id="25" w:name="_Toc507506593"/>
-      <w:proofErr w:type="spellStart"/>
-      <w:r>
-        <w:t>Signals</w:t>
-      </w:r>
-      <w:proofErr w:type="spellEnd"/>
-      <w:r>
-        <w:t xml:space="preserve"> </w:t>
-      </w:r>
-      <w:proofErr w:type="spellStart"/>
-      <w:r>
-        <w:t>and</w:t>
-      </w:r>
-      <w:proofErr w:type="spellEnd"/>
-      <w:r>
-        <w:t xml:space="preserve"> </w:t>
-      </w:r>
-      <w:proofErr w:type="spellStart"/>
-      <w:r>
-        <w:t>slots</w:t>
+      <w:r>
+        <w:t>Signals and slots</w:t>
       </w:r>
       <w:bookmarkEnd w:id="24"/>
       <w:bookmarkEnd w:id="25"/>
-      <w:proofErr w:type="spellEnd"/>
     </w:p>
     <w:p>
       <w:pPr>
@@ -5374,107 +4624,11 @@
         </w:drawing>
       </w:r>
       <w:r>
-        <w:t xml:space="preserve">Maar </w:t>
-      </w:r>
-      <w:proofErr w:type="spellStart"/>
-      <w:r>
-        <w:t>Qt</w:t>
-      </w:r>
-      <w:proofErr w:type="spellEnd"/>
-      <w:r>
-        <w:t xml:space="preserve"> behandelt events, zoals </w:t>
-      </w:r>
-      <w:proofErr w:type="spellStart"/>
-      <w:r>
-        <w:t>quit</w:t>
-      </w:r>
-      <w:proofErr w:type="spellEnd"/>
-      <w:r>
-        <w:t xml:space="preserve">(), </w:t>
-      </w:r>
-      <w:proofErr w:type="spellStart"/>
-      <w:r>
-        <w:t>onkeydown</w:t>
-      </w:r>
-      <w:proofErr w:type="spellEnd"/>
-      <w:r>
-        <w:t xml:space="preserve">(),… , niet rechtstreeks. Er wordt een alternatief gebruikt op zogenaamde </w:t>
-      </w:r>
-      <w:proofErr w:type="spellStart"/>
-      <w:r>
-        <w:t>callback</w:t>
-      </w:r>
-      <w:proofErr w:type="spellEnd"/>
-      <w:r>
-        <w:t xml:space="preserve"> </w:t>
-      </w:r>
-      <w:proofErr w:type="spellStart"/>
-      <w:r>
-        <w:t>functions</w:t>
-      </w:r>
-      <w:proofErr w:type="spellEnd"/>
-      <w:r>
-        <w:t xml:space="preserve">. Namelijk </w:t>
-      </w:r>
-      <w:proofErr w:type="spellStart"/>
-      <w:r>
-        <w:t>signals</w:t>
-      </w:r>
-      <w:proofErr w:type="spellEnd"/>
-      <w:r>
-        <w:t xml:space="preserve"> </w:t>
-      </w:r>
-      <w:proofErr w:type="spellStart"/>
-      <w:r>
-        <w:t>and</w:t>
-      </w:r>
-      <w:proofErr w:type="spellEnd"/>
-      <w:r>
-        <w:t xml:space="preserve"> </w:t>
-      </w:r>
-      <w:proofErr w:type="spellStart"/>
-      <w:r>
-        <w:t>slots</w:t>
-      </w:r>
-      <w:proofErr w:type="spellEnd"/>
-      <w:r>
-        <w:t xml:space="preserve">. </w:t>
+        <w:t xml:space="preserve">Maar Qt behandelt events, zoals quit(), onkeydown(),… , niet rechtstreeks. Er wordt een alternatief gebruikt op zogenaamde callback functions. Namelijk signals and slots. </w:t>
       </w:r>
       <w:r>
         <w:br/>
-        <w:t xml:space="preserve">Hierbij wordt een signaal verzonden wanneer een bepaald evenement gebeurt of een verandering van status plaatsvindt. Een slot is een functie die opgeroepen wordt als er een bepaald signaal verzonden wordt. Deze </w:t>
-      </w:r>
-      <w:proofErr w:type="spellStart"/>
-      <w:r>
-        <w:t>signal</w:t>
-      </w:r>
-      <w:proofErr w:type="spellEnd"/>
-      <w:r>
-        <w:t xml:space="preserve">-slot relatie zit al in vele </w:t>
-      </w:r>
-      <w:proofErr w:type="spellStart"/>
-      <w:r>
-        <w:t>Qt</w:t>
-      </w:r>
-      <w:proofErr w:type="spellEnd"/>
-      <w:r>
-        <w:t xml:space="preserve">-widgets (interface objecten) ingebouwd, maar zelf </w:t>
-      </w:r>
-      <w:proofErr w:type="spellStart"/>
-      <w:r>
-        <w:t>slots</w:t>
-      </w:r>
-      <w:proofErr w:type="spellEnd"/>
-      <w:r>
-        <w:t xml:space="preserve"> bepalen voor bepaalde signalen is ook veel gebruikt. Dit </w:t>
-      </w:r>
-      <w:proofErr w:type="spellStart"/>
-      <w:r>
-        <w:t>signal</w:t>
-      </w:r>
-      <w:proofErr w:type="spellEnd"/>
-      <w:r>
-        <w:t>-slot gebruik is zeer veelzijdig, meerdere signalen kunnen aan meerdere sloten gekoppeld worden en ook signalen kunnen aaneengeschakeld worden.</w:t>
+        <w:t>Hierbij wordt een signaal verzonden wanneer een bepaald evenement gebeurt of een verandering van status plaatsvindt. Een slot is een functie die opgeroepen wordt als er een bepaald signaal verzonden wordt. Deze signal-slot relatie zit al in vele Qt-widgets (interface objecten) ingebouwd, maar zelf slots bepalen voor bepaalde signalen is ook veel gebruikt. Dit signal-slot gebruik is zeer veelzijdig, meerdere signalen kunnen aan meerdere sloten gekoppeld worden en ook signalen kunnen aaneengeschakeld worden.</w:t>
       </w:r>
     </w:p>
     <w:p>
@@ -5534,163 +4688,27 @@
                         <w:txbxContent>
                           <w:p>
                             <w:r>
-                              <w:t xml:space="preserve">Int </w:t>
-                            </w:r>
-                            <w:proofErr w:type="spellStart"/>
-                            <w:r>
-                              <w:t>main</w:t>
-                            </w:r>
-                            <w:proofErr w:type="spellEnd"/>
-                            <w:r>
-                              <w:t xml:space="preserve"> (int </w:t>
-                            </w:r>
-                            <w:proofErr w:type="spellStart"/>
-                            <w:r>
-                              <w:t>argc</w:t>
-                            </w:r>
-                            <w:proofErr w:type="spellEnd"/>
-                            <w:r>
-                              <w:t xml:space="preserve">, </w:t>
-                            </w:r>
-                            <w:proofErr w:type="spellStart"/>
-                            <w:r>
-                              <w:t>char</w:t>
-                            </w:r>
-                            <w:proofErr w:type="spellEnd"/>
-                            <w:r>
-                              <w:t xml:space="preserve"> *</w:t>
-                            </w:r>
-                            <w:proofErr w:type="spellStart"/>
-                            <w:r>
-                              <w:t>argv</w:t>
-                            </w:r>
-                            <w:proofErr w:type="spellEnd"/>
-                            <w:r>
-                              <w:t>[])</w:t>
+                              <w:t>Int main (int argc, char *argv[])</w:t>
                             </w:r>
                           </w:p>
                           <w:p>
                             <w:r>
-                              <w:t xml:space="preserve">{ </w:t>
-                            </w:r>
-                            <w:proofErr w:type="spellStart"/>
-                            <w:r>
-                              <w:t>QApplication</w:t>
-                            </w:r>
-                            <w:proofErr w:type="spellEnd"/>
-                            <w:r>
-                              <w:t xml:space="preserve"> app(</w:t>
-                            </w:r>
-                            <w:proofErr w:type="spellStart"/>
-                            <w:r>
-                              <w:t>argc</w:t>
-                            </w:r>
-                            <w:proofErr w:type="spellEnd"/>
-                            <w:r>
-                              <w:t xml:space="preserve">, </w:t>
-                            </w:r>
-                            <w:proofErr w:type="spellStart"/>
-                            <w:r>
-                              <w:t>argv</w:t>
-                            </w:r>
-                            <w:proofErr w:type="spellEnd"/>
-                            <w:r>
-                              <w:t>);  // applicatie object creëren</w:t>
+                              <w:t>{ QApplication app(argc, argv);  // applicatie object creëren</w:t>
                             </w:r>
                           </w:p>
                           <w:p>
                             <w:r>
-                              <w:t xml:space="preserve">  </w:t>
-                            </w:r>
-                            <w:proofErr w:type="spellStart"/>
-                            <w:r>
-                              <w:t>QPushButton</w:t>
-                            </w:r>
-                            <w:proofErr w:type="spellEnd"/>
-                            <w:r>
-                              <w:t xml:space="preserve"> *button = new </w:t>
-                            </w:r>
-                            <w:proofErr w:type="spellStart"/>
-                            <w:r>
-                              <w:t>QPushButton</w:t>
-                            </w:r>
-                            <w:proofErr w:type="spellEnd"/>
-                            <w:r>
-                              <w:t>(“</w:t>
-                            </w:r>
-                            <w:proofErr w:type="spellStart"/>
-                            <w:r>
-                              <w:t>Quit</w:t>
-                            </w:r>
-                            <w:proofErr w:type="spellEnd"/>
-                            <w:r>
-                              <w:t>”); // Creëren gelabelde knop</w:t>
+                              <w:t xml:space="preserve">  QPushButton *button = new QPushButton(“Quit”); // Creëren gelabelde knop</w:t>
                             </w:r>
                           </w:p>
                           <w:p>
                             <w:r>
-                              <w:t xml:space="preserve">  </w:t>
-                            </w:r>
-                            <w:proofErr w:type="spellStart"/>
-                            <w:r>
-                              <w:t>QObject</w:t>
-                            </w:r>
-                            <w:proofErr w:type="spellEnd"/>
-                            <w:r>
-                              <w:t>::</w:t>
-                            </w:r>
-                            <w:proofErr w:type="spellStart"/>
-                            <w:r>
-                              <w:t>connect</w:t>
-                            </w:r>
-                            <w:proofErr w:type="spellEnd"/>
-                            <w:r>
-                              <w:t xml:space="preserve"> (button, SIGNAL(</w:t>
-                            </w:r>
-                            <w:proofErr w:type="spellStart"/>
-                            <w:r>
-                              <w:t>clicked</w:t>
-                            </w:r>
-                            <w:proofErr w:type="spellEnd"/>
-                            <w:r>
-                              <w:t>()), &amp;app, SLOT(</w:t>
-                            </w:r>
-                            <w:proofErr w:type="spellStart"/>
-                            <w:r>
-                              <w:t>quit</w:t>
-                            </w:r>
-                            <w:proofErr w:type="spellEnd"/>
-                            <w:r>
-                              <w:t>());</w:t>
+                              <w:t xml:space="preserve">  QObject::connect (button, SIGNAL(clicked()), &amp;app, SLOT(quit());</w:t>
                             </w:r>
                           </w:p>
                           <w:p>
                             <w:r>
-                              <w:t xml:space="preserve">  // als </w:t>
-                            </w:r>
-                            <w:proofErr w:type="spellStart"/>
-                            <w:r>
-                              <w:t>signal</w:t>
-                            </w:r>
-                            <w:proofErr w:type="spellEnd"/>
-                            <w:r>
-                              <w:t xml:space="preserve"> “</w:t>
-                            </w:r>
-                            <w:proofErr w:type="spellStart"/>
-                            <w:r>
-                              <w:t>clicked</w:t>
-                            </w:r>
-                            <w:proofErr w:type="spellEnd"/>
-                            <w:r>
-                              <w:t>” op object “button” wordt verzonden, roep functie “</w:t>
-                            </w:r>
-                            <w:proofErr w:type="spellStart"/>
-                            <w:r>
-                              <w:t>quit</w:t>
-                            </w:r>
-                            <w:proofErr w:type="spellEnd"/>
-                            <w:r>
-                              <w:t>” op in object “app”</w:t>
+                              <w:t xml:space="preserve">  // als signal “clicked” op object “button” wordt verzonden, roep functie “quit” op in object “app”</w:t>
                             </w:r>
                           </w:p>
                           <w:p>
@@ -5700,15 +4718,7 @@
                           </w:p>
                           <w:p>
                             <w:r>
-                              <w:t xml:space="preserve">  return </w:t>
-                            </w:r>
-                            <w:proofErr w:type="spellStart"/>
-                            <w:r>
-                              <w:t>app.exec</w:t>
-                            </w:r>
-                            <w:proofErr w:type="spellEnd"/>
-                            <w:r>
-                              <w:t>();</w:t>
+                              <w:t xml:space="preserve">  return app.exec();</w:t>
                             </w:r>
                           </w:p>
                           <w:p>
@@ -5935,23 +4945,7 @@
         </mc:AlternateContent>
       </w:r>
       <w:r>
-        <w:t xml:space="preserve">Een voorbeeld voor dit </w:t>
-      </w:r>
-      <w:proofErr w:type="spellStart"/>
-      <w:r>
-        <w:t>signal</w:t>
-      </w:r>
-      <w:proofErr w:type="spellEnd"/>
-      <w:r>
-        <w:t xml:space="preserve">-slot gebeuren: een simpele </w:t>
-      </w:r>
-      <w:proofErr w:type="spellStart"/>
-      <w:r>
-        <w:t>quit</w:t>
-      </w:r>
-      <w:proofErr w:type="spellEnd"/>
-      <w:r>
-        <w:t>() functie:</w:t>
+        <w:t>Een voorbeeld voor dit signal-slot gebeuren: een simpele quit() functie:</w:t>
       </w:r>
     </w:p>
     <w:p>
@@ -5991,13 +4985,8 @@
       </w:pPr>
       <w:bookmarkStart w:id="26" w:name="_Toc499557198"/>
       <w:bookmarkStart w:id="27" w:name="_Toc507506594"/>
-      <w:proofErr w:type="spellStart"/>
-      <w:r>
-        <w:t>React</w:t>
-      </w:r>
-      <w:proofErr w:type="spellEnd"/>
-      <w:r>
-        <w:t xml:space="preserve"> Native</w:t>
+      <w:r>
+        <w:t>React Native</w:t>
       </w:r>
       <w:bookmarkEnd w:id="26"/>
       <w:bookmarkEnd w:id="27"/>
@@ -6014,119 +5003,13 @@
       <w:bookmarkEnd w:id="28"/>
     </w:p>
     <w:p>
-      <w:proofErr w:type="spellStart"/>
-      <w:r>
-        <w:t>React</w:t>
-      </w:r>
-      <w:proofErr w:type="spellEnd"/>
-      <w:r>
-        <w:t xml:space="preserve"> (soms geschreven als react.js of </w:t>
-      </w:r>
-      <w:proofErr w:type="spellStart"/>
-      <w:r>
-        <w:t>ReactJS</w:t>
-      </w:r>
-      <w:proofErr w:type="spellEnd"/>
-      <w:r>
-        <w:t xml:space="preserve">)  is een </w:t>
-      </w:r>
-      <w:proofErr w:type="spellStart"/>
-      <w:r>
-        <w:t>JavaScript</w:t>
-      </w:r>
-      <w:proofErr w:type="spellEnd"/>
-      <w:r>
-        <w:t xml:space="preserve"> </w:t>
-      </w:r>
-      <w:proofErr w:type="spellStart"/>
-      <w:r>
-        <w:t>library</w:t>
-      </w:r>
-      <w:proofErr w:type="spellEnd"/>
-      <w:r>
-        <w:t xml:space="preserve"> die gemaakt is om </w:t>
-      </w:r>
-      <w:proofErr w:type="spellStart"/>
-      <w:r>
-        <w:t>UI’s</w:t>
-      </w:r>
-      <w:proofErr w:type="spellEnd"/>
-      <w:r>
-        <w:t xml:space="preserve"> te bouwen. Gebouwd door Facebook en Instagram teams in 2013. Het doel van </w:t>
-      </w:r>
-      <w:proofErr w:type="spellStart"/>
-      <w:r>
-        <w:t>React</w:t>
-      </w:r>
-      <w:proofErr w:type="spellEnd"/>
-      <w:r>
-        <w:t xml:space="preserve"> was om grote schaalbare webapplicaties te maken waarvan de data constant veranderd kon worden zonder de pagina te herladen.</w:t>
-      </w:r>
-    </w:p>
-    <w:p>
-      <w:proofErr w:type="spellStart"/>
-      <w:r>
-        <w:t>React</w:t>
-      </w:r>
-      <w:proofErr w:type="spellEnd"/>
-      <w:r>
-        <w:t xml:space="preserve"> Native startte als een </w:t>
-      </w:r>
-      <w:proofErr w:type="spellStart"/>
-      <w:r>
-        <w:t>hackathlon</w:t>
-      </w:r>
-      <w:proofErr w:type="spellEnd"/>
-      <w:r>
-        <w:t xml:space="preserve"> project in de zomer van 2013. Na een jaar werken aan een prototype, kreeg </w:t>
-      </w:r>
-      <w:proofErr w:type="spellStart"/>
-      <w:r>
-        <w:t>React</w:t>
-      </w:r>
-      <w:proofErr w:type="spellEnd"/>
-      <w:r>
-        <w:t xml:space="preserve"> Native zijn eerste job: een onafhankelijk werkende iOS app. Het doel was om een volledige </w:t>
-      </w:r>
-      <w:proofErr w:type="spellStart"/>
-      <w:r>
-        <w:t>React</w:t>
-      </w:r>
-      <w:proofErr w:type="spellEnd"/>
-      <w:r>
-        <w:t xml:space="preserve"> Native aangedreven app te maken die volgens user </w:t>
-      </w:r>
-      <w:proofErr w:type="spellStart"/>
-      <w:r>
-        <w:t>experience</w:t>
-      </w:r>
-      <w:proofErr w:type="spellEnd"/>
-      <w:r>
-        <w:t xml:space="preserve"> identiek was aan een app die in </w:t>
-      </w:r>
-      <w:proofErr w:type="spellStart"/>
-      <w:r>
-        <w:t>Objective</w:t>
-      </w:r>
-      <w:proofErr w:type="spellEnd"/>
-      <w:r>
-        <w:t xml:space="preserve">-C geschreven was. Dit werd behaald en er werd beslist om RN cross-platform te maken, beginnend met een RN Android team die de basis Android Runtime, een applicatie </w:t>
-      </w:r>
-      <w:proofErr w:type="spellStart"/>
-      <w:r>
-        <w:t>runtime</w:t>
-      </w:r>
-      <w:proofErr w:type="spellEnd"/>
-      <w:r>
-        <w:t xml:space="preserve"> omgeving gebruikt door de Android OS, en componenten schreef. Begin 2015 werd RN publiek tentoongesteld en  tegen eind 2015 werd </w:t>
-      </w:r>
-      <w:proofErr w:type="spellStart"/>
-      <w:r>
-        <w:t>React</w:t>
-      </w:r>
-      <w:proofErr w:type="spellEnd"/>
-      <w:r>
-        <w:t xml:space="preserve"> Native volledig open source.</w:t>
+      <w:r>
+        <w:t>React (soms geschreven als react.js of ReactJS)  is een JavaScript library die gemaakt is om UI’s te bouwen. Gebouwd door Facebook en Instagram teams in 2013. Het doel van React was om grote schaalbare webapplicaties te maken waarvan de data constant veranderd kon worden zonder de pagina te herladen.</w:t>
+      </w:r>
+    </w:p>
+    <w:p>
+      <w:r>
+        <w:t>React Native startte als een hackathlon project in de zomer van 2013. Na een jaar werken aan een prototype, kreeg React Native zijn eerste job: een onafhankelijk werkende iOS app. Het doel was om een volledige React Native aangedreven app te maken die volgens user experience identiek was aan een app die in Objective-C geschreven was. Dit werd behaald en er werd beslist om RN cross-platform te maken, beginnend met een RN Android team die de basis Android Runtime, een applicatie runtime omgeving gebruikt door de Android OS, en componenten schreef. Begin 2015 werd RN publiek tentoongesteld en  tegen eind 2015 werd React Native volledig open source.</w:t>
       </w:r>
     </w:p>
     <w:p>
@@ -6141,107 +5024,14 @@
       <w:bookmarkEnd w:id="29"/>
     </w:p>
     <w:p>
-      <w:proofErr w:type="spellStart"/>
-      <w:r>
-        <w:t>React</w:t>
-      </w:r>
-      <w:proofErr w:type="spellEnd"/>
-      <w:r>
-        <w:t xml:space="preserve"> Native is volledig gebaseerd op </w:t>
-      </w:r>
-      <w:proofErr w:type="spellStart"/>
-      <w:r>
-        <w:t>React</w:t>
-      </w:r>
-      <w:proofErr w:type="spellEnd"/>
-      <w:r>
-        <w:t>. Enerzijds is het een open</w:t>
+      <w:r>
+        <w:t>React Native is volledig gebaseerd op React. Enerzijds is het een open</w:t>
       </w:r>
       <w:r>
         <w:t>-s</w:t>
       </w:r>
       <w:r>
-        <w:t xml:space="preserve">ource </w:t>
-      </w:r>
-      <w:proofErr w:type="spellStart"/>
-      <w:r>
-        <w:t>library</w:t>
-      </w:r>
-      <w:proofErr w:type="spellEnd"/>
-      <w:r>
-        <w:t xml:space="preserve"> die onderhouden wordt door individuen, kleine en grote bedrijven. Anderzijds is het een </w:t>
-      </w:r>
-      <w:proofErr w:type="spellStart"/>
-      <w:r>
-        <w:t>JavaScript</w:t>
-      </w:r>
-      <w:proofErr w:type="spellEnd"/>
-      <w:r>
-        <w:t xml:space="preserve"> </w:t>
-      </w:r>
-      <w:proofErr w:type="spellStart"/>
-      <w:r>
-        <w:t>framework</w:t>
-      </w:r>
-      <w:proofErr w:type="spellEnd"/>
-      <w:r>
-        <w:t xml:space="preserve"> om mobiele applicaties voor iOS, Android en UWP native te laten renderen en dit via een </w:t>
-      </w:r>
-      <w:proofErr w:type="spellStart"/>
-      <w:r>
-        <w:t>JavaScript</w:t>
-      </w:r>
-      <w:proofErr w:type="spellEnd"/>
-      <w:r>
-        <w:t xml:space="preserve"> </w:t>
-      </w:r>
-      <w:proofErr w:type="spellStart"/>
-      <w:r>
-        <w:t>library</w:t>
-      </w:r>
-      <w:proofErr w:type="spellEnd"/>
-      <w:r>
-        <w:t xml:space="preserve"> die al veel gebruikt werd voor webapplicaties. Dit </w:t>
-      </w:r>
-      <w:proofErr w:type="spellStart"/>
-      <w:r>
-        <w:t>framework</w:t>
-      </w:r>
-      <w:proofErr w:type="spellEnd"/>
-      <w:r>
-        <w:t xml:space="preserve"> zorgt er voor dat de code die je schrijft voor de 3 mobiele  platforms kan gebruikt worden. Deze applicaties zijn geschreven met een mix van </w:t>
-      </w:r>
-      <w:proofErr w:type="spellStart"/>
-      <w:r>
-        <w:t>JavaScript</w:t>
-      </w:r>
-      <w:proofErr w:type="spellEnd"/>
-      <w:r>
-        <w:t xml:space="preserve"> en JSX, een taal die hard lijkt op XML. </w:t>
-      </w:r>
-      <w:proofErr w:type="spellStart"/>
-      <w:r>
-        <w:t>React</w:t>
-      </w:r>
-      <w:proofErr w:type="spellEnd"/>
-      <w:r>
-        <w:t xml:space="preserve"> Native gebruikt het platform zijn eigen standaard </w:t>
-      </w:r>
-      <w:proofErr w:type="spellStart"/>
-      <w:r>
-        <w:t>rendering</w:t>
-      </w:r>
-      <w:proofErr w:type="spellEnd"/>
-      <w:r>
-        <w:t xml:space="preserve"> API zodat de mobiele applicatie dezelfde presentatie als voeling zal hebben als een native </w:t>
-      </w:r>
-      <w:proofErr w:type="spellStart"/>
-      <w:r>
-        <w:t>designed</w:t>
-      </w:r>
-      <w:proofErr w:type="spellEnd"/>
-      <w:r>
-        <w:t xml:space="preserve"> applicatie.</w:t>
+        <w:t>ource library die onderhouden wordt door individuen, kleine en grote bedrijven. Anderzijds is het een JavaScript framework om mobiele applicaties voor iOS, Android en UWP native te laten renderen en dit via een JavaScript library die al veel gebruikt werd voor webapplicaties. Dit framework zorgt er voor dat de code die je schrijft voor de 3 mobiele  platforms kan gebruikt worden. Deze applicaties zijn geschreven met een mix van JavaScript en JSX, een taal die hard lijkt op XML. React Native gebruikt het platform zijn eigen standaard rendering API zodat de mobiele applicatie dezelfde presentatie als voeling zal hebben als een native designed applicatie.</w:t>
       </w:r>
     </w:p>
     <w:p>
@@ -6343,21 +5133,8 @@
       <w:pPr>
         <w:keepNext/>
       </w:pPr>
-      <w:proofErr w:type="spellStart"/>
-      <w:r>
-        <w:t>React</w:t>
-      </w:r>
-      <w:proofErr w:type="spellEnd"/>
-      <w:r>
-        <w:t xml:space="preserve"> onderhoudt een virtuele representatie van deze DOM, Virtual DOM dus. Samen met een ‘</w:t>
-      </w:r>
-      <w:proofErr w:type="spellStart"/>
-      <w:r>
-        <w:t>diffing</w:t>
-      </w:r>
-      <w:proofErr w:type="spellEnd"/>
-      <w:r>
-        <w:t>’ algoritme, deze vergelijkt twee trees, kan RN het verschil t.o.v. de oorspronkelijke DOM bepalen en enkel het deel updaten</w:t>
+      <w:r>
+        <w:t>React onderhoudt een virtuele representatie van deze DOM, Virtual DOM dus. Samen met een ‘diffing’ algoritme, deze vergelijkt twee trees, kan RN het verschil t.o.v. de oorspronkelijke DOM bepalen en enkel het deel updaten</w:t>
       </w:r>
       <w:r>
         <w:t xml:space="preserve"> </w:t>
@@ -6629,19 +5406,11 @@
                                 <w:sz w:val="18"/>
                               </w:rPr>
                             </w:pPr>
-                            <w:proofErr w:type="spellStart"/>
                             <w:r>
                               <w:rPr>
                                 <w:sz w:val="18"/>
                               </w:rPr>
-                              <w:t>Diff</w:t>
-                            </w:r>
-                            <w:proofErr w:type="spellEnd"/>
-                            <w:r>
-                              <w:rPr>
-                                <w:sz w:val="18"/>
-                              </w:rPr>
-                              <w:t xml:space="preserve"> berekenen</w:t>
+                              <w:t>Diff berekenen</w:t>
                             </w:r>
                             <w:r>
                               <w:rPr>
@@ -6766,7 +5535,7 @@
                                     </pic:cNvPicPr>
                                   </pic:nvPicPr>
                                   <pic:blipFill>
-                                    <a:blip r:embed="rId30">
+                                    <a:blip r:embed="rId31">
                                       <a:extLst>
                                         <a:ext uri="{28A0092B-C50C-407E-A947-70E740481C1C}">
                                           <a14:useLocalDpi xmlns:a14="http://schemas.microsoft.com/office/drawing/2010/main" val="0"/>
@@ -7034,7 +5803,7 @@
                     <pic:cNvPicPr/>
                   </pic:nvPicPr>
                   <pic:blipFill rotWithShape="1">
-                    <a:blip r:embed="rId31">
+                    <a:blip r:embed="rId32">
                       <a:extLst>
                         <a:ext uri="{28A0092B-C50C-407E-A947-70E740481C1C}">
                           <a14:useLocalDpi xmlns:a14="http://schemas.microsoft.com/office/drawing/2010/main" val="0"/>
@@ -7074,23 +5843,7 @@
         </w:drawing>
       </w:r>
       <w:r>
-        <w:t xml:space="preserve">In plaats van de veranderingen die gebeuren op een pagina direct te renderen zal </w:t>
-      </w:r>
-      <w:proofErr w:type="spellStart"/>
-      <w:r>
-        <w:t>React</w:t>
-      </w:r>
-      <w:proofErr w:type="spellEnd"/>
-      <w:r>
-        <w:t xml:space="preserve"> de benodigde veranderingen berekenen in zijn memory en het minimaal mogelijke van de pagina </w:t>
-      </w:r>
-      <w:proofErr w:type="spellStart"/>
-      <w:r>
-        <w:t>rerenderen</w:t>
-      </w:r>
-      <w:proofErr w:type="spellEnd"/>
-      <w:r>
-        <w:t>, zo zal niet de gehele pagina moeten worden herladen.</w:t>
+        <w:t>In plaats van de veranderingen die gebeuren op een pagina direct te renderen zal React de benodigde veranderingen berekenen in zijn memory en het minimaal mogelijke van de pagina rerenderen, zo zal niet de gehele pagina moeten worden herladen.</w:t>
       </w:r>
       <w:r>
         <w:rPr>
@@ -7104,76 +5857,15 @@
         <w:keepNext/>
       </w:pPr>
       <w:r>
-        <w:t xml:space="preserve">De Virtual DOM heeft dus zijn performance voordelen. Maar het potentieel is veel groter dan enkel performance voordelen. Wat als </w:t>
-      </w:r>
-      <w:proofErr w:type="spellStart"/>
-      <w:r>
-        <w:t>React</w:t>
-      </w:r>
-      <w:proofErr w:type="spellEnd"/>
-      <w:r>
-        <w:t xml:space="preserve"> een ander doel kon renderen dan de browser z’n DOM? </w:t>
+        <w:t xml:space="preserve">De Virtual DOM heeft dus zijn performance voordelen. Maar het potentieel is veel groter dan enkel performance voordelen. Wat als React een ander doel kon renderen dan de browser z’n DOM? </w:t>
       </w:r>
     </w:p>
     <w:p>
       <w:pPr>
         <w:keepNext/>
       </w:pPr>
-      <w:proofErr w:type="spellStart"/>
-      <w:r>
-        <w:t>React</w:t>
-      </w:r>
-      <w:proofErr w:type="spellEnd"/>
-      <w:r>
-        <w:t xml:space="preserve"> Native werkt </w:t>
-      </w:r>
-      <w:proofErr w:type="spellStart"/>
-      <w:r>
-        <w:t>zo.In</w:t>
-      </w:r>
-      <w:proofErr w:type="spellEnd"/>
-      <w:r>
-        <w:t xml:space="preserve"> plaats van de browser z’n DOM te renderen, zal </w:t>
-      </w:r>
-      <w:proofErr w:type="spellStart"/>
-      <w:r>
-        <w:t>React</w:t>
-      </w:r>
-      <w:proofErr w:type="spellEnd"/>
-      <w:r>
-        <w:t xml:space="preserve"> Native </w:t>
-      </w:r>
-      <w:proofErr w:type="spellStart"/>
-      <w:r>
-        <w:t>Objective</w:t>
-      </w:r>
-      <w:proofErr w:type="spellEnd"/>
-      <w:r>
-        <w:t xml:space="preserve">-C APIS gebruiken om iOS componenten te renderen en analoog Java </w:t>
-      </w:r>
-      <w:proofErr w:type="spellStart"/>
-      <w:r>
-        <w:t>APIs</w:t>
-      </w:r>
-      <w:proofErr w:type="spellEnd"/>
-      <w:r>
-        <w:t xml:space="preserve"> om Android componenten te renderen. Met deze eigenschap onderscheidt RN zich van andere cross-platform development opties, die </w:t>
-      </w:r>
-      <w:proofErr w:type="spellStart"/>
-      <w:r>
-        <w:t>meestel</w:t>
-      </w:r>
-      <w:proofErr w:type="spellEnd"/>
-      <w:r>
-        <w:t xml:space="preserve"> een web-</w:t>
-      </w:r>
-      <w:proofErr w:type="spellStart"/>
-      <w:r>
-        <w:t>based</w:t>
-      </w:r>
-      <w:proofErr w:type="spellEnd"/>
-      <w:r>
-        <w:t xml:space="preserve"> view renderen.</w:t>
+      <w:r>
+        <w:t>React Native werkt zo.In plaats van de browser z’n DOM te renderen, zal React Native Objective-C APIS gebruiken om iOS componenten te renderen en analoog Java APIs om Android componenten te renderen. Met deze eigenschap onderscheidt RN zich van andere cross-platform development opties, die meestel een web-based view renderen.</w:t>
       </w:r>
     </w:p>
     <w:p>
@@ -7191,90 +5883,43 @@
         <w:pStyle w:val="Kop4"/>
         <w:spacing w:before="40" w:after="0"/>
       </w:pPr>
-      <w:proofErr w:type="spellStart"/>
-      <w:r>
-        <w:t>One</w:t>
-      </w:r>
-      <w:proofErr w:type="spellEnd"/>
-      <w:r>
-        <w:t>-way data flow</w:t>
-      </w:r>
-      <w:r>
-        <w:t xml:space="preserve">: MVC – Flux - </w:t>
-      </w:r>
-      <w:proofErr w:type="spellStart"/>
-      <w:r>
-        <w:t>Redux</w:t>
-      </w:r>
-      <w:proofErr w:type="spellEnd"/>
+      <w:r>
+        <w:t>One-way data flow</w:t>
+      </w:r>
+      <w:r>
+        <w:t>: MVC – Flux - Redux</w:t>
+      </w:r>
     </w:p>
     <w:p>
       <w:pPr>
         <w:keepNext/>
       </w:pPr>
-      <w:proofErr w:type="spellStart"/>
-      <w:r>
-        <w:t>React</w:t>
-      </w:r>
-      <w:proofErr w:type="spellEnd"/>
+      <w:r>
+        <w:t xml:space="preserve">React </w:t>
+      </w:r>
+      <w:r>
+        <w:t>gebruikt</w:t>
+      </w:r>
+      <w:r>
+        <w:t xml:space="preserve"> Flux, </w:t>
+      </w:r>
+      <w:r>
+        <w:t>een architectuur om data layers te creëren in JavaScript applicaties en een alternatief op het Model-View-controller-model (MVC) dat in vele Java applicaties wordt gebruikt. MVC heeft als architectuur het nadeel dat als de applicatie complexer en groter wordt dat de relaties tussen View, Models &amp; Controllers te complex word</w:t>
+      </w:r>
+      <w:r>
+        <w:t>en,</w:t>
+      </w:r>
       <w:r>
         <w:t xml:space="preserve"> </w:t>
       </w:r>
       <w:r>
-        <w:t>gebruikt</w:t>
-      </w:r>
-      <w:r>
-        <w:t xml:space="preserve"> Flux, </w:t>
-      </w:r>
-      <w:r>
-        <w:t xml:space="preserve">een architectuur om data </w:t>
-      </w:r>
-      <w:proofErr w:type="spellStart"/>
-      <w:r>
-        <w:t>layers</w:t>
-      </w:r>
-      <w:proofErr w:type="spellEnd"/>
-      <w:r>
-        <w:t xml:space="preserve"> te creëren in </w:t>
-      </w:r>
-      <w:proofErr w:type="spellStart"/>
-      <w:r>
-        <w:t>JavaScript</w:t>
-      </w:r>
-      <w:proofErr w:type="spellEnd"/>
-      <w:r>
-        <w:t xml:space="preserve"> applicaties en een alternatief op het Model-View-controller-model (MVC) dat in vele Java applicaties wordt gebruikt. MVC heeft als architectuur het nadeel dat als de applicatie complexer en groter wordt dat de relaties tussen View, </w:t>
-      </w:r>
-      <w:proofErr w:type="spellStart"/>
-      <w:r>
-        <w:t>Models</w:t>
-      </w:r>
-      <w:proofErr w:type="spellEnd"/>
-      <w:r>
-        <w:t xml:space="preserve"> &amp; Controllers te complex word</w:t>
-      </w:r>
-      <w:r>
-        <w:t>en,</w:t>
-      </w:r>
-      <w:r>
-        <w:t xml:space="preserve"> </w:t>
-      </w:r>
-      <w:r>
         <w:t xml:space="preserve">de code </w:t>
       </w:r>
       <w:r>
         <w:t>zeer moeilijk te debuggen valt</w:t>
       </w:r>
       <w:r>
-        <w:t xml:space="preserve"> en oneindige loops te gemakkelijk </w:t>
-      </w:r>
-      <w:proofErr w:type="spellStart"/>
-      <w:r>
-        <w:t>getriggered</w:t>
-      </w:r>
-      <w:proofErr w:type="spellEnd"/>
-      <w:r>
-        <w:t xml:space="preserve"> worden</w:t>
+        <w:t xml:space="preserve"> en oneindige loops te gemakkelijk getriggered worden</w:t>
       </w:r>
       <w:r>
         <w:t>.</w:t>
@@ -7302,7 +5947,7 @@
                     <pic:cNvPicPr/>
                   </pic:nvPicPr>
                   <pic:blipFill>
-                    <a:blip r:embed="rId32">
+                    <a:blip r:embed="rId33">
                       <a:extLst>
                         <a:ext uri="{28A0092B-C50C-407E-A947-70E740481C1C}">
                           <a14:useLocalDpi xmlns:a14="http://schemas.microsoft.com/office/drawing/2010/main" val="0"/>
@@ -7363,7 +6008,7 @@
                     <pic:cNvPicPr/>
                   </pic:nvPicPr>
                   <pic:blipFill>
-                    <a:blip r:embed="rId33">
+                    <a:blip r:embed="rId34">
                       <a:extLst>
                         <a:ext uri="{28A0092B-C50C-407E-A947-70E740481C1C}">
                           <a14:useLocalDpi xmlns:a14="http://schemas.microsoft.com/office/drawing/2010/main" val="0"/>
@@ -7419,34 +6064,10 @@
     <w:p/>
     <w:p>
       <w:r>
-        <w:t xml:space="preserve">De Flux architectuur zorgt ervoor dat elke interactie met de View via één enkel pad naar de </w:t>
-      </w:r>
-      <w:proofErr w:type="spellStart"/>
-      <w:r>
-        <w:t>dispatcher</w:t>
-      </w:r>
-      <w:proofErr w:type="spellEnd"/>
-      <w:r>
-        <w:t xml:space="preserve"> gaat, deze is dan een centraal punt voor alle acties naar de alle Stores te sturen. De Stores zelf bezitten dan de logica om te bepalen of deze actie dan iets veranderd in de eigen data. Elke Store is verantwoordelijk voor een domein van de applicatie en update enkel zichzelf als reactie op de acties die worden doorgezonden vanuit de </w:t>
-      </w:r>
-      <w:proofErr w:type="spellStart"/>
-      <w:r>
-        <w:t>Dispatcher</w:t>
-      </w:r>
-      <w:proofErr w:type="spellEnd"/>
-      <w:r>
-        <w:t xml:space="preserve">. Het grootste voordeel van Flux is </w:t>
-      </w:r>
-      <w:r>
-        <w:t xml:space="preserve">het feit dat de data maar in één richting gaat, hiermee vermijd je complexiteit, </w:t>
-      </w:r>
-      <w:proofErr w:type="spellStart"/>
-      <w:r>
-        <w:t>infinite</w:t>
-      </w:r>
-      <w:proofErr w:type="spellEnd"/>
-      <w:r>
-        <w:t xml:space="preserve"> loops, debug problemen, … Eveneens is het veel makkelijker om de flow van data uit te leggen aan iemand die er nog geen kennis van had. </w:t>
+        <w:t xml:space="preserve">De Flux architectuur zorgt ervoor dat elke interactie met de View via één enkel pad naar de dispatcher gaat, deze is dan een centraal punt voor alle acties naar de alle Stores te sturen. De Stores zelf bezitten dan de logica om te bepalen of deze actie dan iets veranderd in de eigen data. Elke Store is verantwoordelijk voor een domein van de applicatie en update enkel zichzelf als reactie op de acties die worden doorgezonden vanuit de Dispatcher. Het grootste voordeel van Flux is </w:t>
+      </w:r>
+      <w:r>
+        <w:t xml:space="preserve">het feit dat de data maar in één richting gaat, hiermee vermijd je complexiteit, infinite loops, debug problemen, … Eveneens is het veel makkelijker om de flow van data uit te leggen aan iemand die er nog geen kennis van had. </w:t>
       </w:r>
     </w:p>
     <w:p>
@@ -7473,7 +6094,7 @@
                     <pic:cNvPicPr/>
                   </pic:nvPicPr>
                   <pic:blipFill>
-                    <a:blip r:embed="rId34">
+                    <a:blip r:embed="rId35">
                       <a:extLst>
                         <a:ext uri="{28A0092B-C50C-407E-A947-70E740481C1C}">
                           <a14:useLocalDpi xmlns:a14="http://schemas.microsoft.com/office/drawing/2010/main" val="0"/>
@@ -7534,7 +6155,7 @@
                     <pic:cNvPicPr/>
                   </pic:nvPicPr>
                   <pic:blipFill>
-                    <a:blip r:embed="rId35">
+                    <a:blip r:embed="rId36">
                       <a:extLst>
                         <a:ext uri="{28A0092B-C50C-407E-A947-70E740481C1C}">
                           <a14:useLocalDpi xmlns:a14="http://schemas.microsoft.com/office/drawing/2010/main" val="0"/>
@@ -7572,140 +6193,28 @@
     <w:p/>
     <w:p>
       <w:r>
-        <w:t xml:space="preserve">Tegenwoordig wordt voor de </w:t>
-      </w:r>
-      <w:proofErr w:type="spellStart"/>
-      <w:r>
-        <w:t>React</w:t>
-      </w:r>
-      <w:proofErr w:type="spellEnd"/>
+        <w:t>Tegenwoordig wordt voor de React library veelal de Redux architectuur gebruikt, dit is een uitbreiding op Flux. Redux heeft als core dezelfde architectuur maar lost nog enkele complexiteit issues op dat Flux bevatte: de callback registration vervangen met een functionele compositie waardoor reducers kunnen genest worden i.p.v. een Store die ‘vlak’ is</w:t>
+      </w:r>
+      <w:r>
+        <w:t xml:space="preserve"> en helemaal niet flexibel is i.v.m. nesting, in Flux is het moeilijk om de data te onderscheiden voor verschillende requests op de server doordat de Stores onafhankelijke alleenstaande items zijn, dit lost redux op door enkel 1 store te bevatten die gemanaged wordt door vele reducers en deze is dan ook zeer makkelijk </w:t>
+      </w:r>
+      <w:r>
+        <w:t>de data te</w:t>
+      </w:r>
+      <w:r>
+        <w:t xml:space="preserve"> refreshen, verschillende states van de store op te slaan</w:t>
+      </w:r>
+      <w:r>
+        <w:t>, …</w:t>
+      </w:r>
       <w:r>
         <w:t xml:space="preserve"> </w:t>
       </w:r>
-      <w:proofErr w:type="spellStart"/>
-      <w:r>
-        <w:t>library</w:t>
-      </w:r>
-      <w:proofErr w:type="spellEnd"/>
-      <w:r>
-        <w:t xml:space="preserve"> veelal de </w:t>
-      </w:r>
-      <w:proofErr w:type="spellStart"/>
-      <w:r>
-        <w:t>Redux</w:t>
-      </w:r>
-      <w:proofErr w:type="spellEnd"/>
-      <w:r>
-        <w:t xml:space="preserve"> architectuur gebruikt, dit is een uitbreiding op Flux. </w:t>
-      </w:r>
-      <w:proofErr w:type="spellStart"/>
-      <w:r>
-        <w:t>Redux</w:t>
-      </w:r>
-      <w:proofErr w:type="spellEnd"/>
-      <w:r>
-        <w:t xml:space="preserve"> heeft als </w:t>
-      </w:r>
-      <w:proofErr w:type="spellStart"/>
-      <w:r>
-        <w:t>core</w:t>
-      </w:r>
-      <w:proofErr w:type="spellEnd"/>
-      <w:r>
-        <w:t xml:space="preserve"> dezelfde architectuur maar lost nog enkele complexiteit issues op dat Flux bevatte: de </w:t>
-      </w:r>
-      <w:proofErr w:type="spellStart"/>
-      <w:r>
-        <w:t>callback</w:t>
-      </w:r>
-      <w:proofErr w:type="spellEnd"/>
-      <w:r>
-        <w:t xml:space="preserve"> </w:t>
-      </w:r>
-      <w:proofErr w:type="spellStart"/>
-      <w:r>
-        <w:t>registration</w:t>
-      </w:r>
-      <w:proofErr w:type="spellEnd"/>
-      <w:r>
-        <w:t xml:space="preserve"> vervangen met een functionele compositie waardoor </w:t>
-      </w:r>
-      <w:proofErr w:type="spellStart"/>
-      <w:r>
-        <w:t>reducers</w:t>
-      </w:r>
-      <w:proofErr w:type="spellEnd"/>
-      <w:r>
-        <w:t xml:space="preserve"> kunnen genest worden i.p.v. een Store die ‘vlak’ is</w:t>
-      </w:r>
-      <w:r>
-        <w:t xml:space="preserve"> en helemaal niet flexibel is i.v.m. nesting, in Flux is het moeilijk om de data te onderscheiden voor verschillende </w:t>
-      </w:r>
-      <w:proofErr w:type="spellStart"/>
-      <w:r>
-        <w:t>requests</w:t>
-      </w:r>
-      <w:proofErr w:type="spellEnd"/>
-      <w:r>
-        <w:t xml:space="preserve"> op de server doordat de Stores onafhankelijke alleenstaande items zijn, dit lost </w:t>
-      </w:r>
-      <w:proofErr w:type="spellStart"/>
-      <w:r>
-        <w:t>redux</w:t>
-      </w:r>
-      <w:proofErr w:type="spellEnd"/>
-      <w:r>
-        <w:t xml:space="preserve"> op door enkel 1 store te bevatten die gemanaged wordt door vele </w:t>
-      </w:r>
-      <w:proofErr w:type="spellStart"/>
-      <w:r>
-        <w:t>reducers</w:t>
-      </w:r>
-      <w:proofErr w:type="spellEnd"/>
-      <w:r>
-        <w:t xml:space="preserve"> en deze is dan ook zeer makkelijk </w:t>
-      </w:r>
-      <w:r>
-        <w:t>de data te</w:t>
-      </w:r>
-      <w:r>
-        <w:t xml:space="preserve"> </w:t>
-      </w:r>
-      <w:proofErr w:type="spellStart"/>
-      <w:r>
-        <w:t>refreshen</w:t>
-      </w:r>
-      <w:proofErr w:type="spellEnd"/>
-      <w:r>
-        <w:t xml:space="preserve">, verschillende </w:t>
-      </w:r>
-      <w:proofErr w:type="spellStart"/>
-      <w:r>
-        <w:t>states</w:t>
-      </w:r>
-      <w:proofErr w:type="spellEnd"/>
-      <w:r>
-        <w:t xml:space="preserve"> van de store op te slaan</w:t>
-      </w:r>
-      <w:r>
-        <w:t>, …</w:t>
-      </w:r>
-      <w:r>
-        <w:t xml:space="preserve"> </w:t>
-      </w:r>
       <w:r>
         <w:t>Door dit laatste</w:t>
       </w:r>
       <w:r>
-        <w:t xml:space="preserve"> is </w:t>
-      </w:r>
-      <w:proofErr w:type="spellStart"/>
-      <w:r>
-        <w:t>Redux</w:t>
-      </w:r>
-      <w:proofErr w:type="spellEnd"/>
-      <w:r>
-        <w:t xml:space="preserve"> </w:t>
+        <w:t xml:space="preserve"> is Redux </w:t>
       </w:r>
       <w:r>
         <w:t xml:space="preserve">dan ook </w:t>
@@ -7725,14 +6234,12 @@
       </w:pPr>
       <w:bookmarkStart w:id="31" w:name="_Toc499557200"/>
       <w:bookmarkStart w:id="32" w:name="_Toc507506598"/>
-      <w:proofErr w:type="spellStart"/>
       <w:r>
         <w:lastRenderedPageBreak/>
         <w:t>Xamarin</w:t>
       </w:r>
       <w:bookmarkEnd w:id="31"/>
       <w:bookmarkEnd w:id="32"/>
-      <w:proofErr w:type="spellEnd"/>
     </w:p>
     <w:p>
       <w:pPr>
@@ -7746,188 +6253,71 @@
       <w:bookmarkEnd w:id="33"/>
     </w:p>
     <w:p>
-      <w:proofErr w:type="spellStart"/>
-      <w:r>
-        <w:t>Xamarin</w:t>
-      </w:r>
-      <w:proofErr w:type="spellEnd"/>
+      <w:r>
+        <w:t xml:space="preserve">Xamarin </w:t>
+      </w:r>
+      <w:r>
+        <w:t xml:space="preserve">is een development platform </w:t>
+      </w:r>
+      <w:r>
+        <w:t>gemaakt door het gelijknamige</w:t>
+      </w:r>
+      <w:r>
+        <w:t xml:space="preserve"> software</w:t>
+      </w:r>
+      <w:r>
+        <w:t xml:space="preserve"> bedrijf opgericht in 2011 door de ingenieurs die Mono, Mono for Android and MonoTouch hebb</w:t>
+      </w:r>
+      <w:r>
+        <w:t xml:space="preserve">en gecreëerd, dit zijn cross-platforme implementaties van het Common Language Infrastructure (CLI) en </w:t>
+      </w:r>
+      <w:r>
+        <w:t>Microsoft .NET.</w:t>
+      </w:r>
+      <w:r>
+        <w:t xml:space="preserve"> In 2013 werd</w:t>
+      </w:r>
+      <w:r>
+        <w:t xml:space="preserve"> het development platform</w:t>
+      </w:r>
+      <w:r>
+        <w:t xml:space="preserve"> Xamarin 2.0 uitgebracht. Deze </w:t>
+      </w:r>
+      <w:r>
+        <w:t xml:space="preserve">release </w:t>
+      </w:r>
+      <w:r>
+        <w:t>had 2 voornamelijke componenten: Xamarin Studio</w:t>
+      </w:r>
+      <w:r>
+        <w:t>, een open-source IDE</w:t>
+      </w:r>
       <w:r>
         <w:t xml:space="preserve"> </w:t>
       </w:r>
       <w:r>
-        <w:t xml:space="preserve">is een development platform </w:t>
-      </w:r>
-      <w:r>
-        <w:t>gemaakt door het gelijknamige</w:t>
-      </w:r>
-      <w:r>
-        <w:t xml:space="preserve"> software</w:t>
-      </w:r>
-      <w:r>
-        <w:t xml:space="preserve"> bedrijf opgericht in 2011 door de ingenieurs die Mono, Mono </w:t>
-      </w:r>
-      <w:proofErr w:type="spellStart"/>
-      <w:r>
-        <w:t>for</w:t>
-      </w:r>
-      <w:proofErr w:type="spellEnd"/>
-      <w:r>
-        <w:t xml:space="preserve"> Android </w:t>
-      </w:r>
-      <w:proofErr w:type="spellStart"/>
-      <w:r>
-        <w:t>and</w:t>
-      </w:r>
-      <w:proofErr w:type="spellEnd"/>
+        <w:t>,</w:t>
+      </w:r>
+      <w:r>
+        <w:t xml:space="preserve"> en een integratie met Visual Studio, Microsoft’s IDE voor het .NET framework, waardoor Visual Studio gebruikt kon worden voor het </w:t>
+      </w:r>
+      <w:r>
+        <w:t>creëren van applicaties voor Android, iOS en Windows.</w:t>
+      </w:r>
       <w:r>
         <w:t xml:space="preserve"> </w:t>
       </w:r>
-      <w:proofErr w:type="spellStart"/>
-      <w:r>
-        <w:t>MonoTouch</w:t>
-      </w:r>
-      <w:proofErr w:type="spellEnd"/>
-      <w:r>
-        <w:t xml:space="preserve"> hebb</w:t>
-      </w:r>
-      <w:r>
-        <w:t>en gecreëerd, dit zijn cross-</w:t>
-      </w:r>
-      <w:proofErr w:type="spellStart"/>
-      <w:r>
-        <w:t>platforme</w:t>
-      </w:r>
-      <w:proofErr w:type="spellEnd"/>
-      <w:r>
-        <w:t xml:space="preserve"> implementaties van het Common Language </w:t>
-      </w:r>
-      <w:proofErr w:type="spellStart"/>
-      <w:r>
-        <w:t>Infrastructure</w:t>
-      </w:r>
-      <w:proofErr w:type="spellEnd"/>
-      <w:r>
-        <w:t xml:space="preserve"> (CLI) en </w:t>
-      </w:r>
-      <w:r>
-        <w:t>Microsoft .NET.</w:t>
-      </w:r>
-      <w:r>
-        <w:t xml:space="preserve"> In 2013 werd</w:t>
-      </w:r>
-      <w:r>
-        <w:t xml:space="preserve"> het development platform</w:t>
-      </w:r>
-      <w:r>
-        <w:t xml:space="preserve"> </w:t>
-      </w:r>
-      <w:proofErr w:type="spellStart"/>
-      <w:r>
-        <w:t>Xamarin</w:t>
-      </w:r>
-      <w:proofErr w:type="spellEnd"/>
-      <w:r>
-        <w:t xml:space="preserve"> 2.0 uitgebracht. Deze </w:t>
-      </w:r>
-      <w:r>
-        <w:t xml:space="preserve">release </w:t>
-      </w:r>
-      <w:r>
-        <w:t xml:space="preserve">had 2 </w:t>
-      </w:r>
-      <w:proofErr w:type="spellStart"/>
-      <w:r>
-        <w:t>voornamelijke</w:t>
-      </w:r>
-      <w:proofErr w:type="spellEnd"/>
-      <w:r>
-        <w:t xml:space="preserve"> componenten: </w:t>
-      </w:r>
-      <w:proofErr w:type="spellStart"/>
-      <w:r>
-        <w:t>Xamarin</w:t>
-      </w:r>
-      <w:proofErr w:type="spellEnd"/>
-      <w:r>
-        <w:t xml:space="preserve"> Studio</w:t>
-      </w:r>
-      <w:r>
-        <w:t>, een open-source IDE</w:t>
-      </w:r>
-      <w:r>
-        <w:t xml:space="preserve"> </w:t>
-      </w:r>
-      <w:r>
-        <w:t>,</w:t>
-      </w:r>
-      <w:r>
-        <w:t xml:space="preserve"> en een integratie met Visual Studio, </w:t>
-      </w:r>
-      <w:proofErr w:type="spellStart"/>
-      <w:r>
-        <w:t>Microsoft’s</w:t>
-      </w:r>
-      <w:proofErr w:type="spellEnd"/>
-      <w:r>
-        <w:t xml:space="preserve"> IDE voor het .NET </w:t>
-      </w:r>
-      <w:proofErr w:type="spellStart"/>
-      <w:r>
-        <w:t>framework</w:t>
-      </w:r>
-      <w:proofErr w:type="spellEnd"/>
-      <w:r>
-        <w:t xml:space="preserve">, waardoor Visual Studio gebruikt kon worden voor het </w:t>
-      </w:r>
-      <w:r>
-        <w:t>creëren van applicaties voor Android, iOS en Windows.</w:t>
-      </w:r>
-      <w:r>
-        <w:t xml:space="preserve"> </w:t>
-      </w:r>
-      <w:r>
-        <w:t xml:space="preserve">In 2016 werd </w:t>
-      </w:r>
-      <w:proofErr w:type="spellStart"/>
-      <w:r>
-        <w:t>Xamarin</w:t>
-      </w:r>
-      <w:proofErr w:type="spellEnd"/>
-      <w:r>
-        <w:t xml:space="preserve"> opgekocht door Microsoft en </w:t>
-      </w:r>
-      <w:r>
-        <w:t xml:space="preserve">kondigde Microsoft aan dat de </w:t>
-      </w:r>
-      <w:proofErr w:type="spellStart"/>
-      <w:r>
-        <w:t>Xamarin</w:t>
-      </w:r>
-      <w:proofErr w:type="spellEnd"/>
-      <w:r>
-        <w:t xml:space="preserve"> SDK </w:t>
-      </w:r>
-      <w:r>
-        <w:t>open-</w:t>
-      </w:r>
-      <w:proofErr w:type="spellStart"/>
-      <w:r>
-        <w:t>sourced</w:t>
-      </w:r>
-      <w:proofErr w:type="spellEnd"/>
-      <w:r>
-        <w:t xml:space="preserve"> zal worden en dat deze zal gebundeld worden als een gratis </w:t>
-      </w:r>
-      <w:r>
-        <w:t xml:space="preserve">deel binnen Visual Studio’s </w:t>
-      </w:r>
-      <w:proofErr w:type="spellStart"/>
-      <w:r>
-        <w:t>geintegreerde</w:t>
-      </w:r>
-      <w:proofErr w:type="spellEnd"/>
-      <w:r>
-        <w:t xml:space="preserve"> development omgeving</w:t>
+      <w:r>
+        <w:t xml:space="preserve">In 2016 werd Xamarin opgekocht door Microsoft en </w:t>
+      </w:r>
+      <w:r>
+        <w:t xml:space="preserve">kondigde Microsoft aan dat de Xamarin SDK </w:t>
+      </w:r>
+      <w:r>
+        <w:t xml:space="preserve">open-sourced zal worden en dat deze zal gebundeld worden als een gratis </w:t>
+      </w:r>
+      <w:r>
+        <w:t>deel binnen Visual Studio’s geintegreerde development omgeving</w:t>
       </w:r>
       <w:r>
         <w:t>.</w:t>
@@ -7945,15 +6335,7 @@
     </w:p>
     <w:p>
       <w:r>
-        <w:t xml:space="preserve">Het </w:t>
-      </w:r>
-      <w:proofErr w:type="spellStart"/>
-      <w:r>
-        <w:t>Xamarin</w:t>
-      </w:r>
-      <w:proofErr w:type="spellEnd"/>
-      <w:r>
-        <w:t xml:space="preserve"> platfor</w:t>
+        <w:t>Het Xamarin platfor</w:t>
       </w:r>
       <w:r>
         <w:t xml:space="preserve">m </w:t>
@@ -7962,102 +6344,28 @@
         <w:t>is een .NET omgeving met iOS en Android C#</w:t>
       </w:r>
       <w:r>
-        <w:t xml:space="preserve"> verbonden </w:t>
-      </w:r>
-      <w:proofErr w:type="spellStart"/>
-      <w:r>
-        <w:t>libraries</w:t>
-      </w:r>
-      <w:proofErr w:type="spellEnd"/>
-      <w:r>
-        <w:t xml:space="preserve">. Onderliggend </w:t>
-      </w:r>
-      <w:proofErr w:type="spellStart"/>
-      <w:r>
-        <w:t>Xamarin.Android</w:t>
-      </w:r>
-      <w:proofErr w:type="spellEnd"/>
-      <w:r>
-        <w:t xml:space="preserve"> is Mono </w:t>
-      </w:r>
-      <w:proofErr w:type="spellStart"/>
-      <w:r>
-        <w:t>for</w:t>
-      </w:r>
-      <w:proofErr w:type="spellEnd"/>
-      <w:r>
-        <w:t xml:space="preserve"> Android, en onder </w:t>
-      </w:r>
-      <w:proofErr w:type="spellStart"/>
-      <w:r>
-        <w:t>Xamarin.iOS</w:t>
-      </w:r>
-      <w:proofErr w:type="spellEnd"/>
-      <w:r>
-        <w:t xml:space="preserve"> is </w:t>
-      </w:r>
-      <w:proofErr w:type="spellStart"/>
-      <w:r>
-        <w:t>MonoTouch</w:t>
-      </w:r>
-      <w:proofErr w:type="spellEnd"/>
-      <w:r>
-        <w:t xml:space="preserve">. Deze zijn de C# verbindingen tot het native Android en iOS </w:t>
-      </w:r>
-      <w:proofErr w:type="spellStart"/>
-      <w:r>
-        <w:t>API’s</w:t>
-      </w:r>
-      <w:proofErr w:type="spellEnd"/>
-      <w:r>
-        <w:t xml:space="preserve"> voor het ontwikkelen op mobiele </w:t>
-      </w:r>
-      <w:proofErr w:type="spellStart"/>
-      <w:r>
-        <w:t>devices</w:t>
-      </w:r>
-      <w:proofErr w:type="spellEnd"/>
-      <w:r>
-        <w:t xml:space="preserve"> en tablets.</w:t>
+        <w:t xml:space="preserve"> verbonden libraries</w:t>
+      </w:r>
+      <w:r>
+        <w:t>. Onderliggend Xamarin.Android is Mono for Android, en onder Xamarin.iOS is MonoTouch</w:t>
+      </w:r>
+      <w:r>
+        <w:t>. Deze zijn de C# verbindingen tot het native Android en iOS API’s voor het ontwikkelen op mobiele devices en tablets.</w:t>
       </w:r>
       <w:r>
         <w:t xml:space="preserve"> Dit geeft het vermogen de Android en iOS </w:t>
       </w:r>
       <w:r>
-        <w:t xml:space="preserve">UI, </w:t>
-      </w:r>
-      <w:proofErr w:type="spellStart"/>
-      <w:r>
-        <w:t>graphics</w:t>
-      </w:r>
-      <w:proofErr w:type="spellEnd"/>
-      <w:r>
-        <w:t>, … te gebruiken terwijl we enkel C# schrijven.</w:t>
-      </w:r>
-      <w:r>
-        <w:t xml:space="preserve"> </w:t>
-      </w:r>
-      <w:proofErr w:type="spellStart"/>
-      <w:r>
-        <w:t>Xamarin.Forms</w:t>
-      </w:r>
-      <w:proofErr w:type="spellEnd"/>
-      <w:r>
-        <w:t xml:space="preserve"> is een laag boven de andere UI </w:t>
+        <w:t>UI, graphics, … te gebruiken terwijl we enkel C# schrijven.</w:t>
+      </w:r>
+      <w:r>
+        <w:t xml:space="preserve"> Xamarin.Forms is een laag boven de andere UI </w:t>
       </w:r>
       <w:r>
         <w:t>verbindingen</w:t>
       </w:r>
       <w:r>
-        <w:t xml:space="preserve">, die zorgt voor een volledig cross-platform UI </w:t>
-      </w:r>
-      <w:proofErr w:type="spellStart"/>
-      <w:r>
-        <w:t>library</w:t>
-      </w:r>
-      <w:proofErr w:type="spellEnd"/>
-      <w:r>
-        <w:t>.</w:t>
+        <w:t>, die zorgt voor een volledig cross-platform UI library.</w:t>
       </w:r>
     </w:p>
     <w:p>
@@ -8081,7 +6389,7 @@
                     <pic:cNvPicPr/>
                   </pic:nvPicPr>
                   <pic:blipFill>
-                    <a:blip r:embed="rId36"/>
+                    <a:blip r:embed="rId37"/>
                     <a:stretch>
                       <a:fillRect/>
                     </a:stretch>
@@ -8107,118 +6415,35 @@
         <w:pStyle w:val="Kop3"/>
       </w:pPr>
       <w:bookmarkStart w:id="35" w:name="_Toc507506601"/>
-      <w:proofErr w:type="spellStart"/>
       <w:r>
         <w:t>Xamarin.Forms</w:t>
       </w:r>
       <w:bookmarkEnd w:id="35"/>
-      <w:proofErr w:type="spellEnd"/>
-    </w:p>
-    <w:p>
-      <w:proofErr w:type="spellStart"/>
-      <w:r>
-        <w:t>Xamarin.Forms</w:t>
-      </w:r>
-      <w:proofErr w:type="spellEnd"/>
-      <w:r>
-        <w:t xml:space="preserve"> is een </w:t>
-      </w:r>
-      <w:proofErr w:type="spellStart"/>
-      <w:r>
-        <w:t>toolkit</w:t>
-      </w:r>
-      <w:proofErr w:type="spellEnd"/>
-      <w:r>
-        <w:t xml:space="preserve"> van cross-</w:t>
-      </w:r>
-      <w:proofErr w:type="spellStart"/>
-      <w:r>
-        <w:t>platforme</w:t>
-      </w:r>
-      <w:proofErr w:type="spellEnd"/>
-      <w:r>
-        <w:t xml:space="preserve"> UI-klassen </w:t>
-      </w:r>
-      <w:r>
-        <w:t>gebouwd boven de meer fundamentele platform-</w:t>
-      </w:r>
-      <w:proofErr w:type="spellStart"/>
-      <w:r>
-        <w:t>spcifieke</w:t>
-      </w:r>
-      <w:proofErr w:type="spellEnd"/>
-      <w:r>
-        <w:t xml:space="preserve"> UI klassen: </w:t>
-      </w:r>
-      <w:proofErr w:type="spellStart"/>
-      <w:r>
-        <w:t>Xamarin.Android</w:t>
-      </w:r>
-      <w:proofErr w:type="spellEnd"/>
-      <w:r>
-        <w:t xml:space="preserve"> en </w:t>
-      </w:r>
-      <w:proofErr w:type="spellStart"/>
-      <w:r>
-        <w:t>Xamarin.iOS</w:t>
-      </w:r>
-      <w:proofErr w:type="spellEnd"/>
-      <w:r>
-        <w:t xml:space="preserve">. </w:t>
-      </w:r>
-      <w:proofErr w:type="spellStart"/>
+    </w:p>
+    <w:p>
+      <w:r>
+        <w:t xml:space="preserve">Xamarin.Forms is een toolkit van cross-platforme UI-klassen </w:t>
+      </w:r>
+      <w:r>
+        <w:t xml:space="preserve">gebouwd boven de meer fundamentele platform-spcifieke UI klassen: Xamarin.Android en Xamarin.iOS. </w:t>
+      </w:r>
       <w:r>
         <w:t>Xamarin.</w:t>
       </w:r>
       <w:r>
-        <w:t>Android</w:t>
-      </w:r>
-      <w:proofErr w:type="spellEnd"/>
-      <w:r>
-        <w:t xml:space="preserve"> en </w:t>
-      </w:r>
-      <w:proofErr w:type="spellStart"/>
-      <w:r>
-        <w:t>Xamarin.</w:t>
+        <w:t>Android en Xamarin.</w:t>
       </w:r>
       <w:r>
         <w:t>iOS</w:t>
       </w:r>
-      <w:proofErr w:type="spellEnd"/>
       <w:r>
         <w:t xml:space="preserve"> voorzien </w:t>
       </w:r>
-      <w:proofErr w:type="spellStart"/>
-      <w:r>
-        <w:t>gemapte</w:t>
-      </w:r>
-      <w:proofErr w:type="spellEnd"/>
-      <w:r>
-        <w:t xml:space="preserve"> klassen aan hun respectievelijk native UI </w:t>
-      </w:r>
-      <w:proofErr w:type="spellStart"/>
-      <w:r>
-        <w:t>SDK’s</w:t>
-      </w:r>
-      <w:proofErr w:type="spellEnd"/>
-      <w:r>
-        <w:t xml:space="preserve">: iOS </w:t>
-      </w:r>
-      <w:proofErr w:type="spellStart"/>
-      <w:r>
-        <w:t>UIKit</w:t>
-      </w:r>
-      <w:proofErr w:type="spellEnd"/>
-      <w:r>
-        <w:t xml:space="preserve"> en Android SDK. </w:t>
-      </w:r>
-      <w:proofErr w:type="spellStart"/>
-      <w:r>
-        <w:t>Xamarin.Forms</w:t>
-      </w:r>
-      <w:proofErr w:type="spellEnd"/>
-      <w:r>
-        <w:t xml:space="preserve"> verbind </w:t>
+      <w:r>
+        <w:t xml:space="preserve">gemapte klassen aan hun respectievelijk native UI SDK’s: iOS UIKit en Android SDK. </w:t>
+      </w:r>
+      <w:r>
+        <w:t xml:space="preserve">Xamarin.Forms verbind </w:t>
       </w:r>
       <w:r>
         <w:t xml:space="preserve">zich ook direct aan de native Windows Phone SDK. Dit voorziet een </w:t>
@@ -8230,46 +6455,17 @@
         <w:lastRenderedPageBreak/>
         <w:t xml:space="preserve">operating systemen kunnen </w:t>
       </w:r>
-      <w:proofErr w:type="spellStart"/>
-      <w:r>
-        <w:t>gerendered</w:t>
-      </w:r>
-      <w:proofErr w:type="spellEnd"/>
-      <w:r>
-        <w:t xml:space="preserve"> worden</w:t>
+      <w:r>
+        <w:t>gerendered worden</w:t>
       </w:r>
       <w:r>
         <w:t xml:space="preserve"> en dus allen cross-platform zijn.</w:t>
       </w:r>
       <w:r>
-        <w:t xml:space="preserve"> Deze elementen zijn gebuild met </w:t>
-      </w:r>
-      <w:proofErr w:type="spellStart"/>
-      <w:r>
-        <w:t>Extensible</w:t>
-      </w:r>
-      <w:proofErr w:type="spellEnd"/>
-      <w:r>
-        <w:t xml:space="preserve"> Application </w:t>
-      </w:r>
-      <w:proofErr w:type="spellStart"/>
-      <w:r>
-        <w:t>Markup</w:t>
-      </w:r>
-      <w:proofErr w:type="spellEnd"/>
-      <w:r>
-        <w:t xml:space="preserve"> Language (XAML) of zijn gecodeerd in C#</w:t>
-      </w:r>
-      <w:r>
-        <w:t xml:space="preserve"> via de Page, </w:t>
-      </w:r>
-      <w:proofErr w:type="spellStart"/>
-      <w:r>
-        <w:t>Layout</w:t>
-      </w:r>
-      <w:proofErr w:type="spellEnd"/>
-      <w:r>
-        <w:t xml:space="preserve"> en View klassen. </w:t>
+        <w:t xml:space="preserve"> Deze elementen zijn gebuild met Extensible Application Markup Language (XAML) of zijn gecodeerd in C#</w:t>
+      </w:r>
+      <w:r>
+        <w:t xml:space="preserve"> via de Page, Layout en View klassen. </w:t>
       </w:r>
       <w:r>
         <w:t xml:space="preserve">Hierdoor </w:t>
@@ -8284,67 +6480,19 @@
         <w:t xml:space="preserve">Om </w:t>
       </w:r>
       <w:r>
-        <w:t xml:space="preserve">een goede architectuur en herbruikbaarheid te bekomen, gebruikt een </w:t>
-      </w:r>
-      <w:proofErr w:type="spellStart"/>
-      <w:r>
-        <w:t>Xamarin.Forms</w:t>
-      </w:r>
-      <w:proofErr w:type="spellEnd"/>
-      <w:r>
-        <w:t xml:space="preserve"> cross-platform oplossing </w:t>
-      </w:r>
-      <w:r>
-        <w:t xml:space="preserve">dikwijls gedeelde C# applicatie code die de business logic en de data access </w:t>
-      </w:r>
-      <w:proofErr w:type="spellStart"/>
-      <w:r>
-        <w:t>layer</w:t>
-      </w:r>
-      <w:proofErr w:type="spellEnd"/>
-      <w:r>
-        <w:t xml:space="preserve"> bevat</w:t>
-      </w:r>
-      <w:r>
-        <w:t xml:space="preserve">. Dit wordt aangeduid als de </w:t>
-      </w:r>
-      <w:proofErr w:type="spellStart"/>
-      <w:r>
-        <w:t>Core</w:t>
-      </w:r>
-      <w:proofErr w:type="spellEnd"/>
-      <w:r>
-        <w:t xml:space="preserve"> Library</w:t>
-      </w:r>
-      <w:r>
-        <w:t xml:space="preserve">. De </w:t>
-      </w:r>
-      <w:proofErr w:type="spellStart"/>
-      <w:r>
-        <w:t>Xamarin.Forms</w:t>
-      </w:r>
-      <w:proofErr w:type="spellEnd"/>
-      <w:r>
-        <w:t xml:space="preserve"> UI </w:t>
-      </w:r>
-      <w:proofErr w:type="spellStart"/>
-      <w:r>
-        <w:t>layer</w:t>
-      </w:r>
-      <w:proofErr w:type="spellEnd"/>
-      <w:r>
-        <w:t xml:space="preserve"> is ook C# </w:t>
-      </w:r>
-      <w:r>
-        <w:t xml:space="preserve">en de kleine </w:t>
-      </w:r>
-      <w:proofErr w:type="spellStart"/>
-      <w:r>
-        <w:t>layers</w:t>
-      </w:r>
-      <w:proofErr w:type="spellEnd"/>
-      <w:r>
-        <w:t xml:space="preserve"> is </w:t>
+        <w:t xml:space="preserve">een goede architectuur en herbruikbaarheid te bekomen, gebruikt een Xamarin.Forms cross-platform oplossing </w:t>
+      </w:r>
+      <w:r>
+        <w:t>dikwijls gedeelde C# applicatie code die de business logic en de data access layer bevat</w:t>
+      </w:r>
+      <w:r>
+        <w:t>. Dit wordt aangeduid als de Core Library</w:t>
+      </w:r>
+      <w:r>
+        <w:t xml:space="preserve">. De Xamarin.Forms UI layer is ook C# </w:t>
+      </w:r>
+      <w:r>
+        <w:t xml:space="preserve">en de kleine layers is </w:t>
       </w:r>
       <w:r>
         <w:t xml:space="preserve">een </w:t>
@@ -8386,7 +6534,7 @@
                     <pic:cNvPicPr/>
                   </pic:nvPicPr>
                   <pic:blipFill>
-                    <a:blip r:embed="rId37"/>
+                    <a:blip r:embed="rId38"/>
                     <a:stretch>
                       <a:fillRect/>
                     </a:stretch>
@@ -8412,15 +6560,7 @@
     </w:p>
     <w:p>
       <w:r>
-        <w:t xml:space="preserve">De </w:t>
-      </w:r>
-      <w:proofErr w:type="spellStart"/>
-      <w:r>
-        <w:t>trade</w:t>
-      </w:r>
-      <w:proofErr w:type="spellEnd"/>
-      <w:r>
-        <w:t xml:space="preserve">-off is </w:t>
+        <w:t xml:space="preserve">De trade-off is </w:t>
       </w:r>
       <w:r>
         <w:t>dus de veelz</w:t>
@@ -8429,26 +6569,10 @@
         <w:t>ij</w:t>
       </w:r>
       <w:r>
-        <w:t xml:space="preserve">digheid van </w:t>
-      </w:r>
-      <w:proofErr w:type="spellStart"/>
-      <w:r>
-        <w:t>Xamarin.Forms</w:t>
-      </w:r>
-      <w:proofErr w:type="spellEnd"/>
-      <w:r>
-        <w:t xml:space="preserve"> tegenover de volledige features en functionaliteit van de platform</w:t>
-      </w:r>
-      <w:r>
-        <w:t xml:space="preserve">-specifieke </w:t>
-      </w:r>
-      <w:proofErr w:type="spellStart"/>
-      <w:r>
-        <w:t>UI’s</w:t>
-      </w:r>
-      <w:proofErr w:type="spellEnd"/>
-      <w:r>
-        <w:t>.</w:t>
+        <w:t>digheid van Xamarin.Forms tegenover de volledige features en functionaliteit van de platform</w:t>
+      </w:r>
+      <w:r>
+        <w:t>-specifieke UI’s.</w:t>
       </w:r>
     </w:p>
     <w:p/>
@@ -8475,22 +6599,30 @@
       <w:bookmarkStart w:id="37" w:name="_Toc507506602"/>
       <w:r>
         <w:lastRenderedPageBreak/>
-        <w:t xml:space="preserve">Apache </w:t>
-      </w:r>
-      <w:proofErr w:type="spellStart"/>
-      <w:r>
-        <w:t>Cordova</w:t>
+        <w:t>Apache Cordova</w:t>
       </w:r>
       <w:bookmarkEnd w:id="36"/>
       <w:bookmarkEnd w:id="37"/>
-      <w:proofErr w:type="spellEnd"/>
     </w:p>
     <w:p>
       <w:pPr>
         <w:spacing w:before="120" w:after="0"/>
       </w:pPr>
-      <w:bookmarkStart w:id="38" w:name="_GoBack"/>
-      <w:bookmarkEnd w:id="38"/>
+    </w:p>
+    <w:p>
+      <w:pPr>
+        <w:spacing w:before="120" w:after="0"/>
+      </w:pPr>
+    </w:p>
+    <w:p>
+      <w:pPr>
+        <w:spacing w:before="120" w:after="0"/>
+      </w:pPr>
+    </w:p>
+    <w:p>
+      <w:pPr>
+        <w:spacing w:before="120" w:after="0"/>
+      </w:pPr>
     </w:p>
     <w:p>
       <w:pPr>
@@ -8628,13 +6760,14 @@
         <w:spacing w:before="240" w:after="480"/>
         <w:ind w:left="431" w:hanging="431"/>
       </w:pPr>
-      <w:bookmarkStart w:id="39" w:name="_Toc499557203"/>
-      <w:bookmarkStart w:id="40" w:name="_Toc507506603"/>
-      <w:r>
+      <w:bookmarkStart w:id="38" w:name="_Toc499557203"/>
+      <w:bookmarkStart w:id="39" w:name="_Toc507506603"/>
+      <w:r>
+        <w:lastRenderedPageBreak/>
         <w:t>Applicatie</w:t>
       </w:r>
+      <w:bookmarkEnd w:id="38"/>
       <w:bookmarkEnd w:id="39"/>
-      <w:bookmarkEnd w:id="40"/>
     </w:p>
     <w:p>
       <w:pPr>
@@ -8654,7 +6787,6 @@
           <w:color w:val="000000"/>
           <w:sz w:val="20"/>
         </w:rPr>
-        <w:lastRenderedPageBreak/>
         <w:drawing>
           <wp:anchor distT="0" distB="0" distL="114300" distR="114300" simplePos="0" relativeHeight="251691008" behindDoc="0" locked="0" layoutInCell="1" allowOverlap="1" wp14:anchorId="5E2B3615" wp14:editId="6DBAE637">
             <wp:simplePos x="0" y="0"/>
@@ -8681,7 +6813,7 @@
                     </pic:cNvPicPr>
                   </pic:nvPicPr>
                   <pic:blipFill rotWithShape="1">
-                    <a:blip r:embed="rId38">
+                    <a:blip r:embed="rId39">
                       <a:extLst>
                         <a:ext uri="{28A0092B-C50C-407E-A947-70E740481C1C}">
                           <a14:useLocalDpi xmlns:a14="http://schemas.microsoft.com/office/drawing/2010/main" val="0"/>
@@ -8740,15 +6872,7 @@
         <w:t xml:space="preserve"> </w:t>
       </w:r>
       <w:r>
-        <w:t xml:space="preserve">De </w:t>
-      </w:r>
-      <w:proofErr w:type="spellStart"/>
-      <w:r>
-        <w:t>layout</w:t>
-      </w:r>
-      <w:proofErr w:type="spellEnd"/>
-      <w:r>
-        <w:t xml:space="preserve"> zal op de </w:t>
+        <w:t xml:space="preserve">De layout zal op de </w:t>
       </w:r>
       <w:r>
         <w:t xml:space="preserve">platformen wel verschillen van elkaar afhankelijk van welke componenten beschikbaar zijn </w:t>
@@ -8816,60 +6940,23 @@
     </w:p>
     <w:p>
       <w:r>
-        <w:t xml:space="preserve">Voor het programmeren gebruiken we </w:t>
-      </w:r>
-      <w:r>
-        <w:t>in realiteit een date-</w:t>
-      </w:r>
-      <w:proofErr w:type="spellStart"/>
-      <w:r>
-        <w:t>picker</w:t>
-      </w:r>
-      <w:proofErr w:type="spellEnd"/>
-      <w:r>
-        <w:t xml:space="preserve"> op de zone die het uur/moment/dag aangeeft</w:t>
-      </w:r>
-      <w:r>
-        <w:t xml:space="preserve"> om momenten te kunnen aanduiden </w:t>
-      </w:r>
-      <w:r>
-        <w:t>waarop we iets willen opzoeken.</w:t>
-      </w:r>
-      <w:r>
-        <w:t xml:space="preserve"> Eveneens halen we onze metadata en onze stream van </w:t>
-      </w:r>
-      <w:r>
-        <w:t>ee</w:t>
-      </w:r>
-      <w:r>
-        <w:t xml:space="preserve">n </w:t>
-      </w:r>
-      <w:proofErr w:type="spellStart"/>
-      <w:r>
-        <w:t>GraphQL</w:t>
-      </w:r>
-      <w:proofErr w:type="spellEnd"/>
-      <w:r>
-        <w:t xml:space="preserve"> server </w:t>
-      </w:r>
-      <w:r>
-        <w:t xml:space="preserve">door </w:t>
-      </w:r>
-      <w:proofErr w:type="spellStart"/>
-      <w:r>
-        <w:t>queries</w:t>
-      </w:r>
-      <w:proofErr w:type="spellEnd"/>
-      <w:r>
-        <w:t xml:space="preserve"> door te sturen via onze </w:t>
-      </w:r>
-      <w:proofErr w:type="spellStart"/>
-      <w:r>
-        <w:t>datepicker</w:t>
-      </w:r>
-      <w:proofErr w:type="spellEnd"/>
-      <w:r>
-        <w:t>, onze searchfunctie en onze kanaallijst.</w:t>
+        <w:t xml:space="preserve">Om een voorbeeld applicatie te bouwen is er een JSON bestand geüpload op een webserver zodat we deze kunnen aanspreken op elk apparaat via het internet. Dit JSON-bestand bevat alle gegevens over de programmatie van de kanalen, alle metadata van de kanalen, het feit dat het programma momenteel aan het opnemen is, … en is gemakkelijk aan te spreken in alle programmeertalen zodat we consequent kunnen zijn bij de verschillende plaformen. Eveneens is dit een kleine database met 23 kanalen zodat </w:t>
+      </w:r>
+      <w:r>
+        <w:t xml:space="preserve">eventuele </w:t>
+      </w:r>
+      <w:r>
+        <w:t>performantie-problemen niet onnodig groot zijn en nog op dezelfde manier kunnen beoordeeld worden.</w:t>
+      </w:r>
+    </w:p>
+    <w:p>
+      <w:bookmarkStart w:id="40" w:name="_GoBack"/>
+      <w:bookmarkEnd w:id="40"/>
+    </w:p>
+    <w:p/>
+    <w:p>
+      <w:r>
+        <w:t xml:space="preserve">  </w:t>
       </w:r>
     </w:p>
     <w:p>
@@ -8927,13 +7014,8 @@
         <w:pStyle w:val="Kop3"/>
       </w:pPr>
       <w:bookmarkStart w:id="45" w:name="_Toc507506606"/>
-      <w:proofErr w:type="spellStart"/>
-      <w:r>
-        <w:t>React</w:t>
-      </w:r>
-      <w:proofErr w:type="spellEnd"/>
-      <w:r>
-        <w:t xml:space="preserve"> Native</w:t>
+      <w:r>
+        <w:t>React Native</w:t>
       </w:r>
       <w:bookmarkEnd w:id="45"/>
     </w:p>
@@ -8942,165 +7024,80 @@
         <w:t xml:space="preserve">Voor </w:t>
       </w:r>
       <w:r>
-        <w:t xml:space="preserve">te beginnen aan een </w:t>
-      </w:r>
-      <w:proofErr w:type="spellStart"/>
-      <w:r>
-        <w:t>React</w:t>
-      </w:r>
-      <w:proofErr w:type="spellEnd"/>
-      <w:r>
-        <w:t xml:space="preserve"> Native applicatie, heb je </w:t>
-      </w:r>
-      <w:r>
-        <w:t>een Javascript-</w:t>
-      </w:r>
-      <w:proofErr w:type="spellStart"/>
-      <w:r>
-        <w:t>library</w:t>
-      </w:r>
-      <w:proofErr w:type="spellEnd"/>
+        <w:t xml:space="preserve">te beginnen aan een React Native applicatie, heb je </w:t>
+      </w:r>
+      <w:r>
+        <w:t xml:space="preserve">een Javascript-library </w:t>
+      </w:r>
+      <w:r>
+        <w:t>en een React-framework nodig. Via Node.js</w:t>
+      </w:r>
+      <w:r>
+        <w:t>,</w:t>
+      </w:r>
+      <w:r>
+        <w:t xml:space="preserve"> een </w:t>
+      </w:r>
+      <w:r>
+        <w:t xml:space="preserve">softwareplatform </w:t>
+      </w:r>
+      <w:r>
+        <w:t xml:space="preserve">voor Javascript-toepassingen die we gewoonweg gebruiken met behulp van de </w:t>
+      </w:r>
+      <w:r>
+        <w:t>command prompt van de PC</w:t>
+      </w:r>
+      <w:r>
+        <w:t xml:space="preserve">, installeren we </w:t>
+      </w:r>
+      <w:r>
+        <w:t>“Create React Native App”</w:t>
+      </w:r>
+      <w:r>
+        <w:t xml:space="preserve">. In dit framework zit alles in dat we nodig hebben, zodra we dit geinstalleerd hebben kunnen we </w:t>
+      </w:r>
+      <w:r>
+        <w:t>een React Native project opzetten</w:t>
+      </w:r>
+      <w:r>
+        <w:t xml:space="preserve">. Dit project kunnen we via een tekst-editor </w:t>
+      </w:r>
+      <w:r>
+        <w:t xml:space="preserve">aanpassen en </w:t>
+      </w:r>
+      <w:r>
+        <w:t>uitbreiden</w:t>
+      </w:r>
+      <w:r>
+        <w:t xml:space="preserve">. Expo is een applicatie </w:t>
+      </w:r>
+      <w:r>
+        <w:t xml:space="preserve">die we dan op onze GSM kunnen installeren </w:t>
+      </w:r>
+      <w:r>
+        <w:t>om een voorbeeld van on</w:t>
+      </w:r>
+      <w:r>
+        <w:t xml:space="preserve">ze applicatie te projecteren. Dit framework opzetten in zijn geheel </w:t>
+      </w:r>
+      <w:r>
+        <w:t>duurde zo’n 1u in totaal.</w:t>
+      </w:r>
       <w:r>
         <w:t xml:space="preserve"> </w:t>
       </w:r>
       <w:r>
-        <w:t xml:space="preserve">en een </w:t>
-      </w:r>
-      <w:proofErr w:type="spellStart"/>
-      <w:r>
-        <w:t>React-framework</w:t>
-      </w:r>
-      <w:proofErr w:type="spellEnd"/>
-      <w:r>
-        <w:t xml:space="preserve"> nodig. Via Node.js</w:t>
-      </w:r>
-      <w:r>
-        <w:t>,</w:t>
-      </w:r>
-      <w:r>
-        <w:t xml:space="preserve"> een </w:t>
-      </w:r>
-      <w:r>
-        <w:t xml:space="preserve">softwareplatform </w:t>
-      </w:r>
-      <w:r>
-        <w:t xml:space="preserve">voor Javascript-toepassingen die we gewoonweg gebruiken met behulp van de </w:t>
-      </w:r>
-      <w:proofErr w:type="spellStart"/>
-      <w:r>
-        <w:t>command</w:t>
-      </w:r>
-      <w:proofErr w:type="spellEnd"/>
-      <w:r>
-        <w:t xml:space="preserve"> prompt van de PC</w:t>
-      </w:r>
-      <w:r>
-        <w:t xml:space="preserve">, installeren we </w:t>
-      </w:r>
-      <w:r>
-        <w:t>“</w:t>
-      </w:r>
-      <w:proofErr w:type="spellStart"/>
-      <w:r>
-        <w:t>Create</w:t>
-      </w:r>
-      <w:proofErr w:type="spellEnd"/>
+        <w:t xml:space="preserve">Je kan ook een emulator van Android </w:t>
+      </w:r>
+      <w:r>
+        <w:t>S</w:t>
+      </w:r>
+      <w:r>
+        <w:t>tudio of Xcode gebruiken</w:t>
+      </w:r>
       <w:r>
         <w:t xml:space="preserve"> </w:t>
       </w:r>
-      <w:proofErr w:type="spellStart"/>
-      <w:r>
-        <w:t>React</w:t>
-      </w:r>
-      <w:proofErr w:type="spellEnd"/>
-      <w:r>
-        <w:t xml:space="preserve"> Native App”</w:t>
-      </w:r>
-      <w:r>
-        <w:t xml:space="preserve">. In dit </w:t>
-      </w:r>
-      <w:proofErr w:type="spellStart"/>
-      <w:r>
-        <w:t>framework</w:t>
-      </w:r>
-      <w:proofErr w:type="spellEnd"/>
-      <w:r>
-        <w:t xml:space="preserve"> zit alles in dat we nodig hebben, zodra we dit </w:t>
-      </w:r>
-      <w:proofErr w:type="spellStart"/>
-      <w:r>
-        <w:t>geinstalleerd</w:t>
-      </w:r>
-      <w:proofErr w:type="spellEnd"/>
-      <w:r>
-        <w:t xml:space="preserve"> hebben kunnen we </w:t>
-      </w:r>
-      <w:r>
-        <w:t xml:space="preserve">een </w:t>
-      </w:r>
-      <w:proofErr w:type="spellStart"/>
-      <w:r>
-        <w:t>React</w:t>
-      </w:r>
-      <w:proofErr w:type="spellEnd"/>
-      <w:r>
-        <w:t xml:space="preserve"> Native project opzetten</w:t>
-      </w:r>
-      <w:r>
-        <w:t xml:space="preserve">. Dit project kunnen we via een tekst-editor </w:t>
-      </w:r>
-      <w:r>
-        <w:t xml:space="preserve">aanpassen en </w:t>
-      </w:r>
-      <w:r>
-        <w:t>uitbreiden</w:t>
-      </w:r>
-      <w:r>
-        <w:t xml:space="preserve">. Expo is een applicatie </w:t>
-      </w:r>
-      <w:r>
-        <w:t xml:space="preserve">die we dan op onze GSM kunnen installeren </w:t>
-      </w:r>
-      <w:r>
-        <w:t>om een voorbeeld van on</w:t>
-      </w:r>
-      <w:r>
-        <w:t xml:space="preserve">ze applicatie te projecteren. Dit </w:t>
-      </w:r>
-      <w:proofErr w:type="spellStart"/>
-      <w:r>
-        <w:t>framework</w:t>
-      </w:r>
-      <w:proofErr w:type="spellEnd"/>
-      <w:r>
-        <w:t xml:space="preserve"> opzetten in zijn geheel </w:t>
-      </w:r>
-      <w:r>
-        <w:t>duurde zo’n 1u in totaal.</w:t>
-      </w:r>
-      <w:r>
-        <w:t xml:space="preserve"> </w:t>
-      </w:r>
-      <w:r>
-        <w:t xml:space="preserve">Je kan ook een emulator van Android </w:t>
-      </w:r>
-      <w:r>
-        <w:t>S</w:t>
-      </w:r>
-      <w:r>
-        <w:t xml:space="preserve">tudio of </w:t>
-      </w:r>
-      <w:proofErr w:type="spellStart"/>
-      <w:r>
-        <w:t>Xcode</w:t>
-      </w:r>
-      <w:proofErr w:type="spellEnd"/>
-      <w:r>
-        <w:t xml:space="preserve"> gebruiken</w:t>
-      </w:r>
-      <w:r>
-        <w:t xml:space="preserve"> </w:t>
-      </w:r>
       <w:r>
         <w:t xml:space="preserve">voor je </w:t>
       </w:r>
@@ -9122,39 +7119,10 @@
         <w:t xml:space="preserve">. </w:t>
       </w:r>
       <w:r>
-        <w:t>Wat opviel bij het gebruiken van de RN-</w:t>
-      </w:r>
-      <w:proofErr w:type="spellStart"/>
-      <w:r>
-        <w:t>framework</w:t>
-      </w:r>
-      <w:proofErr w:type="spellEnd"/>
-      <w:r>
-        <w:t xml:space="preserve"> was dat bij </w:t>
-      </w:r>
-      <w:proofErr w:type="spellStart"/>
-      <w:r>
-        <w:t>errors</w:t>
-      </w:r>
-      <w:proofErr w:type="spellEnd"/>
-      <w:r>
-        <w:t xml:space="preserve"> het debuggen niet vlot verliep. </w:t>
-      </w:r>
-      <w:proofErr w:type="spellStart"/>
-      <w:r>
-        <w:t>Errors</w:t>
-      </w:r>
-      <w:proofErr w:type="spellEnd"/>
-      <w:r>
-        <w:t xml:space="preserve"> gaven </w:t>
-      </w:r>
-      <w:proofErr w:type="spellStart"/>
-      <w:r>
-        <w:t>errors</w:t>
-      </w:r>
-      <w:proofErr w:type="spellEnd"/>
-      <w:r>
-        <w:t xml:space="preserve"> aan op plaatsen die </w:t>
+        <w:t>Wat opviel bij het gebruiken van de RN-framework was dat bij errors</w:t>
+      </w:r>
+      <w:r>
+        <w:t xml:space="preserve"> het debuggen niet vlot verliep. Errors gaven errors aan op plaatsen die </w:t>
       </w:r>
       <w:r>
         <w:t xml:space="preserve">niet het probleem waren, problemen met de emulator, </w:t>
@@ -9195,15 +7163,7 @@
         <w:t xml:space="preserve"> en alles niet meer vlot verliep </w:t>
       </w:r>
       <w:r>
-        <w:t>zoals bij het Expo-</w:t>
-      </w:r>
-      <w:proofErr w:type="spellStart"/>
-      <w:r>
-        <w:t>build</w:t>
-      </w:r>
-      <w:proofErr w:type="spellEnd"/>
-      <w:r>
-        <w:t xml:space="preserve"> proces.</w:t>
+        <w:t>zoals bij het Expo-build proces.</w:t>
       </w:r>
     </w:p>
     <w:p>
@@ -9236,6 +7196,7 @@
       <w:bookmarkStart w:id="46" w:name="_Toc499557206"/>
       <w:bookmarkStart w:id="47" w:name="_Toc507506607"/>
       <w:r>
+        <w:lastRenderedPageBreak/>
         <w:t>Snelheid en geheugen</w:t>
       </w:r>
       <w:bookmarkEnd w:id="46"/>
@@ -9250,15 +7211,10 @@
       <w:bookmarkStart w:id="48" w:name="_Toc499557207"/>
       <w:bookmarkStart w:id="49" w:name="_Toc507506608"/>
       <w:r>
-        <w:t xml:space="preserve">User </w:t>
-      </w:r>
-      <w:proofErr w:type="spellStart"/>
-      <w:r>
-        <w:t>experience</w:t>
+        <w:t>User experience</w:t>
       </w:r>
       <w:bookmarkEnd w:id="48"/>
       <w:bookmarkEnd w:id="49"/>
-      <w:proofErr w:type="spellEnd"/>
     </w:p>
     <w:p>
       <w:pPr>
@@ -9295,9 +7251,9 @@
         <w:spacing w:before="240" w:after="480"/>
         <w:ind w:left="431" w:hanging="431"/>
         <w:sectPr>
-          <w:headerReference w:type="default" r:id="rId39"/>
-          <w:footerReference w:type="even" r:id="rId40"/>
-          <w:footerReference w:type="default" r:id="rId41"/>
+          <w:headerReference w:type="default" r:id="rId40"/>
+          <w:footerReference w:type="even" r:id="rId41"/>
+          <w:footerReference w:type="default" r:id="rId42"/>
           <w:pgSz w:w="11906" w:h="16838" w:code="9"/>
           <w:pgMar w:top="1417" w:right="1417" w:bottom="1417" w:left="1417" w:header="708" w:footer="708" w:gutter="0"/>
           <w:pgNumType w:fmt="lowerRoman" w:start="1"/>
@@ -9337,7 +7293,7 @@
       </w:r>
     </w:p>
     <w:p>
-      <w:hyperlink r:id="rId42" w:history="1">
+      <w:hyperlink r:id="rId43" w:history="1">
         <w:r>
           <w:rPr>
             <w:rStyle w:val="Hyperlink"/>
@@ -9347,7 +7303,7 @@
       </w:hyperlink>
     </w:p>
     <w:p>
-      <w:hyperlink r:id="rId43" w:history="1">
+      <w:hyperlink r:id="rId44" w:history="1">
         <w:r>
           <w:rPr>
             <w:rStyle w:val="Hyperlink"/>
@@ -9505,11 +7461,11 @@
     <w:p>
       <w:pPr>
         <w:sectPr>
-          <w:headerReference w:type="even" r:id="rId44"/>
-          <w:headerReference w:type="default" r:id="rId45"/>
-          <w:footerReference w:type="even" r:id="rId46"/>
-          <w:footerReference w:type="default" r:id="rId47"/>
-          <w:footerReference w:type="first" r:id="rId48"/>
+          <w:headerReference w:type="even" r:id="rId45"/>
+          <w:headerReference w:type="default" r:id="rId46"/>
+          <w:footerReference w:type="even" r:id="rId47"/>
+          <w:footerReference w:type="default" r:id="rId48"/>
+          <w:footerReference w:type="first" r:id="rId49"/>
           <w:type w:val="oddPage"/>
           <w:pgSz w:w="11906" w:h="16838"/>
           <w:pgMar w:top="1418" w:right="1418" w:bottom="1418" w:left="1418" w:header="709" w:footer="709" w:gutter="0"/>
@@ -9528,7 +7484,7 @@
     <w:p>
       <w:pPr>
         <w:sectPr>
-          <w:footerReference w:type="default" r:id="rId49"/>
+          <w:footerReference w:type="default" r:id="rId50"/>
           <w:pgSz w:w="11906" w:h="16838"/>
           <w:pgMar w:top="1418" w:right="1418" w:bottom="1418" w:left="1418" w:header="709" w:footer="709" w:gutter="0"/>
           <w:pgNumType w:start="1"/>
@@ -9594,13 +7550,8 @@
         <w:spacing w:after="0"/>
         <w:ind w:right="113"/>
       </w:pPr>
-      <w:proofErr w:type="spellStart"/>
-      <w:r>
-        <w:t>Kleinhoefstraat</w:t>
-      </w:r>
-      <w:proofErr w:type="spellEnd"/>
-      <w:r>
-        <w:t xml:space="preserve"> 4</w:t>
+      <w:r>
+        <w:t>Kleinhoefstraat 4</w:t>
       </w:r>
     </w:p>
     <w:p>
@@ -9648,7 +7599,7 @@
         <w:spacing w:after="0"/>
         <w:ind w:right="113"/>
       </w:pPr>
-      <w:hyperlink r:id="rId50" w:history="1">
+      <w:hyperlink r:id="rId51" w:history="1">
         <w:r>
           <w:rPr>
             <w:rStyle w:val="Hyperlink"/>
@@ -9686,10 +7637,10 @@
     <w:p/>
     <w:p/>
     <w:sectPr>
-      <w:headerReference w:type="even" r:id="rId51"/>
-      <w:headerReference w:type="default" r:id="rId52"/>
-      <w:footerReference w:type="even" r:id="rId53"/>
-      <w:footerReference w:type="default" r:id="rId54"/>
+      <w:headerReference w:type="even" r:id="rId52"/>
+      <w:headerReference w:type="default" r:id="rId53"/>
+      <w:footerReference w:type="even" r:id="rId54"/>
+      <w:footerReference w:type="default" r:id="rId55"/>
       <w:type w:val="evenPage"/>
       <w:pgSz w:w="11906" w:h="16838" w:code="9"/>
       <w:pgMar w:top="1418" w:right="1418" w:bottom="1418" w:left="1418" w:header="567" w:footer="567" w:gutter="0"/>
@@ -10060,7 +8011,7 @@
             <w:noProof/>
             <w:lang w:val="nl-NL"/>
           </w:rPr>
-          <w:t>xii</w:t>
+          <w:t>xv</w:t>
         </w:r>
         <w:r>
           <w:fldChar w:fldCharType="end"/>
@@ -10137,7 +8088,7 @@
             <w:noProof/>
             <w:lang w:val="nl-NL"/>
           </w:rPr>
-          <w:t>17</w:t>
+          <w:t>19</w:t>
         </w:r>
         <w:r>
           <w:fldChar w:fldCharType="end"/>
@@ -15419,6 +13370,7 @@
     <w:rsidRoot w:val="008B0D8C"/>
     <w:rsid w:val="001334C6"/>
     <w:rsid w:val="00350D5B"/>
+    <w:rsid w:val="003F26A0"/>
     <w:rsid w:val="00603539"/>
     <w:rsid w:val="00703A78"/>
     <w:rsid w:val="007F2522"/>
@@ -15426,6 +13378,7 @@
     <w:rsid w:val="008B0D8C"/>
     <w:rsid w:val="009E4BB1"/>
     <w:rsid w:val="00D913C2"/>
+    <w:rsid w:val="00DF627C"/>
     <w:rsid w:val="00F60137"/>
   </w:rsids>
   <m:mathPr>

</xml_diff>

<commit_message>
Week 8 day 2
</commit_message>
<xml_diff>
--- a/Masterproef.docx
+++ b/Masterproef.docx
@@ -229,8 +229,18 @@
                   <w:sz w:val="60"/>
                   <w:szCs w:val="60"/>
                 </w:rPr>
-                <w:t>Development in crossplatforms vergeleken met platform-specifieke APIs</w:t>
+                <w:t xml:space="preserve">Development in crossplatforms vergeleken met platform-specifieke </w:t>
               </w:r>
+              <w:proofErr w:type="spellStart"/>
+              <w:r>
+                <w:rPr>
+                  <w:color w:val="278E74"/>
+                  <w:sz w:val="60"/>
+                  <w:szCs w:val="60"/>
+                </w:rPr>
+                <w:t>APIs</w:t>
+              </w:r>
+              <w:proofErr w:type="spellEnd"/>
             </w:sdtContent>
           </w:sdt>
         </w:sdtContent>
@@ -240,10 +250,10 @@
       <w:pPr>
         <w:pStyle w:val="CoverTitel"/>
         <w:sectPr>
-          <w:headerReference w:type="default" r:id="rId7"/>
-          <w:footerReference w:type="default" r:id="rId8"/>
-          <w:headerReference w:type="first" r:id="rId9"/>
-          <w:footerReference w:type="first" r:id="rId10"/>
+          <w:headerReference w:type="default" r:id="rId8"/>
+          <w:footerReference w:type="default" r:id="rId9"/>
+          <w:headerReference w:type="first" r:id="rId10"/>
+          <w:footerReference w:type="first" r:id="rId11"/>
           <w:pgSz w:w="11906" w:h="16838" w:code="9"/>
           <w:pgMar w:top="5557" w:right="794" w:bottom="1021" w:left="1134" w:header="1021" w:footer="567" w:gutter="0"/>
           <w:cols w:space="708"/>
@@ -269,8 +279,58 @@
             <w:rPr>
               <w:sz w:val="40"/>
             </w:rPr>
-            <w:t>Evaluatie van Qt, Xamarin, React Native en Apache Cordova</w:t>
+            <w:t xml:space="preserve">Evaluatie van </w:t>
           </w:r>
+          <w:proofErr w:type="spellStart"/>
+          <w:r>
+            <w:rPr>
+              <w:sz w:val="40"/>
+            </w:rPr>
+            <w:t>Qt</w:t>
+          </w:r>
+          <w:proofErr w:type="spellEnd"/>
+          <w:r>
+            <w:rPr>
+              <w:sz w:val="40"/>
+            </w:rPr>
+            <w:t xml:space="preserve">, </w:t>
+          </w:r>
+          <w:proofErr w:type="spellStart"/>
+          <w:r>
+            <w:rPr>
+              <w:sz w:val="40"/>
+            </w:rPr>
+            <w:t>Xamarin</w:t>
+          </w:r>
+          <w:proofErr w:type="spellEnd"/>
+          <w:r>
+            <w:rPr>
+              <w:sz w:val="40"/>
+            </w:rPr>
+            <w:t xml:space="preserve">, </w:t>
+          </w:r>
+          <w:proofErr w:type="spellStart"/>
+          <w:r>
+            <w:rPr>
+              <w:sz w:val="40"/>
+            </w:rPr>
+            <w:t>React</w:t>
+          </w:r>
+          <w:proofErr w:type="spellEnd"/>
+          <w:r>
+            <w:rPr>
+              <w:sz w:val="40"/>
+            </w:rPr>
+            <w:t xml:space="preserve"> Native en Apache </w:t>
+          </w:r>
+          <w:proofErr w:type="spellStart"/>
+          <w:r>
+            <w:rPr>
+              <w:sz w:val="40"/>
+            </w:rPr>
+            <w:t>Cordova</w:t>
+          </w:r>
+          <w:proofErr w:type="spellEnd"/>
         </w:sdtContent>
       </w:sdt>
       <w:r>
@@ -348,7 +408,23 @@
                                     <w:rFonts w:cs="Arial"/>
                                     <w:sz w:val="24"/>
                                   </w:rPr>
-                                  <w:t xml:space="preserve">Masterproef ingediend tot het behalen van de graad van master of Science in de industriële wetenschappen: </w:t>
+                                  <w:t xml:space="preserve">Masterproef ingediend tot het behalen van de graad van master of </w:t>
+                                </w:r>
+                                <w:proofErr w:type="spellStart"/>
+                                <w:r>
+                                  <w:rPr>
+                                    <w:rFonts w:cs="Arial"/>
+                                    <w:sz w:val="24"/>
+                                  </w:rPr>
+                                  <w:t>Science</w:t>
+                                </w:r>
+                                <w:proofErr w:type="spellEnd"/>
+                                <w:r>
+                                  <w:rPr>
+                                    <w:rFonts w:cs="Arial"/>
+                                    <w:sz w:val="24"/>
+                                  </w:rPr>
+                                  <w:t xml:space="preserve"> in de industriële wetenschappen: </w:t>
                                 </w:r>
                                 <w:r>
                                   <w:rPr>
@@ -428,7 +504,6 @@
                         <w:tag w:val="Subtekst"/>
                         <w:id w:val="1414740546"/>
                       </w:sdtPr>
-                      <w:sdtEndPr/>
                       <w:sdtContent>
                         <w:p>
                           <w:pPr>
@@ -609,7 +684,6 @@
                         <w:tag w:val="Auteur"/>
                         <w:id w:val="-385419234"/>
                       </w:sdtPr>
-                      <w:sdtEndPr/>
                       <w:sdtContent>
                         <w:p>
                           <w:pPr>
@@ -699,8 +773,13 @@
                                   <w:spacing w:before="240"/>
                                   <w:jc w:val="left"/>
                                 </w:pPr>
+                                <w:proofErr w:type="spellStart"/>
                                 <w:r>
-                                  <w:t>Co-promotoren: Koen Swings,</w:t>
+                                  <w:t>Co-promotoren</w:t>
+                                </w:r>
+                                <w:proofErr w:type="spellEnd"/>
+                                <w:r>
+                                  <w:t>: Koen Swings,</w:t>
                                 </w:r>
                                 <w:r>
                                   <w:br/>
@@ -747,7 +826,6 @@
                         <w:tag w:val="Subtekst"/>
                         <w:id w:val="498083441"/>
                       </w:sdtPr>
-                      <w:sdtEndPr/>
                       <w:sdtContent>
                         <w:p>
                           <w:pPr>
@@ -897,7 +975,6 @@
                           <w:calendar w:val="gregorian"/>
                         </w:date>
                       </w:sdtPr>
-                      <w:sdtEndPr/>
                       <w:sdtContent>
                         <w:p>
                           <w:pPr>
@@ -999,7 +1076,23 @@
           <w:sz w:val="18"/>
           <w:szCs w:val="18"/>
         </w:rPr>
-        <w:t>ampus Geel, Kleinhoefstraat 4, B-2440 Geel, +32 14 80 22 40 of via e-mail iiw.geel@kuleuven.be.</w:t>
+        <w:t xml:space="preserve">ampus Geel, </w:t>
+      </w:r>
+      <w:proofErr w:type="spellStart"/>
+      <w:r>
+        <w:rPr>
+          <w:sz w:val="18"/>
+          <w:szCs w:val="18"/>
+        </w:rPr>
+        <w:t>Kleinhoefstraat</w:t>
+      </w:r>
+      <w:proofErr w:type="spellEnd"/>
+      <w:r>
+        <w:rPr>
+          <w:sz w:val="18"/>
+          <w:szCs w:val="18"/>
+        </w:rPr>
+        <w:t xml:space="preserve"> 4, B-2440 Geel, +32 14 80 22 40 of via e-mail iiw.geel@kuleuven.be.</w:t>
       </w:r>
     </w:p>
     <w:p>
@@ -1049,12 +1142,12 @@
     <w:p>
       <w:pPr>
         <w:sectPr>
-          <w:headerReference w:type="even" r:id="rId11"/>
-          <w:headerReference w:type="default" r:id="rId12"/>
-          <w:footerReference w:type="even" r:id="rId13"/>
-          <w:footerReference w:type="default" r:id="rId14"/>
-          <w:headerReference w:type="first" r:id="rId15"/>
-          <w:footerReference w:type="first" r:id="rId16"/>
+          <w:headerReference w:type="even" r:id="rId12"/>
+          <w:headerReference w:type="default" r:id="rId13"/>
+          <w:footerReference w:type="even" r:id="rId14"/>
+          <w:footerReference w:type="default" r:id="rId15"/>
+          <w:headerReference w:type="first" r:id="rId16"/>
+          <w:footerReference w:type="first" r:id="rId17"/>
           <w:type w:val="oddPage"/>
           <w:pgSz w:w="11906" w:h="16838"/>
           <w:pgMar w:top="1418" w:right="1418" w:bottom="1418" w:left="1418" w:header="709" w:footer="709" w:gutter="0"/>
@@ -1085,11 +1178,11 @@
     <w:p>
       <w:pPr>
         <w:sectPr>
-          <w:headerReference w:type="even" r:id="rId17"/>
-          <w:headerReference w:type="default" r:id="rId18"/>
-          <w:footerReference w:type="even" r:id="rId19"/>
-          <w:footerReference w:type="default" r:id="rId20"/>
-          <w:footerReference w:type="first" r:id="rId21"/>
+          <w:headerReference w:type="even" r:id="rId18"/>
+          <w:headerReference w:type="default" r:id="rId19"/>
+          <w:footerReference w:type="even" r:id="rId20"/>
+          <w:footerReference w:type="default" r:id="rId21"/>
+          <w:footerReference w:type="first" r:id="rId22"/>
           <w:type w:val="oddPage"/>
           <w:pgSz w:w="11906" w:h="16838"/>
           <w:pgMar w:top="1418" w:right="1418" w:bottom="1418" w:left="1418" w:header="709" w:footer="709" w:gutter="0"/>
@@ -1150,7 +1243,15 @@
     </w:p>
     <w:p>
       <w:r>
-        <w:t xml:space="preserve">Het extended abstract of de wetenschappelijke samenvatting wordt in het Engels geschreven en bevat </w:t>
+        <w:t xml:space="preserve">Het </w:t>
+      </w:r>
+      <w:proofErr w:type="spellStart"/>
+      <w:r>
+        <w:t>extended</w:t>
+      </w:r>
+      <w:proofErr w:type="spellEnd"/>
+      <w:r>
+        <w:t xml:space="preserve"> abstract of de wetenschappelijke samenvatting wordt in het Engels geschreven en bevat </w:t>
       </w:r>
       <w:r>
         <w:rPr>
@@ -1173,14 +1274,24 @@
     </w:p>
     <w:p/>
     <w:p>
+      <w:proofErr w:type="spellStart"/>
       <w:r>
         <w:rPr>
           <w:b/>
         </w:rPr>
         <w:t>Keywords</w:t>
       </w:r>
-      <w:r>
-        <w:t>: Voeg een vijftal keywords in</w:t>
+      <w:proofErr w:type="spellEnd"/>
+      <w:r>
+        <w:t xml:space="preserve">: Voeg een vijftal </w:t>
+      </w:r>
+      <w:proofErr w:type="spellStart"/>
+      <w:r>
+        <w:t>keywords</w:t>
+      </w:r>
+      <w:proofErr w:type="spellEnd"/>
+      <w:r>
+        <w:t xml:space="preserve"> in</w:t>
       </w:r>
       <w:r>
         <w:t>.</w:t>
@@ -3789,7 +3900,15 @@
           </w:tcPr>
           <w:p>
             <w:r>
-              <w:t>Application programming interface</w:t>
+              <w:t xml:space="preserve">Application </w:t>
+            </w:r>
+            <w:proofErr w:type="spellStart"/>
+            <w:r>
+              <w:t>programming</w:t>
+            </w:r>
+            <w:proofErr w:type="spellEnd"/>
+            <w:r>
+              <w:t xml:space="preserve"> interface</w:t>
             </w:r>
           </w:p>
         </w:tc>
@@ -3900,13 +4019,41 @@
             <w:tcW w:w="5811" w:type="dxa"/>
           </w:tcPr>
           <w:p>
+            <w:proofErr w:type="spellStart"/>
             <w:r>
               <w:rPr>
                 <w:color w:val="000000"/>
                 <w:sz w:val="20"/>
                 <w:shd w:val="clear" w:color="auto" w:fill="FFFFFF"/>
               </w:rPr>
-              <w:t>OpenGL Utility Toolkit</w:t>
+              <w:t>OpenGL</w:t>
+            </w:r>
+            <w:proofErr w:type="spellEnd"/>
+            <w:r>
+              <w:rPr>
+                <w:color w:val="000000"/>
+                <w:sz w:val="20"/>
+                <w:shd w:val="clear" w:color="auto" w:fill="FFFFFF"/>
+              </w:rPr>
+              <w:t xml:space="preserve"> </w:t>
+            </w:r>
+            <w:proofErr w:type="spellStart"/>
+            <w:r>
+              <w:rPr>
+                <w:color w:val="000000"/>
+                <w:sz w:val="20"/>
+                <w:shd w:val="clear" w:color="auto" w:fill="FFFFFF"/>
+              </w:rPr>
+              <w:t>Utility</w:t>
+            </w:r>
+            <w:proofErr w:type="spellEnd"/>
+            <w:r>
+              <w:rPr>
+                <w:color w:val="000000"/>
+                <w:sz w:val="20"/>
+                <w:shd w:val="clear" w:color="auto" w:fill="FFFFFF"/>
+              </w:rPr>
+              <w:t xml:space="preserve"> Toolkit</w:t>
             </w:r>
           </w:p>
         </w:tc>
@@ -3938,8 +4085,21 @@
             <w:tcW w:w="5811" w:type="dxa"/>
           </w:tcPr>
           <w:p>
+            <w:proofErr w:type="spellStart"/>
             <w:r>
-              <w:t>OpenGL Utility Library</w:t>
+              <w:t>OpenGL</w:t>
+            </w:r>
+            <w:proofErr w:type="spellEnd"/>
+            <w:r>
+              <w:t xml:space="preserve"> </w:t>
+            </w:r>
+            <w:proofErr w:type="spellStart"/>
+            <w:r>
+              <w:t>Utility</w:t>
+            </w:r>
+            <w:proofErr w:type="spellEnd"/>
+            <w:r>
+              <w:t xml:space="preserve"> Library</w:t>
             </w:r>
           </w:p>
         </w:tc>
@@ -3971,8 +4131,37 @@
             <w:tcW w:w="5811" w:type="dxa"/>
           </w:tcPr>
           <w:p>
+            <w:proofErr w:type="spellStart"/>
             <w:r>
-              <w:t>OpenGL Extension to the X Window System</w:t>
+              <w:t>OpenGL</w:t>
+            </w:r>
+            <w:proofErr w:type="spellEnd"/>
+            <w:r>
+              <w:t xml:space="preserve"> Extension </w:t>
+            </w:r>
+            <w:proofErr w:type="spellStart"/>
+            <w:r>
+              <w:t>to</w:t>
+            </w:r>
+            <w:proofErr w:type="spellEnd"/>
+            <w:r>
+              <w:t xml:space="preserve"> </w:t>
+            </w:r>
+            <w:proofErr w:type="spellStart"/>
+            <w:r>
+              <w:t>the</w:t>
+            </w:r>
+            <w:proofErr w:type="spellEnd"/>
+            <w:r>
+              <w:t xml:space="preserve"> X </w:t>
+            </w:r>
+            <w:proofErr w:type="spellStart"/>
+            <w:r>
+              <w:t>Window</w:t>
+            </w:r>
+            <w:proofErr w:type="spellEnd"/>
+            <w:r>
+              <w:t xml:space="preserve"> System</w:t>
             </w:r>
           </w:p>
         </w:tc>
@@ -4108,8 +4297,13 @@
             </w:r>
           </w:p>
           <w:p>
+            <w:proofErr w:type="spellStart"/>
             <w:r>
-              <w:t xml:space="preserve">Integrated </w:t>
+              <w:t>Integrated</w:t>
+            </w:r>
+            <w:proofErr w:type="spellEnd"/>
+            <w:r>
+              <w:t xml:space="preserve"> </w:t>
             </w:r>
             <w:r>
               <w:t>development environment</w:t>
@@ -4130,10 +4324,10 @@
           <w:lang w:eastAsia="en-US"/>
         </w:rPr>
         <w:sectPr>
-          <w:headerReference w:type="even" r:id="rId22"/>
-          <w:headerReference w:type="default" r:id="rId23"/>
-          <w:footerReference w:type="even" r:id="rId24"/>
-          <w:footerReference w:type="first" r:id="rId25"/>
+          <w:headerReference w:type="even" r:id="rId23"/>
+          <w:headerReference w:type="default" r:id="rId24"/>
+          <w:footerReference w:type="even" r:id="rId25"/>
+          <w:footerReference w:type="first" r:id="rId26"/>
           <w:type w:val="oddPage"/>
           <w:pgSz w:w="11906" w:h="16838"/>
           <w:pgMar w:top="1418" w:right="1418" w:bottom="1418" w:left="1418" w:header="709" w:footer="709" w:gutter="0"/>
@@ -4202,15 +4396,49 @@
       </w:pPr>
       <w:bookmarkStart w:id="10" w:name="_Toc499557190"/>
       <w:bookmarkStart w:id="11" w:name="_Toc507506586"/>
+      <w:proofErr w:type="spellStart"/>
       <w:r>
         <w:t>Zappware</w:t>
       </w:r>
       <w:bookmarkEnd w:id="10"/>
       <w:bookmarkEnd w:id="11"/>
-    </w:p>
-    <w:p>
-      <w:r>
-        <w:t xml:space="preserve">Deze masterproef werd uitgevoerd bij Zappware in Hasselt. Een globaal bedrijf dat zich zowel bezig houdt met het ontwerpen van video UI design als client-software development. Deze masterproef kadert binnen de client-software kant. Hierbij werden er oplossingen gezocht om het proces van individuele APIs niet te moeten gebruiken bij het programmeren van </w:t>
+      <w:proofErr w:type="spellEnd"/>
+    </w:p>
+    <w:p>
+      <w:r>
+        <w:t xml:space="preserve">Deze masterproef werd uitgevoerd bij </w:t>
+      </w:r>
+      <w:proofErr w:type="spellStart"/>
+      <w:r>
+        <w:t>Zappware</w:t>
+      </w:r>
+      <w:proofErr w:type="spellEnd"/>
+      <w:r>
+        <w:t xml:space="preserve"> in Hasselt. Een globaal bedrijf dat zich zowel bezig houdt met het ontwerpen van video UI design als </w:t>
+      </w:r>
+      <w:proofErr w:type="spellStart"/>
+      <w:r>
+        <w:t>client</w:t>
+      </w:r>
+      <w:proofErr w:type="spellEnd"/>
+      <w:r>
+        <w:t xml:space="preserve">-software development. Deze masterproef kadert binnen de </w:t>
+      </w:r>
+      <w:proofErr w:type="spellStart"/>
+      <w:r>
+        <w:t>client</w:t>
+      </w:r>
+      <w:proofErr w:type="spellEnd"/>
+      <w:r>
+        <w:t xml:space="preserve">-software kant. Hierbij werden er oplossingen gezocht om het proces van individuele </w:t>
+      </w:r>
+      <w:proofErr w:type="spellStart"/>
+      <w:r>
+        <w:t>APIs</w:t>
+      </w:r>
+      <w:proofErr w:type="spellEnd"/>
+      <w:r>
+        <w:t xml:space="preserve"> niet te moeten gebruiken bij het programmeren van </w:t>
       </w:r>
       <w:r>
         <w:t xml:space="preserve">mobiele </w:t>
@@ -4219,7 +4447,15 @@
         <w:t>applicaties.</w:t>
       </w:r>
       <w:r>
-        <w:t xml:space="preserve"> Zappware voor</w:t>
+        <w:t xml:space="preserve"> </w:t>
+      </w:r>
+      <w:proofErr w:type="spellStart"/>
+      <w:r>
+        <w:t>Zappware</w:t>
+      </w:r>
+      <w:proofErr w:type="spellEnd"/>
+      <w:r>
+        <w:t xml:space="preserve"> voor</w:t>
       </w:r>
       <w:r>
         <w:t xml:space="preserve">zag voorbeelden </w:t>
@@ -4260,7 +4496,23 @@
     </w:p>
     <w:p>
       <w:r>
-        <w:t>Het doel is om een crossplatform te vinden dat aan de eisen van performantie, useability en development effort voldoet. Deze door crossplatforms gecreëerde applicaties vergelijken we dan met elkaar en met applicaties die wel native zijn gebouwd. Uiteindelijk bepalen we dan welke crossplatforms geschikt bevonden zijn voor gebruik of eventueel voor gebruik als een prototype-platform.</w:t>
+        <w:t xml:space="preserve">Het doel is om een crossplatform te vinden dat aan de eisen van </w:t>
+      </w:r>
+      <w:proofErr w:type="spellStart"/>
+      <w:r>
+        <w:t>performantie</w:t>
+      </w:r>
+      <w:proofErr w:type="spellEnd"/>
+      <w:r>
+        <w:t xml:space="preserve">, </w:t>
+      </w:r>
+      <w:proofErr w:type="spellStart"/>
+      <w:r>
+        <w:t>useability</w:t>
+      </w:r>
+      <w:proofErr w:type="spellEnd"/>
+      <w:r>
+        <w:t xml:space="preserve"> en development effort voldoet. Deze door crossplatforms gecreëerde applicaties vergelijken we dan met elkaar en met applicaties die wel native zijn gebouwd. Uiteindelijk bepalen we dan welke crossplatforms geschikt bevonden zijn voor gebruik of eventueel voor gebruik als een prototype-platform.</w:t>
       </w:r>
     </w:p>
     <w:p/>
@@ -4293,10 +4545,24 @@
       <w:bookmarkStart w:id="14" w:name="_Toc499557192"/>
       <w:bookmarkStart w:id="15" w:name="_Toc507506588"/>
       <w:r>
-        <w:t>Crossplatforms</w:t>
+        <w:t>Cross</w:t>
+      </w:r>
+      <w:r>
+        <w:t>-</w:t>
+      </w:r>
+      <w:r>
+        <w:t>platform</w:t>
       </w:r>
       <w:bookmarkEnd w:id="14"/>
       <w:bookmarkEnd w:id="15"/>
+      <w:r>
+        <w:t xml:space="preserve"> </w:t>
+      </w:r>
+      <w:proofErr w:type="spellStart"/>
+      <w:r>
+        <w:t>frameworks</w:t>
+      </w:r>
+      <w:proofErr w:type="spellEnd"/>
     </w:p>
     <w:p>
       <w:pPr>
@@ -4306,11 +4572,13 @@
       </w:pPr>
       <w:bookmarkStart w:id="16" w:name="_Toc499557193"/>
       <w:bookmarkStart w:id="17" w:name="_Toc507506589"/>
+      <w:proofErr w:type="spellStart"/>
       <w:r>
         <w:t>Qt</w:t>
       </w:r>
       <w:bookmarkEnd w:id="16"/>
       <w:bookmarkEnd w:id="17"/>
+      <w:proofErr w:type="spellEnd"/>
     </w:p>
     <w:p>
       <w:pPr>
@@ -4329,8 +4597,53 @@
       <w:pPr>
         <w:jc w:val="left"/>
       </w:pPr>
-      <w:r>
-        <w:t>Qt is ontworpen nadat de co-founders van Trolltech in 1990 samenwerkten aan een database applicatie voor ultrasound-afbeeldingen, geschreven in C++, dat zowel op MAC OS, UNIX en Windows moest runnen. Hiervoor bedachten ze een object-georiënteerd display systeem nodig te hebben. Hieruit resulteerde een basis voor de object-georiënteerde cross-platform GUI framework dat ze later zouden bouwen en de naam Qt, Q-toolkit, zou verkrijgen.</w:t>
+      <w:proofErr w:type="spellStart"/>
+      <w:r>
+        <w:t>Qt</w:t>
+      </w:r>
+      <w:proofErr w:type="spellEnd"/>
+      <w:r>
+        <w:t xml:space="preserve"> is ontworpen nadat de co-</w:t>
+      </w:r>
+      <w:proofErr w:type="spellStart"/>
+      <w:r>
+        <w:t>founders</w:t>
+      </w:r>
+      <w:proofErr w:type="spellEnd"/>
+      <w:r>
+        <w:t xml:space="preserve"> van </w:t>
+      </w:r>
+      <w:proofErr w:type="spellStart"/>
+      <w:r>
+        <w:t>Trolltech</w:t>
+      </w:r>
+      <w:proofErr w:type="spellEnd"/>
+      <w:r>
+        <w:t xml:space="preserve"> in 1990 samenwerkten aan een database applicatie voor ultrasound-afbeeldingen, geschreven in C++, dat zowel op MAC OS, UNIX en Windows moest runnen. Hiervoor bedachten ze een object-georiënteerd display systeem nodig te hebben. Hieruit resulteerde een basis voor de object-georiënteerde cross-platform GUI </w:t>
+      </w:r>
+      <w:proofErr w:type="spellStart"/>
+      <w:r>
+        <w:t>framework</w:t>
+      </w:r>
+      <w:proofErr w:type="spellEnd"/>
+      <w:r>
+        <w:t xml:space="preserve"> dat ze later zouden bouwen en de naam </w:t>
+      </w:r>
+      <w:proofErr w:type="spellStart"/>
+      <w:r>
+        <w:t>Qt</w:t>
+      </w:r>
+      <w:proofErr w:type="spellEnd"/>
+      <w:r>
+        <w:t>, Q-</w:t>
+      </w:r>
+      <w:proofErr w:type="spellStart"/>
+      <w:r>
+        <w:t>toolkit</w:t>
+      </w:r>
+      <w:proofErr w:type="spellEnd"/>
+      <w:r>
+        <w:t>, zou verkrijgen.</w:t>
       </w:r>
     </w:p>
     <w:p>
@@ -4338,11 +4651,49 @@
         <w:jc w:val="left"/>
       </w:pPr>
       <w:r>
-        <w:t xml:space="preserve">Na 5 jaar schrijven aan de nodige C++ klasses werd in 1995 Qt 0.90 uitgebracht, bruikbaar voor zowel Windows als Unix development en gebruikte voor beide platforms dezelfde API. </w:t>
+        <w:t xml:space="preserve">Na 5 jaar schrijven aan de nodige C++ </w:t>
+      </w:r>
+      <w:proofErr w:type="spellStart"/>
+      <w:r>
+        <w:t>klasses</w:t>
+      </w:r>
+      <w:proofErr w:type="spellEnd"/>
+      <w:r>
+        <w:t xml:space="preserve"> werd in 1995 </w:t>
+      </w:r>
+      <w:proofErr w:type="spellStart"/>
+      <w:r>
+        <w:t>Qt</w:t>
+      </w:r>
+      <w:proofErr w:type="spellEnd"/>
+      <w:r>
+        <w:t xml:space="preserve"> 0.90 uitgebracht, bruikbaar voor zowel Windows als Unix development en gebruikte voor beide platforms dezelfde API. </w:t>
       </w:r>
       <w:r>
         <w:br/>
-        <w:t>In 2008 werd TrollTech overgenomen door Nokia en streefden zij om Qt development het voornamelijkste development platform te maken voor hun apparaten.</w:t>
+        <w:t xml:space="preserve">In 2008 werd </w:t>
+      </w:r>
+      <w:proofErr w:type="spellStart"/>
+      <w:r>
+        <w:t>TrollTech</w:t>
+      </w:r>
+      <w:proofErr w:type="spellEnd"/>
+      <w:r>
+        <w:t xml:space="preserve"> overgenomen door Nokia en streefden zij om </w:t>
+      </w:r>
+      <w:proofErr w:type="spellStart"/>
+      <w:r>
+        <w:t>Qt</w:t>
+      </w:r>
+      <w:proofErr w:type="spellEnd"/>
+      <w:r>
+        <w:t xml:space="preserve"> het </w:t>
+      </w:r>
+      <w:r>
+        <w:t>meest gebruikte</w:t>
+      </w:r>
+      <w:r>
+        <w:t xml:space="preserve"> development platform te maken voor hun apparaten.</w:t>
       </w:r>
     </w:p>
     <w:p>
@@ -4350,7 +4701,93 @@
         <w:jc w:val="left"/>
       </w:pPr>
       <w:r>
-        <w:t>Vanaf 2014 werd Qt beheerd door “The QT Company”. Een dochterbedrijf van Digia, die de rechten van Qt overgekocht heeft van Nokia in 2012. Digia verzorgde de revolutionaire Qt 5.0 waarbij met behulp van JavaScript en QML de performantie en de gemakkelijkheid van UI te ontwerpen zwaar werd verbeterd. Alsook werd Qt vanaf toen open-source governance, waardoor ook ontwikkelaars buiten Digia verbeteringen konden voorstellen.</w:t>
+        <w:t xml:space="preserve">Vanaf 2014 werd </w:t>
+      </w:r>
+      <w:proofErr w:type="spellStart"/>
+      <w:r>
+        <w:t>Qt</w:t>
+      </w:r>
+      <w:proofErr w:type="spellEnd"/>
+      <w:r>
+        <w:t xml:space="preserve"> beheerd door “The QT Company”. Een dochterbedrijf van </w:t>
+      </w:r>
+      <w:proofErr w:type="spellStart"/>
+      <w:r>
+        <w:t>Digia</w:t>
+      </w:r>
+      <w:proofErr w:type="spellEnd"/>
+      <w:r>
+        <w:t xml:space="preserve">, die de rechten van </w:t>
+      </w:r>
+      <w:proofErr w:type="spellStart"/>
+      <w:r>
+        <w:t>Qt</w:t>
+      </w:r>
+      <w:proofErr w:type="spellEnd"/>
+      <w:r>
+        <w:t xml:space="preserve"> overgekocht heeft van Nokia in 2012. </w:t>
+      </w:r>
+      <w:proofErr w:type="spellStart"/>
+      <w:r>
+        <w:t>Digia</w:t>
+      </w:r>
+      <w:proofErr w:type="spellEnd"/>
+      <w:r>
+        <w:t xml:space="preserve"> verzorgde de revolutionaire </w:t>
+      </w:r>
+      <w:proofErr w:type="spellStart"/>
+      <w:r>
+        <w:t>Qt</w:t>
+      </w:r>
+      <w:proofErr w:type="spellEnd"/>
+      <w:r>
+        <w:t xml:space="preserve"> 5.0 waarbij met behulp van </w:t>
+      </w:r>
+      <w:proofErr w:type="spellStart"/>
+      <w:r>
+        <w:t>JavaScript</w:t>
+      </w:r>
+      <w:proofErr w:type="spellEnd"/>
+      <w:r>
+        <w:t xml:space="preserve"> en QML de </w:t>
+      </w:r>
+      <w:proofErr w:type="spellStart"/>
+      <w:r>
+        <w:t>performantie</w:t>
+      </w:r>
+      <w:proofErr w:type="spellEnd"/>
+      <w:r>
+        <w:t xml:space="preserve"> en de </w:t>
+      </w:r>
+      <w:r>
+        <w:t>eenvoud</w:t>
+      </w:r>
+      <w:r>
+        <w:t xml:space="preserve"> van UI te ontwerpen zwaar werd verbeterd. Alsook werd </w:t>
+      </w:r>
+      <w:proofErr w:type="spellStart"/>
+      <w:r>
+        <w:t>Qt</w:t>
+      </w:r>
+      <w:proofErr w:type="spellEnd"/>
+      <w:r>
+        <w:t xml:space="preserve"> vanaf toen open-source </w:t>
+      </w:r>
+      <w:proofErr w:type="spellStart"/>
+      <w:r>
+        <w:t>governance</w:t>
+      </w:r>
+      <w:proofErr w:type="spellEnd"/>
+      <w:r>
+        <w:t xml:space="preserve">, waardoor ook ontwikkelaars buiten </w:t>
+      </w:r>
+      <w:proofErr w:type="spellStart"/>
+      <w:r>
+        <w:t>Digia</w:t>
+      </w:r>
+      <w:proofErr w:type="spellEnd"/>
+      <w:r>
+        <w:t xml:space="preserve"> verbeteringen konden voorstellen.</w:t>
       </w:r>
     </w:p>
     <w:p>
@@ -4358,7 +4795,23 @@
         <w:jc w:val="left"/>
       </w:pPr>
       <w:r>
-        <w:t xml:space="preserve">In 2016 werd Digia en “The Qt Company” gesplitst in 2 onafhankelijke bedrijven. </w:t>
+        <w:t xml:space="preserve">In 2016 werd </w:t>
+      </w:r>
+      <w:proofErr w:type="spellStart"/>
+      <w:r>
+        <w:t>Digia</w:t>
+      </w:r>
+      <w:proofErr w:type="spellEnd"/>
+      <w:r>
+        <w:t xml:space="preserve"> en “The </w:t>
+      </w:r>
+      <w:proofErr w:type="spellStart"/>
+      <w:r>
+        <w:t>Qt</w:t>
+      </w:r>
+      <w:proofErr w:type="spellEnd"/>
+      <w:r>
+        <w:t xml:space="preserve"> Company” gesplitst in 2 onafhankelijke bedrijven. </w:t>
       </w:r>
     </w:p>
     <w:p>
@@ -4383,38 +4836,195 @@
       <w:pPr>
         <w:jc w:val="left"/>
       </w:pPr>
-      <w:r>
-        <w:t xml:space="preserve">Qt is een cross-platform applicatie framework dat in C++ geschreven is en Andriod, iOS en WindowsPhone, … ondersteunt. Het doel van Qt was om zonder codewijzigingen op elk platform zonder performance-verlies te draaien en native te lijken. Voorbeelden van programma’s die in Qt Creator, het framework voor Qt, geschreven zijn: Skype, Google Earth, VirtualBox,... </w:t>
+      <w:proofErr w:type="spellStart"/>
+      <w:r>
+        <w:t>Qt</w:t>
+      </w:r>
+      <w:proofErr w:type="spellEnd"/>
+      <w:r>
+        <w:t xml:space="preserve"> is een cross-platform applicatie </w:t>
+      </w:r>
+      <w:proofErr w:type="spellStart"/>
+      <w:r>
+        <w:t>framework</w:t>
+      </w:r>
+      <w:proofErr w:type="spellEnd"/>
+      <w:r>
+        <w:t xml:space="preserve"> dat in C++ geschreven is en </w:t>
+      </w:r>
+      <w:r>
+        <w:t>Android</w:t>
+      </w:r>
+      <w:r>
+        <w:t xml:space="preserve">, iOS en </w:t>
+      </w:r>
+      <w:proofErr w:type="spellStart"/>
+      <w:r>
+        <w:t>WindowsPhone</w:t>
+      </w:r>
+      <w:proofErr w:type="spellEnd"/>
+      <w:r>
+        <w:t xml:space="preserve">, … ondersteunt. Het doel van </w:t>
+      </w:r>
+      <w:proofErr w:type="spellStart"/>
+      <w:r>
+        <w:t>Qt</w:t>
+      </w:r>
+      <w:proofErr w:type="spellEnd"/>
+      <w:r>
+        <w:t xml:space="preserve"> was om zonder codewijzigingen op elk platform zonder performance-verlies te draaien en native te lijken. Voorbeelden van programma’s die in </w:t>
+      </w:r>
+      <w:proofErr w:type="spellStart"/>
+      <w:r>
+        <w:t>Qt</w:t>
+      </w:r>
+      <w:proofErr w:type="spellEnd"/>
+      <w:r>
+        <w:t xml:space="preserve"> </w:t>
+      </w:r>
+      <w:proofErr w:type="spellStart"/>
+      <w:r>
+        <w:t>Creator</w:t>
+      </w:r>
+      <w:proofErr w:type="spellEnd"/>
+      <w:r>
+        <w:t xml:space="preserve">, het </w:t>
+      </w:r>
+      <w:proofErr w:type="spellStart"/>
+      <w:r>
+        <w:t>framework</w:t>
+      </w:r>
+      <w:proofErr w:type="spellEnd"/>
+      <w:r>
+        <w:t xml:space="preserve"> voor </w:t>
+      </w:r>
+      <w:proofErr w:type="spellStart"/>
+      <w:r>
+        <w:t>Qt</w:t>
+      </w:r>
+      <w:proofErr w:type="spellEnd"/>
+      <w:r>
+        <w:t xml:space="preserve">, geschreven zijn: Skype, Google Earth, </w:t>
+      </w:r>
+      <w:proofErr w:type="spellStart"/>
+      <w:r>
+        <w:t>VirtualBox</w:t>
+      </w:r>
+      <w:proofErr w:type="spellEnd"/>
+      <w:r>
+        <w:t xml:space="preserve">,... </w:t>
       </w:r>
       <w:r>
         <w:br/>
       </w:r>
       <w:r>
         <w:br/>
-        <w:t xml:space="preserve">Qt supportert elke standaard C++ compiler, zoals GCC, ICC, MSVC en Clang. </w:t>
+      </w:r>
+      <w:proofErr w:type="spellStart"/>
+      <w:r>
+        <w:t>Qt</w:t>
+      </w:r>
+      <w:proofErr w:type="spellEnd"/>
+      <w:r>
+        <w:t xml:space="preserve"> </w:t>
+      </w:r>
+      <w:r>
+        <w:t>ondersteunt</w:t>
+      </w:r>
+      <w:r>
+        <w:t xml:space="preserve"> elke standaard C++ compiler, zoals GCC, ICC, MSVC en </w:t>
+      </w:r>
+      <w:proofErr w:type="spellStart"/>
+      <w:r>
+        <w:t>Clang</w:t>
+      </w:r>
+      <w:proofErr w:type="spellEnd"/>
+      <w:r>
+        <w:t xml:space="preserve">. </w:t>
       </w:r>
       <w:r>
         <w:br/>
-        <w:t xml:space="preserve">Wij schreven onze applicatie in een combinatie van C++ en QML, een declaratieve scriptie-taal die Javascript gebruikt voor de logica. </w:t>
+        <w:t xml:space="preserve">Wij schreven onze applicatie in een combinatie van C++ en QML, een declaratieve </w:t>
+      </w:r>
+      <w:proofErr w:type="spellStart"/>
+      <w:r>
+        <w:t>scripting</w:t>
+      </w:r>
+      <w:proofErr w:type="spellEnd"/>
+      <w:r>
+        <w:t xml:space="preserve">-taal die Javascript gebruikt voor de logica. </w:t>
       </w:r>
     </w:p>
     <w:p>
       <w:pPr>
         <w:jc w:val="left"/>
       </w:pPr>
-      <w:r>
-        <w:t>Qt dankt zijn cross-platform eigenschap aan het feit dat bij de C preprocessor (cpp) condities sommige code chuncks worden enabled/disabled afhankelijk van het platform. Het build proces gaat configuratie scripts runnen om preprocessor flags op te merken, afzetten en aan te passen.</w:t>
+      <w:proofErr w:type="spellStart"/>
+      <w:r>
+        <w:t>Qt</w:t>
+      </w:r>
+      <w:proofErr w:type="spellEnd"/>
+      <w:r>
+        <w:t xml:space="preserve"> dankt zijn cross-platform eigenschap aan het feit dat bij de C preprocessor (</w:t>
+      </w:r>
+      <w:proofErr w:type="spellStart"/>
+      <w:r>
+        <w:rPr>
+          <w:i/>
+        </w:rPr>
+        <w:t>cpp</w:t>
+      </w:r>
+      <w:proofErr w:type="spellEnd"/>
+      <w:r>
+        <w:t xml:space="preserve">) condities sommige code </w:t>
+      </w:r>
+      <w:proofErr w:type="spellStart"/>
+      <w:r>
+        <w:t>chuncks</w:t>
+      </w:r>
+      <w:proofErr w:type="spellEnd"/>
+      <w:r>
+        <w:t xml:space="preserve"> worden </w:t>
+      </w:r>
+      <w:proofErr w:type="spellStart"/>
+      <w:r>
+        <w:t>enabled</w:t>
+      </w:r>
+      <w:proofErr w:type="spellEnd"/>
+      <w:r>
+        <w:t>/</w:t>
+      </w:r>
+      <w:proofErr w:type="spellStart"/>
+      <w:r>
+        <w:t>disabled</w:t>
+      </w:r>
+      <w:proofErr w:type="spellEnd"/>
+      <w:r>
+        <w:t xml:space="preserve"> afhankelijk van het platform. Het </w:t>
+      </w:r>
+      <w:proofErr w:type="spellStart"/>
+      <w:r>
+        <w:t>build</w:t>
+      </w:r>
+      <w:proofErr w:type="spellEnd"/>
+      <w:r>
+        <w:t xml:space="preserve"> proces gaat configuratie scripts runnen om preprocessor </w:t>
+      </w:r>
+      <w:proofErr w:type="spellStart"/>
+      <w:r>
+        <w:t>flags</w:t>
+      </w:r>
+      <w:proofErr w:type="spellEnd"/>
+      <w:r>
+        <w:t xml:space="preserve"> op te merken, afzetten en aan te passen.</w:t>
       </w:r>
     </w:p>
     <w:p>
       <w:pPr>
         <w:jc w:val="left"/>
       </w:pPr>
-    </w:p>
-    <w:p>
-      <w:pPr>
-        <w:jc w:val="left"/>
-      </w:pPr>
+      <w:bookmarkStart w:id="22" w:name="_GoBack"/>
+      <w:bookmarkEnd w:id="22"/>
     </w:p>
     <w:p>
       <w:pPr>
@@ -4431,13 +5041,16 @@
         <w:pStyle w:val="Kop3"/>
         <w:spacing w:before="40"/>
       </w:pPr>
-      <w:bookmarkStart w:id="22" w:name="_Toc499557196"/>
-      <w:bookmarkStart w:id="23" w:name="_Toc507506592"/>
-      <w:r>
-        <w:t>Software architectuur</w:t>
-      </w:r>
-      <w:bookmarkEnd w:id="22"/>
+      <w:bookmarkStart w:id="23" w:name="_Toc499557196"/>
+      <w:bookmarkStart w:id="24" w:name="_Toc507506592"/>
+      <w:r>
+        <w:t>Graphics</w:t>
+      </w:r>
+      <w:r>
+        <w:t xml:space="preserve"> architectuur</w:t>
+      </w:r>
       <w:bookmarkEnd w:id="23"/>
+      <w:bookmarkEnd w:id="24"/>
     </w:p>
     <w:p>
       <w:pPr>
@@ -4473,7 +5086,7 @@
                     </pic:cNvPicPr>
                   </pic:nvPicPr>
                   <pic:blipFill>
-                    <a:blip r:embed="rId26">
+                    <a:blip r:embed="rId27">
                       <a:extLst>
                         <a:ext uri="{28A0092B-C50C-407E-A947-70E740481C1C}">
                           <a14:useLocalDpi xmlns:a14="http://schemas.microsoft.com/office/drawing/2010/main" val="0"/>
@@ -4511,11 +5124,67 @@
         </w:drawing>
       </w:r>
       <w:r>
-        <w:t xml:space="preserve">Het grafische systeem beheert de display hardware. Vooral OpenGL-GL, een library die 2D en 3D vectoren rendert, wordt als API gebruikt voor het grafische systeem. </w:t>
+        <w:t xml:space="preserve">Het grafische systeem beheert de display hardware. Vooral </w:t>
+      </w:r>
+      <w:proofErr w:type="spellStart"/>
+      <w:r>
+        <w:t>OpenGL</w:t>
+      </w:r>
+      <w:proofErr w:type="spellEnd"/>
+      <w:r>
+        <w:t xml:space="preserve">-GL, een </w:t>
+      </w:r>
+      <w:proofErr w:type="spellStart"/>
+      <w:r>
+        <w:t>library</w:t>
+      </w:r>
+      <w:proofErr w:type="spellEnd"/>
+      <w:r>
+        <w:t xml:space="preserve"> die 2D en 3D vectoren </w:t>
+      </w:r>
+      <w:proofErr w:type="spellStart"/>
+      <w:r>
+        <w:t>rendert</w:t>
+      </w:r>
+      <w:proofErr w:type="spellEnd"/>
+      <w:r>
+        <w:t xml:space="preserve">, wordt als API gebruikt voor het grafische systeem. </w:t>
       </w:r>
       <w:r>
         <w:br/>
-        <w:t xml:space="preserve">Dit terwijl het Windowing systeem de windows genereren, de events, window aanpassingen, … controleert. Het Windowing systeem heeft een eigen API voor programmeren, dat meestal in het OS is geïntegreerd zoals Microsoft Windows en MAC OS.  </w:t>
+        <w:t xml:space="preserve">Dit terwijl het </w:t>
+      </w:r>
+      <w:proofErr w:type="spellStart"/>
+      <w:r>
+        <w:t>Windowing</w:t>
+      </w:r>
+      <w:proofErr w:type="spellEnd"/>
+      <w:r>
+        <w:t xml:space="preserve"> systeem de </w:t>
+      </w:r>
+      <w:proofErr w:type="spellStart"/>
+      <w:r>
+        <w:t>windows</w:t>
+      </w:r>
+      <w:proofErr w:type="spellEnd"/>
+      <w:r>
+        <w:t xml:space="preserve"> genereren, de events, </w:t>
+      </w:r>
+      <w:proofErr w:type="spellStart"/>
+      <w:r>
+        <w:t>window</w:t>
+      </w:r>
+      <w:proofErr w:type="spellEnd"/>
+      <w:r>
+        <w:t xml:space="preserve"> aanpassingen, … controleert. Het </w:t>
+      </w:r>
+      <w:proofErr w:type="spellStart"/>
+      <w:r>
+        <w:t>Windowing</w:t>
+      </w:r>
+      <w:proofErr w:type="spellEnd"/>
+      <w:r>
+        <w:t xml:space="preserve"> systeem heeft een eigen API voor programmeren, dat meestal in het OS is geïntegreerd zoals Microsoft Windows en MAC OS.  </w:t>
       </w:r>
     </w:p>
     <w:p>
@@ -4523,15 +5192,122 @@
         <w:spacing w:before="120" w:after="0"/>
       </w:pPr>
       <w:r>
-        <w:t>GLUT is een interface dat de communicatie tussen het window system en het graphic system verzorgt, deze gebruikt GLU en GL voor graphics en controleert operating en windowing systemen door voornamelijk GLX, AGL, … Dit zijn OpenGL extensies voor specifieke windowing systemen.</w:t>
+        <w:t xml:space="preserve">GLUT is een interface dat de communicatie tussen het </w:t>
+      </w:r>
+      <w:proofErr w:type="spellStart"/>
+      <w:r>
+        <w:t>window</w:t>
+      </w:r>
+      <w:proofErr w:type="spellEnd"/>
+      <w:r>
+        <w:t xml:space="preserve"> system en het </w:t>
+      </w:r>
+      <w:proofErr w:type="spellStart"/>
+      <w:r>
+        <w:t>graphic</w:t>
+      </w:r>
+      <w:proofErr w:type="spellEnd"/>
+      <w:r>
+        <w:t xml:space="preserve"> system verzorgt, deze gebruikt GLU en GL voor </w:t>
+      </w:r>
+      <w:proofErr w:type="spellStart"/>
+      <w:r>
+        <w:t>graphics</w:t>
+      </w:r>
+      <w:proofErr w:type="spellEnd"/>
+      <w:r>
+        <w:t xml:space="preserve"> en controleert operating en </w:t>
+      </w:r>
+      <w:proofErr w:type="spellStart"/>
+      <w:r>
+        <w:t>windowing</w:t>
+      </w:r>
+      <w:proofErr w:type="spellEnd"/>
+      <w:r>
+        <w:t xml:space="preserve"> systemen door voornamelijk GLX, AGL, …</w:t>
+      </w:r>
+      <w:r>
+        <w:t xml:space="preserve"> te gebruiken.</w:t>
+      </w:r>
+      <w:r>
+        <w:t xml:space="preserve"> Dit zijn </w:t>
+      </w:r>
+      <w:proofErr w:type="spellStart"/>
+      <w:r>
+        <w:t>OpenGL</w:t>
+      </w:r>
+      <w:proofErr w:type="spellEnd"/>
+      <w:r>
+        <w:t xml:space="preserve"> extensies voor specifieke </w:t>
+      </w:r>
+      <w:proofErr w:type="spellStart"/>
+      <w:r>
+        <w:t>windowing</w:t>
+      </w:r>
+      <w:proofErr w:type="spellEnd"/>
+      <w:r>
+        <w:t xml:space="preserve"> systemen.</w:t>
       </w:r>
     </w:p>
     <w:p>
       <w:pPr>
         <w:spacing w:before="120" w:after="0"/>
       </w:pPr>
-      <w:r>
-        <w:t xml:space="preserve">Qt zal op hetzelfde niveau als GLUT zowel het windowing als het graphics systeem kunnen raadplegen. Hierdoor kan het dus zowel Windowing functions als graphic functions oproepen. </w:t>
+      <w:proofErr w:type="spellStart"/>
+      <w:r>
+        <w:t>Qt</w:t>
+      </w:r>
+      <w:proofErr w:type="spellEnd"/>
+      <w:r>
+        <w:t xml:space="preserve"> zal op hetzelfde niveau als GLUT zowel het </w:t>
+      </w:r>
+      <w:proofErr w:type="spellStart"/>
+      <w:r>
+        <w:t>windowing</w:t>
+      </w:r>
+      <w:proofErr w:type="spellEnd"/>
+      <w:r>
+        <w:t xml:space="preserve"> als het </w:t>
+      </w:r>
+      <w:proofErr w:type="spellStart"/>
+      <w:r>
+        <w:t>graphics</w:t>
+      </w:r>
+      <w:proofErr w:type="spellEnd"/>
+      <w:r>
+        <w:t xml:space="preserve"> systeem kunnen raadplegen. Hierdoor kan het dus zowel </w:t>
+      </w:r>
+      <w:proofErr w:type="spellStart"/>
+      <w:r>
+        <w:t>Windowing</w:t>
+      </w:r>
+      <w:proofErr w:type="spellEnd"/>
+      <w:r>
+        <w:t xml:space="preserve"> </w:t>
+      </w:r>
+      <w:proofErr w:type="spellStart"/>
+      <w:r>
+        <w:t>functions</w:t>
+      </w:r>
+      <w:proofErr w:type="spellEnd"/>
+      <w:r>
+        <w:t xml:space="preserve"> als </w:t>
+      </w:r>
+      <w:proofErr w:type="spellStart"/>
+      <w:r>
+        <w:t>graphic</w:t>
+      </w:r>
+      <w:proofErr w:type="spellEnd"/>
+      <w:r>
+        <w:t xml:space="preserve"> </w:t>
+      </w:r>
+      <w:proofErr w:type="spellStart"/>
+      <w:r>
+        <w:t>functions</w:t>
+      </w:r>
+      <w:proofErr w:type="spellEnd"/>
+      <w:r>
+        <w:t xml:space="preserve"> oproepen. </w:t>
       </w:r>
     </w:p>
     <w:p>
@@ -4544,13 +5320,31 @@
         <w:pStyle w:val="Kop3"/>
         <w:spacing w:before="40"/>
       </w:pPr>
-      <w:bookmarkStart w:id="24" w:name="_Toc499557197"/>
-      <w:bookmarkStart w:id="25" w:name="_Toc507506593"/>
-      <w:r>
-        <w:t>Signals and slots</w:t>
-      </w:r>
-      <w:bookmarkEnd w:id="24"/>
+      <w:bookmarkStart w:id="25" w:name="_Toc499557197"/>
+      <w:bookmarkStart w:id="26" w:name="_Toc507506593"/>
+      <w:proofErr w:type="spellStart"/>
+      <w:r>
+        <w:t>Signals</w:t>
+      </w:r>
+      <w:proofErr w:type="spellEnd"/>
+      <w:r>
+        <w:t xml:space="preserve"> </w:t>
+      </w:r>
+      <w:proofErr w:type="spellStart"/>
+      <w:r>
+        <w:t>and</w:t>
+      </w:r>
+      <w:proofErr w:type="spellEnd"/>
+      <w:r>
+        <w:t xml:space="preserve"> </w:t>
+      </w:r>
+      <w:proofErr w:type="spellStart"/>
+      <w:r>
+        <w:t>slots</w:t>
+      </w:r>
       <w:bookmarkEnd w:id="25"/>
+      <w:bookmarkEnd w:id="26"/>
+      <w:proofErr w:type="spellEnd"/>
     </w:p>
     <w:p>
       <w:pPr>
@@ -4586,7 +5380,7 @@
                     </pic:cNvPicPr>
                   </pic:nvPicPr>
                   <pic:blipFill>
-                    <a:blip r:embed="rId27">
+                    <a:blip r:embed="rId28">
                       <a:extLst>
                         <a:ext uri="{28A0092B-C50C-407E-A947-70E740481C1C}">
                           <a14:useLocalDpi xmlns:a14="http://schemas.microsoft.com/office/drawing/2010/main" val="0"/>
@@ -4623,12 +5417,137 @@
           </wp:anchor>
         </w:drawing>
       </w:r>
-      <w:r>
-        <w:t xml:space="preserve">Maar Qt behandelt events, zoals quit(), onkeydown(),… , niet rechtstreeks. Er wordt een alternatief gebruikt op zogenaamde callback functions. Namelijk signals and slots. </w:t>
+      <w:proofErr w:type="spellStart"/>
+      <w:r>
+        <w:t>Qt</w:t>
+      </w:r>
+      <w:proofErr w:type="spellEnd"/>
+      <w:r>
+        <w:t xml:space="preserve"> behandelt events, zoals </w:t>
+      </w:r>
+      <w:proofErr w:type="spellStart"/>
+      <w:r>
+        <w:rPr>
+          <w:i/>
+        </w:rPr>
+        <w:t>quit</w:t>
+      </w:r>
+      <w:proofErr w:type="spellEnd"/>
+      <w:r>
+        <w:rPr>
+          <w:i/>
+        </w:rPr>
+        <w:t xml:space="preserve">(), </w:t>
+      </w:r>
+      <w:proofErr w:type="spellStart"/>
+      <w:r>
+        <w:rPr>
+          <w:i/>
+        </w:rPr>
+        <w:t>onkeydown</w:t>
+      </w:r>
+      <w:proofErr w:type="spellEnd"/>
+      <w:r>
+        <w:rPr>
+          <w:i/>
+        </w:rPr>
+        <w:t>(),…</w:t>
+      </w:r>
+      <w:r>
+        <w:t xml:space="preserve"> , niet rechtstreeks. Er wordt een alternatief gebruikt op zogenaamde </w:t>
+      </w:r>
+      <w:proofErr w:type="spellStart"/>
+      <w:r>
+        <w:t>callback</w:t>
+      </w:r>
+      <w:proofErr w:type="spellEnd"/>
+      <w:r>
+        <w:t xml:space="preserve"> </w:t>
+      </w:r>
+      <w:proofErr w:type="spellStart"/>
+      <w:r>
+        <w:t>functions</w:t>
+      </w:r>
+      <w:proofErr w:type="spellEnd"/>
+      <w:r>
+        <w:t>,</w:t>
+      </w:r>
+      <w:r>
+        <w:t xml:space="preserve"> </w:t>
+      </w:r>
+      <w:r>
+        <w:t>n</w:t>
+      </w:r>
+      <w:r>
+        <w:t xml:space="preserve">amelijk </w:t>
+      </w:r>
+      <w:proofErr w:type="spellStart"/>
+      <w:r>
+        <w:t>signals</w:t>
+      </w:r>
+      <w:proofErr w:type="spellEnd"/>
+      <w:r>
+        <w:t xml:space="preserve"> </w:t>
+      </w:r>
+      <w:proofErr w:type="spellStart"/>
+      <w:r>
+        <w:t>and</w:t>
+      </w:r>
+      <w:proofErr w:type="spellEnd"/>
+      <w:r>
+        <w:t xml:space="preserve"> </w:t>
+      </w:r>
+      <w:proofErr w:type="spellStart"/>
+      <w:r>
+        <w:t>slots</w:t>
+      </w:r>
+      <w:proofErr w:type="spellEnd"/>
+      <w:r>
+        <w:t xml:space="preserve">. </w:t>
       </w:r>
       <w:r>
         <w:br/>
-        <w:t>Hierbij wordt een signaal verzonden wanneer een bepaald evenement gebeurt of een verandering van status plaatsvindt. Een slot is een functie die opgeroepen wordt als er een bepaald signaal verzonden wordt. Deze signal-slot relatie zit al in vele Qt-widgets (interface objecten) ingebouwd, maar zelf slots bepalen voor bepaalde signalen is ook veel gebruikt. Dit signal-slot gebruik is zeer veelzijdig, meerdere signalen kunnen aan meerdere sloten gekoppeld worden en ook signalen kunnen aaneengeschakeld worden.</w:t>
+        <w:t xml:space="preserve">Hierbij wordt een signaal verzonden wanneer een bepaald evenement gebeurt of een verandering van status plaatsvindt. Een slot is een functie die opgeroepen wordt als er een bepaald signaal verzonden wordt. Deze </w:t>
+      </w:r>
+      <w:proofErr w:type="spellStart"/>
+      <w:r>
+        <w:t>signal</w:t>
+      </w:r>
+      <w:proofErr w:type="spellEnd"/>
+      <w:r>
+        <w:t xml:space="preserve">-slot relatie zit al in vele </w:t>
+      </w:r>
+      <w:proofErr w:type="spellStart"/>
+      <w:r>
+        <w:t>Qt</w:t>
+      </w:r>
+      <w:proofErr w:type="spellEnd"/>
+      <w:r>
+        <w:t xml:space="preserve">-widgets (interface objecten) ingebouwd, maar zelf </w:t>
+      </w:r>
+      <w:proofErr w:type="spellStart"/>
+      <w:r>
+        <w:t>slots</w:t>
+      </w:r>
+      <w:proofErr w:type="spellEnd"/>
+      <w:r>
+        <w:t xml:space="preserve"> bepalen voor bepaalde signalen is ook veel gebruikt. Dit </w:t>
+      </w:r>
+      <w:proofErr w:type="spellStart"/>
+      <w:r>
+        <w:t>signal</w:t>
+      </w:r>
+      <w:proofErr w:type="spellEnd"/>
+      <w:r>
+        <w:t xml:space="preserve">-slot gebruik is zeer veelzijdig, meerdere signalen kunnen aan meerdere </w:t>
+      </w:r>
+      <w:proofErr w:type="spellStart"/>
+      <w:r>
+        <w:t>slots</w:t>
+      </w:r>
+      <w:proofErr w:type="spellEnd"/>
+      <w:r>
+        <w:t xml:space="preserve"> gekoppeld worden en ook signalen kunnen aaneengeschakeld worden.</w:t>
       </w:r>
     </w:p>
     <w:p>
@@ -4643,16 +5562,16 @@
         <mc:AlternateContent>
           <mc:Choice Requires="wps">
             <w:drawing>
-              <wp:anchor distT="45720" distB="45720" distL="114300" distR="114300" simplePos="0" relativeHeight="251677696" behindDoc="0" locked="0" layoutInCell="1" allowOverlap="1" wp14:anchorId="31D86B4D" wp14:editId="56992DC1">
+              <wp:anchor distT="45720" distB="45720" distL="114300" distR="114300" simplePos="0" relativeHeight="251677696" behindDoc="0" locked="0" layoutInCell="1" allowOverlap="1" wp14:anchorId="31D86B4D" wp14:editId="3DA3E8F7">
                 <wp:simplePos x="0" y="0"/>
                 <wp:positionH relativeFrom="margin">
-                  <wp:align>center</wp:align>
+                  <wp:posOffset>-213995</wp:posOffset>
                 </wp:positionH>
                 <wp:positionV relativeFrom="paragraph">
-                  <wp:posOffset>326004</wp:posOffset>
+                  <wp:posOffset>328295</wp:posOffset>
                 </wp:positionV>
-                <wp:extent cx="6177915" cy="2106930"/>
-                <wp:effectExtent l="0" t="0" r="13335" b="26670"/>
+                <wp:extent cx="6177915" cy="2505075"/>
+                <wp:effectExtent l="0" t="0" r="13335" b="28575"/>
                 <wp:wrapSquare wrapText="bothSides"/>
                 <wp:docPr id="217" name="Tekstvak 2"/>
                 <wp:cNvGraphicFramePr>
@@ -4667,7 +5586,7 @@
                       <wps:spPr bwMode="auto">
                         <a:xfrm>
                           <a:off x="0" y="0"/>
-                          <a:ext cx="6177915" cy="2107096"/>
+                          <a:ext cx="6177915" cy="2505075"/>
                         </a:xfrm>
                         <a:prstGeom prst="rect">
                           <a:avLst/>
@@ -4687,42 +5606,358 @@
                       <wps:txbx>
                         <w:txbxContent>
                           <w:p>
+                            <w:pPr>
+                              <w:rPr>
+                                <w:rFonts w:ascii="Courier New" w:hAnsi="Courier New" w:cs="Courier New"/>
+                              </w:rPr>
+                            </w:pPr>
                             <w:r>
-                              <w:t>Int main (int argc, char *argv[])</w:t>
+                              <w:rPr>
+                                <w:rFonts w:ascii="Courier New" w:hAnsi="Courier New" w:cs="Courier New"/>
+                              </w:rPr>
+                              <w:t xml:space="preserve">Int </w:t>
+                            </w:r>
+                            <w:proofErr w:type="spellStart"/>
+                            <w:r>
+                              <w:rPr>
+                                <w:rFonts w:ascii="Courier New" w:hAnsi="Courier New" w:cs="Courier New"/>
+                              </w:rPr>
+                              <w:t>main</w:t>
+                            </w:r>
+                            <w:proofErr w:type="spellEnd"/>
+                            <w:r>
+                              <w:rPr>
+                                <w:rFonts w:ascii="Courier New" w:hAnsi="Courier New" w:cs="Courier New"/>
+                              </w:rPr>
+                              <w:t xml:space="preserve"> (int </w:t>
+                            </w:r>
+                            <w:proofErr w:type="spellStart"/>
+                            <w:r>
+                              <w:rPr>
+                                <w:rFonts w:ascii="Courier New" w:hAnsi="Courier New" w:cs="Courier New"/>
+                              </w:rPr>
+                              <w:t>argc</w:t>
+                            </w:r>
+                            <w:proofErr w:type="spellEnd"/>
+                            <w:r>
+                              <w:rPr>
+                                <w:rFonts w:ascii="Courier New" w:hAnsi="Courier New" w:cs="Courier New"/>
+                              </w:rPr>
+                              <w:t xml:space="preserve">, </w:t>
+                            </w:r>
+                            <w:proofErr w:type="spellStart"/>
+                            <w:r>
+                              <w:rPr>
+                                <w:rFonts w:ascii="Courier New" w:hAnsi="Courier New" w:cs="Courier New"/>
+                              </w:rPr>
+                              <w:t>char</w:t>
+                            </w:r>
+                            <w:proofErr w:type="spellEnd"/>
+                            <w:r>
+                              <w:rPr>
+                                <w:rFonts w:ascii="Courier New" w:hAnsi="Courier New" w:cs="Courier New"/>
+                              </w:rPr>
+                              <w:t xml:space="preserve"> *</w:t>
+                            </w:r>
+                            <w:proofErr w:type="spellStart"/>
+                            <w:r>
+                              <w:rPr>
+                                <w:rFonts w:ascii="Courier New" w:hAnsi="Courier New" w:cs="Courier New"/>
+                              </w:rPr>
+                              <w:t>argv</w:t>
+                            </w:r>
+                            <w:proofErr w:type="spellEnd"/>
+                            <w:r>
+                              <w:rPr>
+                                <w:rFonts w:ascii="Courier New" w:hAnsi="Courier New" w:cs="Courier New"/>
+                              </w:rPr>
+                              <w:t>[])</w:t>
                             </w:r>
                           </w:p>
                           <w:p>
+                            <w:pPr>
+                              <w:rPr>
+                                <w:rFonts w:ascii="Courier New" w:hAnsi="Courier New" w:cs="Courier New"/>
+                              </w:rPr>
+                            </w:pPr>
                             <w:r>
-                              <w:t>{ QApplication app(argc, argv);  // applicatie object creëren</w:t>
+                              <w:rPr>
+                                <w:rFonts w:ascii="Courier New" w:hAnsi="Courier New" w:cs="Courier New"/>
+                              </w:rPr>
+                              <w:t xml:space="preserve">{ </w:t>
+                            </w:r>
+                            <w:proofErr w:type="spellStart"/>
+                            <w:r>
+                              <w:rPr>
+                                <w:rFonts w:ascii="Courier New" w:hAnsi="Courier New" w:cs="Courier New"/>
+                              </w:rPr>
+                              <w:t>QApplication</w:t>
+                            </w:r>
+                            <w:proofErr w:type="spellEnd"/>
+                            <w:r>
+                              <w:rPr>
+                                <w:rFonts w:ascii="Courier New" w:hAnsi="Courier New" w:cs="Courier New"/>
+                              </w:rPr>
+                              <w:t xml:space="preserve"> app(</w:t>
+                            </w:r>
+                            <w:proofErr w:type="spellStart"/>
+                            <w:r>
+                              <w:rPr>
+                                <w:rFonts w:ascii="Courier New" w:hAnsi="Courier New" w:cs="Courier New"/>
+                              </w:rPr>
+                              <w:t>argc</w:t>
+                            </w:r>
+                            <w:proofErr w:type="spellEnd"/>
+                            <w:r>
+                              <w:rPr>
+                                <w:rFonts w:ascii="Courier New" w:hAnsi="Courier New" w:cs="Courier New"/>
+                              </w:rPr>
+                              <w:t xml:space="preserve">, </w:t>
+                            </w:r>
+                            <w:proofErr w:type="spellStart"/>
+                            <w:r>
+                              <w:rPr>
+                                <w:rFonts w:ascii="Courier New" w:hAnsi="Courier New" w:cs="Courier New"/>
+                              </w:rPr>
+                              <w:t>argv</w:t>
+                            </w:r>
+                            <w:proofErr w:type="spellEnd"/>
+                            <w:r>
+                              <w:rPr>
+                                <w:rFonts w:ascii="Courier New" w:hAnsi="Courier New" w:cs="Courier New"/>
+                              </w:rPr>
+                              <w:t>);  // applicatie object creëren</w:t>
                             </w:r>
                           </w:p>
                           <w:p>
+                            <w:pPr>
+                              <w:rPr>
+                                <w:rFonts w:ascii="Courier New" w:hAnsi="Courier New" w:cs="Courier New"/>
+                              </w:rPr>
+                            </w:pPr>
                             <w:r>
-                              <w:t xml:space="preserve">  QPushButton *button = new QPushButton(“Quit”); // Creëren gelabelde knop</w:t>
+                              <w:rPr>
+                                <w:rFonts w:ascii="Courier New" w:hAnsi="Courier New" w:cs="Courier New"/>
+                              </w:rPr>
+                              <w:t xml:space="preserve">  </w:t>
+                            </w:r>
+                            <w:proofErr w:type="spellStart"/>
+                            <w:r>
+                              <w:rPr>
+                                <w:rFonts w:ascii="Courier New" w:hAnsi="Courier New" w:cs="Courier New"/>
+                              </w:rPr>
+                              <w:t>QPushButton</w:t>
+                            </w:r>
+                            <w:proofErr w:type="spellEnd"/>
+                            <w:r>
+                              <w:rPr>
+                                <w:rFonts w:ascii="Courier New" w:hAnsi="Courier New" w:cs="Courier New"/>
+                              </w:rPr>
+                              <w:t xml:space="preserve"> *button = new </w:t>
+                            </w:r>
+                            <w:proofErr w:type="spellStart"/>
+                            <w:r>
+                              <w:rPr>
+                                <w:rFonts w:ascii="Courier New" w:hAnsi="Courier New" w:cs="Courier New"/>
+                              </w:rPr>
+                              <w:t>QPushButton</w:t>
+                            </w:r>
+                            <w:proofErr w:type="spellEnd"/>
+                            <w:r>
+                              <w:rPr>
+                                <w:rFonts w:ascii="Courier New" w:hAnsi="Courier New" w:cs="Courier New"/>
+                              </w:rPr>
+                              <w:t>(“</w:t>
+                            </w:r>
+                            <w:proofErr w:type="spellStart"/>
+                            <w:r>
+                              <w:rPr>
+                                <w:rFonts w:ascii="Courier New" w:hAnsi="Courier New" w:cs="Courier New"/>
+                              </w:rPr>
+                              <w:t>Quit</w:t>
+                            </w:r>
+                            <w:proofErr w:type="spellEnd"/>
+                            <w:r>
+                              <w:rPr>
+                                <w:rFonts w:ascii="Courier New" w:hAnsi="Courier New" w:cs="Courier New"/>
+                              </w:rPr>
+                              <w:t>”); // Creëren gelabelde knop</w:t>
                             </w:r>
                           </w:p>
                           <w:p>
+                            <w:pPr>
+                              <w:rPr>
+                                <w:rFonts w:ascii="Courier New" w:hAnsi="Courier New" w:cs="Courier New"/>
+                              </w:rPr>
+                            </w:pPr>
                             <w:r>
-                              <w:t xml:space="preserve">  QObject::connect (button, SIGNAL(clicked()), &amp;app, SLOT(quit());</w:t>
+                              <w:rPr>
+                                <w:rFonts w:ascii="Courier New" w:hAnsi="Courier New" w:cs="Courier New"/>
+                              </w:rPr>
+                              <w:t xml:space="preserve">  </w:t>
+                            </w:r>
+                            <w:proofErr w:type="spellStart"/>
+                            <w:r>
+                              <w:rPr>
+                                <w:rFonts w:ascii="Courier New" w:hAnsi="Courier New" w:cs="Courier New"/>
+                              </w:rPr>
+                              <w:t>QObject</w:t>
+                            </w:r>
+                            <w:proofErr w:type="spellEnd"/>
+                            <w:r>
+                              <w:rPr>
+                                <w:rFonts w:ascii="Courier New" w:hAnsi="Courier New" w:cs="Courier New"/>
+                              </w:rPr>
+                              <w:t>::</w:t>
+                            </w:r>
+                            <w:proofErr w:type="spellStart"/>
+                            <w:r>
+                              <w:rPr>
+                                <w:rFonts w:ascii="Courier New" w:hAnsi="Courier New" w:cs="Courier New"/>
+                              </w:rPr>
+                              <w:t>connect</w:t>
+                            </w:r>
+                            <w:proofErr w:type="spellEnd"/>
+                            <w:r>
+                              <w:rPr>
+                                <w:rFonts w:ascii="Courier New" w:hAnsi="Courier New" w:cs="Courier New"/>
+                              </w:rPr>
+                              <w:t xml:space="preserve"> (button, SIGNAL(</w:t>
+                            </w:r>
+                            <w:proofErr w:type="spellStart"/>
+                            <w:r>
+                              <w:rPr>
+                                <w:rFonts w:ascii="Courier New" w:hAnsi="Courier New" w:cs="Courier New"/>
+                              </w:rPr>
+                              <w:t>clicked</w:t>
+                            </w:r>
+                            <w:proofErr w:type="spellEnd"/>
+                            <w:r>
+                              <w:rPr>
+                                <w:rFonts w:ascii="Courier New" w:hAnsi="Courier New" w:cs="Courier New"/>
+                              </w:rPr>
+                              <w:t>()), &amp;app, SLOT(</w:t>
+                            </w:r>
+                            <w:proofErr w:type="spellStart"/>
+                            <w:r>
+                              <w:rPr>
+                                <w:rFonts w:ascii="Courier New" w:hAnsi="Courier New" w:cs="Courier New"/>
+                              </w:rPr>
+                              <w:t>quit</w:t>
+                            </w:r>
+                            <w:proofErr w:type="spellEnd"/>
+                            <w:r>
+                              <w:rPr>
+                                <w:rFonts w:ascii="Courier New" w:hAnsi="Courier New" w:cs="Courier New"/>
+                              </w:rPr>
+                              <w:t>());</w:t>
                             </w:r>
                           </w:p>
                           <w:p>
+                            <w:pPr>
+                              <w:rPr>
+                                <w:rFonts w:ascii="Courier New" w:hAnsi="Courier New" w:cs="Courier New"/>
+                              </w:rPr>
+                            </w:pPr>
                             <w:r>
-                              <w:t xml:space="preserve">  // als signal “clicked” op object “button” wordt verzonden, roep functie “quit” op in object “app”</w:t>
+                              <w:rPr>
+                                <w:rFonts w:ascii="Courier New" w:hAnsi="Courier New" w:cs="Courier New"/>
+                              </w:rPr>
+                              <w:t xml:space="preserve">  // als </w:t>
+                            </w:r>
+                            <w:proofErr w:type="spellStart"/>
+                            <w:r>
+                              <w:rPr>
+                                <w:rFonts w:ascii="Courier New" w:hAnsi="Courier New" w:cs="Courier New"/>
+                              </w:rPr>
+                              <w:t>signal</w:t>
+                            </w:r>
+                            <w:proofErr w:type="spellEnd"/>
+                            <w:r>
+                              <w:rPr>
+                                <w:rFonts w:ascii="Courier New" w:hAnsi="Courier New" w:cs="Courier New"/>
+                              </w:rPr>
+                              <w:t xml:space="preserve"> “</w:t>
+                            </w:r>
+                            <w:proofErr w:type="spellStart"/>
+                            <w:r>
+                              <w:rPr>
+                                <w:rFonts w:ascii="Courier New" w:hAnsi="Courier New" w:cs="Courier New"/>
+                              </w:rPr>
+                              <w:t>clicked</w:t>
+                            </w:r>
+                            <w:proofErr w:type="spellEnd"/>
+                            <w:r>
+                              <w:rPr>
+                                <w:rFonts w:ascii="Courier New" w:hAnsi="Courier New" w:cs="Courier New"/>
+                              </w:rPr>
+                              <w:t>” op object “button” wordt verzonden, roep functie “</w:t>
+                            </w:r>
+                            <w:proofErr w:type="spellStart"/>
+                            <w:r>
+                              <w:rPr>
+                                <w:rFonts w:ascii="Courier New" w:hAnsi="Courier New" w:cs="Courier New"/>
+                              </w:rPr>
+                              <w:t>quit</w:t>
+                            </w:r>
+                            <w:proofErr w:type="spellEnd"/>
+                            <w:r>
+                              <w:rPr>
+                                <w:rFonts w:ascii="Courier New" w:hAnsi="Courier New" w:cs="Courier New"/>
+                              </w:rPr>
+                              <w:t>” op in object “app”</w:t>
                             </w:r>
                           </w:p>
                           <w:p>
+                            <w:pPr>
+                              <w:rPr>
+                                <w:rFonts w:ascii="Courier New" w:hAnsi="Courier New" w:cs="Courier New"/>
+                              </w:rPr>
+                            </w:pPr>
                             <w:r>
+                              <w:rPr>
+                                <w:rFonts w:ascii="Courier New" w:hAnsi="Courier New" w:cs="Courier New"/>
+                              </w:rPr>
                               <w:t xml:space="preserve">  button-&gt;show();</w:t>
                             </w:r>
                           </w:p>
                           <w:p>
+                            <w:pPr>
+                              <w:rPr>
+                                <w:rFonts w:ascii="Courier New" w:hAnsi="Courier New" w:cs="Courier New"/>
+                              </w:rPr>
+                            </w:pPr>
                             <w:r>
-                              <w:t xml:space="preserve">  return app.exec();</w:t>
+                              <w:rPr>
+                                <w:rFonts w:ascii="Courier New" w:hAnsi="Courier New" w:cs="Courier New"/>
+                              </w:rPr>
+                              <w:t xml:space="preserve">  return </w:t>
+                            </w:r>
+                            <w:proofErr w:type="spellStart"/>
+                            <w:r>
+                              <w:rPr>
+                                <w:rFonts w:ascii="Courier New" w:hAnsi="Courier New" w:cs="Courier New"/>
+                              </w:rPr>
+                              <w:t>app.exec</w:t>
+                            </w:r>
+                            <w:proofErr w:type="spellEnd"/>
+                            <w:r>
+                              <w:rPr>
+                                <w:rFonts w:ascii="Courier New" w:hAnsi="Courier New" w:cs="Courier New"/>
+                              </w:rPr>
+                              <w:t>();</w:t>
                             </w:r>
                           </w:p>
                           <w:p>
+                            <w:pPr>
+                              <w:rPr>
+                                <w:rFonts w:ascii="Courier New" w:hAnsi="Courier New" w:cs="Courier New"/>
+                              </w:rPr>
+                            </w:pPr>
                             <w:r>
+                              <w:rPr>
+                                <w:rFonts w:ascii="Courier New" w:hAnsi="Courier New" w:cs="Courier New"/>
+                              </w:rPr>
                               <w:t xml:space="preserve">} </w:t>
                             </w:r>
                           </w:p>
@@ -4747,190 +5982,362 @@
           </mc:Choice>
           <mc:Fallback>
             <w:pict>
-              <v:shape w14:anchorId="31D86B4D" id="Tekstvak 2" o:spid="_x0000_s1031" type="#_x0000_t202" style="position:absolute;left:0;text-align:left;margin-left:0;margin-top:25.65pt;width:486.45pt;height:165.9pt;z-index:251677696;visibility:visible;mso-wrap-style:square;mso-width-percent:0;mso-height-percent:0;mso-wrap-distance-left:9pt;mso-wrap-distance-top:3.6pt;mso-wrap-distance-right:9pt;mso-wrap-distance-bottom:3.6pt;mso-position-horizontal:center;mso-position-horizontal-relative:margin;mso-position-vertical:absolute;mso-position-vertical-relative:text;mso-width-percent:0;mso-height-percent:0;mso-width-relative:margin;mso-height-relative:margin;v-text-anchor:top" o:gfxdata="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">
+              <v:shape w14:anchorId="31D86B4D" id="Tekstvak 2" o:spid="_x0000_s1031" type="#_x0000_t202" style="position:absolute;left:0;text-align:left;margin-left:-16.85pt;margin-top:25.85pt;width:486.45pt;height:197.25pt;z-index:251677696;visibility:visible;mso-wrap-style:square;mso-width-percent:0;mso-height-percent:0;mso-wrap-distance-left:9pt;mso-wrap-distance-top:3.6pt;mso-wrap-distance-right:9pt;mso-wrap-distance-bottom:3.6pt;mso-position-horizontal:absolute;mso-position-horizontal-relative:margin;mso-position-vertical:absolute;mso-position-vertical-relative:text;mso-width-percent:0;mso-height-percent:0;mso-width-relative:margin;mso-height-relative:margin;v-text-anchor:top" o:gfxdata="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">
                 <v:textbox>
                   <w:txbxContent>
                     <w:p>
+                      <w:pPr>
+                        <w:rPr>
+                          <w:rFonts w:ascii="Courier New" w:hAnsi="Courier New" w:cs="Courier New"/>
+                        </w:rPr>
+                      </w:pPr>
                       <w:r>
+                        <w:rPr>
+                          <w:rFonts w:ascii="Courier New" w:hAnsi="Courier New" w:cs="Courier New"/>
+                        </w:rPr>
                         <w:t xml:space="preserve">Int </w:t>
                       </w:r>
                       <w:proofErr w:type="spellStart"/>
                       <w:r>
+                        <w:rPr>
+                          <w:rFonts w:ascii="Courier New" w:hAnsi="Courier New" w:cs="Courier New"/>
+                        </w:rPr>
                         <w:t>main</w:t>
                       </w:r>
                       <w:proofErr w:type="spellEnd"/>
                       <w:r>
+                        <w:rPr>
+                          <w:rFonts w:ascii="Courier New" w:hAnsi="Courier New" w:cs="Courier New"/>
+                        </w:rPr>
                         <w:t xml:space="preserve"> (int </w:t>
                       </w:r>
                       <w:proofErr w:type="spellStart"/>
                       <w:r>
+                        <w:rPr>
+                          <w:rFonts w:ascii="Courier New" w:hAnsi="Courier New" w:cs="Courier New"/>
+                        </w:rPr>
                         <w:t>argc</w:t>
                       </w:r>
                       <w:proofErr w:type="spellEnd"/>
                       <w:r>
+                        <w:rPr>
+                          <w:rFonts w:ascii="Courier New" w:hAnsi="Courier New" w:cs="Courier New"/>
+                        </w:rPr>
                         <w:t xml:space="preserve">, </w:t>
                       </w:r>
                       <w:proofErr w:type="spellStart"/>
                       <w:r>
+                        <w:rPr>
+                          <w:rFonts w:ascii="Courier New" w:hAnsi="Courier New" w:cs="Courier New"/>
+                        </w:rPr>
                         <w:t>char</w:t>
                       </w:r>
                       <w:proofErr w:type="spellEnd"/>
                       <w:r>
+                        <w:rPr>
+                          <w:rFonts w:ascii="Courier New" w:hAnsi="Courier New" w:cs="Courier New"/>
+                        </w:rPr>
                         <w:t xml:space="preserve"> *</w:t>
                       </w:r>
                       <w:proofErr w:type="spellStart"/>
                       <w:r>
+                        <w:rPr>
+                          <w:rFonts w:ascii="Courier New" w:hAnsi="Courier New" w:cs="Courier New"/>
+                        </w:rPr>
                         <w:t>argv</w:t>
                       </w:r>
                       <w:proofErr w:type="spellEnd"/>
                       <w:r>
+                        <w:rPr>
+                          <w:rFonts w:ascii="Courier New" w:hAnsi="Courier New" w:cs="Courier New"/>
+                        </w:rPr>
                         <w:t>[])</w:t>
                       </w:r>
                     </w:p>
                     <w:p>
+                      <w:pPr>
+                        <w:rPr>
+                          <w:rFonts w:ascii="Courier New" w:hAnsi="Courier New" w:cs="Courier New"/>
+                        </w:rPr>
+                      </w:pPr>
                       <w:r>
+                        <w:rPr>
+                          <w:rFonts w:ascii="Courier New" w:hAnsi="Courier New" w:cs="Courier New"/>
+                        </w:rPr>
                         <w:t xml:space="preserve">{ </w:t>
                       </w:r>
                       <w:proofErr w:type="spellStart"/>
                       <w:r>
+                        <w:rPr>
+                          <w:rFonts w:ascii="Courier New" w:hAnsi="Courier New" w:cs="Courier New"/>
+                        </w:rPr>
                         <w:t>QApplication</w:t>
                       </w:r>
                       <w:proofErr w:type="spellEnd"/>
                       <w:r>
+                        <w:rPr>
+                          <w:rFonts w:ascii="Courier New" w:hAnsi="Courier New" w:cs="Courier New"/>
+                        </w:rPr>
                         <w:t xml:space="preserve"> app(</w:t>
                       </w:r>
                       <w:proofErr w:type="spellStart"/>
                       <w:r>
+                        <w:rPr>
+                          <w:rFonts w:ascii="Courier New" w:hAnsi="Courier New" w:cs="Courier New"/>
+                        </w:rPr>
                         <w:t>argc</w:t>
                       </w:r>
                       <w:proofErr w:type="spellEnd"/>
                       <w:r>
+                        <w:rPr>
+                          <w:rFonts w:ascii="Courier New" w:hAnsi="Courier New" w:cs="Courier New"/>
+                        </w:rPr>
                         <w:t xml:space="preserve">, </w:t>
                       </w:r>
                       <w:proofErr w:type="spellStart"/>
                       <w:r>
+                        <w:rPr>
+                          <w:rFonts w:ascii="Courier New" w:hAnsi="Courier New" w:cs="Courier New"/>
+                        </w:rPr>
                         <w:t>argv</w:t>
                       </w:r>
                       <w:proofErr w:type="spellEnd"/>
                       <w:r>
+                        <w:rPr>
+                          <w:rFonts w:ascii="Courier New" w:hAnsi="Courier New" w:cs="Courier New"/>
+                        </w:rPr>
                         <w:t>);  // applicatie object creëren</w:t>
                       </w:r>
                     </w:p>
                     <w:p>
+                      <w:pPr>
+                        <w:rPr>
+                          <w:rFonts w:ascii="Courier New" w:hAnsi="Courier New" w:cs="Courier New"/>
+                        </w:rPr>
+                      </w:pPr>
                       <w:r>
+                        <w:rPr>
+                          <w:rFonts w:ascii="Courier New" w:hAnsi="Courier New" w:cs="Courier New"/>
+                        </w:rPr>
                         <w:t xml:space="preserve">  </w:t>
                       </w:r>
                       <w:proofErr w:type="spellStart"/>
                       <w:r>
+                        <w:rPr>
+                          <w:rFonts w:ascii="Courier New" w:hAnsi="Courier New" w:cs="Courier New"/>
+                        </w:rPr>
                         <w:t>QPushButton</w:t>
                       </w:r>
                       <w:proofErr w:type="spellEnd"/>
                       <w:r>
+                        <w:rPr>
+                          <w:rFonts w:ascii="Courier New" w:hAnsi="Courier New" w:cs="Courier New"/>
+                        </w:rPr>
                         <w:t xml:space="preserve"> *button = new </w:t>
                       </w:r>
                       <w:proofErr w:type="spellStart"/>
                       <w:r>
+                        <w:rPr>
+                          <w:rFonts w:ascii="Courier New" w:hAnsi="Courier New" w:cs="Courier New"/>
+                        </w:rPr>
                         <w:t>QPushButton</w:t>
                       </w:r>
                       <w:proofErr w:type="spellEnd"/>
                       <w:r>
+                        <w:rPr>
+                          <w:rFonts w:ascii="Courier New" w:hAnsi="Courier New" w:cs="Courier New"/>
+                        </w:rPr>
                         <w:t>(“</w:t>
                       </w:r>
                       <w:proofErr w:type="spellStart"/>
                       <w:r>
+                        <w:rPr>
+                          <w:rFonts w:ascii="Courier New" w:hAnsi="Courier New" w:cs="Courier New"/>
+                        </w:rPr>
                         <w:t>Quit</w:t>
                       </w:r>
                       <w:proofErr w:type="spellEnd"/>
                       <w:r>
+                        <w:rPr>
+                          <w:rFonts w:ascii="Courier New" w:hAnsi="Courier New" w:cs="Courier New"/>
+                        </w:rPr>
                         <w:t>”); // Creëren gelabelde knop</w:t>
                       </w:r>
                     </w:p>
                     <w:p>
+                      <w:pPr>
+                        <w:rPr>
+                          <w:rFonts w:ascii="Courier New" w:hAnsi="Courier New" w:cs="Courier New"/>
+                        </w:rPr>
+                      </w:pPr>
                       <w:r>
+                        <w:rPr>
+                          <w:rFonts w:ascii="Courier New" w:hAnsi="Courier New" w:cs="Courier New"/>
+                        </w:rPr>
                         <w:t xml:space="preserve">  </w:t>
                       </w:r>
                       <w:proofErr w:type="spellStart"/>
                       <w:r>
+                        <w:rPr>
+                          <w:rFonts w:ascii="Courier New" w:hAnsi="Courier New" w:cs="Courier New"/>
+                        </w:rPr>
                         <w:t>QObject</w:t>
                       </w:r>
                       <w:proofErr w:type="spellEnd"/>
                       <w:r>
+                        <w:rPr>
+                          <w:rFonts w:ascii="Courier New" w:hAnsi="Courier New" w:cs="Courier New"/>
+                        </w:rPr>
                         <w:t>::</w:t>
                       </w:r>
                       <w:proofErr w:type="spellStart"/>
                       <w:r>
+                        <w:rPr>
+                          <w:rFonts w:ascii="Courier New" w:hAnsi="Courier New" w:cs="Courier New"/>
+                        </w:rPr>
                         <w:t>connect</w:t>
                       </w:r>
                       <w:proofErr w:type="spellEnd"/>
                       <w:r>
+                        <w:rPr>
+                          <w:rFonts w:ascii="Courier New" w:hAnsi="Courier New" w:cs="Courier New"/>
+                        </w:rPr>
                         <w:t xml:space="preserve"> (button, SIGNAL(</w:t>
                       </w:r>
                       <w:proofErr w:type="spellStart"/>
                       <w:r>
+                        <w:rPr>
+                          <w:rFonts w:ascii="Courier New" w:hAnsi="Courier New" w:cs="Courier New"/>
+                        </w:rPr>
                         <w:t>clicked</w:t>
                       </w:r>
                       <w:proofErr w:type="spellEnd"/>
                       <w:r>
+                        <w:rPr>
+                          <w:rFonts w:ascii="Courier New" w:hAnsi="Courier New" w:cs="Courier New"/>
+                        </w:rPr>
                         <w:t>()), &amp;app, SLOT(</w:t>
                       </w:r>
                       <w:proofErr w:type="spellStart"/>
                       <w:r>
+                        <w:rPr>
+                          <w:rFonts w:ascii="Courier New" w:hAnsi="Courier New" w:cs="Courier New"/>
+                        </w:rPr>
                         <w:t>quit</w:t>
                       </w:r>
                       <w:proofErr w:type="spellEnd"/>
                       <w:r>
+                        <w:rPr>
+                          <w:rFonts w:ascii="Courier New" w:hAnsi="Courier New" w:cs="Courier New"/>
+                        </w:rPr>
                         <w:t>());</w:t>
                       </w:r>
                     </w:p>
                     <w:p>
+                      <w:pPr>
+                        <w:rPr>
+                          <w:rFonts w:ascii="Courier New" w:hAnsi="Courier New" w:cs="Courier New"/>
+                        </w:rPr>
+                      </w:pPr>
                       <w:r>
+                        <w:rPr>
+                          <w:rFonts w:ascii="Courier New" w:hAnsi="Courier New" w:cs="Courier New"/>
+                        </w:rPr>
                         <w:t xml:space="preserve">  // als </w:t>
                       </w:r>
                       <w:proofErr w:type="spellStart"/>
                       <w:r>
+                        <w:rPr>
+                          <w:rFonts w:ascii="Courier New" w:hAnsi="Courier New" w:cs="Courier New"/>
+                        </w:rPr>
                         <w:t>signal</w:t>
                       </w:r>
                       <w:proofErr w:type="spellEnd"/>
                       <w:r>
+                        <w:rPr>
+                          <w:rFonts w:ascii="Courier New" w:hAnsi="Courier New" w:cs="Courier New"/>
+                        </w:rPr>
                         <w:t xml:space="preserve"> “</w:t>
                       </w:r>
                       <w:proofErr w:type="spellStart"/>
                       <w:r>
+                        <w:rPr>
+                          <w:rFonts w:ascii="Courier New" w:hAnsi="Courier New" w:cs="Courier New"/>
+                        </w:rPr>
                         <w:t>clicked</w:t>
                       </w:r>
                       <w:proofErr w:type="spellEnd"/>
                       <w:r>
+                        <w:rPr>
+                          <w:rFonts w:ascii="Courier New" w:hAnsi="Courier New" w:cs="Courier New"/>
+                        </w:rPr>
                         <w:t>” op object “button” wordt verzonden, roep functie “</w:t>
                       </w:r>
                       <w:proofErr w:type="spellStart"/>
                       <w:r>
+                        <w:rPr>
+                          <w:rFonts w:ascii="Courier New" w:hAnsi="Courier New" w:cs="Courier New"/>
+                        </w:rPr>
                         <w:t>quit</w:t>
                       </w:r>
                       <w:proofErr w:type="spellEnd"/>
                       <w:r>
+                        <w:rPr>
+                          <w:rFonts w:ascii="Courier New" w:hAnsi="Courier New" w:cs="Courier New"/>
+                        </w:rPr>
                         <w:t>” op in object “app”</w:t>
                       </w:r>
                     </w:p>
                     <w:p>
+                      <w:pPr>
+                        <w:rPr>
+                          <w:rFonts w:ascii="Courier New" w:hAnsi="Courier New" w:cs="Courier New"/>
+                        </w:rPr>
+                      </w:pPr>
                       <w:r>
+                        <w:rPr>
+                          <w:rFonts w:ascii="Courier New" w:hAnsi="Courier New" w:cs="Courier New"/>
+                        </w:rPr>
                         <w:t xml:space="preserve">  button-&gt;show();</w:t>
                       </w:r>
                     </w:p>
                     <w:p>
+                      <w:pPr>
+                        <w:rPr>
+                          <w:rFonts w:ascii="Courier New" w:hAnsi="Courier New" w:cs="Courier New"/>
+                        </w:rPr>
+                      </w:pPr>
                       <w:r>
+                        <w:rPr>
+                          <w:rFonts w:ascii="Courier New" w:hAnsi="Courier New" w:cs="Courier New"/>
+                        </w:rPr>
                         <w:t xml:space="preserve">  return </w:t>
                       </w:r>
                       <w:proofErr w:type="spellStart"/>
                       <w:r>
+                        <w:rPr>
+                          <w:rFonts w:ascii="Courier New" w:hAnsi="Courier New" w:cs="Courier New"/>
+                        </w:rPr>
                         <w:t>app.exec</w:t>
                       </w:r>
                       <w:proofErr w:type="spellEnd"/>
                       <w:r>
+                        <w:rPr>
+                          <w:rFonts w:ascii="Courier New" w:hAnsi="Courier New" w:cs="Courier New"/>
+                        </w:rPr>
                         <w:t>();</w:t>
                       </w:r>
                     </w:p>
                     <w:p>
+                      <w:pPr>
+                        <w:rPr>
+                          <w:rFonts w:ascii="Courier New" w:hAnsi="Courier New" w:cs="Courier New"/>
+                        </w:rPr>
+                      </w:pPr>
                       <w:r>
+                        <w:rPr>
+                          <w:rFonts w:ascii="Courier New" w:hAnsi="Courier New" w:cs="Courier New"/>
+                        </w:rPr>
                         <w:t xml:space="preserve">} </w:t>
                       </w:r>
                     </w:p>
@@ -4945,7 +6352,32 @@
         </mc:AlternateContent>
       </w:r>
       <w:r>
-        <w:t>Een voorbeeld voor dit signal-slot gebeuren: een simpele quit() functie:</w:t>
+        <w:t xml:space="preserve">Een voorbeeld voor dit </w:t>
+      </w:r>
+      <w:proofErr w:type="spellStart"/>
+      <w:r>
+        <w:t>signal</w:t>
+      </w:r>
+      <w:proofErr w:type="spellEnd"/>
+      <w:r>
+        <w:t xml:space="preserve">-slot gebeuren: een simpele </w:t>
+      </w:r>
+      <w:proofErr w:type="spellStart"/>
+      <w:r>
+        <w:rPr>
+          <w:i/>
+        </w:rPr>
+        <w:t>quit</w:t>
+      </w:r>
+      <w:proofErr w:type="spellEnd"/>
+      <w:r>
+        <w:rPr>
+          <w:i/>
+        </w:rPr>
+        <w:t>()</w:t>
+      </w:r>
+      <w:r>
+        <w:t xml:space="preserve"> functie:</w:t>
       </w:r>
     </w:p>
     <w:p>
@@ -4955,8 +6387,32 @@
     </w:p>
     <w:p>
       <w:pPr>
-        <w:spacing w:before="120" w:after="0"/>
-      </w:pPr>
+        <w:pStyle w:val="Kop3"/>
+      </w:pPr>
+      <w:proofErr w:type="spellStart"/>
+      <w:r>
+        <w:t>Qt</w:t>
+      </w:r>
+      <w:proofErr w:type="spellEnd"/>
+      <w:r>
+        <w:t xml:space="preserve"> </w:t>
+      </w:r>
+      <w:proofErr w:type="spellStart"/>
+      <w:r>
+        <w:t>creator</w:t>
+      </w:r>
+      <w:proofErr w:type="spellEnd"/>
+      <w:r>
+        <w:t xml:space="preserve"> </w:t>
+      </w:r>
+    </w:p>
+    <w:p>
+      <w:pPr>
+        <w:pStyle w:val="Kop3"/>
+      </w:pPr>
+      <w:r>
+        <w:t>Portfolio</w:t>
+      </w:r>
     </w:p>
     <w:p>
       <w:pPr>
@@ -4983,33 +6439,172 @@
         <w:spacing w:before="120" w:after="120"/>
         <w:ind w:left="578" w:hanging="578"/>
       </w:pPr>
-      <w:bookmarkStart w:id="26" w:name="_Toc499557198"/>
-      <w:bookmarkStart w:id="27" w:name="_Toc507506594"/>
-      <w:r>
-        <w:t>React Native</w:t>
-      </w:r>
-      <w:bookmarkEnd w:id="26"/>
+      <w:bookmarkStart w:id="27" w:name="_Toc499557198"/>
+      <w:bookmarkStart w:id="28" w:name="_Toc507506594"/>
+      <w:proofErr w:type="spellStart"/>
+      <w:r>
+        <w:t>React</w:t>
+      </w:r>
+      <w:proofErr w:type="spellEnd"/>
+      <w:r>
+        <w:t xml:space="preserve"> Native</w:t>
+      </w:r>
       <w:bookmarkEnd w:id="27"/>
+      <w:bookmarkEnd w:id="28"/>
     </w:p>
     <w:p>
       <w:pPr>
         <w:pStyle w:val="Kop3"/>
         <w:spacing w:before="40"/>
       </w:pPr>
-      <w:bookmarkStart w:id="28" w:name="_Toc507506595"/>
+      <w:bookmarkStart w:id="29" w:name="_Toc507506595"/>
       <w:r>
         <w:t>Oorsprong</w:t>
       </w:r>
-      <w:bookmarkEnd w:id="28"/>
-    </w:p>
-    <w:p>
-      <w:r>
-        <w:t>React (soms geschreven als react.js of ReactJS)  is een JavaScript library die gemaakt is om UI’s te bouwen. Gebouwd door Facebook en Instagram teams in 2013. Het doel van React was om grote schaalbare webapplicaties te maken waarvan de data constant veranderd kon worden zonder de pagina te herladen.</w:t>
-      </w:r>
-    </w:p>
-    <w:p>
-      <w:r>
-        <w:t>React Native startte als een hackathlon project in de zomer van 2013. Na een jaar werken aan een prototype, kreeg React Native zijn eerste job: een onafhankelijk werkende iOS app. Het doel was om een volledige React Native aangedreven app te maken die volgens user experience identiek was aan een app die in Objective-C geschreven was. Dit werd behaald en er werd beslist om RN cross-platform te maken, beginnend met een RN Android team die de basis Android Runtime, een applicatie runtime omgeving gebruikt door de Android OS, en componenten schreef. Begin 2015 werd RN publiek tentoongesteld en  tegen eind 2015 werd React Native volledig open source.</w:t>
+      <w:bookmarkEnd w:id="29"/>
+    </w:p>
+    <w:p>
+      <w:proofErr w:type="spellStart"/>
+      <w:r>
+        <w:t>React</w:t>
+      </w:r>
+      <w:proofErr w:type="spellEnd"/>
+      <w:r>
+        <w:t xml:space="preserve"> (soms geschreven als react.js of </w:t>
+      </w:r>
+      <w:proofErr w:type="spellStart"/>
+      <w:r>
+        <w:t>ReactJS</w:t>
+      </w:r>
+      <w:proofErr w:type="spellEnd"/>
+      <w:r>
+        <w:t xml:space="preserve">)  is een </w:t>
+      </w:r>
+      <w:proofErr w:type="spellStart"/>
+      <w:r>
+        <w:t>JavaScript</w:t>
+      </w:r>
+      <w:proofErr w:type="spellEnd"/>
+      <w:r>
+        <w:t xml:space="preserve"> </w:t>
+      </w:r>
+      <w:proofErr w:type="spellStart"/>
+      <w:r>
+        <w:t>library</w:t>
+      </w:r>
+      <w:proofErr w:type="spellEnd"/>
+      <w:r>
+        <w:t xml:space="preserve"> die gemaakt is om </w:t>
+      </w:r>
+      <w:proofErr w:type="spellStart"/>
+      <w:r>
+        <w:t>UI’s</w:t>
+      </w:r>
+      <w:proofErr w:type="spellEnd"/>
+      <w:r>
+        <w:t xml:space="preserve"> te bouwen. Gebouwd door Facebook en Instagram teams in 2013. Het doel van </w:t>
+      </w:r>
+      <w:proofErr w:type="spellStart"/>
+      <w:r>
+        <w:t>React</w:t>
+      </w:r>
+      <w:proofErr w:type="spellEnd"/>
+      <w:r>
+        <w:t xml:space="preserve"> was om grote schaalbare webapplicaties te maken waarvan de data constant veranderd kon worden zonder de pagina te herladen.</w:t>
+      </w:r>
+    </w:p>
+    <w:p>
+      <w:proofErr w:type="spellStart"/>
+      <w:r>
+        <w:t>React</w:t>
+      </w:r>
+      <w:proofErr w:type="spellEnd"/>
+      <w:r>
+        <w:t xml:space="preserve"> Native startte als een </w:t>
+      </w:r>
+      <w:proofErr w:type="spellStart"/>
+      <w:r>
+        <w:t>hackathlon</w:t>
+      </w:r>
+      <w:proofErr w:type="spellEnd"/>
+      <w:r>
+        <w:t xml:space="preserve"> project in de zomer van 2013. Na een jaar werken aan een prototype, kreeg </w:t>
+      </w:r>
+      <w:proofErr w:type="spellStart"/>
+      <w:r>
+        <w:t>React</w:t>
+      </w:r>
+      <w:proofErr w:type="spellEnd"/>
+      <w:r>
+        <w:t xml:space="preserve"> Native zijn eerste job: een onafhankelijk werkende iOS app. Het doel was om een volledige </w:t>
+      </w:r>
+      <w:proofErr w:type="spellStart"/>
+      <w:r>
+        <w:t>React</w:t>
+      </w:r>
+      <w:proofErr w:type="spellEnd"/>
+      <w:r>
+        <w:t xml:space="preserve"> Native aangedreven app te maken die volgens user </w:t>
+      </w:r>
+      <w:proofErr w:type="spellStart"/>
+      <w:r>
+        <w:t>experience</w:t>
+      </w:r>
+      <w:proofErr w:type="spellEnd"/>
+      <w:r>
+        <w:t xml:space="preserve"> identiek was aan een app die in </w:t>
+      </w:r>
+      <w:proofErr w:type="spellStart"/>
+      <w:r>
+        <w:t>Objective</w:t>
+      </w:r>
+      <w:proofErr w:type="spellEnd"/>
+      <w:r>
+        <w:t xml:space="preserve">-C geschreven was. Dit </w:t>
+      </w:r>
+      <w:r>
+        <w:t xml:space="preserve">doel werd behaald </w:t>
+      </w:r>
+      <w:r>
+        <w:t>en er werd beslist om RN cross-platform te maken</w:t>
+      </w:r>
+      <w:r>
+        <w:t>.</w:t>
+      </w:r>
+      <w:r>
+        <w:t xml:space="preserve"> </w:t>
+      </w:r>
+      <w:r>
+        <w:t>Dit begon</w:t>
+      </w:r>
+      <w:r>
+        <w:t xml:space="preserve"> met een RN Android team die de basi</w:t>
+      </w:r>
+      <w:r>
+        <w:t>c</w:t>
+      </w:r>
+      <w:r>
+        <w:t xml:space="preserve"> Android Runtime </w:t>
+      </w:r>
+      <w:r>
+        <w:t>-</w:t>
+      </w:r>
+      <w:r>
+        <w:t>een applicatie omgeving gebruikt door de Android OS</w:t>
+      </w:r>
+      <w:r>
+        <w:t>-</w:t>
+      </w:r>
+      <w:r>
+        <w:t xml:space="preserve"> en componenten schreef. Begin 2015 werd RN publiek tentoongesteld en  tegen eind 2015 werd </w:t>
+      </w:r>
+      <w:proofErr w:type="spellStart"/>
+      <w:r>
+        <w:t>React</w:t>
+      </w:r>
+      <w:proofErr w:type="spellEnd"/>
+      <w:r>
+        <w:t xml:space="preserve"> Native volledig open source.</w:t>
       </w:r>
     </w:p>
     <w:p>
@@ -5017,21 +6612,120 @@
         <w:pStyle w:val="Kop3"/>
         <w:spacing w:before="40"/>
       </w:pPr>
-      <w:bookmarkStart w:id="29" w:name="_Toc507506596"/>
+      <w:bookmarkStart w:id="30" w:name="_Toc507506596"/>
       <w:r>
         <w:t>Basis</w:t>
       </w:r>
-      <w:bookmarkEnd w:id="29"/>
-    </w:p>
-    <w:p>
-      <w:r>
-        <w:t>React Native is volledig gebaseerd op React. Enerzijds is het een open</w:t>
+      <w:bookmarkEnd w:id="30"/>
+    </w:p>
+    <w:p>
+      <w:proofErr w:type="spellStart"/>
+      <w:r>
+        <w:t>React</w:t>
+      </w:r>
+      <w:proofErr w:type="spellEnd"/>
+      <w:r>
+        <w:t xml:space="preserve"> Native is volledig gebaseerd op </w:t>
+      </w:r>
+      <w:proofErr w:type="spellStart"/>
+      <w:r>
+        <w:t>React</w:t>
+      </w:r>
+      <w:proofErr w:type="spellEnd"/>
+      <w:r>
+        <w:t>. Enerzijds is het een open</w:t>
       </w:r>
       <w:r>
         <w:t>-s</w:t>
       </w:r>
       <w:r>
-        <w:t>ource library die onderhouden wordt door individuen, kleine en grote bedrijven. Anderzijds is het een JavaScript framework om mobiele applicaties voor iOS, Android en UWP native te laten renderen en dit via een JavaScript library die al veel gebruikt werd voor webapplicaties. Dit framework zorgt er voor dat de code die je schrijft voor de 3 mobiele  platforms kan gebruikt worden. Deze applicaties zijn geschreven met een mix van JavaScript en JSX, een taal die hard lijkt op XML. React Native gebruikt het platform zijn eigen standaard rendering API zodat de mobiele applicatie dezelfde presentatie als voeling zal hebben als een native designed applicatie.</w:t>
+        <w:t xml:space="preserve">ource </w:t>
+      </w:r>
+      <w:proofErr w:type="spellStart"/>
+      <w:r>
+        <w:t>library</w:t>
+      </w:r>
+      <w:proofErr w:type="spellEnd"/>
+      <w:r>
+        <w:t xml:space="preserve"> die onderhouden wordt door individuen, kleine en grote bedrijven. Anderzijds is het een </w:t>
+      </w:r>
+      <w:proofErr w:type="spellStart"/>
+      <w:r>
+        <w:t>JavaScript</w:t>
+      </w:r>
+      <w:proofErr w:type="spellEnd"/>
+      <w:r>
+        <w:t xml:space="preserve"> </w:t>
+      </w:r>
+      <w:proofErr w:type="spellStart"/>
+      <w:r>
+        <w:t>framework</w:t>
+      </w:r>
+      <w:proofErr w:type="spellEnd"/>
+      <w:r>
+        <w:t xml:space="preserve"> om mobiele applicaties voor iOS, Android en UWP native te laten renderen en dit via een </w:t>
+      </w:r>
+      <w:proofErr w:type="spellStart"/>
+      <w:r>
+        <w:t>JavaScript</w:t>
+      </w:r>
+      <w:proofErr w:type="spellEnd"/>
+      <w:r>
+        <w:t xml:space="preserve"> </w:t>
+      </w:r>
+      <w:proofErr w:type="spellStart"/>
+      <w:r>
+        <w:t>library</w:t>
+      </w:r>
+      <w:proofErr w:type="spellEnd"/>
+      <w:r>
+        <w:t xml:space="preserve"> die al veel gebruikt werd voor webapplicaties. Dit </w:t>
+      </w:r>
+      <w:proofErr w:type="spellStart"/>
+      <w:r>
+        <w:t>framework</w:t>
+      </w:r>
+      <w:proofErr w:type="spellEnd"/>
+      <w:r>
+        <w:t xml:space="preserve"> zorgt er voor dat de code die je schrijft voor de 3 mobiele  platforms kan gebruikt worden. Deze applicaties zijn geschreven met een mix van </w:t>
+      </w:r>
+      <w:proofErr w:type="spellStart"/>
+      <w:r>
+        <w:t>JavaScript</w:t>
+      </w:r>
+      <w:proofErr w:type="spellEnd"/>
+      <w:r>
+        <w:t xml:space="preserve"> en JSX, een taal die hard lijkt op XML. </w:t>
+      </w:r>
+      <w:proofErr w:type="spellStart"/>
+      <w:r>
+        <w:t>React</w:t>
+      </w:r>
+      <w:proofErr w:type="spellEnd"/>
+      <w:r>
+        <w:t xml:space="preserve"> Native gebruikt het platform zijn eigen standaard </w:t>
+      </w:r>
+      <w:proofErr w:type="spellStart"/>
+      <w:r>
+        <w:t>rendering</w:t>
+      </w:r>
+      <w:proofErr w:type="spellEnd"/>
+      <w:r>
+        <w:t xml:space="preserve"> API zodat de mobiele applicatie dezelfde </w:t>
+      </w:r>
+      <w:r>
+        <w:t xml:space="preserve">look en feel </w:t>
+      </w:r>
+      <w:r>
+        <w:t xml:space="preserve">zal hebben als een native </w:t>
+      </w:r>
+      <w:proofErr w:type="spellStart"/>
+      <w:r>
+        <w:t>designed</w:t>
+      </w:r>
+      <w:proofErr w:type="spellEnd"/>
+      <w:r>
+        <w:t xml:space="preserve"> applicatie.</w:t>
       </w:r>
     </w:p>
     <w:p>
@@ -5039,11 +6733,11 @@
         <w:pStyle w:val="Kop3"/>
         <w:spacing w:before="40"/>
       </w:pPr>
-      <w:bookmarkStart w:id="30" w:name="_Toc507506597"/>
+      <w:bookmarkStart w:id="31" w:name="_Toc507506597"/>
       <w:r>
         <w:t>Features</w:t>
       </w:r>
-      <w:bookmarkEnd w:id="30"/>
+      <w:bookmarkEnd w:id="31"/>
     </w:p>
     <w:p>
       <w:pPr>
@@ -5055,16 +6749,16 @@
           <w:noProof/>
         </w:rPr>
         <w:drawing>
-          <wp:anchor distT="0" distB="0" distL="114300" distR="114300" simplePos="0" relativeHeight="251678720" behindDoc="0" locked="0" layoutInCell="1" allowOverlap="1" wp14:anchorId="4D7D3B93" wp14:editId="6836FA2A">
+          <wp:anchor distT="0" distB="0" distL="114300" distR="114300" simplePos="0" relativeHeight="251659264" behindDoc="0" locked="0" layoutInCell="1" allowOverlap="1" wp14:anchorId="4D7D3B93" wp14:editId="5940174A">
             <wp:simplePos x="0" y="0"/>
             <wp:positionH relativeFrom="margin">
-              <wp:posOffset>4084320</wp:posOffset>
+              <wp:align>right</wp:align>
             </wp:positionH>
             <wp:positionV relativeFrom="paragraph">
-              <wp:posOffset>101600</wp:posOffset>
+              <wp:posOffset>5080</wp:posOffset>
             </wp:positionV>
-            <wp:extent cx="2085975" cy="2158365"/>
-            <wp:effectExtent l="0" t="0" r="9525" b="0"/>
+            <wp:extent cx="2990850" cy="3094355"/>
+            <wp:effectExtent l="0" t="0" r="0" b="0"/>
             <wp:wrapSquare wrapText="bothSides"/>
             <wp:docPr id="10" name="Afbeelding 10"/>
             <wp:cNvGraphicFramePr>
@@ -5080,7 +6774,7 @@
                     </pic:cNvPicPr>
                   </pic:nvPicPr>
                   <pic:blipFill>
-                    <a:blip r:embed="rId28">
+                    <a:blip r:embed="rId29">
                       <a:extLst>
                         <a:ext uri="{28A0092B-C50C-407E-A947-70E740481C1C}">
                           <a14:useLocalDpi xmlns:a14="http://schemas.microsoft.com/office/drawing/2010/main" val="0"/>
@@ -5095,7 +6789,7 @@
                   <pic:spPr bwMode="auto">
                     <a:xfrm>
                       <a:off x="0" y="0"/>
-                      <a:ext cx="2085975" cy="2158365"/>
+                      <a:ext cx="2990850" cy="3094355"/>
                     </a:xfrm>
                     <a:prstGeom prst="rect">
                       <a:avLst/>
@@ -5133,8 +6827,21 @@
       <w:pPr>
         <w:keepNext/>
       </w:pPr>
-      <w:r>
-        <w:t>React onderhoudt een virtuele representatie van deze DOM, Virtual DOM dus. Samen met een ‘diffing’ algoritme, deze vergelijkt twee trees, kan RN het verschil t.o.v. de oorspronkelijke DOM bepalen en enkel het deel updaten</w:t>
+      <w:proofErr w:type="spellStart"/>
+      <w:r>
+        <w:t>React</w:t>
+      </w:r>
+      <w:proofErr w:type="spellEnd"/>
+      <w:r>
+        <w:t xml:space="preserve"> onderhoudt een virtuele representatie van deze DOM, Virtual DOM dus. Samen met een ‘</w:t>
+      </w:r>
+      <w:proofErr w:type="spellStart"/>
+      <w:r>
+        <w:t>diffing</w:t>
+      </w:r>
+      <w:proofErr w:type="spellEnd"/>
+      <w:r>
+        <w:t>’ algoritme, deze vergelijkt twee trees, kan RN het verschil t.o.v. de oorspronkelijke DOM bepalen en enkel het deel updaten</w:t>
       </w:r>
       <w:r>
         <w:t xml:space="preserve"> </w:t>
@@ -5152,14 +6859,17 @@
         <w:br/>
       </w:r>
       <w:r>
+        <w:t>Deze</w:t>
+      </w:r>
+      <w:r>
+        <w:t xml:space="preserve"> </w:t>
+      </w:r>
+      <w:r>
+        <w:t xml:space="preserve">eigenschap is noodzakelijk voor real </w:t>
+      </w:r>
+      <w:r>
         <w:lastRenderedPageBreak/>
-        <w:t>Deze</w:t>
-      </w:r>
-      <w:r>
-        <w:t xml:space="preserve"> </w:t>
-      </w:r>
-      <w:r>
-        <w:t xml:space="preserve">eigenschap is noodzakelijk voor real time applicaties die enige complexiteit bevatten.   </w:t>
+        <w:t xml:space="preserve">time applicaties die enige complexiteit bevatten.   </w:t>
       </w:r>
     </w:p>
     <w:p>
@@ -5197,7 +6907,7 @@
                     <pic:cNvPicPr/>
                   </pic:nvPicPr>
                   <pic:blipFill>
-                    <a:blip r:embed="rId29">
+                    <a:blip r:embed="rId30">
                       <a:extLst>
                         <a:ext uri="{28A0092B-C50C-407E-A947-70E740481C1C}">
                           <a14:useLocalDpi xmlns:a14="http://schemas.microsoft.com/office/drawing/2010/main" val="0"/>
@@ -5282,7 +6992,7 @@
           </mc:Choice>
           <mc:Fallback>
             <w:pict>
-              <v:shapetype w14:anchorId="2D2D8218" id="_x0000_t32" coordsize="21600,21600" o:spt="32" o:oned="t" path="m,l21600,21600e" filled="f">
+              <v:shapetype w14:anchorId="0FB8ED5B" id="_x0000_t32" coordsize="21600,21600" o:spt="32" o:oned="t" path="m,l21600,21600e" filled="f">
                 <v:path arrowok="t" fillok="f" o:connecttype="none"/>
                 <o:lock v:ext="edit" shapetype="t"/>
               </v:shapetype>
@@ -5352,7 +7062,7 @@
           </mc:Choice>
           <mc:Fallback>
             <w:pict>
-              <v:shape w14:anchorId="70B87455" id="Rechte verbindingslijn met pijl 17" o:spid="_x0000_s1026" type="#_x0000_t32" style="position:absolute;margin-left:286.9pt;margin-top:91.3pt;width:6.75pt;height:0;z-index:251686912;visibility:visible;mso-wrap-style:square;mso-wrap-distance-left:9pt;mso-wrap-distance-top:0;mso-wrap-distance-right:9pt;mso-wrap-distance-bottom:0;mso-position-horizontal:absolute;mso-position-horizontal-relative:text;mso-position-vertical:absolute;mso-position-vertical-relative:text" o:gfxdata="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" strokecolor="#1b85a6 [3044]">
+              <v:shape w14:anchorId="2E9EE8C8" id="Rechte verbindingslijn met pijl 17" o:spid="_x0000_s1026" type="#_x0000_t32" style="position:absolute;margin-left:286.9pt;margin-top:91.3pt;width:6.75pt;height:0;z-index:251686912;visibility:visible;mso-wrap-style:square;mso-wrap-distance-left:9pt;mso-wrap-distance-top:0;mso-wrap-distance-right:9pt;mso-wrap-distance-bottom:0;mso-position-horizontal:absolute;mso-position-horizontal-relative:text;mso-position-vertical:absolute;mso-position-vertical-relative:text" o:gfxdata="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" strokecolor="#1b85a6 [3044]">
                 <v:stroke endarrow="block"/>
               </v:shape>
             </w:pict>
@@ -5406,11 +7116,19 @@
                                 <w:sz w:val="18"/>
                               </w:rPr>
                             </w:pPr>
+                            <w:proofErr w:type="spellStart"/>
                             <w:r>
                               <w:rPr>
                                 <w:sz w:val="18"/>
                               </w:rPr>
-                              <w:t>Diff berekenen</w:t>
+                              <w:t>Diff</w:t>
+                            </w:r>
+                            <w:proofErr w:type="spellEnd"/>
+                            <w:r>
+                              <w:rPr>
+                                <w:sz w:val="18"/>
+                              </w:rPr>
+                              <w:t xml:space="preserve"> berekenen</w:t>
                             </w:r>
                             <w:r>
                               <w:rPr>
@@ -5435,7 +7153,7 @@
                                           </pic:cNvPicPr>
                                         </pic:nvPicPr>
                                         <pic:blipFill>
-                                          <a:blip r:embed="rId30">
+                                          <a:blip r:embed="rId31">
                                             <a:extLst>
                                               <a:ext uri="{28A0092B-C50C-407E-A947-70E740481C1C}">
                                                 <a14:useLocalDpi xmlns:a14="http://schemas.microsoft.com/office/drawing/2010/main" val="0"/>
@@ -5535,7 +7253,7 @@
                                     </pic:cNvPicPr>
                                   </pic:nvPicPr>
                                   <pic:blipFill>
-                                    <a:blip r:embed="rId31">
+                                    <a:blip r:embed="rId32">
                                       <a:extLst>
                                         <a:ext uri="{28A0092B-C50C-407E-A947-70E740481C1C}">
                                           <a14:useLocalDpi xmlns:a14="http://schemas.microsoft.com/office/drawing/2010/main" val="0"/>
@@ -5803,7 +7521,7 @@
                     <pic:cNvPicPr/>
                   </pic:nvPicPr>
                   <pic:blipFill rotWithShape="1">
-                    <a:blip r:embed="rId32">
+                    <a:blip r:embed="rId33">
                       <a:extLst>
                         <a:ext uri="{28A0092B-C50C-407E-A947-70E740481C1C}">
                           <a14:useLocalDpi xmlns:a14="http://schemas.microsoft.com/office/drawing/2010/main" val="0"/>
@@ -5843,7 +7561,21 @@
         </w:drawing>
       </w:r>
       <w:r>
-        <w:t>In plaats van de veranderingen die gebeuren op een pagina direct te renderen zal React de benodigde veranderingen berekenen in zijn memory en het minimaal mogelijke van de pagina rerenderen, zo zal niet de gehele pagina moeten worden herladen.</w:t>
+        <w:t xml:space="preserve">In plaats van de veranderingen die gebeuren op een pagina direct te renderen zal </w:t>
+      </w:r>
+      <w:proofErr w:type="spellStart"/>
+      <w:r>
+        <w:t>React</w:t>
+      </w:r>
+      <w:proofErr w:type="spellEnd"/>
+      <w:r>
+        <w:t xml:space="preserve"> de benodigde veranderingen berekenen in zijn memory en het minimaal mogelijke van de pagina </w:t>
+      </w:r>
+      <w:r>
+        <w:t xml:space="preserve">opnieuw </w:t>
+      </w:r>
+      <w:r>
+        <w:t>renderen, zo zal niet de gehele pagina moeten worden herladen.</w:t>
       </w:r>
       <w:r>
         <w:rPr>
@@ -5857,15 +7589,76 @@
         <w:keepNext/>
       </w:pPr>
       <w:r>
-        <w:t xml:space="preserve">De Virtual DOM heeft dus zijn performance voordelen. Maar het potentieel is veel groter dan enkel performance voordelen. Wat als React een ander doel kon renderen dan de browser z’n DOM? </w:t>
+        <w:t xml:space="preserve">De Virtual DOM heeft dus zijn performance voordelen. Maar het potentieel is veel groter dan enkel performance voordelen. Wat als </w:t>
+      </w:r>
+      <w:proofErr w:type="spellStart"/>
+      <w:r>
+        <w:t>React</w:t>
+      </w:r>
+      <w:proofErr w:type="spellEnd"/>
+      <w:r>
+        <w:t xml:space="preserve"> een ander doel kon renderen dan de browser z’n DOM? </w:t>
       </w:r>
     </w:p>
     <w:p>
       <w:pPr>
         <w:keepNext/>
       </w:pPr>
-      <w:r>
-        <w:t>React Native werkt zo.In plaats van de browser z’n DOM te renderen, zal React Native Objective-C APIS gebruiken om iOS componenten te renderen en analoog Java APIs om Android componenten te renderen. Met deze eigenschap onderscheidt RN zich van andere cross-platform development opties, die meestel een web-based view renderen.</w:t>
+      <w:proofErr w:type="spellStart"/>
+      <w:r>
+        <w:t>React</w:t>
+      </w:r>
+      <w:proofErr w:type="spellEnd"/>
+      <w:r>
+        <w:t xml:space="preserve"> Native werkt </w:t>
+      </w:r>
+      <w:proofErr w:type="spellStart"/>
+      <w:r>
+        <w:t>zo.In</w:t>
+      </w:r>
+      <w:proofErr w:type="spellEnd"/>
+      <w:r>
+        <w:t xml:space="preserve"> plaats van de browser z’n DOM te renderen, zal </w:t>
+      </w:r>
+      <w:proofErr w:type="spellStart"/>
+      <w:r>
+        <w:t>React</w:t>
+      </w:r>
+      <w:proofErr w:type="spellEnd"/>
+      <w:r>
+        <w:t xml:space="preserve"> Native </w:t>
+      </w:r>
+      <w:proofErr w:type="spellStart"/>
+      <w:r>
+        <w:t>Objective</w:t>
+      </w:r>
+      <w:proofErr w:type="spellEnd"/>
+      <w:r>
+        <w:t xml:space="preserve">-C APIS gebruiken om iOS componenten te renderen en analoog Java </w:t>
+      </w:r>
+      <w:proofErr w:type="spellStart"/>
+      <w:r>
+        <w:t>APIs</w:t>
+      </w:r>
+      <w:proofErr w:type="spellEnd"/>
+      <w:r>
+        <w:t xml:space="preserve"> om Android componenten te renderen. Met deze eigenschap onderscheidt RN zich van andere cross-platform development opties, die </w:t>
+      </w:r>
+      <w:proofErr w:type="spellStart"/>
+      <w:r>
+        <w:t>meestel</w:t>
+      </w:r>
+      <w:proofErr w:type="spellEnd"/>
+      <w:r>
+        <w:t xml:space="preserve"> een web-</w:t>
+      </w:r>
+      <w:proofErr w:type="spellStart"/>
+      <w:r>
+        <w:t>based</w:t>
+      </w:r>
+      <w:proofErr w:type="spellEnd"/>
+      <w:r>
+        <w:t xml:space="preserve"> view renderen.</w:t>
       </w:r>
     </w:p>
     <w:p>
@@ -5883,19 +7676,34 @@
         <w:pStyle w:val="Kop4"/>
         <w:spacing w:before="40" w:after="0"/>
       </w:pPr>
-      <w:r>
-        <w:t>One-way data flow</w:t>
-      </w:r>
-      <w:r>
-        <w:t>: MVC – Flux - Redux</w:t>
-      </w:r>
+      <w:proofErr w:type="spellStart"/>
+      <w:r>
+        <w:t>One</w:t>
+      </w:r>
+      <w:proofErr w:type="spellEnd"/>
+      <w:r>
+        <w:t>-way data flow</w:t>
+      </w:r>
+      <w:r>
+        <w:t xml:space="preserve">: MVC – Flux - </w:t>
+      </w:r>
+      <w:proofErr w:type="spellStart"/>
+      <w:r>
+        <w:t>Redux</w:t>
+      </w:r>
+      <w:proofErr w:type="spellEnd"/>
     </w:p>
     <w:p>
       <w:pPr>
         <w:keepNext/>
       </w:pPr>
-      <w:r>
-        <w:t xml:space="preserve">React </w:t>
+      <w:proofErr w:type="spellStart"/>
+      <w:r>
+        <w:t>React</w:t>
+      </w:r>
+      <w:proofErr w:type="spellEnd"/>
+      <w:r>
+        <w:t xml:space="preserve"> </w:t>
       </w:r>
       <w:r>
         <w:t>gebruikt</w:t>
@@ -5904,14 +7712,67 @@
         <w:t xml:space="preserve"> Flux, </w:t>
       </w:r>
       <w:r>
-        <w:t>een architectuur om data layers te creëren in JavaScript applicaties en een alternatief op het Model-View-controller-model (MVC) dat in vele Java applicaties wordt gebruikt. MVC heeft als architectuur het nadeel dat als de applicatie complexer en groter wordt dat de relaties tussen View, Models &amp; Controllers te complex word</w:t>
-      </w:r>
-      <w:r>
-        <w:t>en,</w:t>
+        <w:t xml:space="preserve">een architectuur om data </w:t>
+      </w:r>
+      <w:proofErr w:type="spellStart"/>
+      <w:r>
+        <w:t>layers</w:t>
+      </w:r>
+      <w:proofErr w:type="spellEnd"/>
+      <w:r>
+        <w:t xml:space="preserve"> te creëren in </w:t>
+      </w:r>
+      <w:proofErr w:type="spellStart"/>
+      <w:r>
+        <w:t>JavaScript</w:t>
+      </w:r>
+      <w:proofErr w:type="spellEnd"/>
+      <w:r>
+        <w:t xml:space="preserve"> applicaties en een alternatief op het Model-View-controller-model (MVC) dat in vele Java applicaties wordt gebruikt. MVC heeft als architectuur het nadeel dat als de applicatie complexer en groter wordt dat</w:t>
+      </w:r>
+      <w:r>
+        <w:t>:</w:t>
       </w:r>
       <w:r>
         <w:t xml:space="preserve"> </w:t>
       </w:r>
+    </w:p>
+    <w:p>
+      <w:pPr>
+        <w:pStyle w:val="Lijstalinea"/>
+        <w:keepNext/>
+        <w:numPr>
+          <w:ilvl w:val="0"/>
+          <w:numId w:val="45"/>
+        </w:numPr>
+      </w:pPr>
+      <w:r>
+        <w:t xml:space="preserve">de relaties tussen View, </w:t>
+      </w:r>
+      <w:proofErr w:type="spellStart"/>
+      <w:r>
+        <w:t>Models</w:t>
+      </w:r>
+      <w:proofErr w:type="spellEnd"/>
+      <w:r>
+        <w:t xml:space="preserve"> &amp; Controllers te complex word</w:t>
+      </w:r>
+      <w:r>
+        <w:t>en</w:t>
+      </w:r>
+      <w:r>
+        <w:t xml:space="preserve"> </w:t>
+      </w:r>
+    </w:p>
+    <w:p>
+      <w:pPr>
+        <w:pStyle w:val="Lijstalinea"/>
+        <w:keepNext/>
+        <w:numPr>
+          <w:ilvl w:val="0"/>
+          <w:numId w:val="45"/>
+        </w:numPr>
+      </w:pPr>
       <w:r>
         <w:t xml:space="preserve">de code </w:t>
       </w:r>
@@ -5919,7 +7780,28 @@
         <w:t>zeer moeilijk te debuggen valt</w:t>
       </w:r>
       <w:r>
-        <w:t xml:space="preserve"> en oneindige loops te gemakkelijk getriggered worden</w:t>
+        <w:t xml:space="preserve"> </w:t>
+      </w:r>
+    </w:p>
+    <w:p>
+      <w:pPr>
+        <w:pStyle w:val="Lijstalinea"/>
+        <w:keepNext/>
+        <w:numPr>
+          <w:ilvl w:val="0"/>
+          <w:numId w:val="45"/>
+        </w:numPr>
+      </w:pPr>
+      <w:r>
+        <w:t xml:space="preserve">oneindige loops te gemakkelijk </w:t>
+      </w:r>
+      <w:proofErr w:type="spellStart"/>
+      <w:r>
+        <w:t>getriggered</w:t>
+      </w:r>
+      <w:proofErr w:type="spellEnd"/>
+      <w:r>
+        <w:t xml:space="preserve"> worden</w:t>
       </w:r>
       <w:r>
         <w:t>.</w:t>
@@ -5927,6 +7809,12 @@
       <w:r>
         <w:t xml:space="preserve"> </w:t>
       </w:r>
+    </w:p>
+    <w:p>
+      <w:pPr>
+        <w:pStyle w:val="Lijstalinea"/>
+        <w:keepNext/>
+      </w:pPr>
       <w:r>
         <w:rPr>
           <w:noProof/>
@@ -5947,7 +7835,7 @@
                     <pic:cNvPicPr/>
                   </pic:nvPicPr>
                   <pic:blipFill>
-                    <a:blip r:embed="rId33">
+                    <a:blip r:embed="rId34">
                       <a:extLst>
                         <a:ext uri="{28A0092B-C50C-407E-A947-70E740481C1C}">
                           <a14:useLocalDpi xmlns:a14="http://schemas.microsoft.com/office/drawing/2010/main" val="0"/>
@@ -6008,7 +7896,7 @@
                     <pic:cNvPicPr/>
                   </pic:nvPicPr>
                   <pic:blipFill>
-                    <a:blip r:embed="rId34">
+                    <a:blip r:embed="rId35">
                       <a:extLst>
                         <a:ext uri="{28A0092B-C50C-407E-A947-70E740481C1C}">
                           <a14:useLocalDpi xmlns:a14="http://schemas.microsoft.com/office/drawing/2010/main" val="0"/>
@@ -6064,10 +7952,40 @@
     <w:p/>
     <w:p>
       <w:r>
-        <w:t xml:space="preserve">De Flux architectuur zorgt ervoor dat elke interactie met de View via één enkel pad naar de dispatcher gaat, deze is dan een centraal punt voor alle acties naar de alle Stores te sturen. De Stores zelf bezitten dan de logica om te bepalen of deze actie dan iets veranderd in de eigen data. Elke Store is verantwoordelijk voor een domein van de applicatie en update enkel zichzelf als reactie op de acties die worden doorgezonden vanuit de Dispatcher. Het grootste voordeel van Flux is </w:t>
-      </w:r>
-      <w:r>
-        <w:t xml:space="preserve">het feit dat de data maar in één richting gaat, hiermee vermijd je complexiteit, infinite loops, debug problemen, … Eveneens is het veel makkelijker om de flow van data uit te leggen aan iemand die er nog geen kennis van had. </w:t>
+        <w:t xml:space="preserve">De Flux architectuur zorgt ervoor dat elke interactie met de View via één enkel pad naar de </w:t>
+      </w:r>
+      <w:proofErr w:type="spellStart"/>
+      <w:r>
+        <w:t>dispatcher</w:t>
+      </w:r>
+      <w:proofErr w:type="spellEnd"/>
+      <w:r>
+        <w:t xml:space="preserve"> gaat, deze is dan een centraal punt voor alle acties naar de alle Stores te sturen. De Stores zelf bezitten dan de logica om te bepalen of deze actie dan iets verander</w:t>
+      </w:r>
+      <w:r>
+        <w:t>t</w:t>
+      </w:r>
+      <w:r>
+        <w:t xml:space="preserve"> in de eigen data. Elke Store is verantwoordelijk voor een domein van de applicatie en update enkel zichzelf als reactie op de acties die worden doorgezonden vanuit de </w:t>
+      </w:r>
+      <w:proofErr w:type="spellStart"/>
+      <w:r>
+        <w:t>Dispatcher</w:t>
+      </w:r>
+      <w:proofErr w:type="spellEnd"/>
+      <w:r>
+        <w:t xml:space="preserve">. Het grootste voordeel van Flux is </w:t>
+      </w:r>
+      <w:r>
+        <w:t xml:space="preserve">het feit dat de data maar in één richting gaat, hiermee vermijd je complexiteit, </w:t>
+      </w:r>
+      <w:proofErr w:type="spellStart"/>
+      <w:r>
+        <w:t>infinite</w:t>
+      </w:r>
+      <w:proofErr w:type="spellEnd"/>
+      <w:r>
+        <w:t xml:space="preserve"> loops, debug problemen, … Eveneens is het veel makkelijker om de flow van data uit te leggen aan iemand die er nog geen kennis van had. </w:t>
       </w:r>
     </w:p>
     <w:p>
@@ -6094,7 +8012,7 @@
                     <pic:cNvPicPr/>
                   </pic:nvPicPr>
                   <pic:blipFill>
-                    <a:blip r:embed="rId35">
+                    <a:blip r:embed="rId36">
                       <a:extLst>
                         <a:ext uri="{28A0092B-C50C-407E-A947-70E740481C1C}">
                           <a14:useLocalDpi xmlns:a14="http://schemas.microsoft.com/office/drawing/2010/main" val="0"/>
@@ -6155,7 +8073,7 @@
                     <pic:cNvPicPr/>
                   </pic:nvPicPr>
                   <pic:blipFill>
-                    <a:blip r:embed="rId36">
+                    <a:blip r:embed="rId37">
                       <a:extLst>
                         <a:ext uri="{28A0092B-C50C-407E-A947-70E740481C1C}">
                           <a14:useLocalDpi xmlns:a14="http://schemas.microsoft.com/office/drawing/2010/main" val="0"/>
@@ -6193,16 +8111,164 @@
     <w:p/>
     <w:p>
       <w:r>
-        <w:t>Tegenwoordig wordt voor de React library veelal de Redux architectuur gebruikt, dit is een uitbreiding op Flux. Redux heeft als core dezelfde architectuur maar lost nog enkele complexiteit issues op dat Flux bevatte: de callback registration vervangen met een functionele compositie waardoor reducers kunnen genest worden i.p.v. een Store die ‘vlak’ is</w:t>
-      </w:r>
-      <w:r>
-        <w:t xml:space="preserve"> en helemaal niet flexibel is i.v.m. nesting, in Flux is het moeilijk om de data te onderscheiden voor verschillende requests op de server doordat de Stores onafhankelijke alleenstaande items zijn, dit lost redux op door enkel 1 store te bevatten die gemanaged wordt door vele reducers en deze is dan ook zeer makkelijk </w:t>
+        <w:t xml:space="preserve">Tegenwoordig wordt voor de </w:t>
+      </w:r>
+      <w:proofErr w:type="spellStart"/>
+      <w:r>
+        <w:t>React</w:t>
+      </w:r>
+      <w:proofErr w:type="spellEnd"/>
+      <w:r>
+        <w:t xml:space="preserve"> </w:t>
+      </w:r>
+      <w:proofErr w:type="spellStart"/>
+      <w:r>
+        <w:t>library</w:t>
+      </w:r>
+      <w:proofErr w:type="spellEnd"/>
+      <w:r>
+        <w:t xml:space="preserve"> veelal de </w:t>
+      </w:r>
+      <w:proofErr w:type="spellStart"/>
+      <w:r>
+        <w:t>Redux</w:t>
+      </w:r>
+      <w:proofErr w:type="spellEnd"/>
+      <w:r>
+        <w:t xml:space="preserve"> architectuur gebruikt, dit is een uitbreiding op Flux. </w:t>
+      </w:r>
+      <w:proofErr w:type="spellStart"/>
+      <w:r>
+        <w:t>Redux</w:t>
+      </w:r>
+      <w:proofErr w:type="spellEnd"/>
+      <w:r>
+        <w:t xml:space="preserve"> heeft als </w:t>
+      </w:r>
+      <w:proofErr w:type="spellStart"/>
+      <w:r>
+        <w:t>core</w:t>
+      </w:r>
+      <w:proofErr w:type="spellEnd"/>
+      <w:r>
+        <w:t xml:space="preserve"> dezelfde architectuur maar lost nog enkele complexiteit issues op dat Flux bevatte: de </w:t>
+      </w:r>
+      <w:proofErr w:type="spellStart"/>
+      <w:r>
+        <w:t>callback</w:t>
+      </w:r>
+      <w:proofErr w:type="spellEnd"/>
+      <w:r>
+        <w:t xml:space="preserve"> </w:t>
+      </w:r>
+      <w:proofErr w:type="spellStart"/>
+      <w:r>
+        <w:t>registration</w:t>
+      </w:r>
+      <w:proofErr w:type="spellEnd"/>
+      <w:r>
+        <w:t xml:space="preserve"> vervangen met een functionele compositie waardoor </w:t>
+      </w:r>
+      <w:proofErr w:type="spellStart"/>
+      <w:r>
+        <w:rPr>
+          <w:i/>
+        </w:rPr>
+        <w:t>reducers</w:t>
+      </w:r>
+      <w:proofErr w:type="spellEnd"/>
+      <w:r>
+        <w:t xml:space="preserve"> kunnen genest worden i.p.v. een Store die ‘vlak’ is</w:t>
+      </w:r>
+      <w:r>
+        <w:t xml:space="preserve"> en helemaal niet flexibel is i.v.m. nesting, in Flux is het moeilijk om de data te onderscheiden voor verschillende </w:t>
+      </w:r>
+      <w:proofErr w:type="spellStart"/>
+      <w:r>
+        <w:t>requests</w:t>
+      </w:r>
+      <w:proofErr w:type="spellEnd"/>
+      <w:r>
+        <w:t xml:space="preserve"> op de server doordat de Stores onafhankelijke alleenstaande items zijn</w:t>
+      </w:r>
+      <w:r>
+        <w:t>.</w:t>
+      </w:r>
+      <w:r>
+        <w:t xml:space="preserve"> </w:t>
+      </w:r>
+      <w:r>
+        <w:t>D</w:t>
+      </w:r>
+      <w:r>
+        <w:t xml:space="preserve">it lost </w:t>
+      </w:r>
+      <w:proofErr w:type="spellStart"/>
+      <w:r>
+        <w:t>R</w:t>
+      </w:r>
+      <w:r>
+        <w:t>edux</w:t>
+      </w:r>
+      <w:proofErr w:type="spellEnd"/>
+      <w:r>
+        <w:t xml:space="preserve"> op door enkel </w:t>
+      </w:r>
+      <w:r>
+        <w:t>één</w:t>
+      </w:r>
+      <w:r>
+        <w:t xml:space="preserve"> store te bevatten die gemanaged wordt door </w:t>
+      </w:r>
+      <w:proofErr w:type="spellStart"/>
+      <w:r>
+        <w:rPr>
+          <w:i/>
+        </w:rPr>
+        <w:t>reducers</w:t>
+      </w:r>
+      <w:proofErr w:type="spellEnd"/>
+      <w:r>
+        <w:t xml:space="preserve"> in een tree-vorm, waarbij de root </w:t>
+      </w:r>
+      <w:proofErr w:type="spellStart"/>
+      <w:r>
+        <w:t>gereduced</w:t>
+      </w:r>
+      <w:proofErr w:type="spellEnd"/>
+      <w:r>
+        <w:t xml:space="preserve"> wordt, dan de takken die daaruit voortkomen, enzoverder. D</w:t>
+      </w:r>
+      <w:r>
+        <w:t xml:space="preserve">eze </w:t>
+      </w:r>
+      <w:r>
+        <w:t>kan dan</w:t>
+      </w:r>
+      <w:r>
+        <w:t xml:space="preserve"> zeer makkelijk </w:t>
       </w:r>
       <w:r>
         <w:t>de data te</w:t>
       </w:r>
       <w:r>
-        <w:t xml:space="preserve"> refreshen, verschillende states van de store op te slaan</w:t>
+        <w:t xml:space="preserve"> </w:t>
+      </w:r>
+      <w:proofErr w:type="spellStart"/>
+      <w:r>
+        <w:t>refreshen</w:t>
+      </w:r>
+      <w:proofErr w:type="spellEnd"/>
+      <w:r>
+        <w:t xml:space="preserve">, verschillende </w:t>
+      </w:r>
+      <w:proofErr w:type="spellStart"/>
+      <w:r>
+        <w:t>states</w:t>
+      </w:r>
+      <w:proofErr w:type="spellEnd"/>
+      <w:r>
+        <w:t xml:space="preserve"> van de store op te slaan</w:t>
       </w:r>
       <w:r>
         <w:t>, …</w:t>
@@ -6214,16 +8280,44 @@
         <w:t>Door dit laatste</w:t>
       </w:r>
       <w:r>
-        <w:t xml:space="preserve"> is Redux </w:t>
+        <w:t xml:space="preserve"> is </w:t>
+      </w:r>
+      <w:proofErr w:type="spellStart"/>
+      <w:r>
+        <w:t>Redux</w:t>
+      </w:r>
+      <w:proofErr w:type="spellEnd"/>
+      <w:r>
+        <w:t xml:space="preserve"> </w:t>
       </w:r>
       <w:r>
         <w:t xml:space="preserve">dan ook </w:t>
       </w:r>
       <w:r>
-        <w:t>zeer redundant.</w:t>
+        <w:t xml:space="preserve">zeer </w:t>
+      </w:r>
+      <w:r>
+        <w:t>flexibel in termen van redundantie.</w:t>
       </w:r>
     </w:p>
     <w:p/>
+    <w:p>
+      <w:pPr>
+        <w:pStyle w:val="Kop3"/>
+      </w:pPr>
+      <w:r>
+        <w:lastRenderedPageBreak/>
+        <w:t>Gebruik</w:t>
+      </w:r>
+    </w:p>
+    <w:p>
+      <w:pPr>
+        <w:pStyle w:val="Kop3"/>
+      </w:pPr>
+      <w:r>
+        <w:t>Portfolio</w:t>
+      </w:r>
+    </w:p>
     <w:p/>
     <w:p/>
     <w:p>
@@ -6232,29 +8326,35 @@
         <w:spacing w:before="120" w:after="120"/>
         <w:ind w:left="578" w:hanging="578"/>
       </w:pPr>
-      <w:bookmarkStart w:id="31" w:name="_Toc499557200"/>
-      <w:bookmarkStart w:id="32" w:name="_Toc507506598"/>
-      <w:r>
-        <w:lastRenderedPageBreak/>
+      <w:bookmarkStart w:id="32" w:name="_Toc499557200"/>
+      <w:bookmarkStart w:id="33" w:name="_Toc507506598"/>
+      <w:proofErr w:type="spellStart"/>
+      <w:r>
         <w:t>Xamarin</w:t>
       </w:r>
-      <w:bookmarkEnd w:id="31"/>
       <w:bookmarkEnd w:id="32"/>
+      <w:bookmarkEnd w:id="33"/>
+      <w:proofErr w:type="spellEnd"/>
     </w:p>
     <w:p>
       <w:pPr>
         <w:pStyle w:val="Kop3"/>
         <w:spacing w:before="40"/>
       </w:pPr>
-      <w:bookmarkStart w:id="33" w:name="_Toc507506599"/>
+      <w:bookmarkStart w:id="34" w:name="_Toc507506599"/>
       <w:r>
         <w:t>Oorsprong</w:t>
       </w:r>
-      <w:bookmarkEnd w:id="33"/>
-    </w:p>
-    <w:p>
-      <w:r>
-        <w:t xml:space="preserve">Xamarin </w:t>
+      <w:bookmarkEnd w:id="34"/>
+    </w:p>
+    <w:p>
+      <w:proofErr w:type="spellStart"/>
+      <w:r>
+        <w:t>Xamarin</w:t>
+      </w:r>
+      <w:proofErr w:type="spellEnd"/>
+      <w:r>
+        <w:t xml:space="preserve"> </w:t>
       </w:r>
       <w:r>
         <w:t xml:space="preserve">is een development platform </w:t>
@@ -6266,10 +8366,50 @@
         <w:t xml:space="preserve"> software</w:t>
       </w:r>
       <w:r>
-        <w:t xml:space="preserve"> bedrijf opgericht in 2011 door de ingenieurs die Mono, Mono for Android and MonoTouch hebb</w:t>
-      </w:r>
-      <w:r>
-        <w:t xml:space="preserve">en gecreëerd, dit zijn cross-platforme implementaties van het Common Language Infrastructure (CLI) en </w:t>
+        <w:t xml:space="preserve"> bedrijf opgericht in 2011 door de ingenieurs die Mono, Mono </w:t>
+      </w:r>
+      <w:proofErr w:type="spellStart"/>
+      <w:r>
+        <w:t>for</w:t>
+      </w:r>
+      <w:proofErr w:type="spellEnd"/>
+      <w:r>
+        <w:t xml:space="preserve"> Android </w:t>
+      </w:r>
+      <w:proofErr w:type="spellStart"/>
+      <w:r>
+        <w:t>and</w:t>
+      </w:r>
+      <w:proofErr w:type="spellEnd"/>
+      <w:r>
+        <w:t xml:space="preserve"> </w:t>
+      </w:r>
+      <w:proofErr w:type="spellStart"/>
+      <w:r>
+        <w:t>MonoTouch</w:t>
+      </w:r>
+      <w:proofErr w:type="spellEnd"/>
+      <w:r>
+        <w:t xml:space="preserve"> hebb</w:t>
+      </w:r>
+      <w:r>
+        <w:t>en gecreëerd, dit zijn cross-</w:t>
+      </w:r>
+      <w:proofErr w:type="spellStart"/>
+      <w:r>
+        <w:t>platforme</w:t>
+      </w:r>
+      <w:proofErr w:type="spellEnd"/>
+      <w:r>
+        <w:t xml:space="preserve"> implementaties van het Common Language </w:t>
+      </w:r>
+      <w:proofErr w:type="spellStart"/>
+      <w:r>
+        <w:t>Infrastructure</w:t>
+      </w:r>
+      <w:proofErr w:type="spellEnd"/>
+      <w:r>
+        <w:t xml:space="preserve"> (CLI) en </w:t>
       </w:r>
       <w:r>
         <w:t>Microsoft .NET.</w:t>
@@ -6281,13 +8421,37 @@
         <w:t xml:space="preserve"> het development platform</w:t>
       </w:r>
       <w:r>
-        <w:t xml:space="preserve"> Xamarin 2.0 uitgebracht. Deze </w:t>
+        <w:t xml:space="preserve"> </w:t>
+      </w:r>
+      <w:proofErr w:type="spellStart"/>
+      <w:r>
+        <w:t>Xamarin</w:t>
+      </w:r>
+      <w:proofErr w:type="spellEnd"/>
+      <w:r>
+        <w:t xml:space="preserve"> 2.0 uitgebracht. Deze </w:t>
       </w:r>
       <w:r>
         <w:t xml:space="preserve">release </w:t>
       </w:r>
       <w:r>
-        <w:t>had 2 voornamelijke componenten: Xamarin Studio</w:t>
+        <w:t xml:space="preserve">had 2 </w:t>
+      </w:r>
+      <w:proofErr w:type="spellStart"/>
+      <w:r>
+        <w:t>voornamelijke</w:t>
+      </w:r>
+      <w:proofErr w:type="spellEnd"/>
+      <w:r>
+        <w:t xml:space="preserve"> componenten: </w:t>
+      </w:r>
+      <w:proofErr w:type="spellStart"/>
+      <w:r>
+        <w:t>Xamarin</w:t>
+      </w:r>
+      <w:proofErr w:type="spellEnd"/>
+      <w:r>
+        <w:t xml:space="preserve"> Studio</w:t>
       </w:r>
       <w:r>
         <w:t>, een open-source IDE</w:t>
@@ -6299,7 +8463,23 @@
         <w:t>,</w:t>
       </w:r>
       <w:r>
-        <w:t xml:space="preserve"> en een integratie met Visual Studio, Microsoft’s IDE voor het .NET framework, waardoor Visual Studio gebruikt kon worden voor het </w:t>
+        <w:t xml:space="preserve"> en een integratie met Visual Studio, </w:t>
+      </w:r>
+      <w:proofErr w:type="spellStart"/>
+      <w:r>
+        <w:t>Microsoft’s</w:t>
+      </w:r>
+      <w:proofErr w:type="spellEnd"/>
+      <w:r>
+        <w:t xml:space="preserve"> IDE voor het .NET </w:t>
+      </w:r>
+      <w:proofErr w:type="spellStart"/>
+      <w:r>
+        <w:t>framework</w:t>
+      </w:r>
+      <w:proofErr w:type="spellEnd"/>
+      <w:r>
+        <w:t xml:space="preserve">, waardoor Visual Studio gebruikt kon worden voor het </w:t>
       </w:r>
       <w:r>
         <w:t>creëren van applicaties voor Android, iOS en Windows.</w:t>
@@ -6308,16 +8488,48 @@
         <w:t xml:space="preserve"> </w:t>
       </w:r>
       <w:r>
-        <w:t xml:space="preserve">In 2016 werd Xamarin opgekocht door Microsoft en </w:t>
-      </w:r>
-      <w:r>
-        <w:t xml:space="preserve">kondigde Microsoft aan dat de Xamarin SDK </w:t>
-      </w:r>
-      <w:r>
-        <w:t xml:space="preserve">open-sourced zal worden en dat deze zal gebundeld worden als een gratis </w:t>
-      </w:r>
-      <w:r>
-        <w:t>deel binnen Visual Studio’s geintegreerde development omgeving</w:t>
+        <w:t xml:space="preserve">In 2016 werd </w:t>
+      </w:r>
+      <w:proofErr w:type="spellStart"/>
+      <w:r>
+        <w:t>Xamarin</w:t>
+      </w:r>
+      <w:proofErr w:type="spellEnd"/>
+      <w:r>
+        <w:t xml:space="preserve"> opgekocht door Microsoft en </w:t>
+      </w:r>
+      <w:r>
+        <w:t xml:space="preserve">kondigde Microsoft aan dat de </w:t>
+      </w:r>
+      <w:proofErr w:type="spellStart"/>
+      <w:r>
+        <w:t>Xamarin</w:t>
+      </w:r>
+      <w:proofErr w:type="spellEnd"/>
+      <w:r>
+        <w:t xml:space="preserve"> SDK </w:t>
+      </w:r>
+      <w:r>
+        <w:t>open-</w:t>
+      </w:r>
+      <w:proofErr w:type="spellStart"/>
+      <w:r>
+        <w:t>sourced</w:t>
+      </w:r>
+      <w:proofErr w:type="spellEnd"/>
+      <w:r>
+        <w:t xml:space="preserve"> zal worden en dat deze zal gebundeld worden als een gratis </w:t>
+      </w:r>
+      <w:r>
+        <w:t xml:space="preserve">deel binnen Visual Studio’s </w:t>
+      </w:r>
+      <w:proofErr w:type="spellStart"/>
+      <w:r>
+        <w:t>geintegreerde</w:t>
+      </w:r>
+      <w:proofErr w:type="spellEnd"/>
+      <w:r>
+        <w:t xml:space="preserve"> development omgeving</w:t>
       </w:r>
       <w:r>
         <w:t>.</w:t>
@@ -6327,15 +8539,23 @@
       <w:pPr>
         <w:pStyle w:val="Kop3"/>
       </w:pPr>
-      <w:bookmarkStart w:id="34" w:name="_Toc507506600"/>
+      <w:bookmarkStart w:id="35" w:name="_Toc507506600"/>
       <w:r>
         <w:t>Basis</w:t>
       </w:r>
-      <w:bookmarkEnd w:id="34"/>
-    </w:p>
-    <w:p>
-      <w:r>
-        <w:t>Het Xamarin platfor</w:t>
+      <w:bookmarkEnd w:id="35"/>
+    </w:p>
+    <w:p>
+      <w:r>
+        <w:t xml:space="preserve">Het </w:t>
+      </w:r>
+      <w:proofErr w:type="spellStart"/>
+      <w:r>
+        <w:t>Xamarin</w:t>
+      </w:r>
+      <w:proofErr w:type="spellEnd"/>
+      <w:r>
+        <w:t xml:space="preserve"> platfor</w:t>
       </w:r>
       <w:r>
         <w:t xml:space="preserve">m </w:t>
@@ -6344,28 +8564,102 @@
         <w:t>is een .NET omgeving met iOS en Android C#</w:t>
       </w:r>
       <w:r>
-        <w:t xml:space="preserve"> verbonden libraries</w:t>
-      </w:r>
-      <w:r>
-        <w:t>. Onderliggend Xamarin.Android is Mono for Android, en onder Xamarin.iOS is MonoTouch</w:t>
-      </w:r>
-      <w:r>
-        <w:t>. Deze zijn de C# verbindingen tot het native Android en iOS API’s voor het ontwikkelen op mobiele devices en tablets.</w:t>
+        <w:t xml:space="preserve"> verbonden </w:t>
+      </w:r>
+      <w:proofErr w:type="spellStart"/>
+      <w:r>
+        <w:t>libraries</w:t>
+      </w:r>
+      <w:proofErr w:type="spellEnd"/>
+      <w:r>
+        <w:t xml:space="preserve">. Onderliggend </w:t>
+      </w:r>
+      <w:proofErr w:type="spellStart"/>
+      <w:r>
+        <w:t>Xamarin.Android</w:t>
+      </w:r>
+      <w:proofErr w:type="spellEnd"/>
+      <w:r>
+        <w:t xml:space="preserve"> is Mono </w:t>
+      </w:r>
+      <w:proofErr w:type="spellStart"/>
+      <w:r>
+        <w:t>for</w:t>
+      </w:r>
+      <w:proofErr w:type="spellEnd"/>
+      <w:r>
+        <w:t xml:space="preserve"> Android, en onder </w:t>
+      </w:r>
+      <w:proofErr w:type="spellStart"/>
+      <w:r>
+        <w:t>Xamarin.iOS</w:t>
+      </w:r>
+      <w:proofErr w:type="spellEnd"/>
+      <w:r>
+        <w:t xml:space="preserve"> is </w:t>
+      </w:r>
+      <w:proofErr w:type="spellStart"/>
+      <w:r>
+        <w:t>MonoTouch</w:t>
+      </w:r>
+      <w:proofErr w:type="spellEnd"/>
+      <w:r>
+        <w:t xml:space="preserve">. Deze zijn de C# verbindingen tot het native Android en iOS </w:t>
+      </w:r>
+      <w:proofErr w:type="spellStart"/>
+      <w:r>
+        <w:t>API’s</w:t>
+      </w:r>
+      <w:proofErr w:type="spellEnd"/>
+      <w:r>
+        <w:t xml:space="preserve"> voor het ontwikkelen op mobiele </w:t>
+      </w:r>
+      <w:proofErr w:type="spellStart"/>
+      <w:r>
+        <w:t>devices</w:t>
+      </w:r>
+      <w:proofErr w:type="spellEnd"/>
+      <w:r>
+        <w:t xml:space="preserve"> en tablets.</w:t>
       </w:r>
       <w:r>
         <w:t xml:space="preserve"> Dit geeft het vermogen de Android en iOS </w:t>
       </w:r>
       <w:r>
-        <w:t>UI, graphics, … te gebruiken terwijl we enkel C# schrijven.</w:t>
-      </w:r>
-      <w:r>
-        <w:t xml:space="preserve"> Xamarin.Forms is een laag boven de andere UI </w:t>
+        <w:t xml:space="preserve">UI, </w:t>
+      </w:r>
+      <w:proofErr w:type="spellStart"/>
+      <w:r>
+        <w:t>graphics</w:t>
+      </w:r>
+      <w:proofErr w:type="spellEnd"/>
+      <w:r>
+        <w:t>, … te gebruiken terwijl we enkel C# schrijven.</w:t>
+      </w:r>
+      <w:r>
+        <w:t xml:space="preserve"> </w:t>
+      </w:r>
+      <w:proofErr w:type="spellStart"/>
+      <w:r>
+        <w:t>Xamarin.Forms</w:t>
+      </w:r>
+      <w:proofErr w:type="spellEnd"/>
+      <w:r>
+        <w:t xml:space="preserve"> is een laag boven de andere UI </w:t>
       </w:r>
       <w:r>
         <w:t>verbindingen</w:t>
       </w:r>
       <w:r>
-        <w:t>, die zorgt voor een volledig cross-platform UI library.</w:t>
+        <w:t xml:space="preserve">, die zorgt voor een volledig cross-platform UI </w:t>
+      </w:r>
+      <w:proofErr w:type="spellStart"/>
+      <w:r>
+        <w:t>library</w:t>
+      </w:r>
+      <w:proofErr w:type="spellEnd"/>
+      <w:r>
+        <w:t>.</w:t>
       </w:r>
     </w:p>
     <w:p>
@@ -6389,7 +8683,7 @@
                     <pic:cNvPicPr/>
                   </pic:nvPicPr>
                   <pic:blipFill>
-                    <a:blip r:embed="rId37"/>
+                    <a:blip r:embed="rId38"/>
                     <a:stretch>
                       <a:fillRect/>
                     </a:stretch>
@@ -6414,58 +8708,167 @@
       <w:pPr>
         <w:pStyle w:val="Kop3"/>
       </w:pPr>
-      <w:bookmarkStart w:id="35" w:name="_Toc507506601"/>
-      <w:r>
+      <w:bookmarkStart w:id="36" w:name="_Toc507506601"/>
+      <w:proofErr w:type="spellStart"/>
+      <w:r>
+        <w:lastRenderedPageBreak/>
         <w:t>Xamarin.Forms</w:t>
       </w:r>
-      <w:bookmarkEnd w:id="35"/>
-    </w:p>
-    <w:p>
-      <w:r>
-        <w:t xml:space="preserve">Xamarin.Forms is een toolkit van cross-platforme UI-klassen </w:t>
-      </w:r>
-      <w:r>
-        <w:t xml:space="preserve">gebouwd boven de meer fundamentele platform-spcifieke UI klassen: Xamarin.Android en Xamarin.iOS. </w:t>
-      </w:r>
+      <w:bookmarkEnd w:id="36"/>
+      <w:proofErr w:type="spellEnd"/>
+    </w:p>
+    <w:p>
+      <w:proofErr w:type="spellStart"/>
+      <w:r>
+        <w:t>Xamarin.Forms</w:t>
+      </w:r>
+      <w:proofErr w:type="spellEnd"/>
+      <w:r>
+        <w:t xml:space="preserve"> is een </w:t>
+      </w:r>
+      <w:proofErr w:type="spellStart"/>
+      <w:r>
+        <w:t>toolkit</w:t>
+      </w:r>
+      <w:proofErr w:type="spellEnd"/>
+      <w:r>
+        <w:t xml:space="preserve"> van cross-</w:t>
+      </w:r>
+      <w:proofErr w:type="spellStart"/>
+      <w:r>
+        <w:t>platforme</w:t>
+      </w:r>
+      <w:proofErr w:type="spellEnd"/>
+      <w:r>
+        <w:t xml:space="preserve"> UI-klassen </w:t>
+      </w:r>
+      <w:r>
+        <w:t>gebouwd boven de meer fundamentele platform-</w:t>
+      </w:r>
+      <w:proofErr w:type="spellStart"/>
+      <w:r>
+        <w:t>spcifieke</w:t>
+      </w:r>
+      <w:proofErr w:type="spellEnd"/>
+      <w:r>
+        <w:t xml:space="preserve"> UI klassen: </w:t>
+      </w:r>
+      <w:proofErr w:type="spellStart"/>
+      <w:r>
+        <w:t>Xamarin.Android</w:t>
+      </w:r>
+      <w:proofErr w:type="spellEnd"/>
+      <w:r>
+        <w:t xml:space="preserve"> en </w:t>
+      </w:r>
+      <w:proofErr w:type="spellStart"/>
+      <w:r>
+        <w:t>Xamarin.iOS</w:t>
+      </w:r>
+      <w:proofErr w:type="spellEnd"/>
+      <w:r>
+        <w:t xml:space="preserve">. </w:t>
+      </w:r>
+      <w:proofErr w:type="spellStart"/>
       <w:r>
         <w:t>Xamarin.</w:t>
       </w:r>
       <w:r>
-        <w:t>Android en Xamarin.</w:t>
+        <w:t>Android</w:t>
+      </w:r>
+      <w:proofErr w:type="spellEnd"/>
+      <w:r>
+        <w:t xml:space="preserve"> en </w:t>
+      </w:r>
+      <w:proofErr w:type="spellStart"/>
+      <w:r>
+        <w:t>Xamarin.</w:t>
       </w:r>
       <w:r>
         <w:t>iOS</w:t>
       </w:r>
+      <w:proofErr w:type="spellEnd"/>
       <w:r>
         <w:t xml:space="preserve"> voorzien </w:t>
       </w:r>
-      <w:r>
-        <w:t xml:space="preserve">gemapte klassen aan hun respectievelijk native UI SDK’s: iOS UIKit en Android SDK. </w:t>
-      </w:r>
-      <w:r>
-        <w:t xml:space="preserve">Xamarin.Forms verbind </w:t>
+      <w:proofErr w:type="spellStart"/>
+      <w:r>
+        <w:t>gemapte</w:t>
+      </w:r>
+      <w:proofErr w:type="spellEnd"/>
+      <w:r>
+        <w:t xml:space="preserve"> klassen aan hun respectievelijk native UI </w:t>
+      </w:r>
+      <w:proofErr w:type="spellStart"/>
+      <w:r>
+        <w:t>SDK’s</w:t>
+      </w:r>
+      <w:proofErr w:type="spellEnd"/>
+      <w:r>
+        <w:t xml:space="preserve">: iOS </w:t>
+      </w:r>
+      <w:proofErr w:type="spellStart"/>
+      <w:r>
+        <w:t>UIKit</w:t>
+      </w:r>
+      <w:proofErr w:type="spellEnd"/>
+      <w:r>
+        <w:t xml:space="preserve"> en Android SDK. </w:t>
+      </w:r>
+      <w:proofErr w:type="spellStart"/>
+      <w:r>
+        <w:t>Xamarin.Forms</w:t>
+      </w:r>
+      <w:proofErr w:type="spellEnd"/>
+      <w:r>
+        <w:t xml:space="preserve"> verbind </w:t>
       </w:r>
       <w:r>
         <w:t xml:space="preserve">zich ook direct aan de native Windows Phone SDK. Dit voorziet een </w:t>
       </w:r>
       <w:r>
-        <w:t xml:space="preserve">set van UI-componenten die allemaal in de 3 native </w:t>
-      </w:r>
-      <w:r>
-        <w:lastRenderedPageBreak/>
-        <w:t xml:space="preserve">operating systemen kunnen </w:t>
-      </w:r>
-      <w:r>
-        <w:t>gerendered worden</w:t>
+        <w:t xml:space="preserve">set van UI-componenten die allemaal in de 3 native operating systemen kunnen </w:t>
+      </w:r>
+      <w:proofErr w:type="spellStart"/>
+      <w:r>
+        <w:t>gerendered</w:t>
+      </w:r>
+      <w:proofErr w:type="spellEnd"/>
+      <w:r>
+        <w:t xml:space="preserve"> worden</w:t>
       </w:r>
       <w:r>
         <w:t xml:space="preserve"> en dus allen cross-platform zijn.</w:t>
       </w:r>
       <w:r>
-        <w:t xml:space="preserve"> Deze elementen zijn gebuild met Extensible Application Markup Language (XAML) of zijn gecodeerd in C#</w:t>
-      </w:r>
-      <w:r>
-        <w:t xml:space="preserve"> via de Page, Layout en View klassen. </w:t>
+        <w:t xml:space="preserve"> Deze elementen zijn gebuild met </w:t>
+      </w:r>
+      <w:proofErr w:type="spellStart"/>
+      <w:r>
+        <w:t>Extensible</w:t>
+      </w:r>
+      <w:proofErr w:type="spellEnd"/>
+      <w:r>
+        <w:t xml:space="preserve"> Application </w:t>
+      </w:r>
+      <w:proofErr w:type="spellStart"/>
+      <w:r>
+        <w:t>Markup</w:t>
+      </w:r>
+      <w:proofErr w:type="spellEnd"/>
+      <w:r>
+        <w:t xml:space="preserve"> Language (XAML) of zijn gecodeerd in C#</w:t>
+      </w:r>
+      <w:r>
+        <w:t xml:space="preserve"> via de Page, </w:t>
+      </w:r>
+      <w:proofErr w:type="spellStart"/>
+      <w:r>
+        <w:t>Layout</w:t>
+      </w:r>
+      <w:proofErr w:type="spellEnd"/>
+      <w:r>
+        <w:t xml:space="preserve"> en View klassen. </w:t>
       </w:r>
       <w:r>
         <w:t xml:space="preserve">Hierdoor </w:t>
@@ -6480,19 +8883,67 @@
         <w:t xml:space="preserve">Om </w:t>
       </w:r>
       <w:r>
-        <w:t xml:space="preserve">een goede architectuur en herbruikbaarheid te bekomen, gebruikt een Xamarin.Forms cross-platform oplossing </w:t>
-      </w:r>
-      <w:r>
-        <w:t>dikwijls gedeelde C# applicatie code die de business logic en de data access layer bevat</w:t>
-      </w:r>
-      <w:r>
-        <w:t>. Dit wordt aangeduid als de Core Library</w:t>
-      </w:r>
-      <w:r>
-        <w:t xml:space="preserve">. De Xamarin.Forms UI layer is ook C# </w:t>
-      </w:r>
-      <w:r>
-        <w:t xml:space="preserve">en de kleine layers is </w:t>
+        <w:t xml:space="preserve">een goede architectuur en herbruikbaarheid te bekomen, gebruikt een </w:t>
+      </w:r>
+      <w:proofErr w:type="spellStart"/>
+      <w:r>
+        <w:t>Xamarin.Forms</w:t>
+      </w:r>
+      <w:proofErr w:type="spellEnd"/>
+      <w:r>
+        <w:t xml:space="preserve"> cross-platform oplossing </w:t>
+      </w:r>
+      <w:r>
+        <w:t xml:space="preserve">dikwijls gedeelde C# applicatie code die de business logic en de data access </w:t>
+      </w:r>
+      <w:proofErr w:type="spellStart"/>
+      <w:r>
+        <w:t>layer</w:t>
+      </w:r>
+      <w:proofErr w:type="spellEnd"/>
+      <w:r>
+        <w:t xml:space="preserve"> bevat</w:t>
+      </w:r>
+      <w:r>
+        <w:t xml:space="preserve">. Dit wordt aangeduid als de </w:t>
+      </w:r>
+      <w:proofErr w:type="spellStart"/>
+      <w:r>
+        <w:t>Core</w:t>
+      </w:r>
+      <w:proofErr w:type="spellEnd"/>
+      <w:r>
+        <w:t xml:space="preserve"> Library</w:t>
+      </w:r>
+      <w:r>
+        <w:t xml:space="preserve">. De </w:t>
+      </w:r>
+      <w:proofErr w:type="spellStart"/>
+      <w:r>
+        <w:t>Xamarin.Forms</w:t>
+      </w:r>
+      <w:proofErr w:type="spellEnd"/>
+      <w:r>
+        <w:t xml:space="preserve"> UI </w:t>
+      </w:r>
+      <w:proofErr w:type="spellStart"/>
+      <w:r>
+        <w:t>layer</w:t>
+      </w:r>
+      <w:proofErr w:type="spellEnd"/>
+      <w:r>
+        <w:t xml:space="preserve"> is ook C# </w:t>
+      </w:r>
+      <w:r>
+        <w:t xml:space="preserve">en de kleine </w:t>
+      </w:r>
+      <w:proofErr w:type="spellStart"/>
+      <w:r>
+        <w:t>layers</w:t>
+      </w:r>
+      <w:proofErr w:type="spellEnd"/>
+      <w:r>
+        <w:t xml:space="preserve"> is </w:t>
       </w:r>
       <w:r>
         <w:t xml:space="preserve">een </w:t>
@@ -6534,7 +8985,7 @@
                     <pic:cNvPicPr/>
                   </pic:nvPicPr>
                   <pic:blipFill>
-                    <a:blip r:embed="rId38"/>
+                    <a:blip r:embed="rId39"/>
                     <a:stretch>
                       <a:fillRect/>
                     </a:stretch>
@@ -6560,7 +9011,15 @@
     </w:p>
     <w:p>
       <w:r>
-        <w:t xml:space="preserve">De trade-off is </w:t>
+        <w:t xml:space="preserve">De </w:t>
+      </w:r>
+      <w:proofErr w:type="spellStart"/>
+      <w:r>
+        <w:t>trade</w:t>
+      </w:r>
+      <w:proofErr w:type="spellEnd"/>
+      <w:r>
+        <w:t xml:space="preserve">-off is </w:t>
       </w:r>
       <w:r>
         <w:t>dus de veelz</w:t>
@@ -6569,10 +9028,26 @@
         <w:t>ij</w:t>
       </w:r>
       <w:r>
-        <w:t>digheid van Xamarin.Forms tegenover de volledige features en functionaliteit van de platform</w:t>
-      </w:r>
-      <w:r>
-        <w:t>-specifieke UI’s.</w:t>
+        <w:t xml:space="preserve">digheid van </w:t>
+      </w:r>
+      <w:proofErr w:type="spellStart"/>
+      <w:r>
+        <w:t>Xamarin.Forms</w:t>
+      </w:r>
+      <w:proofErr w:type="spellEnd"/>
+      <w:r>
+        <w:t xml:space="preserve"> tegenover de volledige features en functionaliteit van de platform</w:t>
+      </w:r>
+      <w:r>
+        <w:t xml:space="preserve">-specifieke </w:t>
+      </w:r>
+      <w:proofErr w:type="spellStart"/>
+      <w:r>
+        <w:t>UI’s</w:t>
+      </w:r>
+      <w:proofErr w:type="spellEnd"/>
+      <w:r>
+        <w:t>.</w:t>
       </w:r>
     </w:p>
     <w:p/>
@@ -6595,14 +9070,18 @@
         <w:spacing w:before="120" w:after="120"/>
         <w:ind w:left="578" w:hanging="578"/>
       </w:pPr>
-      <w:bookmarkStart w:id="36" w:name="_Toc499557202"/>
-      <w:bookmarkStart w:id="37" w:name="_Toc507506602"/>
-      <w:r>
-        <w:lastRenderedPageBreak/>
-        <w:t>Apache Cordova</w:t>
-      </w:r>
-      <w:bookmarkEnd w:id="36"/>
+      <w:bookmarkStart w:id="37" w:name="_Toc499557202"/>
+      <w:bookmarkStart w:id="38" w:name="_Toc507506602"/>
+      <w:r>
+        <w:t xml:space="preserve">Apache </w:t>
+      </w:r>
+      <w:proofErr w:type="spellStart"/>
+      <w:r>
+        <w:t>Cordova</w:t>
+      </w:r>
       <w:bookmarkEnd w:id="37"/>
+      <w:bookmarkEnd w:id="38"/>
+      <w:proofErr w:type="spellEnd"/>
     </w:p>
     <w:p>
       <w:pPr>
@@ -6760,14 +9239,13 @@
         <w:spacing w:before="240" w:after="480"/>
         <w:ind w:left="431" w:hanging="431"/>
       </w:pPr>
-      <w:bookmarkStart w:id="38" w:name="_Toc499557203"/>
-      <w:bookmarkStart w:id="39" w:name="_Toc507506603"/>
-      <w:r>
-        <w:lastRenderedPageBreak/>
+      <w:bookmarkStart w:id="39" w:name="_Toc499557203"/>
+      <w:bookmarkStart w:id="40" w:name="_Toc507506603"/>
+      <w:r>
         <w:t>Applicatie</w:t>
       </w:r>
-      <w:bookmarkEnd w:id="38"/>
       <w:bookmarkEnd w:id="39"/>
+      <w:bookmarkEnd w:id="40"/>
     </w:p>
     <w:p>
       <w:pPr>
@@ -6813,7 +9291,7 @@
                     </pic:cNvPicPr>
                   </pic:nvPicPr>
                   <pic:blipFill rotWithShape="1">
-                    <a:blip r:embed="rId39">
+                    <a:blip r:embed="rId40">
                       <a:extLst>
                         <a:ext uri="{28A0092B-C50C-407E-A947-70E740481C1C}">
                           <a14:useLocalDpi xmlns:a14="http://schemas.microsoft.com/office/drawing/2010/main" val="0"/>
@@ -6872,7 +9350,15 @@
         <w:t xml:space="preserve"> </w:t>
       </w:r>
       <w:r>
-        <w:t xml:space="preserve">De layout zal op de </w:t>
+        <w:t xml:space="preserve">De </w:t>
+      </w:r>
+      <w:proofErr w:type="spellStart"/>
+      <w:r>
+        <w:t>layout</w:t>
+      </w:r>
+      <w:proofErr w:type="spellEnd"/>
+      <w:r>
+        <w:t xml:space="preserve"> zal op de </w:t>
       </w:r>
       <w:r>
         <w:t xml:space="preserve">platformen wel verschillen van elkaar afhankelijk van welke componenten beschikbaar zijn </w:t>
@@ -6940,19 +9426,35 @@
     </w:p>
     <w:p>
       <w:r>
-        <w:t xml:space="preserve">Om een voorbeeld applicatie te bouwen is er een JSON bestand geüpload op een webserver zodat we deze kunnen aanspreken op elk apparaat via het internet. Dit JSON-bestand bevat alle gegevens over de programmatie van de kanalen, alle metadata van de kanalen, het feit dat het programma momenteel aan het opnemen is, … en is gemakkelijk aan te spreken in alle programmeertalen zodat we consequent kunnen zijn bij de verschillende plaformen. Eveneens is dit een kleine database met 23 kanalen zodat </w:t>
+        <w:t>Om een voorbeeld applicatie te bouwen is er een JSON bestand geüpload op een webserver</w:t>
+      </w:r>
+      <w:r>
+        <w:t xml:space="preserve"> met behulp van www.myjson.com</w:t>
+      </w:r>
+      <w:r>
+        <w:t xml:space="preserve"> zodat we deze kunnen aanspreken op elk apparaat via het internet. Dit JSON-bestand bevat alle gegevens over de programmatie van de kanalen, alle metadata van de kanalen, het feit dat het programma momenteel aan het opnemen is, … en is gemakkelijk aan te spreken in alle programmeertalen zodat we consequent kunnen zijn bij de verschillende </w:t>
+      </w:r>
+      <w:proofErr w:type="spellStart"/>
+      <w:r>
+        <w:t>plaformen</w:t>
+      </w:r>
+      <w:proofErr w:type="spellEnd"/>
+      <w:r>
+        <w:t xml:space="preserve">. Eveneens is dit een kleine database met 23 kanalen zodat </w:t>
       </w:r>
       <w:r>
         <w:t xml:space="preserve">eventuele </w:t>
       </w:r>
-      <w:r>
-        <w:t>performantie-problemen niet onnodig groot zijn en nog op dezelfde manier kunnen beoordeeld worden.</w:t>
-      </w:r>
-    </w:p>
-    <w:p>
-      <w:bookmarkStart w:id="40" w:name="_GoBack"/>
-      <w:bookmarkEnd w:id="40"/>
-    </w:p>
+      <w:proofErr w:type="spellStart"/>
+      <w:r>
+        <w:t>performantie</w:t>
+      </w:r>
+      <w:proofErr w:type="spellEnd"/>
+      <w:r>
+        <w:t>-problemen niet onnodig groot zijn en nog op dezelfde manier kunnen beoordeeld worden.</w:t>
+      </w:r>
+    </w:p>
+    <w:p/>
     <w:p/>
     <w:p>
       <w:r>
@@ -7014,8 +9516,13 @@
         <w:pStyle w:val="Kop3"/>
       </w:pPr>
       <w:bookmarkStart w:id="45" w:name="_Toc507506606"/>
-      <w:r>
-        <w:t>React Native</w:t>
+      <w:proofErr w:type="spellStart"/>
+      <w:r>
+        <w:t>React</w:t>
+      </w:r>
+      <w:proofErr w:type="spellEnd"/>
+      <w:r>
+        <w:t xml:space="preserve"> Native</w:t>
       </w:r>
       <w:bookmarkEnd w:id="45"/>
     </w:p>
@@ -7024,13 +9531,37 @@
         <w:t xml:space="preserve">Voor </w:t>
       </w:r>
       <w:r>
-        <w:t xml:space="preserve">te beginnen aan een React Native applicatie, heb je </w:t>
-      </w:r>
-      <w:r>
-        <w:t xml:space="preserve">een Javascript-library </w:t>
-      </w:r>
-      <w:r>
-        <w:t>en een React-framework nodig. Via Node.js</w:t>
+        <w:t xml:space="preserve">te beginnen aan een </w:t>
+      </w:r>
+      <w:proofErr w:type="spellStart"/>
+      <w:r>
+        <w:t>React</w:t>
+      </w:r>
+      <w:proofErr w:type="spellEnd"/>
+      <w:r>
+        <w:t xml:space="preserve"> Native applicatie, heb je </w:t>
+      </w:r>
+      <w:r>
+        <w:t>een Javascript-</w:t>
+      </w:r>
+      <w:proofErr w:type="spellStart"/>
+      <w:r>
+        <w:t>library</w:t>
+      </w:r>
+      <w:proofErr w:type="spellEnd"/>
+      <w:r>
+        <w:t xml:space="preserve"> </w:t>
+      </w:r>
+      <w:r>
+        <w:t xml:space="preserve">en een </w:t>
+      </w:r>
+      <w:proofErr w:type="spellStart"/>
+      <w:r>
+        <w:t>React-framework</w:t>
+      </w:r>
+      <w:proofErr w:type="spellEnd"/>
+      <w:r>
+        <w:t xml:space="preserve"> nodig. Via Node.js</w:t>
       </w:r>
       <w:r>
         <w:t>,</w:t>
@@ -7044,20 +9575,65 @@
       <w:r>
         <w:t xml:space="preserve">voor Javascript-toepassingen die we gewoonweg gebruiken met behulp van de </w:t>
       </w:r>
-      <w:r>
-        <w:t>command prompt van de PC</w:t>
+      <w:proofErr w:type="spellStart"/>
+      <w:r>
+        <w:t>command</w:t>
+      </w:r>
+      <w:proofErr w:type="spellEnd"/>
+      <w:r>
+        <w:t xml:space="preserve"> prompt van de PC</w:t>
       </w:r>
       <w:r>
         <w:t xml:space="preserve">, installeren we </w:t>
       </w:r>
       <w:r>
-        <w:t>“Create React Native App”</w:t>
-      </w:r>
-      <w:r>
-        <w:t xml:space="preserve">. In dit framework zit alles in dat we nodig hebben, zodra we dit geinstalleerd hebben kunnen we </w:t>
-      </w:r>
-      <w:r>
-        <w:t>een React Native project opzetten</w:t>
+        <w:t>“</w:t>
+      </w:r>
+      <w:proofErr w:type="spellStart"/>
+      <w:r>
+        <w:t>Create</w:t>
+      </w:r>
+      <w:proofErr w:type="spellEnd"/>
+      <w:r>
+        <w:t xml:space="preserve"> </w:t>
+      </w:r>
+      <w:proofErr w:type="spellStart"/>
+      <w:r>
+        <w:t>React</w:t>
+      </w:r>
+      <w:proofErr w:type="spellEnd"/>
+      <w:r>
+        <w:t xml:space="preserve"> Native App”</w:t>
+      </w:r>
+      <w:r>
+        <w:t xml:space="preserve">. In dit </w:t>
+      </w:r>
+      <w:proofErr w:type="spellStart"/>
+      <w:r>
+        <w:t>framework</w:t>
+      </w:r>
+      <w:proofErr w:type="spellEnd"/>
+      <w:r>
+        <w:t xml:space="preserve"> zit alles in dat we nodig hebben, zodra we dit </w:t>
+      </w:r>
+      <w:proofErr w:type="spellStart"/>
+      <w:r>
+        <w:t>geinstalleerd</w:t>
+      </w:r>
+      <w:proofErr w:type="spellEnd"/>
+      <w:r>
+        <w:t xml:space="preserve"> hebben kunnen we </w:t>
+      </w:r>
+      <w:r>
+        <w:t xml:space="preserve">een </w:t>
+      </w:r>
+      <w:proofErr w:type="spellStart"/>
+      <w:r>
+        <w:t>React</w:t>
+      </w:r>
+      <w:proofErr w:type="spellEnd"/>
+      <w:r>
+        <w:t xml:space="preserve"> Native project opzetten</w:t>
       </w:r>
       <w:r>
         <w:t xml:space="preserve">. Dit project kunnen we via een tekst-editor </w:t>
@@ -7078,7 +9654,15 @@
         <w:t>om een voorbeeld van on</w:t>
       </w:r>
       <w:r>
-        <w:t xml:space="preserve">ze applicatie te projecteren. Dit framework opzetten in zijn geheel </w:t>
+        <w:t xml:space="preserve">ze applicatie te projecteren. Dit </w:t>
+      </w:r>
+      <w:proofErr w:type="spellStart"/>
+      <w:r>
+        <w:t>framework</w:t>
+      </w:r>
+      <w:proofErr w:type="spellEnd"/>
+      <w:r>
+        <w:t xml:space="preserve"> opzetten in zijn geheel </w:t>
       </w:r>
       <w:r>
         <w:t>duurde zo’n 1u in totaal.</w:t>
@@ -7093,7 +9677,15 @@
         <w:t>S</w:t>
       </w:r>
       <w:r>
-        <w:t>tudio of Xcode gebruiken</w:t>
+        <w:t xml:space="preserve">tudio of </w:t>
+      </w:r>
+      <w:proofErr w:type="spellStart"/>
+      <w:r>
+        <w:t>Xcode</w:t>
+      </w:r>
+      <w:proofErr w:type="spellEnd"/>
+      <w:r>
+        <w:t xml:space="preserve"> gebruiken</w:t>
       </w:r>
       <w:r>
         <w:t xml:space="preserve"> </w:t>
@@ -7119,10 +9711,39 @@
         <w:t xml:space="preserve">. </w:t>
       </w:r>
       <w:r>
-        <w:t>Wat opviel bij het gebruiken van de RN-framework was dat bij errors</w:t>
-      </w:r>
-      <w:r>
-        <w:t xml:space="preserve"> het debuggen niet vlot verliep. Errors gaven errors aan op plaatsen die </w:t>
+        <w:t>Wat opviel bij het gebruiken van de RN-</w:t>
+      </w:r>
+      <w:proofErr w:type="spellStart"/>
+      <w:r>
+        <w:t>framework</w:t>
+      </w:r>
+      <w:proofErr w:type="spellEnd"/>
+      <w:r>
+        <w:t xml:space="preserve"> was dat bij </w:t>
+      </w:r>
+      <w:proofErr w:type="spellStart"/>
+      <w:r>
+        <w:t>errors</w:t>
+      </w:r>
+      <w:proofErr w:type="spellEnd"/>
+      <w:r>
+        <w:t xml:space="preserve"> het debuggen niet vlot verliep. </w:t>
+      </w:r>
+      <w:proofErr w:type="spellStart"/>
+      <w:r>
+        <w:t>Errors</w:t>
+      </w:r>
+      <w:proofErr w:type="spellEnd"/>
+      <w:r>
+        <w:t xml:space="preserve"> gaven </w:t>
+      </w:r>
+      <w:proofErr w:type="spellStart"/>
+      <w:r>
+        <w:t>errors</w:t>
+      </w:r>
+      <w:proofErr w:type="spellEnd"/>
+      <w:r>
+        <w:t xml:space="preserve"> aan op plaatsen die </w:t>
       </w:r>
       <w:r>
         <w:t xml:space="preserve">niet het probleem waren, problemen met de emulator, </w:t>
@@ -7163,11 +9784,20 @@
         <w:t xml:space="preserve"> en alles niet meer vlot verliep </w:t>
       </w:r>
       <w:r>
-        <w:t>zoals bij het Expo-build proces.</w:t>
-      </w:r>
-    </w:p>
-    <w:p>
-      <w:r>
+        <w:t>zoals bij het Expo-</w:t>
+      </w:r>
+      <w:proofErr w:type="spellStart"/>
+      <w:r>
+        <w:t>build</w:t>
+      </w:r>
+      <w:proofErr w:type="spellEnd"/>
+      <w:r>
+        <w:t xml:space="preserve"> proces.</w:t>
+      </w:r>
+    </w:p>
+    <w:p>
+      <w:r>
+        <w:lastRenderedPageBreak/>
         <w:t>Door deze problemen werd ook een simpel project tijdrovend</w:t>
       </w:r>
       <w:r>
@@ -7196,7 +9826,6 @@
       <w:bookmarkStart w:id="46" w:name="_Toc499557206"/>
       <w:bookmarkStart w:id="47" w:name="_Toc507506607"/>
       <w:r>
-        <w:lastRenderedPageBreak/>
         <w:t>Snelheid en geheugen</w:t>
       </w:r>
       <w:bookmarkEnd w:id="46"/>
@@ -7211,10 +9840,15 @@
       <w:bookmarkStart w:id="48" w:name="_Toc499557207"/>
       <w:bookmarkStart w:id="49" w:name="_Toc507506608"/>
       <w:r>
-        <w:t>User experience</w:t>
+        <w:t xml:space="preserve">User </w:t>
+      </w:r>
+      <w:proofErr w:type="spellStart"/>
+      <w:r>
+        <w:t>experience</w:t>
       </w:r>
       <w:bookmarkEnd w:id="48"/>
       <w:bookmarkEnd w:id="49"/>
+      <w:proofErr w:type="spellEnd"/>
     </w:p>
     <w:p>
       <w:pPr>
@@ -7251,9 +9885,9 @@
         <w:spacing w:before="240" w:after="480"/>
         <w:ind w:left="431" w:hanging="431"/>
         <w:sectPr>
-          <w:headerReference w:type="default" r:id="rId40"/>
-          <w:footerReference w:type="even" r:id="rId41"/>
-          <w:footerReference w:type="default" r:id="rId42"/>
+          <w:headerReference w:type="default" r:id="rId41"/>
+          <w:footerReference w:type="even" r:id="rId42"/>
+          <w:footerReference w:type="default" r:id="rId43"/>
           <w:pgSz w:w="11906" w:h="16838" w:code="9"/>
           <w:pgMar w:top="1417" w:right="1417" w:bottom="1417" w:left="1417" w:header="708" w:footer="708" w:gutter="0"/>
           <w:pgNumType w:fmt="lowerRoman" w:start="1"/>
@@ -7293,7 +9927,7 @@
       </w:r>
     </w:p>
     <w:p>
-      <w:hyperlink r:id="rId43" w:history="1">
+      <w:hyperlink r:id="rId44" w:history="1">
         <w:r>
           <w:rPr>
             <w:rStyle w:val="Hyperlink"/>
@@ -7303,7 +9937,7 @@
       </w:hyperlink>
     </w:p>
     <w:p>
-      <w:hyperlink r:id="rId44" w:history="1">
+      <w:hyperlink r:id="rId45" w:history="1">
         <w:r>
           <w:rPr>
             <w:rStyle w:val="Hyperlink"/>
@@ -7461,11 +10095,11 @@
     <w:p>
       <w:pPr>
         <w:sectPr>
-          <w:headerReference w:type="even" r:id="rId45"/>
-          <w:headerReference w:type="default" r:id="rId46"/>
-          <w:footerReference w:type="even" r:id="rId47"/>
-          <w:footerReference w:type="default" r:id="rId48"/>
-          <w:footerReference w:type="first" r:id="rId49"/>
+          <w:headerReference w:type="even" r:id="rId46"/>
+          <w:headerReference w:type="default" r:id="rId47"/>
+          <w:footerReference w:type="even" r:id="rId48"/>
+          <w:footerReference w:type="default" r:id="rId49"/>
+          <w:footerReference w:type="first" r:id="rId50"/>
           <w:type w:val="oddPage"/>
           <w:pgSz w:w="11906" w:h="16838"/>
           <w:pgMar w:top="1418" w:right="1418" w:bottom="1418" w:left="1418" w:header="709" w:footer="709" w:gutter="0"/>
@@ -7484,7 +10118,7 @@
     <w:p>
       <w:pPr>
         <w:sectPr>
-          <w:footerReference w:type="default" r:id="rId50"/>
+          <w:footerReference w:type="default" r:id="rId51"/>
           <w:pgSz w:w="11906" w:h="16838"/>
           <w:pgMar w:top="1418" w:right="1418" w:bottom="1418" w:left="1418" w:header="709" w:footer="709" w:gutter="0"/>
           <w:pgNumType w:start="1"/>
@@ -7550,8 +10184,13 @@
         <w:spacing w:after="0"/>
         <w:ind w:right="113"/>
       </w:pPr>
-      <w:r>
-        <w:t>Kleinhoefstraat 4</w:t>
+      <w:proofErr w:type="spellStart"/>
+      <w:r>
+        <w:t>Kleinhoefstraat</w:t>
+      </w:r>
+      <w:proofErr w:type="spellEnd"/>
+      <w:r>
+        <w:t xml:space="preserve"> 4</w:t>
       </w:r>
     </w:p>
     <w:p>
@@ -7599,7 +10238,7 @@
         <w:spacing w:after="0"/>
         <w:ind w:right="113"/>
       </w:pPr>
-      <w:hyperlink r:id="rId51" w:history="1">
+      <w:hyperlink r:id="rId52" w:history="1">
         <w:r>
           <w:rPr>
             <w:rStyle w:val="Hyperlink"/>
@@ -7637,10 +10276,10 @@
     <w:p/>
     <w:p/>
     <w:sectPr>
-      <w:headerReference w:type="even" r:id="rId52"/>
-      <w:headerReference w:type="default" r:id="rId53"/>
-      <w:footerReference w:type="even" r:id="rId54"/>
-      <w:footerReference w:type="default" r:id="rId55"/>
+      <w:headerReference w:type="even" r:id="rId53"/>
+      <w:headerReference w:type="default" r:id="rId54"/>
+      <w:footerReference w:type="even" r:id="rId55"/>
+      <w:footerReference w:type="default" r:id="rId56"/>
       <w:type w:val="evenPage"/>
       <w:pgSz w:w="11906" w:h="16838" w:code="9"/>
       <w:pgMar w:top="1418" w:right="1418" w:bottom="1418" w:left="1418" w:header="567" w:footer="567" w:gutter="0"/>
@@ -8588,14 +11227,30 @@
     <w:r>
       <w:t xml:space="preserve"> | </w:t>
     </w:r>
-    <w:fldSimple w:instr=" STYLEREF  &quot;_Titelinhoudsopgave&quot;  \* MERGEFORMAT ">
-      <w:r>
-        <w:rPr>
-          <w:noProof/>
-        </w:rPr>
-        <w:t>Inhoud</w:t>
-      </w:r>
-    </w:fldSimple>
+    <w:r>
+      <w:fldChar w:fldCharType="begin"/>
+    </w:r>
+    <w:r>
+      <w:instrText xml:space="preserve"> S</w:instrText>
+    </w:r>
+    <w:r>
+      <w:instrText xml:space="preserve">TYLEREF  "_Titelinhoudsopgave"  \* MERGEFORMAT </w:instrText>
+    </w:r>
+    <w:r>
+      <w:fldChar w:fldCharType="separate"/>
+    </w:r>
+    <w:r>
+      <w:rPr>
+        <w:noProof/>
+      </w:rPr>
+      <w:t>Inhoud</w:t>
+    </w:r>
+    <w:r>
+      <w:rPr>
+        <w:noProof/>
+      </w:rPr>
+      <w:fldChar w:fldCharType="end"/>
+    </w:r>
   </w:p>
 </w:ftr>
 </file>
@@ -8879,15 +11534,29 @@
     <w:r>
       <w:t xml:space="preserve"> | </w:t>
     </w:r>
-    <w:fldSimple w:instr=" STYLEREF  &quot;1&quot;  \* MERGEFORMAT ">
-      <w:r>
-        <w:rPr>
-          <w:noProof/>
-          <w:lang w:val="en-US"/>
-        </w:rPr>
-        <w:t>Inleiding</w:t>
-      </w:r>
-    </w:fldSimple>
+    <w:r>
+      <w:fldChar w:fldCharType="begin"/>
+    </w:r>
+    <w:r>
+      <w:instrText xml:space="preserve"> STYLEREF  "1"  \* MERGEFORMAT </w:instrText>
+    </w:r>
+    <w:r>
+      <w:fldChar w:fldCharType="separate"/>
+    </w:r>
+    <w:r>
+      <w:rPr>
+        <w:noProof/>
+        <w:lang w:val="en-US"/>
+      </w:rPr>
+      <w:t>Inleiding</w:t>
+    </w:r>
+    <w:r>
+      <w:rPr>
+        <w:noProof/>
+        <w:lang w:val="en-US"/>
+      </w:rPr>
+      <w:fldChar w:fldCharType="end"/>
+    </w:r>
   </w:p>
 </w:ftr>
 </file>
@@ -10464,6 +13133,119 @@
     </w:lvl>
   </w:abstractNum>
   <w:abstractNum w:abstractNumId="16" w15:restartNumberingAfterBreak="0">
+    <w:nsid w:val="390D6DE4"/>
+    <w:multiLevelType w:val="hybridMultilevel"/>
+    <w:tmpl w:val="40DC8AF8"/>
+    <w:lvl w:ilvl="0" w:tplc="08130001">
+      <w:start w:val="1"/>
+      <w:numFmt w:val="bullet"/>
+      <w:lvlText w:val=""/>
+      <w:lvlJc w:val="left"/>
+      <w:pPr>
+        <w:ind w:left="720" w:hanging="360"/>
+      </w:pPr>
+      <w:rPr>
+        <w:rFonts w:ascii="Symbol" w:hAnsi="Symbol" w:hint="default"/>
+      </w:rPr>
+    </w:lvl>
+    <w:lvl w:ilvl="1" w:tplc="08130003" w:tentative="1">
+      <w:start w:val="1"/>
+      <w:numFmt w:val="bullet"/>
+      <w:lvlText w:val="o"/>
+      <w:lvlJc w:val="left"/>
+      <w:pPr>
+        <w:ind w:left="1440" w:hanging="360"/>
+      </w:pPr>
+      <w:rPr>
+        <w:rFonts w:ascii="Courier New" w:hAnsi="Courier New" w:cs="Courier New" w:hint="default"/>
+      </w:rPr>
+    </w:lvl>
+    <w:lvl w:ilvl="2" w:tplc="08130005" w:tentative="1">
+      <w:start w:val="1"/>
+      <w:numFmt w:val="bullet"/>
+      <w:lvlText w:val=""/>
+      <w:lvlJc w:val="left"/>
+      <w:pPr>
+        <w:ind w:left="2160" w:hanging="360"/>
+      </w:pPr>
+      <w:rPr>
+        <w:rFonts w:ascii="Wingdings" w:hAnsi="Wingdings" w:hint="default"/>
+      </w:rPr>
+    </w:lvl>
+    <w:lvl w:ilvl="3" w:tplc="08130001" w:tentative="1">
+      <w:start w:val="1"/>
+      <w:numFmt w:val="bullet"/>
+      <w:lvlText w:val=""/>
+      <w:lvlJc w:val="left"/>
+      <w:pPr>
+        <w:ind w:left="2880" w:hanging="360"/>
+      </w:pPr>
+      <w:rPr>
+        <w:rFonts w:ascii="Symbol" w:hAnsi="Symbol" w:hint="default"/>
+      </w:rPr>
+    </w:lvl>
+    <w:lvl w:ilvl="4" w:tplc="08130003" w:tentative="1">
+      <w:start w:val="1"/>
+      <w:numFmt w:val="bullet"/>
+      <w:lvlText w:val="o"/>
+      <w:lvlJc w:val="left"/>
+      <w:pPr>
+        <w:ind w:left="3600" w:hanging="360"/>
+      </w:pPr>
+      <w:rPr>
+        <w:rFonts w:ascii="Courier New" w:hAnsi="Courier New" w:cs="Courier New" w:hint="default"/>
+      </w:rPr>
+    </w:lvl>
+    <w:lvl w:ilvl="5" w:tplc="08130005" w:tentative="1">
+      <w:start w:val="1"/>
+      <w:numFmt w:val="bullet"/>
+      <w:lvlText w:val=""/>
+      <w:lvlJc w:val="left"/>
+      <w:pPr>
+        <w:ind w:left="4320" w:hanging="360"/>
+      </w:pPr>
+      <w:rPr>
+        <w:rFonts w:ascii="Wingdings" w:hAnsi="Wingdings" w:hint="default"/>
+      </w:rPr>
+    </w:lvl>
+    <w:lvl w:ilvl="6" w:tplc="08130001" w:tentative="1">
+      <w:start w:val="1"/>
+      <w:numFmt w:val="bullet"/>
+      <w:lvlText w:val=""/>
+      <w:lvlJc w:val="left"/>
+      <w:pPr>
+        <w:ind w:left="5040" w:hanging="360"/>
+      </w:pPr>
+      <w:rPr>
+        <w:rFonts w:ascii="Symbol" w:hAnsi="Symbol" w:hint="default"/>
+      </w:rPr>
+    </w:lvl>
+    <w:lvl w:ilvl="7" w:tplc="08130003" w:tentative="1">
+      <w:start w:val="1"/>
+      <w:numFmt w:val="bullet"/>
+      <w:lvlText w:val="o"/>
+      <w:lvlJc w:val="left"/>
+      <w:pPr>
+        <w:ind w:left="5760" w:hanging="360"/>
+      </w:pPr>
+      <w:rPr>
+        <w:rFonts w:ascii="Courier New" w:hAnsi="Courier New" w:cs="Courier New" w:hint="default"/>
+      </w:rPr>
+    </w:lvl>
+    <w:lvl w:ilvl="8" w:tplc="08130005" w:tentative="1">
+      <w:start w:val="1"/>
+      <w:numFmt w:val="bullet"/>
+      <w:lvlText w:val=""/>
+      <w:lvlJc w:val="left"/>
+      <w:pPr>
+        <w:ind w:left="6480" w:hanging="360"/>
+      </w:pPr>
+      <w:rPr>
+        <w:rFonts w:ascii="Wingdings" w:hAnsi="Wingdings" w:hint="default"/>
+      </w:rPr>
+    </w:lvl>
+  </w:abstractNum>
+  <w:abstractNum w:abstractNumId="17" w15:restartNumberingAfterBreak="0">
     <w:nsid w:val="3C8C7C9E"/>
     <w:multiLevelType w:val="hybridMultilevel"/>
     <w:tmpl w:val="81A05D02"/>
@@ -10577,7 +13359,7 @@
       </w:rPr>
     </w:lvl>
   </w:abstractNum>
-  <w:abstractNum w:abstractNumId="17" w15:restartNumberingAfterBreak="0">
+  <w:abstractNum w:abstractNumId="18" w15:restartNumberingAfterBreak="0">
     <w:nsid w:val="3D907EA0"/>
     <w:multiLevelType w:val="multilevel"/>
     <w:tmpl w:val="85CEA82A"/>
@@ -10666,7 +13448,7 @@
       </w:pPr>
     </w:lvl>
   </w:abstractNum>
-  <w:abstractNum w:abstractNumId="18" w15:restartNumberingAfterBreak="0">
+  <w:abstractNum w:abstractNumId="19" w15:restartNumberingAfterBreak="0">
     <w:nsid w:val="5E873B45"/>
     <w:multiLevelType w:val="hybridMultilevel"/>
     <w:tmpl w:val="19C05536"/>
@@ -10752,7 +13534,7 @@
       </w:pPr>
     </w:lvl>
   </w:abstractNum>
-  <w:abstractNum w:abstractNumId="19" w15:restartNumberingAfterBreak="0">
+  <w:abstractNum w:abstractNumId="20" w15:restartNumberingAfterBreak="0">
     <w:nsid w:val="5F2E40FD"/>
     <w:multiLevelType w:val="hybridMultilevel"/>
     <w:tmpl w:val="906CF564"/>
@@ -10870,7 +13652,7 @@
       </w:rPr>
     </w:lvl>
   </w:abstractNum>
-  <w:abstractNum w:abstractNumId="20" w15:restartNumberingAfterBreak="0">
+  <w:abstractNum w:abstractNumId="21" w15:restartNumberingAfterBreak="0">
     <w:nsid w:val="5FDE1FE3"/>
     <w:multiLevelType w:val="hybridMultilevel"/>
     <w:tmpl w:val="E3222122"/>
@@ -10983,7 +13765,7 @@
       </w:rPr>
     </w:lvl>
   </w:abstractNum>
-  <w:abstractNum w:abstractNumId="21" w15:restartNumberingAfterBreak="0">
+  <w:abstractNum w:abstractNumId="22" w15:restartNumberingAfterBreak="0">
     <w:nsid w:val="62A8169C"/>
     <w:multiLevelType w:val="hybridMultilevel"/>
     <w:tmpl w:val="2F82F850"/>
@@ -11096,7 +13878,7 @@
       </w:rPr>
     </w:lvl>
   </w:abstractNum>
-  <w:abstractNum w:abstractNumId="22" w15:restartNumberingAfterBreak="0">
+  <w:abstractNum w:abstractNumId="23" w15:restartNumberingAfterBreak="0">
     <w:nsid w:val="68A37F86"/>
     <w:multiLevelType w:val="hybridMultilevel"/>
     <w:tmpl w:val="DB140BDC"/>
@@ -11209,7 +13991,7 @@
       </w:rPr>
     </w:lvl>
   </w:abstractNum>
-  <w:abstractNum w:abstractNumId="23" w15:restartNumberingAfterBreak="0">
+  <w:abstractNum w:abstractNumId="24" w15:restartNumberingAfterBreak="0">
     <w:nsid w:val="6E6A3515"/>
     <w:multiLevelType w:val="multilevel"/>
     <w:tmpl w:val="E3F494BE"/>
@@ -11357,7 +14139,7 @@
       </w:rPr>
     </w:lvl>
   </w:abstractNum>
-  <w:abstractNum w:abstractNumId="24" w15:restartNumberingAfterBreak="0">
+  <w:abstractNum w:abstractNumId="25" w15:restartNumberingAfterBreak="0">
     <w:nsid w:val="7044416E"/>
     <w:multiLevelType w:val="hybridMultilevel"/>
     <w:tmpl w:val="D8B640E8"/>
@@ -11474,10 +14256,10 @@
     <w:abstractNumId w:val="13"/>
   </w:num>
   <w:num w:numId="2">
-    <w:abstractNumId w:val="18"/>
+    <w:abstractNumId w:val="19"/>
   </w:num>
   <w:num w:numId="3">
-    <w:abstractNumId w:val="21"/>
+    <w:abstractNumId w:val="22"/>
   </w:num>
   <w:num w:numId="4">
     <w:abstractNumId w:val="9"/>
@@ -11516,22 +14298,22 @@
     </w:lvlOverride>
   </w:num>
   <w:num w:numId="15">
-    <w:abstractNumId w:val="19"/>
+    <w:abstractNumId w:val="20"/>
   </w:num>
   <w:num w:numId="16">
-    <w:abstractNumId w:val="23"/>
+    <w:abstractNumId w:val="24"/>
   </w:num>
   <w:num w:numId="17">
-    <w:abstractNumId w:val="16"/>
+    <w:abstractNumId w:val="17"/>
   </w:num>
   <w:num w:numId="18">
     <w:abstractNumId w:val="15"/>
   </w:num>
   <w:num w:numId="19">
-    <w:abstractNumId w:val="17"/>
+    <w:abstractNumId w:val="18"/>
   </w:num>
   <w:num w:numId="20">
-    <w:abstractNumId w:val="22"/>
+    <w:abstractNumId w:val="23"/>
   </w:num>
   <w:num w:numId="21">
     <w:abstractNumId w:val="12"/>
@@ -11546,10 +14328,10 @@
     <w:abstractNumId w:val="11"/>
   </w:num>
   <w:num w:numId="25">
-    <w:abstractNumId w:val="20"/>
+    <w:abstractNumId w:val="21"/>
   </w:num>
   <w:num w:numId="26">
-    <w:abstractNumId w:val="24"/>
+    <w:abstractNumId w:val="25"/>
   </w:num>
   <w:num w:numId="27">
     <w:abstractNumId w:val="13"/>
@@ -11604,6 +14386,9 @@
   </w:num>
   <w:num w:numId="44">
     <w:abstractNumId w:val="13"/>
+  </w:num>
+  <w:num w:numId="45">
+    <w:abstractNumId w:val="16"/>
   </w:num>
 </w:numbering>
 </file>
@@ -13297,7 +16082,7 @@
     <w:charset w:val="00"/>
     <w:family w:val="roman"/>
     <w:pitch w:val="variable"/>
-    <w:sig w:usb0="E0002EFF" w:usb1="C000785B" w:usb2="00000009" w:usb3="00000000" w:csb0="000001FF" w:csb1="00000000"/>
+    <w:sig w:usb0="E0002AFF" w:usb1="C0007843" w:usb2="00000009" w:usb3="00000000" w:csb0="000001FF" w:csb1="00000000"/>
   </w:font>
   <w:font w:name="Symbol">
     <w:panose1 w:val="05050102010706020507"/>
@@ -13325,7 +16110,7 @@
     <w:charset w:val="00"/>
     <w:family w:val="swiss"/>
     <w:pitch w:val="variable"/>
-    <w:sig w:usb0="E0002EFF" w:usb1="C0007843" w:usb2="00000009" w:usb3="00000000" w:csb0="000001FF" w:csb1="00000000"/>
+    <w:sig w:usb0="E0002AFF" w:usb1="C0007843" w:usb2="00000009" w:usb3="00000000" w:csb0="000001FF" w:csb1="00000000"/>
   </w:font>
   <w:font w:name="Tahoma">
     <w:panose1 w:val="020B0604030504040204"/>
@@ -13339,7 +16124,7 @@
     <w:charset w:val="00"/>
     <w:family w:val="swiss"/>
     <w:pitch w:val="variable"/>
-    <w:sig w:usb0="E0002AFF" w:usb1="C000247B" w:usb2="00000009" w:usb3="00000000" w:csb0="000001FF" w:csb1="00000000"/>
+    <w:sig w:usb0="E00002FF" w:usb1="4000ACFF" w:usb2="00000001" w:usb3="00000000" w:csb0="0000019F" w:csb1="00000000"/>
   </w:font>
   <w:font w:name="Calibri Light">
     <w:panose1 w:val="020F0302020204030204"/>
@@ -13369,13 +16154,15 @@
   <w:rsids>
     <w:rsidRoot w:val="008B0D8C"/>
     <w:rsid w:val="001334C6"/>
+    <w:rsid w:val="001E2FDE"/>
     <w:rsid w:val="00350D5B"/>
-    <w:rsid w:val="003F26A0"/>
+    <w:rsid w:val="005B1160"/>
     <w:rsid w:val="00603539"/>
     <w:rsid w:val="00703A78"/>
     <w:rsid w:val="007F2522"/>
     <w:rsid w:val="0088076C"/>
     <w:rsid w:val="008B0D8C"/>
+    <w:rsid w:val="0099372C"/>
     <w:rsid w:val="009E4BB1"/>
     <w:rsid w:val="00D913C2"/>
     <w:rsid w:val="00DF627C"/>
@@ -14107,4 +16894,16 @@
   <a:objectDefaults/>
   <a:extraClrSchemeLst/>
 </a:theme>
+</file>
+
+<file path=customXml/item1.xml><?xml version="1.0" encoding="utf-8"?>
+<b:Sources xmlns:b="http://schemas.openxmlformats.org/officeDocument/2006/bibliography" xmlns="http://schemas.openxmlformats.org/officeDocument/2006/bibliography" SelectedStyle="\APASixthEditionOfficeOnline.xsl" StyleName="APA" Version="6"/>
+</file>
+
+<file path=customXml/itemProps1.xml><?xml version="1.0" encoding="utf-8"?>
+<ds:datastoreItem xmlns:ds="http://schemas.openxmlformats.org/officeDocument/2006/customXml" ds:itemID="{9035836F-F7C2-450C-9BB4-D0DACB719034}">
+  <ds:schemaRefs>
+    <ds:schemaRef ds:uri="http://schemas.openxmlformats.org/officeDocument/2006/bibliography"/>
+  </ds:schemaRefs>
+</ds:datastoreItem>
 </file>
</xml_diff>

<commit_message>
Week 9 day 1 - Last
</commit_message>
<xml_diff>
--- a/Masterproef.docx
+++ b/Masterproef.docx
@@ -256,17 +256,7 @@
                   <w:sz w:val="60"/>
                   <w:szCs w:val="60"/>
                 </w:rPr>
-                <w:t>AP</w:t>
-              </w:r>
-              <w:bookmarkStart w:id="0" w:name="_GoBack"/>
-              <w:bookmarkEnd w:id="0"/>
-              <w:r>
-                <w:rPr>
-                  <w:color w:val="278E74"/>
-                  <w:sz w:val="60"/>
-                  <w:szCs w:val="60"/>
-                </w:rPr>
-                <w:t>Is</w:t>
+                <w:t>APIs</w:t>
               </w:r>
               <w:proofErr w:type="spellEnd"/>
             </w:sdtContent>
@@ -1183,14 +1173,14 @@
       <w:pPr>
         <w:pStyle w:val="Kop1zondernummering"/>
       </w:pPr>
-      <w:bookmarkStart w:id="1" w:name="_Toc476121729"/>
-      <w:bookmarkStart w:id="2" w:name="_Toc508698622"/>
+      <w:bookmarkStart w:id="0" w:name="_Toc476121729"/>
+      <w:bookmarkStart w:id="1" w:name="_Toc509232521"/>
       <w:r>
         <w:lastRenderedPageBreak/>
         <w:t>Voorwoord</w:t>
       </w:r>
+      <w:bookmarkEnd w:id="0"/>
       <w:bookmarkEnd w:id="1"/>
-      <w:bookmarkEnd w:id="2"/>
     </w:p>
     <w:p>
       <w:r>
@@ -1221,11 +1211,11 @@
       <w:pPr>
         <w:pStyle w:val="Kop1zondernummering"/>
       </w:pPr>
-      <w:bookmarkStart w:id="3" w:name="_Toc508698623"/>
+      <w:bookmarkStart w:id="2" w:name="_Toc509232522"/>
       <w:r>
         <w:t>Samenvatting</w:t>
       </w:r>
-      <w:bookmarkEnd w:id="3"/>
+      <w:bookmarkEnd w:id="2"/>
     </w:p>
     <w:p>
       <w:r>
@@ -1258,11 +1248,11 @@
       <w:pPr>
         <w:pStyle w:val="Kop1zondernummering"/>
       </w:pPr>
-      <w:bookmarkStart w:id="4" w:name="_Toc508698624"/>
+      <w:bookmarkStart w:id="3" w:name="_Toc509232523"/>
       <w:r>
         <w:t>Abstract</w:t>
       </w:r>
-      <w:bookmarkEnd w:id="4"/>
+      <w:bookmarkEnd w:id="3"/>
     </w:p>
     <w:p>
       <w:r>
@@ -1372,7 +1362,7 @@
       <w:r>
         <w:fldChar w:fldCharType="separate"/>
       </w:r>
-      <w:hyperlink w:anchor="_Toc508698622" w:history="1">
+      <w:hyperlink w:anchor="_Toc509232521" w:history="1">
         <w:r>
           <w:rPr>
             <w:rStyle w:val="Hyperlink"/>
@@ -1395,7 +1385,7 @@
           <w:rPr>
             <w:webHidden/>
           </w:rPr>
-          <w:instrText xml:space="preserve"> PAGEREF _Toc508698622 \h </w:instrText>
+          <w:instrText xml:space="preserve"> PAGEREF _Toc509232521 \h </w:instrText>
         </w:r>
         <w:r>
           <w:rPr>
@@ -1432,7 +1422,7 @@
           <w:lang w:eastAsia="nl-BE"/>
         </w:rPr>
       </w:pPr>
-      <w:hyperlink w:anchor="_Toc508698623" w:history="1">
+      <w:hyperlink w:anchor="_Toc509232522" w:history="1">
         <w:r>
           <w:rPr>
             <w:rStyle w:val="Hyperlink"/>
@@ -1455,7 +1445,7 @@
           <w:rPr>
             <w:webHidden/>
           </w:rPr>
-          <w:instrText xml:space="preserve"> PAGEREF _Toc508698623 \h </w:instrText>
+          <w:instrText xml:space="preserve"> PAGEREF _Toc509232522 \h </w:instrText>
         </w:r>
         <w:r>
           <w:rPr>
@@ -1492,7 +1482,7 @@
           <w:lang w:eastAsia="nl-BE"/>
         </w:rPr>
       </w:pPr>
-      <w:hyperlink w:anchor="_Toc508698624" w:history="1">
+      <w:hyperlink w:anchor="_Toc509232523" w:history="1">
         <w:r>
           <w:rPr>
             <w:rStyle w:val="Hyperlink"/>
@@ -1515,7 +1505,7 @@
           <w:rPr>
             <w:webHidden/>
           </w:rPr>
-          <w:instrText xml:space="preserve"> PAGEREF _Toc508698624 \h </w:instrText>
+          <w:instrText xml:space="preserve"> PAGEREF _Toc509232523 \h </w:instrText>
         </w:r>
         <w:r>
           <w:rPr>
@@ -1552,7 +1542,7 @@
           <w:lang w:eastAsia="nl-BE"/>
         </w:rPr>
       </w:pPr>
-      <w:hyperlink w:anchor="_Toc508698625" w:history="1">
+      <w:hyperlink w:anchor="_Toc509232524" w:history="1">
         <w:r>
           <w:rPr>
             <w:rStyle w:val="Hyperlink"/>
@@ -1575,7 +1565,7 @@
           <w:rPr>
             <w:webHidden/>
           </w:rPr>
-          <w:instrText xml:space="preserve"> PAGEREF _Toc508698625 \h </w:instrText>
+          <w:instrText xml:space="preserve"> PAGEREF _Toc509232524 \h </w:instrText>
         </w:r>
         <w:r>
           <w:rPr>
@@ -1612,7 +1602,7 @@
           <w:lang w:eastAsia="nl-BE"/>
         </w:rPr>
       </w:pPr>
-      <w:hyperlink w:anchor="_Toc508698626" w:history="1">
+      <w:hyperlink w:anchor="_Toc509232525" w:history="1">
         <w:r>
           <w:rPr>
             <w:rStyle w:val="Hyperlink"/>
@@ -1635,7 +1625,7 @@
           <w:rPr>
             <w:webHidden/>
           </w:rPr>
-          <w:instrText xml:space="preserve"> PAGEREF _Toc508698626 \h </w:instrText>
+          <w:instrText xml:space="preserve"> PAGEREF _Toc509232525 \h </w:instrText>
         </w:r>
         <w:r>
           <w:rPr>
@@ -1672,7 +1662,7 @@
           <w:lang w:eastAsia="nl-BE"/>
         </w:rPr>
       </w:pPr>
-      <w:hyperlink w:anchor="_Toc508698627" w:history="1">
+      <w:hyperlink w:anchor="_Toc509232526" w:history="1">
         <w:r>
           <w:rPr>
             <w:rStyle w:val="Hyperlink"/>
@@ -1710,7 +1700,7 @@
           <w:rPr>
             <w:webHidden/>
           </w:rPr>
-          <w:instrText xml:space="preserve"> PAGEREF _Toc508698627 \h </w:instrText>
+          <w:instrText xml:space="preserve"> PAGEREF _Toc509232526 \h </w:instrText>
         </w:r>
         <w:r>
           <w:rPr>
@@ -1747,7 +1737,7 @@
           <w:lang w:eastAsia="nl-BE"/>
         </w:rPr>
       </w:pPr>
-      <w:hyperlink w:anchor="_Toc508698628" w:history="1">
+      <w:hyperlink w:anchor="_Toc509232527" w:history="1">
         <w:r>
           <w:rPr>
             <w:rStyle w:val="Hyperlink"/>
@@ -1770,7 +1760,7 @@
           <w:rPr>
             <w:webHidden/>
           </w:rPr>
-          <w:instrText xml:space="preserve"> PAGEREF _Toc508698628 \h </w:instrText>
+          <w:instrText xml:space="preserve"> PAGEREF _Toc509232527 \h </w:instrText>
         </w:r>
         <w:r>
           <w:rPr>
@@ -1807,7 +1797,7 @@
           <w:lang w:eastAsia="nl-BE"/>
         </w:rPr>
       </w:pPr>
-      <w:hyperlink w:anchor="_Toc508698629" w:history="1">
+      <w:hyperlink w:anchor="_Toc509232528" w:history="1">
         <w:r>
           <w:rPr>
             <w:rStyle w:val="Hyperlink"/>
@@ -1830,7 +1820,7 @@
           <w:rPr>
             <w:webHidden/>
           </w:rPr>
-          <w:instrText xml:space="preserve"> PAGEREF _Toc508698629 \h </w:instrText>
+          <w:instrText xml:space="preserve"> PAGEREF _Toc509232528 \h </w:instrText>
         </w:r>
         <w:r>
           <w:rPr>
@@ -1867,7 +1857,7 @@
           <w:lang w:eastAsia="nl-BE"/>
         </w:rPr>
       </w:pPr>
-      <w:hyperlink w:anchor="_Toc508698630" w:history="1">
+      <w:hyperlink w:anchor="_Toc509232529" w:history="1">
         <w:r>
           <w:rPr>
             <w:rStyle w:val="Hyperlink"/>
@@ -1905,7 +1895,7 @@
           <w:rPr>
             <w:webHidden/>
           </w:rPr>
-          <w:instrText xml:space="preserve"> PAGEREF _Toc508698630 \h </w:instrText>
+          <w:instrText xml:space="preserve"> PAGEREF _Toc509232529 \h </w:instrText>
         </w:r>
         <w:r>
           <w:rPr>
@@ -1942,7 +1932,7 @@
           <w:lang w:eastAsia="nl-BE"/>
         </w:rPr>
       </w:pPr>
-      <w:hyperlink w:anchor="_Toc508698631" w:history="1">
+      <w:hyperlink w:anchor="_Toc509232530" w:history="1">
         <w:r>
           <w:rPr>
             <w:rStyle w:val="Hyperlink"/>
@@ -1980,7 +1970,7 @@
           <w:rPr>
             <w:webHidden/>
           </w:rPr>
-          <w:instrText xml:space="preserve"> PAGEREF _Toc508698631 \h </w:instrText>
+          <w:instrText xml:space="preserve"> PAGEREF _Toc509232530 \h </w:instrText>
         </w:r>
         <w:r>
           <w:rPr>
@@ -2019,7 +2009,7 @@
           <w:lang w:eastAsia="nl-BE"/>
         </w:rPr>
       </w:pPr>
-      <w:hyperlink w:anchor="_Toc508698632" w:history="1">
+      <w:hyperlink w:anchor="_Toc509232531" w:history="1">
         <w:r>
           <w:rPr>
             <w:rStyle w:val="Hyperlink"/>
@@ -2056,7 +2046,7 @@
           <w:rPr>
             <w:webHidden/>
           </w:rPr>
-          <w:instrText xml:space="preserve"> PAGEREF _Toc508698632 \h </w:instrText>
+          <w:instrText xml:space="preserve"> PAGEREF _Toc509232531 \h </w:instrText>
         </w:r>
         <w:r>
           <w:rPr>
@@ -2095,7 +2085,7 @@
           <w:lang w:eastAsia="nl-BE"/>
         </w:rPr>
       </w:pPr>
-      <w:hyperlink w:anchor="_Toc508698633" w:history="1">
+      <w:hyperlink w:anchor="_Toc509232532" w:history="1">
         <w:r>
           <w:rPr>
             <w:rStyle w:val="Hyperlink"/>
@@ -2132,7 +2122,7 @@
           <w:rPr>
             <w:webHidden/>
           </w:rPr>
-          <w:instrText xml:space="preserve"> PAGEREF _Toc508698633 \h </w:instrText>
+          <w:instrText xml:space="preserve"> PAGEREF _Toc509232532 \h </w:instrText>
         </w:r>
         <w:r>
           <w:rPr>
@@ -2171,7 +2161,7 @@
           <w:lang w:eastAsia="nl-BE"/>
         </w:rPr>
       </w:pPr>
-      <w:hyperlink w:anchor="_Toc508698634" w:history="1">
+      <w:hyperlink w:anchor="_Toc509232533" w:history="1">
         <w:r>
           <w:rPr>
             <w:rStyle w:val="Hyperlink"/>
@@ -2208,7 +2198,7 @@
           <w:rPr>
             <w:webHidden/>
           </w:rPr>
-          <w:instrText xml:space="preserve"> PAGEREF _Toc508698634 \h </w:instrText>
+          <w:instrText xml:space="preserve"> PAGEREF _Toc509232533 \h </w:instrText>
         </w:r>
         <w:r>
           <w:rPr>
@@ -2247,7 +2237,7 @@
           <w:lang w:eastAsia="nl-BE"/>
         </w:rPr>
       </w:pPr>
-      <w:hyperlink w:anchor="_Toc508698635" w:history="1">
+      <w:hyperlink w:anchor="_Toc509232534" w:history="1">
         <w:r>
           <w:rPr>
             <w:rStyle w:val="Hyperlink"/>
@@ -2284,7 +2274,7 @@
           <w:rPr>
             <w:webHidden/>
           </w:rPr>
-          <w:instrText xml:space="preserve"> PAGEREF _Toc508698635 \h </w:instrText>
+          <w:instrText xml:space="preserve"> PAGEREF _Toc509232534 \h </w:instrText>
         </w:r>
         <w:r>
           <w:rPr>
@@ -2323,7 +2313,7 @@
           <w:lang w:eastAsia="nl-BE"/>
         </w:rPr>
       </w:pPr>
-      <w:hyperlink w:anchor="_Toc508698636" w:history="1">
+      <w:hyperlink w:anchor="_Toc509232535" w:history="1">
         <w:r>
           <w:rPr>
             <w:rStyle w:val="Hyperlink"/>
@@ -2342,7 +2332,7 @@
           <w:rPr>
             <w:rStyle w:val="Hyperlink"/>
           </w:rPr>
-          <w:t>Qt creator</w:t>
+          <w:t>Qt Creator</w:t>
         </w:r>
         <w:r>
           <w:rPr>
@@ -2360,7 +2350,7 @@
           <w:rPr>
             <w:webHidden/>
           </w:rPr>
-          <w:instrText xml:space="preserve"> PAGEREF _Toc508698636 \h </w:instrText>
+          <w:instrText xml:space="preserve"> PAGEREF _Toc509232535 \h </w:instrText>
         </w:r>
         <w:r>
           <w:rPr>
@@ -2399,7 +2389,7 @@
           <w:lang w:eastAsia="nl-BE"/>
         </w:rPr>
       </w:pPr>
-      <w:hyperlink w:anchor="_Toc508698637" w:history="1">
+      <w:hyperlink w:anchor="_Toc509232536" w:history="1">
         <w:r>
           <w:rPr>
             <w:rStyle w:val="Hyperlink"/>
@@ -2436,7 +2426,7 @@
           <w:rPr>
             <w:webHidden/>
           </w:rPr>
-          <w:instrText xml:space="preserve"> PAGEREF _Toc508698637 \h </w:instrText>
+          <w:instrText xml:space="preserve"> PAGEREF _Toc509232536 \h </w:instrText>
         </w:r>
         <w:r>
           <w:rPr>
@@ -2473,7 +2463,7 @@
           <w:lang w:eastAsia="nl-BE"/>
         </w:rPr>
       </w:pPr>
-      <w:hyperlink w:anchor="_Toc508698638" w:history="1">
+      <w:hyperlink w:anchor="_Toc509232537" w:history="1">
         <w:r>
           <w:rPr>
             <w:rStyle w:val="Hyperlink"/>
@@ -2511,7 +2501,7 @@
           <w:rPr>
             <w:webHidden/>
           </w:rPr>
-          <w:instrText xml:space="preserve"> PAGEREF _Toc508698638 \h </w:instrText>
+          <w:instrText xml:space="preserve"> PAGEREF _Toc509232537 \h </w:instrText>
         </w:r>
         <w:r>
           <w:rPr>
@@ -2550,7 +2540,7 @@
           <w:lang w:eastAsia="nl-BE"/>
         </w:rPr>
       </w:pPr>
-      <w:hyperlink w:anchor="_Toc508698639" w:history="1">
+      <w:hyperlink w:anchor="_Toc509232538" w:history="1">
         <w:r>
           <w:rPr>
             <w:rStyle w:val="Hyperlink"/>
@@ -2587,7 +2577,7 @@
           <w:rPr>
             <w:webHidden/>
           </w:rPr>
-          <w:instrText xml:space="preserve"> PAGEREF _Toc508698639 \h </w:instrText>
+          <w:instrText xml:space="preserve"> PAGEREF _Toc509232538 \h </w:instrText>
         </w:r>
         <w:r>
           <w:rPr>
@@ -2626,7 +2616,7 @@
           <w:lang w:eastAsia="nl-BE"/>
         </w:rPr>
       </w:pPr>
-      <w:hyperlink w:anchor="_Toc508698640" w:history="1">
+      <w:hyperlink w:anchor="_Toc509232539" w:history="1">
         <w:r>
           <w:rPr>
             <w:rStyle w:val="Hyperlink"/>
@@ -2663,7 +2653,7 @@
           <w:rPr>
             <w:webHidden/>
           </w:rPr>
-          <w:instrText xml:space="preserve"> PAGEREF _Toc508698640 \h </w:instrText>
+          <w:instrText xml:space="preserve"> PAGEREF _Toc509232539 \h </w:instrText>
         </w:r>
         <w:r>
           <w:rPr>
@@ -2702,7 +2692,7 @@
           <w:lang w:eastAsia="nl-BE"/>
         </w:rPr>
       </w:pPr>
-      <w:hyperlink w:anchor="_Toc508698641" w:history="1">
+      <w:hyperlink w:anchor="_Toc509232540" w:history="1">
         <w:r>
           <w:rPr>
             <w:rStyle w:val="Hyperlink"/>
@@ -2739,7 +2729,7 @@
           <w:rPr>
             <w:webHidden/>
           </w:rPr>
-          <w:instrText xml:space="preserve"> PAGEREF _Toc508698641 \h </w:instrText>
+          <w:instrText xml:space="preserve"> PAGEREF _Toc509232540 \h </w:instrText>
         </w:r>
         <w:r>
           <w:rPr>
@@ -2778,7 +2768,7 @@
           <w:lang w:eastAsia="nl-BE"/>
         </w:rPr>
       </w:pPr>
-      <w:hyperlink w:anchor="_Toc508698642" w:history="1">
+      <w:hyperlink w:anchor="_Toc509232541" w:history="1">
         <w:r>
           <w:rPr>
             <w:rStyle w:val="Hyperlink"/>
@@ -2815,7 +2805,7 @@
           <w:rPr>
             <w:webHidden/>
           </w:rPr>
-          <w:instrText xml:space="preserve"> PAGEREF _Toc508698642 \h </w:instrText>
+          <w:instrText xml:space="preserve"> PAGEREF _Toc509232541 \h </w:instrText>
         </w:r>
         <w:r>
           <w:rPr>
@@ -2854,7 +2844,7 @@
           <w:lang w:eastAsia="nl-BE"/>
         </w:rPr>
       </w:pPr>
-      <w:hyperlink w:anchor="_Toc508698643" w:history="1">
+      <w:hyperlink w:anchor="_Toc509232542" w:history="1">
         <w:r>
           <w:rPr>
             <w:rStyle w:val="Hyperlink"/>
@@ -2891,7 +2881,7 @@
           <w:rPr>
             <w:webHidden/>
           </w:rPr>
-          <w:instrText xml:space="preserve"> PAGEREF _Toc508698643 \h </w:instrText>
+          <w:instrText xml:space="preserve"> PAGEREF _Toc509232542 \h </w:instrText>
         </w:r>
         <w:r>
           <w:rPr>
@@ -2928,7 +2918,7 @@
           <w:lang w:eastAsia="nl-BE"/>
         </w:rPr>
       </w:pPr>
-      <w:hyperlink w:anchor="_Toc508698644" w:history="1">
+      <w:hyperlink w:anchor="_Toc509232543" w:history="1">
         <w:r>
           <w:rPr>
             <w:rStyle w:val="Hyperlink"/>
@@ -2966,7 +2956,7 @@
           <w:rPr>
             <w:webHidden/>
           </w:rPr>
-          <w:instrText xml:space="preserve"> PAGEREF _Toc508698644 \h </w:instrText>
+          <w:instrText xml:space="preserve"> PAGEREF _Toc509232543 \h </w:instrText>
         </w:r>
         <w:r>
           <w:rPr>
@@ -3005,7 +2995,7 @@
           <w:lang w:eastAsia="nl-BE"/>
         </w:rPr>
       </w:pPr>
-      <w:hyperlink w:anchor="_Toc508698645" w:history="1">
+      <w:hyperlink w:anchor="_Toc509232544" w:history="1">
         <w:r>
           <w:rPr>
             <w:rStyle w:val="Hyperlink"/>
@@ -3042,7 +3032,7 @@
           <w:rPr>
             <w:webHidden/>
           </w:rPr>
-          <w:instrText xml:space="preserve"> PAGEREF _Toc508698645 \h </w:instrText>
+          <w:instrText xml:space="preserve"> PAGEREF _Toc509232544 \h </w:instrText>
         </w:r>
         <w:r>
           <w:rPr>
@@ -3081,7 +3071,7 @@
           <w:lang w:eastAsia="nl-BE"/>
         </w:rPr>
       </w:pPr>
-      <w:hyperlink w:anchor="_Toc508698646" w:history="1">
+      <w:hyperlink w:anchor="_Toc509232545" w:history="1">
         <w:r>
           <w:rPr>
             <w:rStyle w:val="Hyperlink"/>
@@ -3118,7 +3108,7 @@
           <w:rPr>
             <w:webHidden/>
           </w:rPr>
-          <w:instrText xml:space="preserve"> PAGEREF _Toc508698646 \h </w:instrText>
+          <w:instrText xml:space="preserve"> PAGEREF _Toc509232545 \h </w:instrText>
         </w:r>
         <w:r>
           <w:rPr>
@@ -3157,7 +3147,7 @@
           <w:lang w:eastAsia="nl-BE"/>
         </w:rPr>
       </w:pPr>
-      <w:hyperlink w:anchor="_Toc508698647" w:history="1">
+      <w:hyperlink w:anchor="_Toc509232546" w:history="1">
         <w:r>
           <w:rPr>
             <w:rStyle w:val="Hyperlink"/>
@@ -3194,7 +3184,7 @@
           <w:rPr>
             <w:webHidden/>
           </w:rPr>
-          <w:instrText xml:space="preserve"> PAGEREF _Toc508698647 \h </w:instrText>
+          <w:instrText xml:space="preserve"> PAGEREF _Toc509232546 \h </w:instrText>
         </w:r>
         <w:r>
           <w:rPr>
@@ -3233,7 +3223,7 @@
           <w:lang w:eastAsia="nl-BE"/>
         </w:rPr>
       </w:pPr>
-      <w:hyperlink w:anchor="_Toc508698648" w:history="1">
+      <w:hyperlink w:anchor="_Toc509232547" w:history="1">
         <w:r>
           <w:rPr>
             <w:rStyle w:val="Hyperlink"/>
@@ -3270,7 +3260,7 @@
           <w:rPr>
             <w:webHidden/>
           </w:rPr>
-          <w:instrText xml:space="preserve"> PAGEREF _Toc508698648 \h </w:instrText>
+          <w:instrText xml:space="preserve"> PAGEREF _Toc509232547 \h </w:instrText>
         </w:r>
         <w:r>
           <w:rPr>
@@ -3309,7 +3299,7 @@
           <w:lang w:eastAsia="nl-BE"/>
         </w:rPr>
       </w:pPr>
-      <w:hyperlink w:anchor="_Toc508698649" w:history="1">
+      <w:hyperlink w:anchor="_Toc509232548" w:history="1">
         <w:r>
           <w:rPr>
             <w:rStyle w:val="Hyperlink"/>
@@ -3346,7 +3336,7 @@
           <w:rPr>
             <w:webHidden/>
           </w:rPr>
-          <w:instrText xml:space="preserve"> PAGEREF _Toc508698649 \h </w:instrText>
+          <w:instrText xml:space="preserve"> PAGEREF _Toc509232548 \h </w:instrText>
         </w:r>
         <w:r>
           <w:rPr>
@@ -3383,7 +3373,7 @@
           <w:lang w:eastAsia="nl-BE"/>
         </w:rPr>
       </w:pPr>
-      <w:hyperlink w:anchor="_Toc508698650" w:history="1">
+      <w:hyperlink w:anchor="_Toc509232549" w:history="1">
         <w:r>
           <w:rPr>
             <w:rStyle w:val="Hyperlink"/>
@@ -3421,7 +3411,7 @@
           <w:rPr>
             <w:webHidden/>
           </w:rPr>
-          <w:instrText xml:space="preserve"> PAGEREF _Toc508698650 \h </w:instrText>
+          <w:instrText xml:space="preserve"> PAGEREF _Toc509232549 \h </w:instrText>
         </w:r>
         <w:r>
           <w:rPr>
@@ -3458,7 +3448,7 @@
           <w:lang w:eastAsia="nl-BE"/>
         </w:rPr>
       </w:pPr>
-      <w:hyperlink w:anchor="_Toc508698651" w:history="1">
+      <w:hyperlink w:anchor="_Toc509232550" w:history="1">
         <w:r>
           <w:rPr>
             <w:rStyle w:val="Hyperlink"/>
@@ -3496,7 +3486,7 @@
           <w:rPr>
             <w:webHidden/>
           </w:rPr>
-          <w:instrText xml:space="preserve"> PAGEREF _Toc508698651 \h </w:instrText>
+          <w:instrText xml:space="preserve"> PAGEREF _Toc509232550 \h </w:instrText>
         </w:r>
         <w:r>
           <w:rPr>
@@ -3533,7 +3523,7 @@
           <w:lang w:eastAsia="nl-BE"/>
         </w:rPr>
       </w:pPr>
-      <w:hyperlink w:anchor="_Toc508698652" w:history="1">
+      <w:hyperlink w:anchor="_Toc509232551" w:history="1">
         <w:r>
           <w:rPr>
             <w:rStyle w:val="Hyperlink"/>
@@ -3571,7 +3561,7 @@
           <w:rPr>
             <w:webHidden/>
           </w:rPr>
-          <w:instrText xml:space="preserve"> PAGEREF _Toc508698652 \h </w:instrText>
+          <w:instrText xml:space="preserve"> PAGEREF _Toc509232551 \h </w:instrText>
         </w:r>
         <w:r>
           <w:rPr>
@@ -3608,7 +3598,7 @@
           <w:lang w:eastAsia="nl-BE"/>
         </w:rPr>
       </w:pPr>
-      <w:hyperlink w:anchor="_Toc508698653" w:history="1">
+      <w:hyperlink w:anchor="_Toc509232552" w:history="1">
         <w:r>
           <w:rPr>
             <w:rStyle w:val="Hyperlink"/>
@@ -3646,7 +3636,7 @@
           <w:rPr>
             <w:webHidden/>
           </w:rPr>
-          <w:instrText xml:space="preserve"> PAGEREF _Toc508698653 \h </w:instrText>
+          <w:instrText xml:space="preserve"> PAGEREF _Toc509232552 \h </w:instrText>
         </w:r>
         <w:r>
           <w:rPr>
@@ -3685,7 +3675,7 @@
           <w:lang w:eastAsia="nl-BE"/>
         </w:rPr>
       </w:pPr>
-      <w:hyperlink w:anchor="_Toc508698654" w:history="1">
+      <w:hyperlink w:anchor="_Toc509232553" w:history="1">
         <w:r>
           <w:rPr>
             <w:rStyle w:val="Hyperlink"/>
@@ -3722,7 +3712,7 @@
           <w:rPr>
             <w:webHidden/>
           </w:rPr>
-          <w:instrText xml:space="preserve"> PAGEREF _Toc508698654 \h </w:instrText>
+          <w:instrText xml:space="preserve"> PAGEREF _Toc509232553 \h </w:instrText>
         </w:r>
         <w:r>
           <w:rPr>
@@ -3759,7 +3749,7 @@
           <w:lang w:eastAsia="nl-BE"/>
         </w:rPr>
       </w:pPr>
-      <w:hyperlink w:anchor="_Toc508698655" w:history="1">
+      <w:hyperlink w:anchor="_Toc509232554" w:history="1">
         <w:r>
           <w:rPr>
             <w:rStyle w:val="Hyperlink"/>
@@ -3797,7 +3787,7 @@
           <w:rPr>
             <w:webHidden/>
           </w:rPr>
-          <w:instrText xml:space="preserve"> PAGEREF _Toc508698655 \h </w:instrText>
+          <w:instrText xml:space="preserve"> PAGEREF _Toc509232554 \h </w:instrText>
         </w:r>
         <w:r>
           <w:rPr>
@@ -3834,7 +3824,7 @@
           <w:lang w:eastAsia="nl-BE"/>
         </w:rPr>
       </w:pPr>
-      <w:hyperlink w:anchor="_Toc508698656" w:history="1">
+      <w:hyperlink w:anchor="_Toc509232555" w:history="1">
         <w:r>
           <w:rPr>
             <w:rStyle w:val="Hyperlink"/>
@@ -3872,7 +3862,7 @@
           <w:rPr>
             <w:webHidden/>
           </w:rPr>
-          <w:instrText xml:space="preserve"> PAGEREF _Toc508698656 \h </w:instrText>
+          <w:instrText xml:space="preserve"> PAGEREF _Toc509232555 \h </w:instrText>
         </w:r>
         <w:r>
           <w:rPr>
@@ -3909,7 +3899,7 @@
           <w:lang w:eastAsia="nl-BE"/>
         </w:rPr>
       </w:pPr>
-      <w:hyperlink w:anchor="_Toc508698657" w:history="1">
+      <w:hyperlink w:anchor="_Toc509232556" w:history="1">
         <w:r>
           <w:rPr>
             <w:rStyle w:val="Hyperlink"/>
@@ -3947,7 +3937,7 @@
           <w:rPr>
             <w:webHidden/>
           </w:rPr>
-          <w:instrText xml:space="preserve"> PAGEREF _Toc508698657 \h </w:instrText>
+          <w:instrText xml:space="preserve"> PAGEREF _Toc509232556 \h </w:instrText>
         </w:r>
         <w:r>
           <w:rPr>
@@ -3984,7 +3974,7 @@
           <w:lang w:eastAsia="nl-BE"/>
         </w:rPr>
       </w:pPr>
-      <w:hyperlink w:anchor="_Toc508698658" w:history="1">
+      <w:hyperlink w:anchor="_Toc509232557" w:history="1">
         <w:r>
           <w:rPr>
             <w:rStyle w:val="Hyperlink"/>
@@ -4022,7 +4012,7 @@
           <w:rPr>
             <w:webHidden/>
           </w:rPr>
-          <w:instrText xml:space="preserve"> PAGEREF _Toc508698658 \h </w:instrText>
+          <w:instrText xml:space="preserve"> PAGEREF _Toc509232557 \h </w:instrText>
         </w:r>
         <w:r>
           <w:rPr>
@@ -4059,7 +4049,7 @@
           <w:lang w:eastAsia="nl-BE"/>
         </w:rPr>
       </w:pPr>
-      <w:hyperlink w:anchor="_Toc508698659" w:history="1">
+      <w:hyperlink w:anchor="_Toc509232558" w:history="1">
         <w:r>
           <w:rPr>
             <w:rStyle w:val="Hyperlink"/>
@@ -4082,7 +4072,7 @@
           <w:rPr>
             <w:webHidden/>
           </w:rPr>
-          <w:instrText xml:space="preserve"> PAGEREF _Toc508698659 \h </w:instrText>
+          <w:instrText xml:space="preserve"> PAGEREF _Toc509232558 \h </w:instrText>
         </w:r>
         <w:r>
           <w:rPr>
@@ -4119,7 +4109,7 @@
           <w:lang w:eastAsia="nl-BE"/>
         </w:rPr>
       </w:pPr>
-      <w:hyperlink w:anchor="_Toc508698660" w:history="1">
+      <w:hyperlink w:anchor="_Toc509232559" w:history="1">
         <w:r>
           <w:rPr>
             <w:rStyle w:val="Hyperlink"/>
@@ -4142,7 +4132,7 @@
           <w:rPr>
             <w:webHidden/>
           </w:rPr>
-          <w:instrText xml:space="preserve"> PAGEREF _Toc508698660 \h </w:instrText>
+          <w:instrText xml:space="preserve"> PAGEREF _Toc509232559 \h </w:instrText>
         </w:r>
         <w:r>
           <w:rPr>
@@ -4190,19 +4180,19 @@
         </w:rPr>
         <w:fldChar w:fldCharType="end"/>
       </w:r>
-      <w:bookmarkStart w:id="5" w:name="_Toc476121733"/>
+      <w:bookmarkStart w:id="4" w:name="_Toc476121733"/>
     </w:p>
     <w:p>
       <w:pPr>
         <w:pStyle w:val="Kop1zondernummering"/>
       </w:pPr>
-      <w:bookmarkStart w:id="6" w:name="_Toc508698625"/>
+      <w:bookmarkStart w:id="5" w:name="_Toc509232524"/>
       <w:r>
         <w:lastRenderedPageBreak/>
         <w:t>Symbolenlijst</w:t>
       </w:r>
+      <w:bookmarkEnd w:id="4"/>
       <w:bookmarkEnd w:id="5"/>
-      <w:bookmarkEnd w:id="6"/>
     </w:p>
     <w:tbl>
       <w:tblPr>
@@ -4333,14 +4323,14 @@
       <w:pPr>
         <w:pStyle w:val="Kop1zondernummering"/>
       </w:pPr>
-      <w:bookmarkStart w:id="7" w:name="_Toc476121734"/>
-      <w:bookmarkStart w:id="8" w:name="_Toc508698626"/>
+      <w:bookmarkStart w:id="6" w:name="_Toc476121734"/>
+      <w:bookmarkStart w:id="7" w:name="_Toc509232525"/>
       <w:r>
         <w:lastRenderedPageBreak/>
         <w:t>Lijst met afkortingen</w:t>
       </w:r>
+      <w:bookmarkEnd w:id="6"/>
       <w:bookmarkEnd w:id="7"/>
-      <w:bookmarkEnd w:id="8"/>
     </w:p>
     <w:tbl>
       <w:tblPr>
@@ -4872,13 +4862,13 @@
         <w:spacing w:before="240" w:after="480"/>
         <w:ind w:left="431" w:hanging="431"/>
       </w:pPr>
-      <w:bookmarkStart w:id="9" w:name="_Toc499557189"/>
-      <w:bookmarkStart w:id="10" w:name="_Toc508698627"/>
+      <w:bookmarkStart w:id="8" w:name="_Toc499557189"/>
+      <w:bookmarkStart w:id="9" w:name="_Toc509232526"/>
       <w:r>
         <w:t>Inleiding</w:t>
       </w:r>
+      <w:bookmarkEnd w:id="8"/>
       <w:bookmarkEnd w:id="9"/>
-      <w:bookmarkEnd w:id="10"/>
     </w:p>
     <w:p>
       <w:pPr>
@@ -4889,14 +4879,14 @@
         </w:numPr>
         <w:ind w:left="578" w:hanging="578"/>
       </w:pPr>
-      <w:bookmarkStart w:id="11" w:name="_Toc499557190"/>
-      <w:bookmarkStart w:id="12" w:name="_Toc508698628"/>
+      <w:bookmarkStart w:id="10" w:name="_Toc499557190"/>
+      <w:bookmarkStart w:id="11" w:name="_Toc509232527"/>
       <w:proofErr w:type="spellStart"/>
       <w:r>
         <w:t>Zappware</w:t>
       </w:r>
+      <w:bookmarkEnd w:id="10"/>
       <w:bookmarkEnd w:id="11"/>
-      <w:bookmarkEnd w:id="12"/>
       <w:proofErr w:type="spellEnd"/>
     </w:p>
     <w:p>
@@ -4981,13 +4971,13 @@
         </w:numPr>
         <w:ind w:left="578" w:hanging="578"/>
       </w:pPr>
-      <w:bookmarkStart w:id="13" w:name="_Toc499557191"/>
-      <w:bookmarkStart w:id="14" w:name="_Toc508698629"/>
+      <w:bookmarkStart w:id="12" w:name="_Toc499557191"/>
+      <w:bookmarkStart w:id="13" w:name="_Toc509232528"/>
       <w:r>
         <w:t>Onderzoeksvraag</w:t>
       </w:r>
+      <w:bookmarkEnd w:id="12"/>
       <w:bookmarkEnd w:id="13"/>
-      <w:bookmarkEnd w:id="14"/>
     </w:p>
     <w:p>
       <w:r>
@@ -5033,8 +5023,8 @@
         <w:spacing w:before="240" w:after="480"/>
         <w:ind w:left="431" w:hanging="431"/>
       </w:pPr>
-      <w:bookmarkStart w:id="15" w:name="_Toc499557192"/>
-      <w:bookmarkStart w:id="16" w:name="_Toc508698630"/>
+      <w:bookmarkStart w:id="14" w:name="_Toc499557192"/>
+      <w:bookmarkStart w:id="15" w:name="_Toc509232529"/>
       <w:r>
         <w:lastRenderedPageBreak/>
         <w:t>Cross</w:t>
@@ -5045,15 +5035,15 @@
       <w:r>
         <w:t>platform</w:t>
       </w:r>
+      <w:bookmarkEnd w:id="14"/>
+      <w:r>
+        <w:t xml:space="preserve"> </w:t>
+      </w:r>
+      <w:proofErr w:type="spellStart"/>
+      <w:r>
+        <w:t>frameworks</w:t>
+      </w:r>
       <w:bookmarkEnd w:id="15"/>
-      <w:r>
-        <w:t xml:space="preserve"> </w:t>
-      </w:r>
-      <w:proofErr w:type="spellStart"/>
-      <w:r>
-        <w:t>frameworks</w:t>
-      </w:r>
-      <w:bookmarkEnd w:id="16"/>
       <w:proofErr w:type="spellEnd"/>
     </w:p>
     <w:p>
@@ -5062,14 +5052,14 @@
         <w:spacing w:before="120" w:after="120"/>
         <w:ind w:left="578" w:hanging="578"/>
       </w:pPr>
-      <w:bookmarkStart w:id="17" w:name="_Toc499557193"/>
-      <w:bookmarkStart w:id="18" w:name="_Toc508698631"/>
+      <w:bookmarkStart w:id="16" w:name="_Toc499557193"/>
+      <w:bookmarkStart w:id="17" w:name="_Toc509232530"/>
       <w:proofErr w:type="spellStart"/>
       <w:r>
         <w:t>Qt</w:t>
       </w:r>
+      <w:bookmarkEnd w:id="16"/>
       <w:bookmarkEnd w:id="17"/>
-      <w:bookmarkEnd w:id="18"/>
       <w:proofErr w:type="spellEnd"/>
     </w:p>
     <w:p>
@@ -5077,13 +5067,13 @@
         <w:pStyle w:val="Kop3"/>
         <w:spacing w:before="40"/>
       </w:pPr>
-      <w:bookmarkStart w:id="19" w:name="_Toc499557194"/>
-      <w:bookmarkStart w:id="20" w:name="_Toc508698632"/>
+      <w:bookmarkStart w:id="18" w:name="_Toc499557194"/>
+      <w:bookmarkStart w:id="19" w:name="_Toc509232531"/>
       <w:r>
         <w:t>Oorsprong</w:t>
       </w:r>
+      <w:bookmarkEnd w:id="18"/>
       <w:bookmarkEnd w:id="19"/>
-      <w:bookmarkEnd w:id="20"/>
     </w:p>
     <w:p>
       <w:pPr>
@@ -5316,13 +5306,13 @@
         <w:pStyle w:val="Kop3"/>
         <w:spacing w:before="40"/>
       </w:pPr>
-      <w:bookmarkStart w:id="21" w:name="_Toc499557195"/>
-      <w:bookmarkStart w:id="22" w:name="_Toc508698633"/>
+      <w:bookmarkStart w:id="20" w:name="_Toc499557195"/>
+      <w:bookmarkStart w:id="21" w:name="_Toc509232532"/>
       <w:r>
         <w:t>Basis</w:t>
       </w:r>
+      <w:bookmarkEnd w:id="20"/>
       <w:bookmarkEnd w:id="21"/>
-      <w:bookmarkEnd w:id="22"/>
     </w:p>
     <w:p>
       <w:pPr>
@@ -5531,8 +5521,8 @@
         <w:pStyle w:val="Kop3"/>
         <w:spacing w:before="40"/>
       </w:pPr>
-      <w:bookmarkStart w:id="23" w:name="_Toc499557196"/>
-      <w:bookmarkStart w:id="24" w:name="_Toc508698634"/>
+      <w:bookmarkStart w:id="22" w:name="_Toc499557196"/>
+      <w:bookmarkStart w:id="23" w:name="_Toc509232533"/>
       <w:r>
         <w:lastRenderedPageBreak/>
         <w:t>Graphics</w:t>
@@ -5540,8 +5530,8 @@
       <w:r>
         <w:t xml:space="preserve"> architectuur</w:t>
       </w:r>
+      <w:bookmarkEnd w:id="22"/>
       <w:bookmarkEnd w:id="23"/>
-      <w:bookmarkEnd w:id="24"/>
     </w:p>
     <w:p>
       <w:pPr>
@@ -5811,8 +5801,8 @@
         <w:pStyle w:val="Kop3"/>
         <w:spacing w:before="40"/>
       </w:pPr>
-      <w:bookmarkStart w:id="25" w:name="_Toc499557197"/>
-      <w:bookmarkStart w:id="26" w:name="_Toc508698635"/>
+      <w:bookmarkStart w:id="24" w:name="_Toc499557197"/>
+      <w:bookmarkStart w:id="25" w:name="_Toc509232534"/>
       <w:proofErr w:type="spellStart"/>
       <w:r>
         <w:t>Signals</w:t>
@@ -5833,8 +5823,8 @@
       <w:r>
         <w:t>slots</w:t>
       </w:r>
+      <w:bookmarkEnd w:id="24"/>
       <w:bookmarkEnd w:id="25"/>
-      <w:bookmarkEnd w:id="26"/>
       <w:proofErr w:type="spellEnd"/>
     </w:p>
     <w:p>
@@ -6944,7 +6934,7 @@
       <w:pPr>
         <w:pStyle w:val="Kop3"/>
       </w:pPr>
-      <w:bookmarkStart w:id="27" w:name="_Toc508698636"/>
+      <w:bookmarkStart w:id="26" w:name="_Toc509232535"/>
       <w:proofErr w:type="spellStart"/>
       <w:r>
         <w:t>Qt</w:t>
@@ -6960,7 +6950,7 @@
       <w:r>
         <w:t>reator</w:t>
       </w:r>
-      <w:bookmarkEnd w:id="27"/>
+      <w:bookmarkEnd w:id="26"/>
       <w:proofErr w:type="spellEnd"/>
       <w:r>
         <w:t xml:space="preserve"> </w:t>
@@ -7165,11 +7155,11 @@
       <w:pPr>
         <w:pStyle w:val="Kop3"/>
       </w:pPr>
-      <w:bookmarkStart w:id="28" w:name="_Toc508698637"/>
+      <w:bookmarkStart w:id="27" w:name="_Toc509232536"/>
       <w:r>
         <w:t>Portfolio</w:t>
       </w:r>
-      <w:bookmarkEnd w:id="28"/>
+      <w:bookmarkEnd w:id="27"/>
     </w:p>
     <w:p>
       <w:pPr>
@@ -7305,8 +7295,8 @@
         <w:spacing w:before="120" w:after="120"/>
         <w:ind w:left="578" w:hanging="578"/>
       </w:pPr>
-      <w:bookmarkStart w:id="29" w:name="_Toc499557198"/>
-      <w:bookmarkStart w:id="30" w:name="_Toc508698638"/>
+      <w:bookmarkStart w:id="28" w:name="_Toc499557198"/>
+      <w:bookmarkStart w:id="29" w:name="_Toc509232537"/>
       <w:proofErr w:type="spellStart"/>
       <w:r>
         <w:t>React</w:t>
@@ -7315,19 +7305,19 @@
       <w:r>
         <w:t xml:space="preserve"> Native</w:t>
       </w:r>
+      <w:bookmarkEnd w:id="28"/>
       <w:bookmarkEnd w:id="29"/>
-      <w:bookmarkEnd w:id="30"/>
     </w:p>
     <w:p>
       <w:pPr>
         <w:pStyle w:val="Kop3"/>
         <w:spacing w:before="40"/>
       </w:pPr>
-      <w:bookmarkStart w:id="31" w:name="_Toc508698639"/>
+      <w:bookmarkStart w:id="30" w:name="_Toc509232538"/>
       <w:r>
         <w:t>Oorsprong</w:t>
       </w:r>
-      <w:bookmarkEnd w:id="31"/>
+      <w:bookmarkEnd w:id="30"/>
     </w:p>
     <w:p>
       <w:proofErr w:type="spellStart"/>
@@ -7478,11 +7468,11 @@
         <w:pStyle w:val="Kop3"/>
         <w:spacing w:before="40"/>
       </w:pPr>
-      <w:bookmarkStart w:id="32" w:name="_Toc508698640"/>
+      <w:bookmarkStart w:id="31" w:name="_Toc509232539"/>
       <w:r>
         <w:t>Basis</w:t>
       </w:r>
-      <w:bookmarkEnd w:id="32"/>
+      <w:bookmarkEnd w:id="31"/>
     </w:p>
     <w:p>
       <w:proofErr w:type="spellStart"/>
@@ -7599,11 +7589,11 @@
         <w:pStyle w:val="Kop3"/>
         <w:spacing w:before="40"/>
       </w:pPr>
-      <w:bookmarkStart w:id="33" w:name="_Toc508698641"/>
+      <w:bookmarkStart w:id="32" w:name="_Toc509232540"/>
       <w:r>
         <w:t>Features</w:t>
       </w:r>
-      <w:bookmarkEnd w:id="33"/>
+      <w:bookmarkEnd w:id="32"/>
     </w:p>
     <w:p>
       <w:pPr>
@@ -9171,11 +9161,11 @@
       <w:pPr>
         <w:pStyle w:val="Kop3"/>
       </w:pPr>
-      <w:bookmarkStart w:id="34" w:name="_Toc508698642"/>
+      <w:bookmarkStart w:id="33" w:name="_Toc509232541"/>
       <w:r>
         <w:t>Gebruik</w:t>
       </w:r>
-      <w:bookmarkEnd w:id="34"/>
+      <w:bookmarkEnd w:id="33"/>
     </w:p>
     <w:p>
       <w:r>
@@ -9412,11 +9402,11 @@
       <w:pPr>
         <w:pStyle w:val="Kop3"/>
       </w:pPr>
-      <w:bookmarkStart w:id="35" w:name="_Toc508698643"/>
+      <w:bookmarkStart w:id="34" w:name="_Toc509232542"/>
       <w:r>
         <w:t>Portfolio</w:t>
       </w:r>
-      <w:bookmarkEnd w:id="35"/>
+      <w:bookmarkEnd w:id="34"/>
     </w:p>
     <w:p>
       <w:r>
@@ -9538,15 +9528,15 @@
         <w:spacing w:before="120" w:after="120"/>
         <w:ind w:left="578" w:hanging="578"/>
       </w:pPr>
-      <w:bookmarkStart w:id="36" w:name="_Toc499557200"/>
-      <w:bookmarkStart w:id="37" w:name="_Toc508698644"/>
+      <w:bookmarkStart w:id="35" w:name="_Toc499557200"/>
+      <w:bookmarkStart w:id="36" w:name="_Toc509232543"/>
       <w:proofErr w:type="spellStart"/>
       <w:r>
         <w:lastRenderedPageBreak/>
         <w:t>Xamarin</w:t>
       </w:r>
+      <w:bookmarkEnd w:id="35"/>
       <w:bookmarkEnd w:id="36"/>
-      <w:bookmarkEnd w:id="37"/>
       <w:proofErr w:type="spellEnd"/>
     </w:p>
     <w:p>
@@ -9554,209 +9544,209 @@
         <w:pStyle w:val="Kop3"/>
         <w:spacing w:before="40"/>
       </w:pPr>
-      <w:bookmarkStart w:id="38" w:name="_Toc508698645"/>
+      <w:bookmarkStart w:id="37" w:name="_Toc509232544"/>
       <w:r>
         <w:t>Oorsprong</w:t>
       </w:r>
+      <w:bookmarkEnd w:id="37"/>
+    </w:p>
+    <w:p>
+      <w:proofErr w:type="spellStart"/>
+      <w:r>
+        <w:t>Xamarin</w:t>
+      </w:r>
+      <w:proofErr w:type="spellEnd"/>
+      <w:r>
+        <w:t xml:space="preserve"> </w:t>
+      </w:r>
+      <w:r>
+        <w:t xml:space="preserve">is een development platform </w:t>
+      </w:r>
+      <w:r>
+        <w:t>gemaakt door het gelijknamige</w:t>
+      </w:r>
+      <w:r>
+        <w:t xml:space="preserve"> software</w:t>
+      </w:r>
+      <w:r>
+        <w:t xml:space="preserve"> bedrijf opgericht in 2011 door de ingenieurs die Mono, Mono </w:t>
+      </w:r>
+      <w:proofErr w:type="spellStart"/>
+      <w:r>
+        <w:t>for</w:t>
+      </w:r>
+      <w:proofErr w:type="spellEnd"/>
+      <w:r>
+        <w:t xml:space="preserve"> Android </w:t>
+      </w:r>
+      <w:proofErr w:type="spellStart"/>
+      <w:r>
+        <w:t>and</w:t>
+      </w:r>
+      <w:proofErr w:type="spellEnd"/>
+      <w:r>
+        <w:t xml:space="preserve"> </w:t>
+      </w:r>
+      <w:proofErr w:type="spellStart"/>
+      <w:r>
+        <w:t>MonoTouch</w:t>
+      </w:r>
+      <w:proofErr w:type="spellEnd"/>
+      <w:r>
+        <w:t xml:space="preserve"> hebb</w:t>
+      </w:r>
+      <w:r>
+        <w:t>en gecreëerd, dit zijn cross-</w:t>
+      </w:r>
+      <w:proofErr w:type="spellStart"/>
+      <w:r>
+        <w:t>platforme</w:t>
+      </w:r>
+      <w:proofErr w:type="spellEnd"/>
+      <w:r>
+        <w:t xml:space="preserve"> implementaties van het Common Language </w:t>
+      </w:r>
+      <w:proofErr w:type="spellStart"/>
+      <w:r>
+        <w:t>Infrastructure</w:t>
+      </w:r>
+      <w:proofErr w:type="spellEnd"/>
+      <w:r>
+        <w:t xml:space="preserve"> (CLI) en </w:t>
+      </w:r>
+      <w:r>
+        <w:t>Microsoft .NET.</w:t>
+      </w:r>
+      <w:r>
+        <w:t xml:space="preserve"> In 2013 werd</w:t>
+      </w:r>
+      <w:r>
+        <w:t xml:space="preserve"> het development platform</w:t>
+      </w:r>
+      <w:r>
+        <w:t xml:space="preserve"> </w:t>
+      </w:r>
+      <w:proofErr w:type="spellStart"/>
+      <w:r>
+        <w:t>Xamarin</w:t>
+      </w:r>
+      <w:proofErr w:type="spellEnd"/>
+      <w:r>
+        <w:t xml:space="preserve"> 2.0 uitgebracht. Deze </w:t>
+      </w:r>
+      <w:r>
+        <w:t xml:space="preserve">release </w:t>
+      </w:r>
+      <w:r>
+        <w:t xml:space="preserve">had 2 </w:t>
+      </w:r>
+      <w:proofErr w:type="spellStart"/>
+      <w:r>
+        <w:t>voornamelijke</w:t>
+      </w:r>
+      <w:proofErr w:type="spellEnd"/>
+      <w:r>
+        <w:t xml:space="preserve"> componenten: </w:t>
+      </w:r>
+      <w:proofErr w:type="spellStart"/>
+      <w:r>
+        <w:t>Xamarin</w:t>
+      </w:r>
+      <w:proofErr w:type="spellEnd"/>
+      <w:r>
+        <w:t xml:space="preserve"> Studio</w:t>
+      </w:r>
+      <w:r>
+        <w:t>, een open-source IDE</w:t>
+      </w:r>
+      <w:r>
+        <w:t xml:space="preserve"> </w:t>
+      </w:r>
+      <w:r>
+        <w:t>,</w:t>
+      </w:r>
+      <w:r>
+        <w:t xml:space="preserve"> en een integratie met Visual Studio, </w:t>
+      </w:r>
+      <w:proofErr w:type="spellStart"/>
+      <w:r>
+        <w:t>Microsoft’s</w:t>
+      </w:r>
+      <w:proofErr w:type="spellEnd"/>
+      <w:r>
+        <w:t xml:space="preserve"> IDE voor het .NET </w:t>
+      </w:r>
+      <w:proofErr w:type="spellStart"/>
+      <w:r>
+        <w:t>framework</w:t>
+      </w:r>
+      <w:proofErr w:type="spellEnd"/>
+      <w:r>
+        <w:t xml:space="preserve">, waardoor Visual Studio gebruikt kon worden voor het </w:t>
+      </w:r>
+      <w:r>
+        <w:t>creëren van applicaties voor Android, iOS en Windows.</w:t>
+      </w:r>
+      <w:r>
+        <w:t xml:space="preserve"> </w:t>
+      </w:r>
+      <w:r>
+        <w:t xml:space="preserve">In 2016 werd </w:t>
+      </w:r>
+      <w:proofErr w:type="spellStart"/>
+      <w:r>
+        <w:t>Xamarin</w:t>
+      </w:r>
+      <w:proofErr w:type="spellEnd"/>
+      <w:r>
+        <w:t xml:space="preserve"> opgekocht door Microsoft en </w:t>
+      </w:r>
+      <w:r>
+        <w:t xml:space="preserve">kondigde Microsoft aan dat de </w:t>
+      </w:r>
+      <w:proofErr w:type="spellStart"/>
+      <w:r>
+        <w:t>Xamarin</w:t>
+      </w:r>
+      <w:proofErr w:type="spellEnd"/>
+      <w:r>
+        <w:t xml:space="preserve"> SDK </w:t>
+      </w:r>
+      <w:r>
+        <w:t>open-</w:t>
+      </w:r>
+      <w:proofErr w:type="spellStart"/>
+      <w:r>
+        <w:t>sourced</w:t>
+      </w:r>
+      <w:proofErr w:type="spellEnd"/>
+      <w:r>
+        <w:t xml:space="preserve"> zal worden en dat deze zal gebundeld worden als een gratis </w:t>
+      </w:r>
+      <w:r>
+        <w:t xml:space="preserve">deel binnen Visual Studio’s </w:t>
+      </w:r>
+      <w:proofErr w:type="spellStart"/>
+      <w:r>
+        <w:t>geintegreerde</w:t>
+      </w:r>
+      <w:proofErr w:type="spellEnd"/>
+      <w:r>
+        <w:t xml:space="preserve"> development omgeving</w:t>
+      </w:r>
+      <w:r>
+        <w:t>.</w:t>
+      </w:r>
+    </w:p>
+    <w:p>
+      <w:pPr>
+        <w:pStyle w:val="Kop3"/>
+      </w:pPr>
+      <w:bookmarkStart w:id="38" w:name="_Toc509232545"/>
+      <w:r>
+        <w:t>Basis</w:t>
+      </w:r>
       <w:bookmarkEnd w:id="38"/>
-    </w:p>
-    <w:p>
-      <w:proofErr w:type="spellStart"/>
-      <w:r>
-        <w:t>Xamarin</w:t>
-      </w:r>
-      <w:proofErr w:type="spellEnd"/>
-      <w:r>
-        <w:t xml:space="preserve"> </w:t>
-      </w:r>
-      <w:r>
-        <w:t xml:space="preserve">is een development platform </w:t>
-      </w:r>
-      <w:r>
-        <w:t>gemaakt door het gelijknamige</w:t>
-      </w:r>
-      <w:r>
-        <w:t xml:space="preserve"> software</w:t>
-      </w:r>
-      <w:r>
-        <w:t xml:space="preserve"> bedrijf opgericht in 2011 door de ingenieurs die Mono, Mono </w:t>
-      </w:r>
-      <w:proofErr w:type="spellStart"/>
-      <w:r>
-        <w:t>for</w:t>
-      </w:r>
-      <w:proofErr w:type="spellEnd"/>
-      <w:r>
-        <w:t xml:space="preserve"> Android </w:t>
-      </w:r>
-      <w:proofErr w:type="spellStart"/>
-      <w:r>
-        <w:t>and</w:t>
-      </w:r>
-      <w:proofErr w:type="spellEnd"/>
-      <w:r>
-        <w:t xml:space="preserve"> </w:t>
-      </w:r>
-      <w:proofErr w:type="spellStart"/>
-      <w:r>
-        <w:t>MonoTouch</w:t>
-      </w:r>
-      <w:proofErr w:type="spellEnd"/>
-      <w:r>
-        <w:t xml:space="preserve"> hebb</w:t>
-      </w:r>
-      <w:r>
-        <w:t>en gecreëerd, dit zijn cross-</w:t>
-      </w:r>
-      <w:proofErr w:type="spellStart"/>
-      <w:r>
-        <w:t>platforme</w:t>
-      </w:r>
-      <w:proofErr w:type="spellEnd"/>
-      <w:r>
-        <w:t xml:space="preserve"> implementaties van het Common Language </w:t>
-      </w:r>
-      <w:proofErr w:type="spellStart"/>
-      <w:r>
-        <w:t>Infrastructure</w:t>
-      </w:r>
-      <w:proofErr w:type="spellEnd"/>
-      <w:r>
-        <w:t xml:space="preserve"> (CLI) en </w:t>
-      </w:r>
-      <w:r>
-        <w:t>Microsoft .NET.</w:t>
-      </w:r>
-      <w:r>
-        <w:t xml:space="preserve"> In 2013 werd</w:t>
-      </w:r>
-      <w:r>
-        <w:t xml:space="preserve"> het development platform</w:t>
-      </w:r>
-      <w:r>
-        <w:t xml:space="preserve"> </w:t>
-      </w:r>
-      <w:proofErr w:type="spellStart"/>
-      <w:r>
-        <w:t>Xamarin</w:t>
-      </w:r>
-      <w:proofErr w:type="spellEnd"/>
-      <w:r>
-        <w:t xml:space="preserve"> 2.0 uitgebracht. Deze </w:t>
-      </w:r>
-      <w:r>
-        <w:t xml:space="preserve">release </w:t>
-      </w:r>
-      <w:r>
-        <w:t xml:space="preserve">had 2 </w:t>
-      </w:r>
-      <w:proofErr w:type="spellStart"/>
-      <w:r>
-        <w:t>voornamelijke</w:t>
-      </w:r>
-      <w:proofErr w:type="spellEnd"/>
-      <w:r>
-        <w:t xml:space="preserve"> componenten: </w:t>
-      </w:r>
-      <w:proofErr w:type="spellStart"/>
-      <w:r>
-        <w:t>Xamarin</w:t>
-      </w:r>
-      <w:proofErr w:type="spellEnd"/>
-      <w:r>
-        <w:t xml:space="preserve"> Studio</w:t>
-      </w:r>
-      <w:r>
-        <w:t>, een open-source IDE</w:t>
-      </w:r>
-      <w:r>
-        <w:t xml:space="preserve"> </w:t>
-      </w:r>
-      <w:r>
-        <w:t>,</w:t>
-      </w:r>
-      <w:r>
-        <w:t xml:space="preserve"> en een integratie met Visual Studio, </w:t>
-      </w:r>
-      <w:proofErr w:type="spellStart"/>
-      <w:r>
-        <w:t>Microsoft’s</w:t>
-      </w:r>
-      <w:proofErr w:type="spellEnd"/>
-      <w:r>
-        <w:t xml:space="preserve"> IDE voor het .NET </w:t>
-      </w:r>
-      <w:proofErr w:type="spellStart"/>
-      <w:r>
-        <w:t>framework</w:t>
-      </w:r>
-      <w:proofErr w:type="spellEnd"/>
-      <w:r>
-        <w:t xml:space="preserve">, waardoor Visual Studio gebruikt kon worden voor het </w:t>
-      </w:r>
-      <w:r>
-        <w:t>creëren van applicaties voor Android, iOS en Windows.</w:t>
-      </w:r>
-      <w:r>
-        <w:t xml:space="preserve"> </w:t>
-      </w:r>
-      <w:r>
-        <w:t xml:space="preserve">In 2016 werd </w:t>
-      </w:r>
-      <w:proofErr w:type="spellStart"/>
-      <w:r>
-        <w:t>Xamarin</w:t>
-      </w:r>
-      <w:proofErr w:type="spellEnd"/>
-      <w:r>
-        <w:t xml:space="preserve"> opgekocht door Microsoft en </w:t>
-      </w:r>
-      <w:r>
-        <w:t xml:space="preserve">kondigde Microsoft aan dat de </w:t>
-      </w:r>
-      <w:proofErr w:type="spellStart"/>
-      <w:r>
-        <w:t>Xamarin</w:t>
-      </w:r>
-      <w:proofErr w:type="spellEnd"/>
-      <w:r>
-        <w:t xml:space="preserve"> SDK </w:t>
-      </w:r>
-      <w:r>
-        <w:t>open-</w:t>
-      </w:r>
-      <w:proofErr w:type="spellStart"/>
-      <w:r>
-        <w:t>sourced</w:t>
-      </w:r>
-      <w:proofErr w:type="spellEnd"/>
-      <w:r>
-        <w:t xml:space="preserve"> zal worden en dat deze zal gebundeld worden als een gratis </w:t>
-      </w:r>
-      <w:r>
-        <w:t xml:space="preserve">deel binnen Visual Studio’s </w:t>
-      </w:r>
-      <w:proofErr w:type="spellStart"/>
-      <w:r>
-        <w:t>geintegreerde</w:t>
-      </w:r>
-      <w:proofErr w:type="spellEnd"/>
-      <w:r>
-        <w:t xml:space="preserve"> development omgeving</w:t>
-      </w:r>
-      <w:r>
-        <w:t>.</w:t>
-      </w:r>
-    </w:p>
-    <w:p>
-      <w:pPr>
-        <w:pStyle w:val="Kop3"/>
-      </w:pPr>
-      <w:bookmarkStart w:id="39" w:name="_Toc508698646"/>
-      <w:r>
-        <w:t>Basis</w:t>
-      </w:r>
-      <w:bookmarkEnd w:id="39"/>
     </w:p>
     <w:p>
       <w:r>
@@ -9927,12 +9917,12 @@
       <w:pPr>
         <w:pStyle w:val="Kop3"/>
       </w:pPr>
-      <w:bookmarkStart w:id="40" w:name="_Toc508698647"/>
+      <w:bookmarkStart w:id="39" w:name="_Toc509232546"/>
       <w:proofErr w:type="spellStart"/>
       <w:r>
         <w:t>Xamarin.Forms</w:t>
       </w:r>
-      <w:bookmarkEnd w:id="40"/>
+      <w:bookmarkEnd w:id="39"/>
       <w:proofErr w:type="spellEnd"/>
     </w:p>
     <w:p>
@@ -10287,12 +10277,12 @@
       <w:pPr>
         <w:pStyle w:val="Kop3"/>
       </w:pPr>
-      <w:bookmarkStart w:id="41" w:name="_Toc508698648"/>
+      <w:bookmarkStart w:id="40" w:name="_Toc509232547"/>
       <w:r>
         <w:lastRenderedPageBreak/>
         <w:t>Gebruik</w:t>
       </w:r>
-      <w:bookmarkEnd w:id="41"/>
+      <w:bookmarkEnd w:id="40"/>
     </w:p>
     <w:p>
       <w:proofErr w:type="spellStart"/>
@@ -10478,11 +10468,11 @@
       <w:pPr>
         <w:pStyle w:val="Kop3"/>
       </w:pPr>
-      <w:bookmarkStart w:id="42" w:name="_Toc508698649"/>
+      <w:bookmarkStart w:id="41" w:name="_Toc509232548"/>
       <w:r>
         <w:t>Portfolio</w:t>
       </w:r>
-      <w:bookmarkEnd w:id="42"/>
+      <w:bookmarkEnd w:id="41"/>
     </w:p>
     <w:p>
       <w:r>
@@ -10604,6 +10594,18 @@
         <w:t xml:space="preserve"> muziek app (Android/iOS)</w:t>
       </w:r>
     </w:p>
+    <w:p>
+      <w:pPr>
+        <w:pStyle w:val="Lijstalinea"/>
+        <w:numPr>
+          <w:ilvl w:val="0"/>
+          <w:numId w:val="47"/>
+        </w:numPr>
+      </w:pPr>
+      <w:r>
+        <w:t>Pinterest (Android/iOS)</w:t>
+      </w:r>
+    </w:p>
     <w:p/>
     <w:p/>
     <w:p/>
@@ -10614,8 +10616,8 @@
         <w:spacing w:before="120" w:after="120"/>
         <w:ind w:left="578" w:hanging="578"/>
       </w:pPr>
-      <w:bookmarkStart w:id="43" w:name="_Toc499557202"/>
-      <w:bookmarkStart w:id="44" w:name="_Toc508698650"/>
+      <w:bookmarkStart w:id="42" w:name="_Toc499557202"/>
+      <w:bookmarkStart w:id="43" w:name="_Toc509232549"/>
       <w:r>
         <w:t xml:space="preserve">Apache </w:t>
       </w:r>
@@ -10623,8 +10625,8 @@
       <w:r>
         <w:t>Cordova</w:t>
       </w:r>
+      <w:bookmarkEnd w:id="42"/>
       <w:bookmarkEnd w:id="43"/>
-      <w:bookmarkEnd w:id="44"/>
       <w:proofErr w:type="spellEnd"/>
     </w:p>
     <w:p>
@@ -10783,14 +10785,14 @@
         <w:spacing w:before="240" w:after="480"/>
         <w:ind w:left="431" w:hanging="431"/>
       </w:pPr>
-      <w:bookmarkStart w:id="45" w:name="_Toc499557203"/>
-      <w:bookmarkStart w:id="46" w:name="_Toc508698651"/>
+      <w:bookmarkStart w:id="44" w:name="_Toc499557203"/>
+      <w:bookmarkStart w:id="45" w:name="_Toc509232550"/>
       <w:r>
         <w:lastRenderedPageBreak/>
         <w:t>Applicatie</w:t>
       </w:r>
+      <w:bookmarkEnd w:id="44"/>
       <w:bookmarkEnd w:id="45"/>
-      <w:bookmarkEnd w:id="46"/>
     </w:p>
     <w:p>
       <w:pPr>
@@ -11036,14 +11038,14 @@
         <w:spacing w:before="240" w:after="480"/>
         <w:ind w:left="431" w:hanging="431"/>
       </w:pPr>
-      <w:bookmarkStart w:id="47" w:name="_Toc499557204"/>
-      <w:bookmarkStart w:id="48" w:name="_Toc508698652"/>
+      <w:bookmarkStart w:id="46" w:name="_Toc499557204"/>
+      <w:bookmarkStart w:id="47" w:name="_Toc509232551"/>
       <w:r>
         <w:lastRenderedPageBreak/>
         <w:t>Vergelijken performance</w:t>
       </w:r>
+      <w:bookmarkEnd w:id="46"/>
       <w:bookmarkEnd w:id="47"/>
-      <w:bookmarkEnd w:id="48"/>
     </w:p>
     <w:p>
       <w:pPr>
@@ -11051,322 +11053,557 @@
         <w:spacing w:before="120" w:after="120"/>
         <w:ind w:left="578" w:hanging="578"/>
       </w:pPr>
-      <w:bookmarkStart w:id="49" w:name="_Toc499557205"/>
-      <w:bookmarkStart w:id="50" w:name="_Toc508698653"/>
+      <w:bookmarkStart w:id="48" w:name="_Toc499557205"/>
+      <w:bookmarkStart w:id="49" w:name="_Toc509232552"/>
       <w:r>
         <w:t>Development effort</w:t>
       </w:r>
+      <w:bookmarkEnd w:id="48"/>
       <w:bookmarkEnd w:id="49"/>
+    </w:p>
+    <w:p>
+      <w:pPr>
+        <w:pStyle w:val="Kop3"/>
+      </w:pPr>
+      <w:bookmarkStart w:id="50" w:name="_Toc509232553"/>
+      <w:proofErr w:type="spellStart"/>
+      <w:r>
+        <w:t>React</w:t>
+      </w:r>
+      <w:proofErr w:type="spellEnd"/>
+      <w:r>
+        <w:t xml:space="preserve"> Native</w:t>
+      </w:r>
       <w:bookmarkEnd w:id="50"/>
     </w:p>
     <w:p>
       <w:pPr>
-        <w:pStyle w:val="Kop3"/>
-      </w:pPr>
-      <w:bookmarkStart w:id="51" w:name="_Toc508698654"/>
+        <w:pStyle w:val="Kop4"/>
+      </w:pPr>
+      <w:r>
+        <w:t>Algemeen</w:t>
+      </w:r>
+    </w:p>
+    <w:p>
+      <w:r>
+        <w:t xml:space="preserve">Voor </w:t>
+      </w:r>
+      <w:r>
+        <w:t xml:space="preserve">te beginnen aan een </w:t>
+      </w:r>
       <w:proofErr w:type="spellStart"/>
       <w:r>
         <w:t>React</w:t>
       </w:r>
       <w:proofErr w:type="spellEnd"/>
       <w:r>
-        <w:t xml:space="preserve"> Native</w:t>
-      </w:r>
+        <w:t xml:space="preserve"> Native applicatie, heb je </w:t>
+      </w:r>
+      <w:r>
+        <w:t>een Javascript-</w:t>
+      </w:r>
+      <w:proofErr w:type="spellStart"/>
+      <w:r>
+        <w:t>library</w:t>
+      </w:r>
+      <w:proofErr w:type="spellEnd"/>
+      <w:r>
+        <w:t xml:space="preserve"> </w:t>
+      </w:r>
+      <w:r>
+        <w:t xml:space="preserve">en een </w:t>
+      </w:r>
+      <w:proofErr w:type="spellStart"/>
+      <w:r>
+        <w:t>React-framework</w:t>
+      </w:r>
+      <w:proofErr w:type="spellEnd"/>
+      <w:r>
+        <w:t xml:space="preserve"> nodig. Via Node.js</w:t>
+      </w:r>
+      <w:r>
+        <w:t>,</w:t>
+      </w:r>
+      <w:r>
+        <w:t xml:space="preserve"> een </w:t>
+      </w:r>
+      <w:r>
+        <w:t xml:space="preserve">softwareplatform </w:t>
+      </w:r>
+      <w:r>
+        <w:t xml:space="preserve">voor Javascript-toepassingen die we gewoonweg gebruiken met behulp van de </w:t>
+      </w:r>
+      <w:proofErr w:type="spellStart"/>
+      <w:r>
+        <w:t>command</w:t>
+      </w:r>
+      <w:proofErr w:type="spellEnd"/>
+      <w:r>
+        <w:t xml:space="preserve"> prompt van de PC</w:t>
+      </w:r>
+      <w:r>
+        <w:t xml:space="preserve">, installeren we </w:t>
+      </w:r>
+      <w:r>
+        <w:t>“</w:t>
+      </w:r>
+      <w:proofErr w:type="spellStart"/>
+      <w:r>
+        <w:t>Create</w:t>
+      </w:r>
+      <w:proofErr w:type="spellEnd"/>
+      <w:r>
+        <w:t xml:space="preserve"> </w:t>
+      </w:r>
+      <w:proofErr w:type="spellStart"/>
+      <w:r>
+        <w:t>React</w:t>
+      </w:r>
+      <w:proofErr w:type="spellEnd"/>
+      <w:r>
+        <w:t xml:space="preserve"> Native App”</w:t>
+      </w:r>
+      <w:r>
+        <w:t xml:space="preserve">. In dit </w:t>
+      </w:r>
+      <w:proofErr w:type="spellStart"/>
+      <w:r>
+        <w:t>framework</w:t>
+      </w:r>
+      <w:proofErr w:type="spellEnd"/>
+      <w:r>
+        <w:t xml:space="preserve"> zit alles in dat we nodig hebben, zodra we dit </w:t>
+      </w:r>
+      <w:proofErr w:type="spellStart"/>
+      <w:r>
+        <w:t>geinstalleerd</w:t>
+      </w:r>
+      <w:proofErr w:type="spellEnd"/>
+      <w:r>
+        <w:t xml:space="preserve"> hebben kunnen we </w:t>
+      </w:r>
+      <w:r>
+        <w:t xml:space="preserve">een </w:t>
+      </w:r>
+      <w:proofErr w:type="spellStart"/>
+      <w:r>
+        <w:t>React</w:t>
+      </w:r>
+      <w:proofErr w:type="spellEnd"/>
+      <w:r>
+        <w:t xml:space="preserve"> Native project opzetten</w:t>
+      </w:r>
+      <w:r>
+        <w:t xml:space="preserve">. Dit project kunnen we via een tekst-editor </w:t>
+      </w:r>
+      <w:r>
+        <w:t xml:space="preserve">aanpassen en </w:t>
+      </w:r>
+      <w:r>
+        <w:t>uitbreiden</w:t>
+      </w:r>
+      <w:r>
+        <w:t xml:space="preserve">. Expo is een applicatie </w:t>
+      </w:r>
+      <w:r>
+        <w:t xml:space="preserve">die we dan op onze GSM kunnen installeren </w:t>
+      </w:r>
+      <w:r>
+        <w:t>om een voorbeeld van on</w:t>
+      </w:r>
+      <w:r>
+        <w:t xml:space="preserve">ze applicatie te projecteren. Dit </w:t>
+      </w:r>
+      <w:proofErr w:type="spellStart"/>
+      <w:r>
+        <w:t>framework</w:t>
+      </w:r>
+      <w:proofErr w:type="spellEnd"/>
+      <w:r>
+        <w:t xml:space="preserve"> opzetten in zijn geheel </w:t>
+      </w:r>
+      <w:r>
+        <w:t>duurde zo’n 1u in totaal.</w:t>
+      </w:r>
+      <w:r>
+        <w:t xml:space="preserve"> </w:t>
+      </w:r>
+      <w:r>
+        <w:t xml:space="preserve">Je kan ook een emulator van Android </w:t>
+      </w:r>
+      <w:r>
+        <w:t>S</w:t>
+      </w:r>
+      <w:r>
+        <w:t xml:space="preserve">tudio of </w:t>
+      </w:r>
+      <w:proofErr w:type="spellStart"/>
+      <w:r>
+        <w:t>Xcode</w:t>
+      </w:r>
+      <w:proofErr w:type="spellEnd"/>
+      <w:r>
+        <w:t xml:space="preserve"> gebruiken</w:t>
+      </w:r>
+      <w:r>
+        <w:t xml:space="preserve"> </w:t>
+      </w:r>
+      <w:r>
+        <w:t xml:space="preserve">voor je </w:t>
+      </w:r>
+      <w:r>
+        <w:t xml:space="preserve">voorbeeld. </w:t>
+      </w:r>
+    </w:p>
+    <w:p>
+      <w:r>
+        <w:t xml:space="preserve">Documentatie voor RN is vrij uitgebreid te vinden op het internet. </w:t>
+      </w:r>
+      <w:r>
+        <w:t xml:space="preserve">Voor een complexvrije applicatie zoals de onze </w:t>
+      </w:r>
+      <w:r>
+        <w:t>is er meer als genoeg informatie te vinden op de officiële pagina van RN</w:t>
+      </w:r>
+      <w:r>
+        <w:t xml:space="preserve">. </w:t>
+      </w:r>
+      <w:r>
+        <w:t>Wat opviel bij het gebruiken van de RN-</w:t>
+      </w:r>
+      <w:proofErr w:type="spellStart"/>
+      <w:r>
+        <w:t>framework</w:t>
+      </w:r>
+      <w:proofErr w:type="spellEnd"/>
+      <w:r>
+        <w:t xml:space="preserve"> was dat bij </w:t>
+      </w:r>
+      <w:proofErr w:type="spellStart"/>
+      <w:r>
+        <w:t>errors</w:t>
+      </w:r>
+      <w:proofErr w:type="spellEnd"/>
+      <w:r>
+        <w:t xml:space="preserve"> het debuggen niet vlot verliep. </w:t>
+      </w:r>
+      <w:proofErr w:type="spellStart"/>
+      <w:r>
+        <w:t>Errors</w:t>
+      </w:r>
+      <w:proofErr w:type="spellEnd"/>
+      <w:r>
+        <w:t xml:space="preserve"> gaven </w:t>
+      </w:r>
+      <w:r>
+        <w:t>problemen</w:t>
+      </w:r>
+      <w:r>
+        <w:t xml:space="preserve"> aan op plaatsen die </w:t>
+      </w:r>
+      <w:r>
+        <w:t xml:space="preserve">niet het probleem waren, problemen met de emulator, </w:t>
+      </w:r>
+      <w:r>
+        <w:t xml:space="preserve">problemen bij het installeren van bepaalde componenten voor je applicatie, … Op het internet staan wel oplossingen </w:t>
+      </w:r>
+      <w:r>
+        <w:t>maar het werd soms toch een serieuze zoektocht waardoor ik veel tijd ben kwijtgeraakt aan kleine problemen.</w:t>
+      </w:r>
+    </w:p>
+    <w:p>
+      <w:r>
+        <w:t xml:space="preserve">Voor bepaalde componenten te gebruiken kon je Expo ook niet meer gebruiken </w:t>
+      </w:r>
+      <w:r>
+        <w:t xml:space="preserve">omdat sommigen niet ondersteund werden, </w:t>
+      </w:r>
+      <w:r>
+        <w:t xml:space="preserve">waardoor je je project moest </w:t>
+      </w:r>
+      <w:r>
+        <w:t>losmaken</w:t>
+      </w:r>
+      <w:r>
+        <w:t xml:space="preserve"> van Expo.</w:t>
+      </w:r>
+      <w:r>
+        <w:t xml:space="preserve"> Dit betekende dan ook dat een heel deel van je infrastructuur wegviel waardoor </w:t>
+      </w:r>
+      <w:r>
+        <w:t xml:space="preserve">we alles via Android Studio moesten </w:t>
+      </w:r>
+      <w:r>
+        <w:t>opzetten</w:t>
+      </w:r>
+      <w:r>
+        <w:t xml:space="preserve"> en alles niet meer vlot verliep </w:t>
+      </w:r>
+      <w:r>
+        <w:t>zoals bij het Expo-</w:t>
+      </w:r>
+      <w:proofErr w:type="spellStart"/>
+      <w:r>
+        <w:t>build</w:t>
+      </w:r>
+      <w:proofErr w:type="spellEnd"/>
+      <w:r>
+        <w:t xml:space="preserve"> proces.</w:t>
+      </w:r>
+    </w:p>
+    <w:p>
+      <w:r>
+        <w:t>Door deze problemen werd ook een simpel project tijdrovend</w:t>
+      </w:r>
+      <w:r>
+        <w:t xml:space="preserve"> </w:t>
+      </w:r>
+      <w:r>
+        <w:t xml:space="preserve">om te creëren en heeft het uiteindelijk </w:t>
+      </w:r>
+      <w:r>
+        <w:t xml:space="preserve">zo’n </w:t>
+      </w:r>
+      <w:r>
+        <w:t>100</w:t>
+      </w:r>
+      <w:r>
+        <w:t xml:space="preserve"> uren</w:t>
+      </w:r>
+      <w:r>
+        <w:t xml:space="preserve"> geduurd om het te make</w:t>
+      </w:r>
+      <w:r>
+        <w:t>n van begin tot einde.</w:t>
+      </w:r>
+    </w:p>
+    <w:p>
+      <w:pPr>
+        <w:pStyle w:val="Kop4"/>
+      </w:pPr>
+      <w:r>
+        <w:t>Details</w:t>
+      </w:r>
+    </w:p>
+    <w:p>
+      <w:r>
+        <w:t>Beginnend aan zo een applicatie, wordt eerst de structuur van de app nagemaakt en in componenten opgedeeld:</w:t>
+      </w:r>
+    </w:p>
+    <w:p>
+      <w:r>
+        <w:t>Volgens de Javascript componenten</w:t>
+      </w:r>
+      <w:r>
+        <w:t xml:space="preserve"> (&lt;&gt;)</w:t>
+      </w:r>
+      <w:r>
+        <w:t>:</w:t>
+      </w:r>
+    </w:p>
+    <w:p>
+      <w:pPr>
+        <w:pStyle w:val="Lijstalinea"/>
+        <w:numPr>
+          <w:ilvl w:val="0"/>
+          <w:numId w:val="49"/>
+        </w:numPr>
+      </w:pPr>
+      <w:r>
+        <w:rPr>
+          <w:noProof/>
+        </w:rPr>
+        <w:drawing>
+          <wp:anchor distT="0" distB="0" distL="114300" distR="114300" simplePos="0" relativeHeight="251692032" behindDoc="0" locked="0" layoutInCell="1" allowOverlap="1" wp14:anchorId="7779D69A" wp14:editId="0FAABF45">
+            <wp:simplePos x="0" y="0"/>
+            <wp:positionH relativeFrom="margin">
+              <wp:posOffset>3743325</wp:posOffset>
+            </wp:positionH>
+            <wp:positionV relativeFrom="paragraph">
+              <wp:posOffset>-1104900</wp:posOffset>
+            </wp:positionV>
+            <wp:extent cx="1855554" cy="2952750"/>
+            <wp:effectExtent l="0" t="0" r="0" b="0"/>
+            <wp:wrapSquare wrapText="bothSides"/>
+            <wp:docPr id="34" name="Afbeelding 34"/>
+            <wp:cNvGraphicFramePr>
+              <a:graphicFrameLocks xmlns:a="http://schemas.openxmlformats.org/drawingml/2006/main" noChangeAspect="1"/>
+            </wp:cNvGraphicFramePr>
+            <a:graphic xmlns:a="http://schemas.openxmlformats.org/drawingml/2006/main">
+              <a:graphicData uri="http://schemas.openxmlformats.org/drawingml/2006/picture">
+                <pic:pic xmlns:pic="http://schemas.openxmlformats.org/drawingml/2006/picture">
+                  <pic:nvPicPr>
+                    <pic:cNvPr id="1" name=""/>
+                    <pic:cNvPicPr/>
+                  </pic:nvPicPr>
+                  <pic:blipFill rotWithShape="1">
+                    <a:blip r:embed="rId42">
+                      <a:extLst>
+                        <a:ext uri="{28A0092B-C50C-407E-A947-70E740481C1C}">
+                          <a14:useLocalDpi xmlns:a14="http://schemas.microsoft.com/office/drawing/2010/main" val="0"/>
+                        </a:ext>
+                      </a:extLst>
+                    </a:blip>
+                    <a:srcRect l="55886" t="18519" r="25099" b="27689"/>
+                    <a:stretch/>
+                  </pic:blipFill>
+                  <pic:spPr bwMode="auto">
+                    <a:xfrm>
+                      <a:off x="0" y="0"/>
+                      <a:ext cx="1855554" cy="2952750"/>
+                    </a:xfrm>
+                    <a:prstGeom prst="rect">
+                      <a:avLst/>
+                    </a:prstGeom>
+                    <a:ln>
+                      <a:noFill/>
+                    </a:ln>
+                    <a:extLst>
+                      <a:ext uri="{53640926-AAD7-44D8-BBD7-CCE9431645EC}">
+                        <a14:shadowObscured xmlns:a14="http://schemas.microsoft.com/office/drawing/2010/main"/>
+                      </a:ext>
+                    </a:extLst>
+                  </pic:spPr>
+                </pic:pic>
+              </a:graphicData>
+            </a:graphic>
+            <wp14:sizeRelH relativeFrom="page">
+              <wp14:pctWidth>0</wp14:pctWidth>
+            </wp14:sizeRelH>
+            <wp14:sizeRelV relativeFrom="page">
+              <wp14:pctHeight>0</wp14:pctHeight>
+            </wp14:sizeRelV>
+          </wp:anchor>
+        </w:drawing>
+      </w:r>
+      <w:r>
+        <w:t>Vanboven: één &lt;View&gt; opgedeeld in 3 stukken rij, daarin kunnen we 3 componenten steken. In dit geval:</w:t>
+      </w:r>
+    </w:p>
+    <w:p>
+      <w:pPr>
+        <w:pStyle w:val="Lijstalinea"/>
+        <w:numPr>
+          <w:ilvl w:val="1"/>
+          <w:numId w:val="49"/>
+        </w:numPr>
+      </w:pPr>
+      <w:r>
+        <w:t>Links: &lt;Image&gt;</w:t>
+      </w:r>
+    </w:p>
+    <w:p>
+      <w:pPr>
+        <w:pStyle w:val="Lijstalinea"/>
+        <w:numPr>
+          <w:ilvl w:val="1"/>
+          <w:numId w:val="49"/>
+        </w:numPr>
+      </w:pPr>
+      <w:r>
+        <w:t>Midden: &lt;</w:t>
+      </w:r>
+      <w:proofErr w:type="spellStart"/>
+      <w:r>
+        <w:t>DatePicker</w:t>
+      </w:r>
+      <w:proofErr w:type="spellEnd"/>
+      <w:r>
+        <w:t>&gt;: Een component die ervoor zal zorgen dat je een datum kunt kiezen, zowel in Android als iOS</w:t>
+      </w:r>
+    </w:p>
+    <w:p>
+      <w:pPr>
+        <w:pStyle w:val="Lijstalinea"/>
+        <w:numPr>
+          <w:ilvl w:val="1"/>
+          <w:numId w:val="49"/>
+        </w:numPr>
+      </w:pPr>
+      <w:r>
+        <w:t xml:space="preserve">Rechts: &lt;Image&gt; met functionaliteit </w:t>
+      </w:r>
+      <w:proofErr w:type="spellStart"/>
+      <w:r>
+        <w:t>onPress</w:t>
+      </w:r>
+      <w:proofErr w:type="spellEnd"/>
+      <w:r>
+        <w:t>: een zoekactie ondernemen.</w:t>
+      </w:r>
+    </w:p>
+    <w:p>
+      <w:pPr>
+        <w:pStyle w:val="Lijstalinea"/>
+        <w:numPr>
+          <w:ilvl w:val="0"/>
+          <w:numId w:val="49"/>
+        </w:numPr>
+      </w:pPr>
+      <w:r>
+        <w:lastRenderedPageBreak/>
+        <w:t>Midden: een &lt;</w:t>
+      </w:r>
+      <w:proofErr w:type="spellStart"/>
+      <w:r>
+        <w:t>VideoPlayer</w:t>
+      </w:r>
+      <w:proofErr w:type="spellEnd"/>
+      <w:r>
+        <w:t xml:space="preserve">&gt; component die enkel een </w:t>
+      </w:r>
+      <w:proofErr w:type="spellStart"/>
+      <w:r>
+        <w:t>url</w:t>
+      </w:r>
+      <w:proofErr w:type="spellEnd"/>
+      <w:r>
+        <w:t xml:space="preserve"> als bron nodig heeft om te werken in zowel Android als iOS.</w:t>
+      </w:r>
+    </w:p>
+    <w:p>
+      <w:pPr>
+        <w:pStyle w:val="Lijstalinea"/>
+        <w:numPr>
+          <w:ilvl w:val="0"/>
+          <w:numId w:val="49"/>
+        </w:numPr>
+      </w:pPr>
+      <w:r>
+        <w:t>Vanonder: een &lt;Flatlist&gt; waarmee het JSON-bestand kan uitlezen worden en via &lt;</w:t>
+      </w:r>
+      <w:proofErr w:type="spellStart"/>
+      <w:r>
+        <w:t>ListItem</w:t>
+      </w:r>
+      <w:proofErr w:type="spellEnd"/>
+      <w:r>
+        <w:t xml:space="preserve">&gt; deze één voor één getoond wordt. In component </w:t>
+      </w:r>
+      <w:proofErr w:type="spellStart"/>
+      <w:r>
+        <w:t>ListItem</w:t>
+      </w:r>
+      <w:proofErr w:type="spellEnd"/>
+      <w:r>
+        <w:t xml:space="preserve"> wordt dan bepaald welke data gekozen wordt via verschillende </w:t>
+      </w:r>
+      <w:proofErr w:type="spellStart"/>
+      <w:r>
+        <w:t>props</w:t>
+      </w:r>
+      <w:proofErr w:type="spellEnd"/>
+      <w:r>
+        <w:t xml:space="preserve"> die worden ingesteld</w:t>
+      </w:r>
+      <w:bookmarkStart w:id="51" w:name="_GoBack"/>
       <w:bookmarkEnd w:id="51"/>
-    </w:p>
-    <w:p>
-      <w:r>
-        <w:t xml:space="preserve">Voor </w:t>
-      </w:r>
-      <w:r>
-        <w:t xml:space="preserve">te beginnen aan een </w:t>
-      </w:r>
-      <w:proofErr w:type="spellStart"/>
-      <w:r>
-        <w:t>React</w:t>
-      </w:r>
-      <w:proofErr w:type="spellEnd"/>
-      <w:r>
-        <w:t xml:space="preserve"> Native applicatie, heb je </w:t>
-      </w:r>
-      <w:r>
-        <w:t>een Javascript-</w:t>
-      </w:r>
-      <w:proofErr w:type="spellStart"/>
-      <w:r>
-        <w:t>library</w:t>
-      </w:r>
-      <w:proofErr w:type="spellEnd"/>
-      <w:r>
-        <w:t xml:space="preserve"> </w:t>
-      </w:r>
-      <w:r>
-        <w:t xml:space="preserve">en een </w:t>
-      </w:r>
-      <w:proofErr w:type="spellStart"/>
-      <w:r>
-        <w:t>React-framework</w:t>
-      </w:r>
-      <w:proofErr w:type="spellEnd"/>
-      <w:r>
-        <w:t xml:space="preserve"> nodig. Via Node.js</w:t>
-      </w:r>
-      <w:r>
-        <w:t>,</w:t>
-      </w:r>
-      <w:r>
-        <w:t xml:space="preserve"> een </w:t>
-      </w:r>
-      <w:r>
-        <w:t xml:space="preserve">softwareplatform </w:t>
-      </w:r>
-      <w:r>
-        <w:t xml:space="preserve">voor Javascript-toepassingen die we gewoonweg gebruiken met behulp van de </w:t>
-      </w:r>
-      <w:proofErr w:type="spellStart"/>
-      <w:r>
-        <w:t>command</w:t>
-      </w:r>
-      <w:proofErr w:type="spellEnd"/>
-      <w:r>
-        <w:t xml:space="preserve"> prompt van de PC</w:t>
-      </w:r>
-      <w:r>
-        <w:t xml:space="preserve">, installeren we </w:t>
-      </w:r>
-      <w:r>
-        <w:t>“</w:t>
-      </w:r>
-      <w:proofErr w:type="spellStart"/>
-      <w:r>
-        <w:t>Create</w:t>
-      </w:r>
-      <w:proofErr w:type="spellEnd"/>
-      <w:r>
-        <w:t xml:space="preserve"> </w:t>
-      </w:r>
-      <w:proofErr w:type="spellStart"/>
-      <w:r>
-        <w:t>React</w:t>
-      </w:r>
-      <w:proofErr w:type="spellEnd"/>
-      <w:r>
-        <w:t xml:space="preserve"> Native App”</w:t>
-      </w:r>
-      <w:r>
-        <w:t xml:space="preserve">. In dit </w:t>
-      </w:r>
-      <w:proofErr w:type="spellStart"/>
-      <w:r>
-        <w:t>framework</w:t>
-      </w:r>
-      <w:proofErr w:type="spellEnd"/>
-      <w:r>
-        <w:t xml:space="preserve"> zit alles in dat we nodig hebben, zodra we dit </w:t>
-      </w:r>
-      <w:proofErr w:type="spellStart"/>
-      <w:r>
-        <w:t>geinstalleerd</w:t>
-      </w:r>
-      <w:proofErr w:type="spellEnd"/>
-      <w:r>
-        <w:t xml:space="preserve"> hebben kunnen we </w:t>
-      </w:r>
-      <w:r>
-        <w:t xml:space="preserve">een </w:t>
-      </w:r>
-      <w:proofErr w:type="spellStart"/>
-      <w:r>
-        <w:t>React</w:t>
-      </w:r>
-      <w:proofErr w:type="spellEnd"/>
-      <w:r>
-        <w:t xml:space="preserve"> Native project opzetten</w:t>
-      </w:r>
-      <w:r>
-        <w:t xml:space="preserve">. Dit project kunnen we via een tekst-editor </w:t>
-      </w:r>
-      <w:r>
-        <w:t xml:space="preserve">aanpassen en </w:t>
-      </w:r>
-      <w:r>
-        <w:t>uitbreiden</w:t>
-      </w:r>
-      <w:r>
-        <w:t xml:space="preserve">. Expo is een applicatie </w:t>
-      </w:r>
-      <w:r>
-        <w:t xml:space="preserve">die we dan op onze GSM kunnen installeren </w:t>
-      </w:r>
-      <w:r>
-        <w:t>om een voorbeeld van on</w:t>
-      </w:r>
-      <w:r>
-        <w:t xml:space="preserve">ze applicatie te projecteren. Dit </w:t>
-      </w:r>
-      <w:proofErr w:type="spellStart"/>
-      <w:r>
-        <w:t>framework</w:t>
-      </w:r>
-      <w:proofErr w:type="spellEnd"/>
-      <w:r>
-        <w:t xml:space="preserve"> opzetten in zijn geheel </w:t>
-      </w:r>
-      <w:r>
-        <w:t>duurde zo’n 1u in totaal.</w:t>
-      </w:r>
-      <w:r>
-        <w:t xml:space="preserve"> </w:t>
-      </w:r>
-      <w:r>
-        <w:t xml:space="preserve">Je kan ook een emulator van Android </w:t>
-      </w:r>
-      <w:r>
-        <w:t>S</w:t>
-      </w:r>
-      <w:r>
-        <w:t xml:space="preserve">tudio of </w:t>
-      </w:r>
-      <w:proofErr w:type="spellStart"/>
-      <w:r>
-        <w:t>Xcode</w:t>
-      </w:r>
-      <w:proofErr w:type="spellEnd"/>
-      <w:r>
-        <w:t xml:space="preserve"> gebruiken</w:t>
-      </w:r>
-      <w:r>
-        <w:t xml:space="preserve"> </w:t>
-      </w:r>
-      <w:r>
-        <w:t xml:space="preserve">voor je </w:t>
-      </w:r>
-      <w:r>
-        <w:t xml:space="preserve">voorbeeld. </w:t>
-      </w:r>
-    </w:p>
-    <w:p>
-      <w:r>
-        <w:t xml:space="preserve">Documentatie voor RN is vrij uitgebreid te vinden op het internet. </w:t>
-      </w:r>
-      <w:r>
-        <w:t xml:space="preserve">Voor een complexvrije applicatie zoals de onze </w:t>
-      </w:r>
-      <w:r>
-        <w:t>is er meer als genoeg informatie te vinden op de officiële pagina van RN</w:t>
-      </w:r>
-      <w:r>
-        <w:t xml:space="preserve">. </w:t>
-      </w:r>
-      <w:r>
-        <w:t>Wat opviel bij het gebruiken van de RN-</w:t>
-      </w:r>
-      <w:proofErr w:type="spellStart"/>
-      <w:r>
-        <w:t>framework</w:t>
-      </w:r>
-      <w:proofErr w:type="spellEnd"/>
-      <w:r>
-        <w:t xml:space="preserve"> was dat bij </w:t>
-      </w:r>
-      <w:proofErr w:type="spellStart"/>
-      <w:r>
-        <w:t>errors</w:t>
-      </w:r>
-      <w:proofErr w:type="spellEnd"/>
-      <w:r>
-        <w:t xml:space="preserve"> het debuggen niet vlot verliep. </w:t>
-      </w:r>
-      <w:proofErr w:type="spellStart"/>
-      <w:r>
-        <w:t>Errors</w:t>
-      </w:r>
-      <w:proofErr w:type="spellEnd"/>
-      <w:r>
-        <w:t xml:space="preserve"> gaven </w:t>
-      </w:r>
-      <w:r>
-        <w:t>problemen</w:t>
-      </w:r>
-      <w:r>
-        <w:t xml:space="preserve"> aan op plaatsen die </w:t>
-      </w:r>
-      <w:r>
-        <w:t xml:space="preserve">niet het probleem waren, problemen met de emulator, </w:t>
-      </w:r>
-      <w:r>
-        <w:t xml:space="preserve">problemen bij het installeren van bepaalde componenten voor je applicatie, … Op het internet staan wel oplossingen </w:t>
-      </w:r>
-      <w:r>
-        <w:t>maar het werd soms toch een serieuze zoektocht waardoor ik veel tijd ben kwijtgeraakt aan kleine problemen.</w:t>
-      </w:r>
-    </w:p>
-    <w:p>
-      <w:r>
-        <w:t xml:space="preserve">Voor bepaalde componenten te gebruiken kon je Expo ook niet meer gebruiken </w:t>
-      </w:r>
-      <w:r>
-        <w:t xml:space="preserve">omdat sommigen niet ondersteund werden, </w:t>
-      </w:r>
-      <w:r>
-        <w:t xml:space="preserve">waardoor je je project moest </w:t>
-      </w:r>
-      <w:r>
-        <w:t>losmaken</w:t>
-      </w:r>
-      <w:r>
-        <w:t xml:space="preserve"> van Expo.</w:t>
-      </w:r>
-      <w:r>
-        <w:t xml:space="preserve"> Dit betekende dan ook dat een heel deel van je infrastructuur wegviel waardoor </w:t>
-      </w:r>
-      <w:r>
-        <w:t xml:space="preserve">we alles via Android Studio moesten </w:t>
-      </w:r>
-      <w:r>
-        <w:t>opzetten</w:t>
-      </w:r>
-      <w:r>
-        <w:t xml:space="preserve"> en alles niet meer vlot verliep </w:t>
-      </w:r>
-      <w:r>
-        <w:t>zoals bij het Expo-</w:t>
-      </w:r>
-      <w:proofErr w:type="spellStart"/>
-      <w:r>
-        <w:t>build</w:t>
-      </w:r>
-      <w:proofErr w:type="spellEnd"/>
-      <w:r>
-        <w:t xml:space="preserve"> proces.</w:t>
-      </w:r>
-    </w:p>
-    <w:p>
-      <w:r>
-        <w:t>Door deze problemen werd ook een simpel project tijdrovend</w:t>
-      </w:r>
-      <w:r>
-        <w:t xml:space="preserve"> </w:t>
-      </w:r>
-      <w:r>
-        <w:t xml:space="preserve">om te creëren en heeft het uiteindelijk </w:t>
-      </w:r>
-      <w:r>
-        <w:t xml:space="preserve">zo’n </w:t>
-      </w:r>
-      <w:r>
-        <w:t>100</w:t>
-      </w:r>
-      <w:r>
-        <w:t xml:space="preserve"> uren</w:t>
-      </w:r>
-      <w:r>
-        <w:t xml:space="preserve"> geduurd om het te make</w:t>
-      </w:r>
-      <w:r>
-        <w:t>n van begin tot einde.</w:t>
-      </w:r>
-    </w:p>
+      <w:r>
+        <w:t>.</w:t>
+      </w:r>
+    </w:p>
+    <w:p/>
+    <w:p/>
     <w:p/>
     <w:p>
       <w:pPr>
@@ -11375,7 +11612,7 @@
         <w:ind w:left="578" w:hanging="578"/>
       </w:pPr>
       <w:bookmarkStart w:id="52" w:name="_Toc499557206"/>
-      <w:bookmarkStart w:id="53" w:name="_Toc508698655"/>
+      <w:bookmarkStart w:id="53" w:name="_Toc509232554"/>
       <w:r>
         <w:t>Snelheid en geheugen</w:t>
       </w:r>
@@ -11389,7 +11626,7 @@
         <w:ind w:left="578" w:hanging="578"/>
       </w:pPr>
       <w:bookmarkStart w:id="54" w:name="_Toc499557207"/>
-      <w:bookmarkStart w:id="55" w:name="_Toc508698656"/>
+      <w:bookmarkStart w:id="55" w:name="_Toc509232555"/>
       <w:r>
         <w:t xml:space="preserve">User </w:t>
       </w:r>
@@ -11408,7 +11645,7 @@
         <w:ind w:left="578" w:hanging="578"/>
       </w:pPr>
       <w:bookmarkStart w:id="56" w:name="_Toc499557208"/>
-      <w:bookmarkStart w:id="57" w:name="_Toc508698657"/>
+      <w:bookmarkStart w:id="57" w:name="_Toc509232556"/>
       <w:r>
         <w:t>Conclusie</w:t>
       </w:r>
@@ -11422,7 +11659,7 @@
         <w:ind w:left="431" w:hanging="431"/>
       </w:pPr>
       <w:bookmarkStart w:id="58" w:name="_Toc499557209"/>
-      <w:bookmarkStart w:id="59" w:name="_Toc508698658"/>
+      <w:bookmarkStart w:id="59" w:name="_Toc509232557"/>
       <w:r>
         <w:t>Besluit</w:t>
       </w:r>
@@ -11436,9 +11673,9 @@
         <w:spacing w:before="240" w:after="480"/>
         <w:ind w:left="431" w:hanging="431"/>
         <w:sectPr>
-          <w:headerReference w:type="default" r:id="rId42"/>
-          <w:footerReference w:type="even" r:id="rId43"/>
-          <w:footerReference w:type="default" r:id="rId44"/>
+          <w:headerReference w:type="default" r:id="rId43"/>
+          <w:footerReference w:type="even" r:id="rId44"/>
+          <w:footerReference w:type="default" r:id="rId45"/>
           <w:pgSz w:w="11906" w:h="16838" w:code="9"/>
           <w:pgMar w:top="1417" w:right="1417" w:bottom="1417" w:left="1417" w:header="708" w:footer="708" w:gutter="0"/>
           <w:pgNumType w:fmt="lowerRoman" w:start="1"/>
@@ -11453,7 +11690,7 @@
       </w:pPr>
       <w:bookmarkStart w:id="60" w:name="_Toc496866294"/>
       <w:bookmarkStart w:id="61" w:name="_Toc499557210"/>
-      <w:bookmarkStart w:id="62" w:name="_Toc508698659"/>
+      <w:bookmarkStart w:id="62" w:name="_Toc509232558"/>
       <w:r>
         <w:lastRenderedPageBreak/>
         <w:t>Referenties</w:t>
@@ -11478,7 +11715,7 @@
       </w:r>
     </w:p>
     <w:p>
-      <w:hyperlink r:id="rId45" w:history="1">
+      <w:hyperlink r:id="rId46" w:history="1">
         <w:r>
           <w:rPr>
             <w:rStyle w:val="Hyperlink"/>
@@ -11488,7 +11725,7 @@
       </w:hyperlink>
     </w:p>
     <w:p>
-      <w:hyperlink r:id="rId46" w:history="1">
+      <w:hyperlink r:id="rId47" w:history="1">
         <w:r>
           <w:rPr>
             <w:rStyle w:val="Hyperlink"/>
@@ -11606,7 +11843,7 @@
       <w:pPr>
         <w:pStyle w:val="Titel0"/>
       </w:pPr>
-      <w:bookmarkStart w:id="63" w:name="_Toc508698660"/>
+      <w:bookmarkStart w:id="63" w:name="_Toc509232559"/>
       <w:r>
         <w:lastRenderedPageBreak/>
         <w:t>Bijlagen</w:t>
@@ -11646,11 +11883,11 @@
     <w:p>
       <w:pPr>
         <w:sectPr>
-          <w:headerReference w:type="even" r:id="rId47"/>
-          <w:headerReference w:type="default" r:id="rId48"/>
-          <w:footerReference w:type="even" r:id="rId49"/>
-          <w:footerReference w:type="default" r:id="rId50"/>
-          <w:footerReference w:type="first" r:id="rId51"/>
+          <w:headerReference w:type="even" r:id="rId48"/>
+          <w:headerReference w:type="default" r:id="rId49"/>
+          <w:footerReference w:type="even" r:id="rId50"/>
+          <w:footerReference w:type="default" r:id="rId51"/>
+          <w:footerReference w:type="first" r:id="rId52"/>
           <w:type w:val="oddPage"/>
           <w:pgSz w:w="11906" w:h="16838"/>
           <w:pgMar w:top="1418" w:right="1418" w:bottom="1418" w:left="1418" w:header="709" w:footer="709" w:gutter="0"/>
@@ -11669,7 +11906,7 @@
     <w:p>
       <w:pPr>
         <w:sectPr>
-          <w:footerReference w:type="default" r:id="rId52"/>
+          <w:footerReference w:type="default" r:id="rId53"/>
           <w:pgSz w:w="11906" w:h="16838"/>
           <w:pgMar w:top="1418" w:right="1418" w:bottom="1418" w:left="1418" w:header="709" w:footer="709" w:gutter="0"/>
           <w:pgNumType w:start="1"/>
@@ -11789,7 +12026,7 @@
         <w:spacing w:after="0"/>
         <w:ind w:right="113"/>
       </w:pPr>
-      <w:hyperlink r:id="rId53" w:history="1">
+      <w:hyperlink r:id="rId54" w:history="1">
         <w:r>
           <w:rPr>
             <w:rStyle w:val="Hyperlink"/>
@@ -11827,10 +12064,10 @@
     <w:p/>
     <w:p/>
     <w:sectPr>
-      <w:headerReference w:type="even" r:id="rId54"/>
-      <w:headerReference w:type="default" r:id="rId55"/>
-      <w:footerReference w:type="even" r:id="rId56"/>
-      <w:footerReference w:type="default" r:id="rId57"/>
+      <w:headerReference w:type="even" r:id="rId55"/>
+      <w:headerReference w:type="default" r:id="rId56"/>
+      <w:footerReference w:type="even" r:id="rId57"/>
+      <w:footerReference w:type="default" r:id="rId58"/>
       <w:type w:val="evenPage"/>
       <w:pgSz w:w="11906" w:h="16838" w:code="9"/>
       <w:pgMar w:top="1418" w:right="1418" w:bottom="1418" w:left="1418" w:header="567" w:footer="567" w:gutter="0"/>
@@ -14964,6 +15201,119 @@
     </w:lvl>
   </w:abstractNum>
   <w:abstractNum w:abstractNumId="19" w15:restartNumberingAfterBreak="0">
+    <w:nsid w:val="4639350E"/>
+    <w:multiLevelType w:val="hybridMultilevel"/>
+    <w:tmpl w:val="B6A6A268"/>
+    <w:lvl w:ilvl="0" w:tplc="08130001">
+      <w:start w:val="1"/>
+      <w:numFmt w:val="bullet"/>
+      <w:lvlText w:val=""/>
+      <w:lvlJc w:val="left"/>
+      <w:pPr>
+        <w:ind w:left="720" w:hanging="360"/>
+      </w:pPr>
+      <w:rPr>
+        <w:rFonts w:ascii="Symbol" w:hAnsi="Symbol" w:hint="default"/>
+      </w:rPr>
+    </w:lvl>
+    <w:lvl w:ilvl="1" w:tplc="08130003">
+      <w:start w:val="1"/>
+      <w:numFmt w:val="bullet"/>
+      <w:lvlText w:val="o"/>
+      <w:lvlJc w:val="left"/>
+      <w:pPr>
+        <w:ind w:left="1440" w:hanging="360"/>
+      </w:pPr>
+      <w:rPr>
+        <w:rFonts w:ascii="Courier New" w:hAnsi="Courier New" w:cs="Courier New" w:hint="default"/>
+      </w:rPr>
+    </w:lvl>
+    <w:lvl w:ilvl="2" w:tplc="08130005" w:tentative="1">
+      <w:start w:val="1"/>
+      <w:numFmt w:val="bullet"/>
+      <w:lvlText w:val=""/>
+      <w:lvlJc w:val="left"/>
+      <w:pPr>
+        <w:ind w:left="2160" w:hanging="360"/>
+      </w:pPr>
+      <w:rPr>
+        <w:rFonts w:ascii="Wingdings" w:hAnsi="Wingdings" w:hint="default"/>
+      </w:rPr>
+    </w:lvl>
+    <w:lvl w:ilvl="3" w:tplc="08130001" w:tentative="1">
+      <w:start w:val="1"/>
+      <w:numFmt w:val="bullet"/>
+      <w:lvlText w:val=""/>
+      <w:lvlJc w:val="left"/>
+      <w:pPr>
+        <w:ind w:left="2880" w:hanging="360"/>
+      </w:pPr>
+      <w:rPr>
+        <w:rFonts w:ascii="Symbol" w:hAnsi="Symbol" w:hint="default"/>
+      </w:rPr>
+    </w:lvl>
+    <w:lvl w:ilvl="4" w:tplc="08130003" w:tentative="1">
+      <w:start w:val="1"/>
+      <w:numFmt w:val="bullet"/>
+      <w:lvlText w:val="o"/>
+      <w:lvlJc w:val="left"/>
+      <w:pPr>
+        <w:ind w:left="3600" w:hanging="360"/>
+      </w:pPr>
+      <w:rPr>
+        <w:rFonts w:ascii="Courier New" w:hAnsi="Courier New" w:cs="Courier New" w:hint="default"/>
+      </w:rPr>
+    </w:lvl>
+    <w:lvl w:ilvl="5" w:tplc="08130005" w:tentative="1">
+      <w:start w:val="1"/>
+      <w:numFmt w:val="bullet"/>
+      <w:lvlText w:val=""/>
+      <w:lvlJc w:val="left"/>
+      <w:pPr>
+        <w:ind w:left="4320" w:hanging="360"/>
+      </w:pPr>
+      <w:rPr>
+        <w:rFonts w:ascii="Wingdings" w:hAnsi="Wingdings" w:hint="default"/>
+      </w:rPr>
+    </w:lvl>
+    <w:lvl w:ilvl="6" w:tplc="08130001" w:tentative="1">
+      <w:start w:val="1"/>
+      <w:numFmt w:val="bullet"/>
+      <w:lvlText w:val=""/>
+      <w:lvlJc w:val="left"/>
+      <w:pPr>
+        <w:ind w:left="5040" w:hanging="360"/>
+      </w:pPr>
+      <w:rPr>
+        <w:rFonts w:ascii="Symbol" w:hAnsi="Symbol" w:hint="default"/>
+      </w:rPr>
+    </w:lvl>
+    <w:lvl w:ilvl="7" w:tplc="08130003" w:tentative="1">
+      <w:start w:val="1"/>
+      <w:numFmt w:val="bullet"/>
+      <w:lvlText w:val="o"/>
+      <w:lvlJc w:val="left"/>
+      <w:pPr>
+        <w:ind w:left="5760" w:hanging="360"/>
+      </w:pPr>
+      <w:rPr>
+        <w:rFonts w:ascii="Courier New" w:hAnsi="Courier New" w:cs="Courier New" w:hint="default"/>
+      </w:rPr>
+    </w:lvl>
+    <w:lvl w:ilvl="8" w:tplc="08130005" w:tentative="1">
+      <w:start w:val="1"/>
+      <w:numFmt w:val="bullet"/>
+      <w:lvlText w:val=""/>
+      <w:lvlJc w:val="left"/>
+      <w:pPr>
+        <w:ind w:left="6480" w:hanging="360"/>
+      </w:pPr>
+      <w:rPr>
+        <w:rFonts w:ascii="Wingdings" w:hAnsi="Wingdings" w:hint="default"/>
+      </w:rPr>
+    </w:lvl>
+  </w:abstractNum>
+  <w:abstractNum w:abstractNumId="20" w15:restartNumberingAfterBreak="0">
     <w:nsid w:val="4D980797"/>
     <w:multiLevelType w:val="hybridMultilevel"/>
     <w:tmpl w:val="98A8D2D2"/>
@@ -15076,7 +15426,7 @@
       </w:rPr>
     </w:lvl>
   </w:abstractNum>
-  <w:abstractNum w:abstractNumId="20" w15:restartNumberingAfterBreak="0">
+  <w:abstractNum w:abstractNumId="21" w15:restartNumberingAfterBreak="0">
     <w:nsid w:val="5E873B45"/>
     <w:multiLevelType w:val="hybridMultilevel"/>
     <w:tmpl w:val="19C05536"/>
@@ -15162,7 +15512,7 @@
       </w:pPr>
     </w:lvl>
   </w:abstractNum>
-  <w:abstractNum w:abstractNumId="21" w15:restartNumberingAfterBreak="0">
+  <w:abstractNum w:abstractNumId="22" w15:restartNumberingAfterBreak="0">
     <w:nsid w:val="5F2E40FD"/>
     <w:multiLevelType w:val="hybridMultilevel"/>
     <w:tmpl w:val="906CF564"/>
@@ -15280,7 +15630,7 @@
       </w:rPr>
     </w:lvl>
   </w:abstractNum>
-  <w:abstractNum w:abstractNumId="22" w15:restartNumberingAfterBreak="0">
+  <w:abstractNum w:abstractNumId="23" w15:restartNumberingAfterBreak="0">
     <w:nsid w:val="5FDE1FE3"/>
     <w:multiLevelType w:val="hybridMultilevel"/>
     <w:tmpl w:val="E3222122"/>
@@ -15393,7 +15743,7 @@
       </w:rPr>
     </w:lvl>
   </w:abstractNum>
-  <w:abstractNum w:abstractNumId="23" w15:restartNumberingAfterBreak="0">
+  <w:abstractNum w:abstractNumId="24" w15:restartNumberingAfterBreak="0">
     <w:nsid w:val="62A8169C"/>
     <w:multiLevelType w:val="hybridMultilevel"/>
     <w:tmpl w:val="2F82F850"/>
@@ -15506,7 +15856,7 @@
       </w:rPr>
     </w:lvl>
   </w:abstractNum>
-  <w:abstractNum w:abstractNumId="24" w15:restartNumberingAfterBreak="0">
+  <w:abstractNum w:abstractNumId="25" w15:restartNumberingAfterBreak="0">
     <w:nsid w:val="68A37F86"/>
     <w:multiLevelType w:val="hybridMultilevel"/>
     <w:tmpl w:val="DB140BDC"/>
@@ -15619,7 +15969,120 @@
       </w:rPr>
     </w:lvl>
   </w:abstractNum>
-  <w:abstractNum w:abstractNumId="25" w15:restartNumberingAfterBreak="0">
+  <w:abstractNum w:abstractNumId="26" w15:restartNumberingAfterBreak="0">
+    <w:nsid w:val="6BE632CA"/>
+    <w:multiLevelType w:val="hybridMultilevel"/>
+    <w:tmpl w:val="FFBC8F26"/>
+    <w:lvl w:ilvl="0" w:tplc="46BC14D2">
+      <w:start w:val="7"/>
+      <w:numFmt w:val="bullet"/>
+      <w:lvlText w:val="-"/>
+      <w:lvlJc w:val="left"/>
+      <w:pPr>
+        <w:ind w:left="720" w:hanging="360"/>
+      </w:pPr>
+      <w:rPr>
+        <w:rFonts w:ascii="Arial" w:eastAsiaTheme="minorEastAsia" w:hAnsi="Arial" w:cs="Arial" w:hint="default"/>
+      </w:rPr>
+    </w:lvl>
+    <w:lvl w:ilvl="1" w:tplc="08130003" w:tentative="1">
+      <w:start w:val="1"/>
+      <w:numFmt w:val="bullet"/>
+      <w:lvlText w:val="o"/>
+      <w:lvlJc w:val="left"/>
+      <w:pPr>
+        <w:ind w:left="1440" w:hanging="360"/>
+      </w:pPr>
+      <w:rPr>
+        <w:rFonts w:ascii="Courier New" w:hAnsi="Courier New" w:cs="Courier New" w:hint="default"/>
+      </w:rPr>
+    </w:lvl>
+    <w:lvl w:ilvl="2" w:tplc="08130005" w:tentative="1">
+      <w:start w:val="1"/>
+      <w:numFmt w:val="bullet"/>
+      <w:lvlText w:val=""/>
+      <w:lvlJc w:val="left"/>
+      <w:pPr>
+        <w:ind w:left="2160" w:hanging="360"/>
+      </w:pPr>
+      <w:rPr>
+        <w:rFonts w:ascii="Wingdings" w:hAnsi="Wingdings" w:hint="default"/>
+      </w:rPr>
+    </w:lvl>
+    <w:lvl w:ilvl="3" w:tplc="08130001" w:tentative="1">
+      <w:start w:val="1"/>
+      <w:numFmt w:val="bullet"/>
+      <w:lvlText w:val=""/>
+      <w:lvlJc w:val="left"/>
+      <w:pPr>
+        <w:ind w:left="2880" w:hanging="360"/>
+      </w:pPr>
+      <w:rPr>
+        <w:rFonts w:ascii="Symbol" w:hAnsi="Symbol" w:hint="default"/>
+      </w:rPr>
+    </w:lvl>
+    <w:lvl w:ilvl="4" w:tplc="08130003" w:tentative="1">
+      <w:start w:val="1"/>
+      <w:numFmt w:val="bullet"/>
+      <w:lvlText w:val="o"/>
+      <w:lvlJc w:val="left"/>
+      <w:pPr>
+        <w:ind w:left="3600" w:hanging="360"/>
+      </w:pPr>
+      <w:rPr>
+        <w:rFonts w:ascii="Courier New" w:hAnsi="Courier New" w:cs="Courier New" w:hint="default"/>
+      </w:rPr>
+    </w:lvl>
+    <w:lvl w:ilvl="5" w:tplc="08130005" w:tentative="1">
+      <w:start w:val="1"/>
+      <w:numFmt w:val="bullet"/>
+      <w:lvlText w:val=""/>
+      <w:lvlJc w:val="left"/>
+      <w:pPr>
+        <w:ind w:left="4320" w:hanging="360"/>
+      </w:pPr>
+      <w:rPr>
+        <w:rFonts w:ascii="Wingdings" w:hAnsi="Wingdings" w:hint="default"/>
+      </w:rPr>
+    </w:lvl>
+    <w:lvl w:ilvl="6" w:tplc="08130001" w:tentative="1">
+      <w:start w:val="1"/>
+      <w:numFmt w:val="bullet"/>
+      <w:lvlText w:val=""/>
+      <w:lvlJc w:val="left"/>
+      <w:pPr>
+        <w:ind w:left="5040" w:hanging="360"/>
+      </w:pPr>
+      <w:rPr>
+        <w:rFonts w:ascii="Symbol" w:hAnsi="Symbol" w:hint="default"/>
+      </w:rPr>
+    </w:lvl>
+    <w:lvl w:ilvl="7" w:tplc="08130003" w:tentative="1">
+      <w:start w:val="1"/>
+      <w:numFmt w:val="bullet"/>
+      <w:lvlText w:val="o"/>
+      <w:lvlJc w:val="left"/>
+      <w:pPr>
+        <w:ind w:left="5760" w:hanging="360"/>
+      </w:pPr>
+      <w:rPr>
+        <w:rFonts w:ascii="Courier New" w:hAnsi="Courier New" w:cs="Courier New" w:hint="default"/>
+      </w:rPr>
+    </w:lvl>
+    <w:lvl w:ilvl="8" w:tplc="08130005" w:tentative="1">
+      <w:start w:val="1"/>
+      <w:numFmt w:val="bullet"/>
+      <w:lvlText w:val=""/>
+      <w:lvlJc w:val="left"/>
+      <w:pPr>
+        <w:ind w:left="6480" w:hanging="360"/>
+      </w:pPr>
+      <w:rPr>
+        <w:rFonts w:ascii="Wingdings" w:hAnsi="Wingdings" w:hint="default"/>
+      </w:rPr>
+    </w:lvl>
+  </w:abstractNum>
+  <w:abstractNum w:abstractNumId="27" w15:restartNumberingAfterBreak="0">
     <w:nsid w:val="6E6A3515"/>
     <w:multiLevelType w:val="multilevel"/>
     <w:tmpl w:val="E3F494BE"/>
@@ -15767,7 +16230,7 @@
       </w:rPr>
     </w:lvl>
   </w:abstractNum>
-  <w:abstractNum w:abstractNumId="26" w15:restartNumberingAfterBreak="0">
+  <w:abstractNum w:abstractNumId="28" w15:restartNumberingAfterBreak="0">
     <w:nsid w:val="7044416E"/>
     <w:multiLevelType w:val="hybridMultilevel"/>
     <w:tmpl w:val="D8B640E8"/>
@@ -15880,7 +16343,7 @@
       </w:rPr>
     </w:lvl>
   </w:abstractNum>
-  <w:abstractNum w:abstractNumId="27" w15:restartNumberingAfterBreak="0">
+  <w:abstractNum w:abstractNumId="29" w15:restartNumberingAfterBreak="0">
     <w:nsid w:val="780058D7"/>
     <w:multiLevelType w:val="hybridMultilevel"/>
     <w:tmpl w:val="128A8E0A"/>
@@ -15997,10 +16460,10 @@
     <w:abstractNumId w:val="13"/>
   </w:num>
   <w:num w:numId="2">
-    <w:abstractNumId w:val="20"/>
+    <w:abstractNumId w:val="21"/>
   </w:num>
   <w:num w:numId="3">
-    <w:abstractNumId w:val="23"/>
+    <w:abstractNumId w:val="24"/>
   </w:num>
   <w:num w:numId="4">
     <w:abstractNumId w:val="9"/>
@@ -16039,10 +16502,10 @@
     </w:lvlOverride>
   </w:num>
   <w:num w:numId="15">
-    <w:abstractNumId w:val="21"/>
+    <w:abstractNumId w:val="22"/>
   </w:num>
   <w:num w:numId="16">
-    <w:abstractNumId w:val="25"/>
+    <w:abstractNumId w:val="27"/>
   </w:num>
   <w:num w:numId="17">
     <w:abstractNumId w:val="17"/>
@@ -16054,7 +16517,7 @@
     <w:abstractNumId w:val="18"/>
   </w:num>
   <w:num w:numId="20">
-    <w:abstractNumId w:val="24"/>
+    <w:abstractNumId w:val="25"/>
   </w:num>
   <w:num w:numId="21">
     <w:abstractNumId w:val="12"/>
@@ -16069,10 +16532,10 @@
     <w:abstractNumId w:val="11"/>
   </w:num>
   <w:num w:numId="25">
-    <w:abstractNumId w:val="22"/>
+    <w:abstractNumId w:val="23"/>
   </w:num>
   <w:num w:numId="26">
-    <w:abstractNumId w:val="26"/>
+    <w:abstractNumId w:val="28"/>
   </w:num>
   <w:num w:numId="27">
     <w:abstractNumId w:val="13"/>
@@ -16132,9 +16595,15 @@
     <w:abstractNumId w:val="16"/>
   </w:num>
   <w:num w:numId="46">
-    <w:abstractNumId w:val="27"/>
+    <w:abstractNumId w:val="29"/>
   </w:num>
   <w:num w:numId="47">
+    <w:abstractNumId w:val="20"/>
+  </w:num>
+  <w:num w:numId="48">
+    <w:abstractNumId w:val="26"/>
+  </w:num>
+  <w:num w:numId="49">
     <w:abstractNumId w:val="19"/>
   </w:num>
 </w:numbering>
@@ -18651,7 +19120,7 @@
 </file>
 
 <file path=customXml/itemProps1.xml><?xml version="1.0" encoding="utf-8"?>
-<ds:datastoreItem xmlns:ds="http://schemas.openxmlformats.org/officeDocument/2006/customXml" ds:itemID="{F4115110-C5FB-442C-98DE-8DA49E8C1477}">
+<ds:datastoreItem xmlns:ds="http://schemas.openxmlformats.org/officeDocument/2006/customXml" ds:itemID="{B72E12DF-F664-4911-B8D0-117E27663954}">
   <ds:schemaRefs>
     <ds:schemaRef ds:uri="http://schemas.openxmlformats.org/officeDocument/2006/bibliography"/>
   </ds:schemaRefs>

</xml_diff>